<commit_message>
Part 11 is done.
Signed-off-by: Yoni Bettan <ybettan@redhat.com>
</commit_message>
<xml_diff>
--- a/hw1/hw1.docx
+++ b/hw1/hw1.docx
@@ -177,7 +177,6 @@
         <w:bidi/>
         <w:jc w:val="center"/>
         <w:rPr>
-          <w:rFonts w:hint="cs"/>
           <w:sz w:val="52"/>
           <w:szCs w:val="52"/>
           <w:rtl/>
@@ -1272,10 +1271,10 @@
             <v:path o:extrusionok="f" gradientshapeok="t" o:connecttype="rect"/>
             <o:lock v:ext="edit" aspectratio="t"/>
           </v:shapetype>
-          <v:shape id="_x0000_i1025" type="#_x0000_t75" style="width:61.35pt;height:16.2pt" o:ole="">
+          <v:shape id="_x0000_i1025" type="#_x0000_t75" style="width:61.45pt;height:16.05pt" o:ole="">
             <v:imagedata r:id="rId10" o:title=""/>
           </v:shape>
-          <o:OLEObject Type="Embed" ProgID="Equation.DSMT4" ShapeID="_x0000_i1025" DrawAspect="Content" ObjectID="_1604072330" r:id="rId11"/>
+          <o:OLEObject Type="Embed" ProgID="Equation.DSMT4" ShapeID="_x0000_i1025" DrawAspect="Content" ObjectID="_1604338051" r:id="rId11"/>
         </w:object>
       </w:r>
       <w:r>
@@ -1479,31 +1478,7 @@
           <w:rPr>
             <w:rFonts w:ascii="Cambria Math" w:eastAsiaTheme="minorEastAsia" w:hAnsi="Cambria Math"/>
           </w:rPr>
-          <m:t>max=k+l</m:t>
-        </m:r>
-        <m:r>
-          <w:rPr>
-            <w:rFonts w:ascii="Cambria Math" w:eastAsiaTheme="minorEastAsia" w:hAnsi="Cambria Math"/>
-          </w:rPr>
-          <m:t xml:space="preserve">  </m:t>
-        </m:r>
-        <m:r>
-          <w:rPr>
-            <w:rFonts w:ascii="Cambria Math" w:eastAsiaTheme="minorEastAsia" w:hAnsi="Cambria Math"/>
-          </w:rPr>
-          <m:t>,</m:t>
-        </m:r>
-        <m:r>
-          <w:rPr>
-            <w:rFonts w:ascii="Cambria Math" w:eastAsiaTheme="minorEastAsia" w:hAnsi="Cambria Math"/>
-          </w:rPr>
-          <m:t xml:space="preserve">  </m:t>
-        </m:r>
-        <m:r>
-          <w:rPr>
-            <w:rFonts w:ascii="Cambria Math" w:eastAsiaTheme="minorEastAsia" w:hAnsi="Cambria Math"/>
-          </w:rPr>
-          <m:t xml:space="preserve"> min=0</m:t>
+          <m:t>max=k+l  ,   min=0</m:t>
         </m:r>
       </m:oMath>
       <w:r>
@@ -2244,7 +2219,7 @@
       <w:pPr>
         <w:bidi/>
         <w:rPr>
-          <w:rFonts w:eastAsiaTheme="minorEastAsia" w:hint="cs"/>
+          <w:rFonts w:eastAsiaTheme="minorEastAsia"/>
           <w:rtl/>
         </w:rPr>
       </w:pPr>
@@ -2383,7 +2358,6 @@
         <w:bidi/>
         <w:spacing w:before="240"/>
         <w:rPr>
-          <w:rFonts w:hint="cs"/>
           <w:rtl/>
         </w:rPr>
       </w:pPr>
@@ -2451,10 +2425,10 @@
           <w:position w:val="-6"/>
         </w:rPr>
         <w:object w:dxaOrig="1300" w:dyaOrig="279">
-          <v:shape id="_x0000_i1026" type="#_x0000_t75" style="width:65.2pt;height:14.5pt" o:ole="">
+          <v:shape id="_x0000_i1026" type="#_x0000_t75" style="width:65.35pt;height:14.5pt" o:ole="">
             <v:imagedata r:id="rId13" o:title=""/>
           </v:shape>
-          <o:OLEObject Type="Embed" ProgID="Equation.DSMT4" ShapeID="_x0000_i1026" DrawAspect="Content" ObjectID="_1604072331" r:id="rId14"/>
+          <o:OLEObject Type="Embed" ProgID="Equation.DSMT4" ShapeID="_x0000_i1026" DrawAspect="Content" ObjectID="_1604338052" r:id="rId14"/>
         </w:object>
       </w:r>
       <w:r>
@@ -2542,7 +2516,6 @@
       <w:pPr>
         <w:bidi/>
         <w:rPr>
-          <w:rFonts w:hint="cs"/>
           <w:rtl/>
         </w:rPr>
       </w:pPr>
@@ -3189,43 +3162,7 @@
             <w:rPr>
               <w:rFonts w:ascii="Cambria Math" w:hAnsi="Cambria Math"/>
             </w:rPr>
-            <m:t>={(</m:t>
-          </m:r>
-          <m:r>
-            <w:rPr>
-              <w:rFonts w:ascii="Cambria Math" w:hAnsi="Cambria Math"/>
-            </w:rPr>
-            <m:t>f,d</m:t>
-          </m:r>
-          <m:r>
-            <w:rPr>
-              <w:rFonts w:ascii="Cambria Math" w:hAnsi="Cambria Math"/>
-            </w:rPr>
-            <m:t>,T,F)|</m:t>
-          </m:r>
-          <m:r>
-            <w:rPr>
-              <w:rFonts w:ascii="Cambria Math" w:hAnsi="Cambria Math"/>
-            </w:rPr>
-            <m:t>f</m:t>
-          </m:r>
-          <m:r>
-            <w:rPr>
-              <w:rFonts w:ascii="Cambria Math" w:hAnsi="Cambria Math"/>
-            </w:rPr>
-            <m:t>∈</m:t>
-          </m:r>
-          <m:r>
-            <w:rPr>
-              <w:rFonts w:ascii="Cambria Math" w:hAnsi="Cambria Math"/>
-            </w:rPr>
-            <m:t>GasStations</m:t>
-          </m:r>
-          <m:r>
-            <w:rPr>
-              <w:rFonts w:ascii="Cambria Math" w:hAnsi="Cambria Math"/>
-            </w:rPr>
-            <m:t>, d=</m:t>
+            <m:t>={(f,d,T,F)|f∈GasStations, d=</m:t>
           </m:r>
           <m:sSub>
             <m:sSubPr>
@@ -3273,13 +3210,7 @@
                 <w:rPr>
                   <w:rFonts w:ascii="Cambria Math" w:hAnsi="Cambria Math"/>
                 </w:rPr>
-                <m:t>T=</m:t>
-              </m:r>
-              <m:r>
-                <w:rPr>
-                  <w:rFonts w:ascii="Cambria Math" w:hAnsi="Cambria Math"/>
-                </w:rPr>
-                <m:t>T</m:t>
+                <m:t>T=T</m:t>
               </m:r>
             </m:e>
             <m:sub>
@@ -3311,13 +3242,7 @@
                 <w:rPr>
                   <w:rFonts w:ascii="Cambria Math" w:hAnsi="Cambria Math"/>
                 </w:rPr>
-                <m:t>F=</m:t>
-              </m:r>
-              <m:r>
-                <w:rPr>
-                  <w:rFonts w:ascii="Cambria Math" w:hAnsi="Cambria Math"/>
-                </w:rPr>
-                <m:t>F</m:t>
+                <m:t>F=F</m:t>
               </m:r>
             </m:e>
             <m:sub>
@@ -3895,10 +3820,10 @@
           <w:u w:val="single"/>
         </w:rPr>
         <w:object w:dxaOrig="10080" w:dyaOrig="680">
-          <v:shape id="_x0000_i1030" type="#_x0000_t75" style="width:7in;height:33.65pt" o:ole="">
+          <v:shape id="_x0000_i1027" type="#_x0000_t75" style="width:7in;height:33.65pt" o:ole="">
             <v:imagedata r:id="rId15" o:title=""/>
           </v:shape>
-          <o:OLEObject Type="Embed" ProgID="Equation.DSMT4" ShapeID="_x0000_i1030" DrawAspect="Content" ObjectID="_1604072332" r:id="rId16"/>
+          <o:OLEObject Type="Embed" ProgID="Equation.DSMT4" ShapeID="_x0000_i1027" DrawAspect="Content" ObjectID="_1604338053" r:id="rId16"/>
         </w:object>
       </w:r>
       <w:r>
@@ -3934,10 +3859,10 @@
           <w:position w:val="-6"/>
         </w:rPr>
         <w:object w:dxaOrig="200" w:dyaOrig="300">
-          <v:shape id="_x0000_i1031" type="#_x0000_t75" style="width:9.8pt;height:14.9pt" o:ole="">
+          <v:shape id="_x0000_i1028" type="#_x0000_t75" style="width:9.8pt;height:14.85pt" o:ole="">
             <v:imagedata r:id="rId17" o:title=""/>
           </v:shape>
-          <o:OLEObject Type="Embed" ProgID="Equation.DSMT4" ShapeID="_x0000_i1031" DrawAspect="Content" ObjectID="_1604072333" r:id="rId18"/>
+          <o:OLEObject Type="Embed" ProgID="Equation.DSMT4" ShapeID="_x0000_i1028" DrawAspect="Content" ObjectID="_1604338054" r:id="rId18"/>
         </w:object>
       </w:r>
       <w:r>
@@ -4019,10 +3944,10 @@
           <w:position w:val="-6"/>
         </w:rPr>
         <w:object w:dxaOrig="520" w:dyaOrig="300">
-          <v:shape id="_x0000_i1032" type="#_x0000_t75" style="width:25.55pt;height:14.9pt" o:ole="">
+          <v:shape id="_x0000_i1029" type="#_x0000_t75" style="width:25.45pt;height:14.85pt" o:ole="">
             <v:imagedata r:id="rId19" o:title=""/>
           </v:shape>
-          <o:OLEObject Type="Embed" ProgID="Equation.DSMT4" ShapeID="_x0000_i1032" DrawAspect="Content" ObjectID="_1604072334" r:id="rId20"/>
+          <o:OLEObject Type="Embed" ProgID="Equation.DSMT4" ShapeID="_x0000_i1029" DrawAspect="Content" ObjectID="_1604338055" r:id="rId20"/>
         </w:object>
       </w:r>
       <w:r>
@@ -4067,7 +3992,6 @@
       <w:pPr>
         <w:bidi/>
         <w:rPr>
-          <w:rFonts w:hint="cs"/>
           <w:rtl/>
         </w:rPr>
       </w:pPr>
@@ -4121,10 +4045,10 @@
           <w:position w:val="-6"/>
         </w:rPr>
         <w:object w:dxaOrig="200" w:dyaOrig="279">
-          <v:shape id="_x0000_i1033" type="#_x0000_t75" style="width:9.8pt;height:14.5pt" o:ole="">
+          <v:shape id="_x0000_i1030" type="#_x0000_t75" style="width:9.8pt;height:14.5pt" o:ole="">
             <v:imagedata r:id="rId21" o:title=""/>
           </v:shape>
-          <o:OLEObject Type="Embed" ProgID="Equation.DSMT4" ShapeID="_x0000_i1033" DrawAspect="Content" ObjectID="_1604072335" r:id="rId22"/>
+          <o:OLEObject Type="Embed" ProgID="Equation.DSMT4" ShapeID="_x0000_i1030" DrawAspect="Content" ObjectID="_1604338056" r:id="rId22"/>
         </w:object>
       </w:r>
       <w:r>
@@ -4148,10 +4072,10 @@
           <w:position w:val="-6"/>
         </w:rPr>
         <w:object w:dxaOrig="320" w:dyaOrig="279">
-          <v:shape id="_x0000_i1034" type="#_x0000_t75" style="width:16.2pt;height:14.5pt" o:ole="">
+          <v:shape id="_x0000_i1031" type="#_x0000_t75" style="width:16.05pt;height:14.5pt" o:ole="">
             <v:imagedata r:id="rId23" o:title=""/>
           </v:shape>
-          <o:OLEObject Type="Embed" ProgID="Equation.DSMT4" ShapeID="_x0000_i1034" DrawAspect="Content" ObjectID="_1604072336" r:id="rId24"/>
+          <o:OLEObject Type="Embed" ProgID="Equation.DSMT4" ShapeID="_x0000_i1031" DrawAspect="Content" ObjectID="_1604338057" r:id="rId24"/>
         </w:object>
       </w:r>
       <w:r>
@@ -4175,10 +4099,10 @@
           <w:position w:val="-6"/>
         </w:rPr>
         <w:object w:dxaOrig="320" w:dyaOrig="279">
-          <v:shape id="_x0000_i1035" type="#_x0000_t75" style="width:16.2pt;height:14.5pt" o:ole="">
+          <v:shape id="_x0000_i1032" type="#_x0000_t75" style="width:16.05pt;height:14.5pt" o:ole="">
             <v:imagedata r:id="rId25" o:title=""/>
           </v:shape>
-          <o:OLEObject Type="Embed" ProgID="Equation.DSMT4" ShapeID="_x0000_i1035" DrawAspect="Content" ObjectID="_1604072337" r:id="rId26"/>
+          <o:OLEObject Type="Embed" ProgID="Equation.DSMT4" ShapeID="_x0000_i1032" DrawAspect="Content" ObjectID="_1604338058" r:id="rId26"/>
         </w:object>
       </w:r>
       <w:r>
@@ -4271,7 +4195,6 @@
         </w:numPr>
         <w:bidi/>
         <w:rPr>
-          <w:rFonts w:hint="cs"/>
           <w:rtl/>
         </w:rPr>
       </w:pPr>
@@ -4359,7 +4282,6 @@
         </w:numPr>
         <w:bidi/>
         <w:rPr>
-          <w:rFonts w:hint="cs"/>
           <w:rtl/>
         </w:rPr>
       </w:pPr>
@@ -4553,21 +4475,7 @@
           <w:rFonts w:hint="cs"/>
           <w:rtl/>
         </w:rPr>
-        <w:t xml:space="preserve">סעיף </w:t>
-      </w:r>
-      <w:r>
-        <w:rPr>
-          <w:rFonts w:hint="cs"/>
-          <w:rtl/>
-        </w:rPr>
-        <w:t>10</w:t>
-      </w:r>
-      <w:r>
-        <w:rPr>
-          <w:rFonts w:hint="cs"/>
-          <w:rtl/>
-        </w:rPr>
-        <w:t>:</w:t>
+        <w:t>סעיף 10:</w:t>
       </w:r>
     </w:p>
     <w:p>
@@ -4632,10 +4540,6 @@
     <w:p>
       <w:pPr>
         <w:bidi/>
-        <w:rPr>
-          <w:rFonts w:hint="cs"/>
-          <w:rtl/>
-        </w:rPr>
       </w:pPr>
       <w:r>
         <w:rPr>
@@ -4694,66 +4598,273 @@
     </w:p>
     <w:p>
       <w:pPr>
-        <w:rPr>
-          <w:rtl/>
-        </w:rPr>
-      </w:pPr>
-    </w:p>
-    <w:p/>
-    <w:p/>
-    <w:p/>
-    <w:p>
+        <w:bidi/>
+      </w:pPr>
+    </w:p>
+    <w:p>
+      <w:pPr>
+        <w:pStyle w:val="1"/>
+        <w:bidi/>
+      </w:pPr>
+      <w:r>
+        <w:rPr>
+          <w:rFonts w:hint="cs"/>
+          <w:rtl/>
+        </w:rPr>
+        <w:t>סעיף 11:</w:t>
+      </w:r>
+    </w:p>
+    <w:p>
+      <w:pPr>
+        <w:bidi/>
+        <w:rPr>
+          <w:rtl/>
+        </w:rPr>
+      </w:pPr>
+      <w:r>
+        <w:rPr>
+          <w:rFonts w:hint="cs"/>
+          <w:rtl/>
+        </w:rPr>
+        <w:t xml:space="preserve">כמתוכנן כיוון שהיוריסטיקה קבילה קיבלנו פתרון קביל (זהה ל- </w:t>
+      </w:r>
+      <w:r>
+        <w:t>uniform cost</w:t>
+      </w:r>
+      <w:r>
+        <w:rPr>
+          <w:rFonts w:hint="cs"/>
+          <w:rtl/>
+        </w:rPr>
+        <w:t>) אך יעיל יותר מפתרון עם יוריסטיקה "טיפשה" שאינה מוסיפה מידע לאלגוריתם מעבר למחיר הצומת הנוכחי.</w:t>
+      </w:r>
+    </w:p>
+    <w:p>
+      <w:pPr>
+        <w:bidi/>
+      </w:pPr>
+      <w:r>
+        <w:rPr>
+          <w:noProof/>
+        </w:rPr>
+        <w:t xml:space="preserve"> </w:t>
+      </w:r>
+      <w:r>
+        <w:rPr>
+          <w:noProof/>
+        </w:rPr>
+        <w:drawing>
+          <wp:inline distT="0" distB="0" distL="0" distR="0" wp14:anchorId="1817F129" wp14:editId="698B81D7">
+            <wp:extent cx="6852920" cy="442595"/>
+            <wp:effectExtent l="0" t="0" r="5080" b="0"/>
+            <wp:docPr id="1" name="תמונה 1"/>
+            <wp:cNvGraphicFramePr>
+              <a:graphicFrameLocks xmlns:a="http://schemas.openxmlformats.org/drawingml/2006/main" noChangeAspect="1"/>
+            </wp:cNvGraphicFramePr>
+            <a:graphic xmlns:a="http://schemas.openxmlformats.org/drawingml/2006/main">
+              <a:graphicData uri="http://schemas.openxmlformats.org/drawingml/2006/picture">
+                <pic:pic xmlns:pic="http://schemas.openxmlformats.org/drawingml/2006/picture">
+                  <pic:nvPicPr>
+                    <pic:cNvPr id="0" name="Picture 9"/>
+                    <pic:cNvPicPr>
+                      <a:picLocks noChangeAspect="1" noChangeArrowheads="1"/>
+                    </pic:cNvPicPr>
+                  </pic:nvPicPr>
+                  <pic:blipFill>
+                    <a:blip r:embed="rId30" cstate="print">
+                      <a:extLst>
+                        <a:ext uri="{28A0092B-C50C-407E-A947-70E740481C1C}">
+                          <a14:useLocalDpi xmlns:a14="http://schemas.microsoft.com/office/drawing/2010/main" val="0"/>
+                        </a:ext>
+                      </a:extLst>
+                    </a:blip>
+                    <a:srcRect/>
+                    <a:stretch>
+                      <a:fillRect/>
+                    </a:stretch>
+                  </pic:blipFill>
+                  <pic:spPr bwMode="auto">
+                    <a:xfrm>
+                      <a:off x="0" y="0"/>
+                      <a:ext cx="6897455" cy="445471"/>
+                    </a:xfrm>
+                    <a:prstGeom prst="rect">
+                      <a:avLst/>
+                    </a:prstGeom>
+                    <a:noFill/>
+                    <a:ln>
+                      <a:noFill/>
+                    </a:ln>
+                  </pic:spPr>
+                </pic:pic>
+              </a:graphicData>
+            </a:graphic>
+          </wp:inline>
+        </w:drawing>
+      </w:r>
+    </w:p>
+    <w:p>
+      <w:pPr>
+        <w:bidi/>
+      </w:pPr>
+    </w:p>
+    <w:p>
+      <w:pPr>
+        <w:pStyle w:val="1"/>
+        <w:bidi/>
+        <w:rPr>
+          <w:rtl/>
+        </w:rPr>
+      </w:pPr>
+      <w:r>
+        <w:rPr>
+          <w:rFonts w:hint="cs"/>
+          <w:rtl/>
+        </w:rPr>
+        <w:lastRenderedPageBreak/>
+        <w:t>סעיף 12:</w:t>
+      </w:r>
+    </w:p>
+    <w:p>
+      <w:pPr>
+        <w:bidi/>
+      </w:pPr>
       <w:bookmarkStart w:id="0" w:name="_GoBack"/>
       <w:bookmarkEnd w:id="0"/>
     </w:p>
     <w:p>
       <w:pPr>
-        <w:rPr>
-          <w:highlight w:val="lightGray"/>
-        </w:rPr>
-      </w:pPr>
-      <w:r>
-        <w:rPr>
-          <w:highlight w:val="lightGray"/>
-        </w:rPr>
-        <w:br w:type="page"/>
-      </w:r>
-    </w:p>
-    <w:p>
-      <w:pPr>
-        <w:pStyle w:val="1"/>
-        <w:bidi/>
-        <w:rPr>
-          <w:rtl/>
-        </w:rPr>
-      </w:pPr>
-      <w:r>
-        <w:rPr>
-          <w:rFonts w:hint="cs"/>
-          <w:b/>
-          <w:bCs/>
-          <w:rtl/>
+        <w:bidi/>
+      </w:pPr>
+    </w:p>
+    <w:p>
+      <w:pPr>
+        <w:bidi/>
+      </w:pPr>
+    </w:p>
+    <w:p>
+      <w:pPr>
+        <w:bidi/>
+      </w:pPr>
+    </w:p>
+    <w:p>
+      <w:pPr>
+        <w:bidi/>
+      </w:pPr>
+    </w:p>
+    <w:p>
+      <w:pPr>
+        <w:bidi/>
+      </w:pPr>
+    </w:p>
+    <w:p>
+      <w:pPr>
+        <w:bidi/>
+      </w:pPr>
+    </w:p>
+    <w:p>
+      <w:pPr>
+        <w:bidi/>
+      </w:pPr>
+    </w:p>
+    <w:p>
+      <w:pPr>
+        <w:bidi/>
+      </w:pPr>
+    </w:p>
+    <w:p>
+      <w:pPr>
+        <w:bidi/>
+      </w:pPr>
+    </w:p>
+    <w:p>
+      <w:pPr>
+        <w:bidi/>
+      </w:pPr>
+    </w:p>
+    <w:p>
+      <w:pPr>
+        <w:bidi/>
+      </w:pPr>
+    </w:p>
+    <w:p>
+      <w:pPr>
+        <w:bidi/>
+      </w:pPr>
+    </w:p>
+    <w:p>
+      <w:pPr>
+        <w:bidi/>
+      </w:pPr>
+    </w:p>
+    <w:p>
+      <w:pPr>
+        <w:bidi/>
+      </w:pPr>
+    </w:p>
+    <w:p>
+      <w:pPr>
+        <w:bidi/>
+      </w:pPr>
+    </w:p>
+    <w:p>
+      <w:pPr>
+        <w:bidi/>
+      </w:pPr>
+    </w:p>
+    <w:p>
+      <w:pPr>
+        <w:bidi/>
+      </w:pPr>
+    </w:p>
+    <w:p>
+      <w:pPr>
+        <w:bidi/>
+      </w:pPr>
+    </w:p>
+    <w:p>
+      <w:pPr>
+        <w:bidi/>
+      </w:pPr>
+    </w:p>
+    <w:p>
+      <w:pPr>
+        <w:bidi/>
+      </w:pPr>
+    </w:p>
+    <w:p>
+      <w:pPr>
+        <w:bidi/>
+      </w:pPr>
+    </w:p>
+    <w:p>
+      <w:pPr>
+        <w:bidi/>
+      </w:pPr>
+    </w:p>
+    <w:p>
+      <w:pPr>
+        <w:bidi/>
+      </w:pPr>
+    </w:p>
+    <w:p>
+      <w:pPr>
+        <w:bidi/>
+        <w:rPr>
+          <w:rtl/>
+        </w:rPr>
+      </w:pPr>
+    </w:p>
+    <w:p>
+      <w:pPr>
+        <w:bidi/>
+        <w:jc w:val="center"/>
+      </w:pPr>
+      <w:r>
+        <w:rPr>
+          <w:noProof/>
         </w:rPr>
         <w:lastRenderedPageBreak/>
-        <w:t xml:space="preserve">חלק ה' - </w:t>
-      </w:r>
-      <w:r>
-        <w:rPr>
-          <w:rFonts w:hint="cs"/>
-          <w:rtl/>
-        </w:rPr>
-        <w:t>סעיף 11:</w:t>
-      </w:r>
-    </w:p>
-    <w:p>
-      <w:pPr>
-        <w:bidi/>
-        <w:jc w:val="center"/>
-      </w:pPr>
-      <w:r>
-        <w:rPr>
-          <w:noProof/>
-        </w:rPr>
         <w:drawing>
           <wp:inline distT="0" distB="0" distL="0" distR="0" wp14:anchorId="074BEE13" wp14:editId="713C893B">
             <wp:extent cx="3722712" cy="2886075"/>
@@ -4770,7 +4881,7 @@
                     <pic:cNvPicPr/>
                   </pic:nvPicPr>
                   <pic:blipFill>
-                    <a:blip r:embed="rId30"/>
+                    <a:blip r:embed="rId31"/>
                     <a:stretch>
                       <a:fillRect/>
                     </a:stretch>
@@ -4816,7 +4927,7 @@
                     <pic:cNvPicPr/>
                   </pic:nvPicPr>
                   <pic:blipFill>
-                    <a:blip r:embed="rId31"/>
+                    <a:blip r:embed="rId32"/>
                     <a:stretch>
                       <a:fillRect/>
                     </a:stretch>
@@ -6355,7 +6466,7 @@
                     <pic:cNvPicPr/>
                   </pic:nvPicPr>
                   <pic:blipFill>
-                    <a:blip r:embed="rId32"/>
+                    <a:blip r:embed="rId33"/>
                     <a:stretch>
                       <a:fillRect/>
                     </a:stretch>
@@ -6585,7 +6696,7 @@
                     <pic:cNvPicPr/>
                   </pic:nvPicPr>
                   <pic:blipFill>
-                    <a:blip r:embed="rId33"/>
+                    <a:blip r:embed="rId34"/>
                     <a:stretch>
                       <a:fillRect/>
                     </a:stretch>
@@ -7360,6 +7471,7 @@
               </w:rPr>
             </w:pPr>
             <w:r>
+              <w:lastRenderedPageBreak/>
               <w:t>c</w:t>
             </w:r>
           </w:p>
@@ -10544,6 +10656,7 @@
     <w:lsdException w:name="HTML Sample" w:semiHidden="1" w:unhideWhenUsed="1"/>
     <w:lsdException w:name="HTML Typewriter" w:semiHidden="1" w:unhideWhenUsed="1"/>
     <w:lsdException w:name="HTML Variable" w:semiHidden="1" w:unhideWhenUsed="1"/>
+    <w:lsdException w:name="Normal Table" w:semiHidden="1" w:unhideWhenUsed="1"/>
     <w:lsdException w:name="annotation subject" w:semiHidden="1" w:unhideWhenUsed="1"/>
     <w:lsdException w:name="No List" w:semiHidden="1" w:unhideWhenUsed="1"/>
     <w:lsdException w:name="Outline List 1" w:semiHidden="1" w:unhideWhenUsed="1"/>
@@ -10587,8 +10700,10 @@
     <w:lsdException w:name="Table Elegant" w:semiHidden="1" w:unhideWhenUsed="1"/>
     <w:lsdException w:name="Table Professional" w:semiHidden="1" w:unhideWhenUsed="1"/>
     <w:lsdException w:name="Table Subtle 1" w:semiHidden="1" w:unhideWhenUsed="1"/>
+    <w:lsdException w:name="Table Subtle 2" w:semiHidden="1" w:unhideWhenUsed="1"/>
     <w:lsdException w:name="Table Web 1" w:semiHidden="1" w:unhideWhenUsed="1"/>
     <w:lsdException w:name="Table Web 2" w:semiHidden="1" w:unhideWhenUsed="1"/>
+    <w:lsdException w:name="Table Web 3" w:semiHidden="1" w:unhideWhenUsed="1"/>
     <w:lsdException w:name="Balloon Text" w:semiHidden="1" w:unhideWhenUsed="1"/>
     <w:lsdException w:name="Table Grid" w:uiPriority="39"/>
     <w:lsdException w:name="Table Theme" w:semiHidden="1" w:unhideWhenUsed="1"/>
@@ -11318,7 +11433,7 @@
 </file>
 
 <file path=customXml/itemProps1.xml><?xml version="1.0" encoding="utf-8"?>
-<ds:datastoreItem xmlns:ds="http://schemas.openxmlformats.org/officeDocument/2006/customXml" ds:itemID="{474F1926-4FAB-454E-B152-3135B8EC9191}">
+<ds:datastoreItem xmlns:ds="http://schemas.openxmlformats.org/officeDocument/2006/customXml" ds:itemID="{5ED26FC1-EBD8-4960-AB35-BC251D92C387}">
   <ds:schemaRefs>
     <ds:schemaRef ds:uri="http://schemas.openxmlformats.org/officeDocument/2006/bibliography"/>
   </ds:schemaRefs>

</xml_diff>

<commit_message>
Part 12 is done.
Signed-off-by: Yoni Bettan <ybettan@redhat.com>
</commit_message>
<xml_diff>
--- a/hw1/hw1.docx
+++ b/hw1/hw1.docx
@@ -1274,7 +1274,7 @@
           <v:shape id="_x0000_i1025" type="#_x0000_t75" style="width:61.45pt;height:16.05pt" o:ole="">
             <v:imagedata r:id="rId10" o:title=""/>
           </v:shape>
-          <o:OLEObject Type="Embed" ProgID="Equation.DSMT4" ShapeID="_x0000_i1025" DrawAspect="Content" ObjectID="_1604338051" r:id="rId11"/>
+          <o:OLEObject Type="Embed" ProgID="Equation.DSMT4" ShapeID="_x0000_i1025" DrawAspect="Content" ObjectID="_1604424297" r:id="rId11"/>
         </w:object>
       </w:r>
       <w:r>
@@ -2428,7 +2428,7 @@
           <v:shape id="_x0000_i1026" type="#_x0000_t75" style="width:65.35pt;height:14.5pt" o:ole="">
             <v:imagedata r:id="rId13" o:title=""/>
           </v:shape>
-          <o:OLEObject Type="Embed" ProgID="Equation.DSMT4" ShapeID="_x0000_i1026" DrawAspect="Content" ObjectID="_1604338052" r:id="rId14"/>
+          <o:OLEObject Type="Embed" ProgID="Equation.DSMT4" ShapeID="_x0000_i1026" DrawAspect="Content" ObjectID="_1604424298" r:id="rId14"/>
         </w:object>
       </w:r>
       <w:r>
@@ -3823,7 +3823,7 @@
           <v:shape id="_x0000_i1027" type="#_x0000_t75" style="width:7in;height:33.65pt" o:ole="">
             <v:imagedata r:id="rId15" o:title=""/>
           </v:shape>
-          <o:OLEObject Type="Embed" ProgID="Equation.DSMT4" ShapeID="_x0000_i1027" DrawAspect="Content" ObjectID="_1604338053" r:id="rId16"/>
+          <o:OLEObject Type="Embed" ProgID="Equation.DSMT4" ShapeID="_x0000_i1027" DrawAspect="Content" ObjectID="_1604424299" r:id="rId16"/>
         </w:object>
       </w:r>
       <w:r>
@@ -3862,7 +3862,7 @@
           <v:shape id="_x0000_i1028" type="#_x0000_t75" style="width:9.8pt;height:14.85pt" o:ole="">
             <v:imagedata r:id="rId17" o:title=""/>
           </v:shape>
-          <o:OLEObject Type="Embed" ProgID="Equation.DSMT4" ShapeID="_x0000_i1028" DrawAspect="Content" ObjectID="_1604338054" r:id="rId18"/>
+          <o:OLEObject Type="Embed" ProgID="Equation.DSMT4" ShapeID="_x0000_i1028" DrawAspect="Content" ObjectID="_1604424300" r:id="rId18"/>
         </w:object>
       </w:r>
       <w:r>
@@ -3947,7 +3947,7 @@
           <v:shape id="_x0000_i1029" type="#_x0000_t75" style="width:25.45pt;height:14.85pt" o:ole="">
             <v:imagedata r:id="rId19" o:title=""/>
           </v:shape>
-          <o:OLEObject Type="Embed" ProgID="Equation.DSMT4" ShapeID="_x0000_i1029" DrawAspect="Content" ObjectID="_1604338055" r:id="rId20"/>
+          <o:OLEObject Type="Embed" ProgID="Equation.DSMT4" ShapeID="_x0000_i1029" DrawAspect="Content" ObjectID="_1604424301" r:id="rId20"/>
         </w:object>
       </w:r>
       <w:r>
@@ -4048,7 +4048,7 @@
           <v:shape id="_x0000_i1030" type="#_x0000_t75" style="width:9.8pt;height:14.5pt" o:ole="">
             <v:imagedata r:id="rId21" o:title=""/>
           </v:shape>
-          <o:OLEObject Type="Embed" ProgID="Equation.DSMT4" ShapeID="_x0000_i1030" DrawAspect="Content" ObjectID="_1604338056" r:id="rId22"/>
+          <o:OLEObject Type="Embed" ProgID="Equation.DSMT4" ShapeID="_x0000_i1030" DrawAspect="Content" ObjectID="_1604424302" r:id="rId22"/>
         </w:object>
       </w:r>
       <w:r>
@@ -4075,7 +4075,7 @@
           <v:shape id="_x0000_i1031" type="#_x0000_t75" style="width:16.05pt;height:14.5pt" o:ole="">
             <v:imagedata r:id="rId23" o:title=""/>
           </v:shape>
-          <o:OLEObject Type="Embed" ProgID="Equation.DSMT4" ShapeID="_x0000_i1031" DrawAspect="Content" ObjectID="_1604338057" r:id="rId24"/>
+          <o:OLEObject Type="Embed" ProgID="Equation.DSMT4" ShapeID="_x0000_i1031" DrawAspect="Content" ObjectID="_1604424303" r:id="rId24"/>
         </w:object>
       </w:r>
       <w:r>
@@ -4102,7 +4102,7 @@
           <v:shape id="_x0000_i1032" type="#_x0000_t75" style="width:16.05pt;height:14.5pt" o:ole="">
             <v:imagedata r:id="rId25" o:title=""/>
           </v:shape>
-          <o:OLEObject Type="Embed" ProgID="Equation.DSMT4" ShapeID="_x0000_i1032" DrawAspect="Content" ObjectID="_1604338058" r:id="rId26"/>
+          <o:OLEObject Type="Embed" ProgID="Equation.DSMT4" ShapeID="_x0000_i1032" DrawAspect="Content" ObjectID="_1604424304" r:id="rId26"/>
         </w:object>
       </w:r>
       <w:r>
@@ -4728,6 +4728,47 @@
     <w:p>
       <w:pPr>
         <w:bidi/>
+        <w:rPr>
+          <w:rtl/>
+        </w:rPr>
+      </w:pPr>
+      <w:r>
+        <w:rPr>
+          <w:rFonts w:hint="cs"/>
+          <w:rtl/>
+        </w:rPr>
+        <w:t xml:space="preserve">כפי שלמדנו ככל </w:t>
+      </w:r>
+      <w:proofErr w:type="spellStart"/>
+      <w:r>
+        <w:rPr>
+          <w:rFonts w:hint="cs"/>
+          <w:rtl/>
+        </w:rPr>
+        <w:t>שליורסטיקה</w:t>
+      </w:r>
+      <w:proofErr w:type="spellEnd"/>
+      <w:r>
+        <w:rPr>
+          <w:rFonts w:hint="cs"/>
+          <w:rtl/>
+        </w:rPr>
+        <w:t xml:space="preserve"> משקל כבד יותר האל</w:t>
+      </w:r>
+      <w:r>
+        <w:rPr>
+          <w:rFonts w:hint="cs"/>
+          <w:rtl/>
+        </w:rPr>
+        <w:t xml:space="preserve">גוריתם רץ כמה שיותר מהר למטרה על חשבון אופטימליות הפתרון וככל שמשקל היוריסטיקה נמוך יותר כך אנחנו משפרים את אופטימליות הפתרון על חשבון זמן הריצה ולכן הגרף שקיבלנו מסתדר עם התיאוריה. </w:t>
+      </w:r>
+    </w:p>
+    <w:p>
+      <w:pPr>
+        <w:bidi/>
+        <w:rPr>
+          <w:rtl/>
+        </w:rPr>
       </w:pPr>
       <w:bookmarkStart w:id="0" w:name="_GoBack"/>
       <w:bookmarkEnd w:id="0"/>
@@ -4735,122 +4776,70 @@
     <w:p>
       <w:pPr>
         <w:bidi/>
-      </w:pPr>
-    </w:p>
-    <w:p>
-      <w:pPr>
-        <w:bidi/>
-      </w:pPr>
-    </w:p>
-    <w:p>
-      <w:pPr>
-        <w:bidi/>
-      </w:pPr>
-    </w:p>
-    <w:p>
-      <w:pPr>
-        <w:bidi/>
-      </w:pPr>
-    </w:p>
-    <w:p>
-      <w:pPr>
-        <w:bidi/>
-      </w:pPr>
-    </w:p>
-    <w:p>
-      <w:pPr>
-        <w:bidi/>
-      </w:pPr>
-    </w:p>
-    <w:p>
-      <w:pPr>
-        <w:bidi/>
-      </w:pPr>
-    </w:p>
-    <w:p>
-      <w:pPr>
-        <w:bidi/>
-      </w:pPr>
-    </w:p>
-    <w:p>
-      <w:pPr>
-        <w:bidi/>
-      </w:pPr>
-    </w:p>
-    <w:p>
-      <w:pPr>
-        <w:bidi/>
-      </w:pPr>
-    </w:p>
-    <w:p>
-      <w:pPr>
-        <w:bidi/>
-      </w:pPr>
-    </w:p>
-    <w:p>
-      <w:pPr>
-        <w:bidi/>
-      </w:pPr>
-    </w:p>
-    <w:p>
-      <w:pPr>
-        <w:bidi/>
-      </w:pPr>
-    </w:p>
-    <w:p>
-      <w:pPr>
-        <w:bidi/>
-      </w:pPr>
-    </w:p>
-    <w:p>
-      <w:pPr>
-        <w:bidi/>
-      </w:pPr>
-    </w:p>
-    <w:p>
-      <w:pPr>
-        <w:bidi/>
-      </w:pPr>
-    </w:p>
-    <w:p>
-      <w:pPr>
-        <w:bidi/>
-      </w:pPr>
-    </w:p>
-    <w:p>
-      <w:pPr>
-        <w:bidi/>
-      </w:pPr>
-    </w:p>
-    <w:p>
-      <w:pPr>
-        <w:bidi/>
-      </w:pPr>
-    </w:p>
-    <w:p>
-      <w:pPr>
-        <w:bidi/>
-      </w:pPr>
-    </w:p>
-    <w:p>
-      <w:pPr>
-        <w:bidi/>
-      </w:pPr>
-    </w:p>
-    <w:p>
-      <w:pPr>
-        <w:bidi/>
-      </w:pPr>
-    </w:p>
-    <w:p>
-      <w:pPr>
-        <w:bidi/>
-      </w:pPr>
-    </w:p>
-    <w:p>
-      <w:pPr>
-        <w:bidi/>
-        <w:rPr>
+        <w:rPr>
+          <w:rtl/>
+        </w:rPr>
+      </w:pPr>
+      <w:r>
+        <w:rPr>
+          <w:rFonts w:hint="cs"/>
+          <w:rtl/>
+        </w:rPr>
+        <w:t xml:space="preserve">נקודה מעניינת היא שהקטנה המשקל הניתן </w:t>
+      </w:r>
+      <w:proofErr w:type="spellStart"/>
+      <w:r>
+        <w:rPr>
+          <w:rFonts w:hint="cs"/>
+          <w:rtl/>
+        </w:rPr>
+        <w:t>ליורסטיקה</w:t>
+      </w:r>
+      <w:proofErr w:type="spellEnd"/>
+      <w:r>
+        <w:rPr>
+          <w:rFonts w:hint="cs"/>
+          <w:rtl/>
+        </w:rPr>
+        <w:t xml:space="preserve"> בקנה מידה קטנה פוגע בצורה משמעותית באופטימליות הפתרון.</w:t>
+      </w:r>
+    </w:p>
+    <w:p>
+      <w:pPr>
+        <w:bidi/>
+        <w:rPr>
+          <w:rFonts w:eastAsiaTheme="minorEastAsia"/>
+          <w:rtl/>
+        </w:rPr>
+      </w:pPr>
+      <w:r>
+        <w:rPr>
+          <w:rFonts w:hint="cs"/>
+          <w:rtl/>
+        </w:rPr>
+        <w:t xml:space="preserve">במקרה הנ"ל </w:t>
+      </w:r>
+      <m:oMath>
+        <m:r>
+          <w:rPr>
+            <w:rFonts w:ascii="Cambria Math" w:hAnsi="Cambria Math"/>
+          </w:rPr>
+          <m:t>weight≈0.58</m:t>
+        </m:r>
+      </m:oMath>
+      <w:r>
+        <w:rPr>
+          <w:rFonts w:eastAsiaTheme="minorEastAsia" w:hint="cs"/>
+          <w:rtl/>
+        </w:rPr>
+        <w:t xml:space="preserve"> היה נותן פתרון אופטימלי כמעט באותה מידה אך בעלות זולה הרבה יותר.</w:t>
+      </w:r>
+    </w:p>
+    <w:p>
+      <w:pPr>
+        <w:bidi/>
+        <w:rPr>
+          <w:rFonts w:hint="cs"/>
           <w:rtl/>
         </w:rPr>
       </w:pPr>
@@ -4864,12 +4853,11 @@
         <w:rPr>
           <w:noProof/>
         </w:rPr>
-        <w:lastRenderedPageBreak/>
         <w:drawing>
-          <wp:inline distT="0" distB="0" distL="0" distR="0" wp14:anchorId="074BEE13" wp14:editId="713C893B">
-            <wp:extent cx="3722712" cy="2886075"/>
-            <wp:effectExtent l="0" t="0" r="0" b="0"/>
-            <wp:docPr id="5" name="תמונה 5"/>
+          <wp:inline distT="0" distB="0" distL="0" distR="0" wp14:anchorId="03361EBB" wp14:editId="4E45A554">
+            <wp:extent cx="3710816" cy="2787926"/>
+            <wp:effectExtent l="0" t="0" r="4445" b="0"/>
+            <wp:docPr id="3" name="תמונה 3"/>
             <wp:cNvGraphicFramePr>
               <a:graphicFrameLocks xmlns:a="http://schemas.openxmlformats.org/drawingml/2006/main" noChangeAspect="1"/>
             </wp:cNvGraphicFramePr>
@@ -4877,23 +4865,36 @@
               <a:graphicData uri="http://schemas.openxmlformats.org/drawingml/2006/picture">
                 <pic:pic xmlns:pic="http://schemas.openxmlformats.org/drawingml/2006/picture">
                   <pic:nvPicPr>
-                    <pic:cNvPr id="1" name=""/>
-                    <pic:cNvPicPr/>
+                    <pic:cNvPr id="0" name="Picture 9"/>
+                    <pic:cNvPicPr>
+                      <a:picLocks noChangeAspect="1" noChangeArrowheads="1"/>
+                    </pic:cNvPicPr>
                   </pic:nvPicPr>
                   <pic:blipFill>
-                    <a:blip r:embed="rId31"/>
+                    <a:blip r:embed="rId31" cstate="print">
+                      <a:extLst>
+                        <a:ext uri="{28A0092B-C50C-407E-A947-70E740481C1C}">
+                          <a14:useLocalDpi xmlns:a14="http://schemas.microsoft.com/office/drawing/2010/main" val="0"/>
+                        </a:ext>
+                      </a:extLst>
+                    </a:blip>
+                    <a:srcRect/>
                     <a:stretch>
                       <a:fillRect/>
                     </a:stretch>
                   </pic:blipFill>
-                  <pic:spPr>
+                  <pic:spPr bwMode="auto">
                     <a:xfrm>
                       <a:off x="0" y="0"/>
-                      <a:ext cx="3727774" cy="2890000"/>
+                      <a:ext cx="3717732" cy="2793122"/>
                     </a:xfrm>
                     <a:prstGeom prst="rect">
                       <a:avLst/>
                     </a:prstGeom>
+                    <a:noFill/>
+                    <a:ln>
+                      <a:noFill/>
+                    </a:ln>
                   </pic:spPr>
                 </pic:pic>
               </a:graphicData>
@@ -4905,6 +4906,124 @@
     <w:p>
       <w:pPr>
         <w:bidi/>
+      </w:pPr>
+    </w:p>
+    <w:p>
+      <w:pPr>
+        <w:bidi/>
+      </w:pPr>
+    </w:p>
+    <w:p>
+      <w:pPr>
+        <w:bidi/>
+      </w:pPr>
+    </w:p>
+    <w:p>
+      <w:pPr>
+        <w:bidi/>
+      </w:pPr>
+    </w:p>
+    <w:p>
+      <w:pPr>
+        <w:bidi/>
+      </w:pPr>
+    </w:p>
+    <w:p>
+      <w:pPr>
+        <w:bidi/>
+      </w:pPr>
+    </w:p>
+    <w:p>
+      <w:pPr>
+        <w:bidi/>
+      </w:pPr>
+    </w:p>
+    <w:p>
+      <w:pPr>
+        <w:bidi/>
+      </w:pPr>
+    </w:p>
+    <w:p>
+      <w:pPr>
+        <w:bidi/>
+      </w:pPr>
+    </w:p>
+    <w:p>
+      <w:pPr>
+        <w:bidi/>
+      </w:pPr>
+    </w:p>
+    <w:p>
+      <w:pPr>
+        <w:bidi/>
+      </w:pPr>
+    </w:p>
+    <w:p>
+      <w:pPr>
+        <w:bidi/>
+      </w:pPr>
+    </w:p>
+    <w:p>
+      <w:pPr>
+        <w:bidi/>
+      </w:pPr>
+    </w:p>
+    <w:p>
+      <w:pPr>
+        <w:bidi/>
+      </w:pPr>
+    </w:p>
+    <w:p>
+      <w:pPr>
+        <w:bidi/>
+      </w:pPr>
+    </w:p>
+    <w:p>
+      <w:pPr>
+        <w:bidi/>
+      </w:pPr>
+    </w:p>
+    <w:p>
+      <w:pPr>
+        <w:bidi/>
+      </w:pPr>
+    </w:p>
+    <w:p>
+      <w:pPr>
+        <w:bidi/>
+      </w:pPr>
+    </w:p>
+    <w:p>
+      <w:pPr>
+        <w:bidi/>
+      </w:pPr>
+    </w:p>
+    <w:p>
+      <w:pPr>
+        <w:bidi/>
+      </w:pPr>
+    </w:p>
+    <w:p>
+      <w:pPr>
+        <w:bidi/>
+      </w:pPr>
+    </w:p>
+    <w:p>
+      <w:pPr>
+        <w:bidi/>
+      </w:pPr>
+    </w:p>
+    <w:p>
+      <w:pPr>
+        <w:bidi/>
+        <w:rPr>
+          <w:rtl/>
+        </w:rPr>
+      </w:pPr>
+    </w:p>
+    <w:p>
+      <w:pPr>
+        <w:bidi/>
         <w:jc w:val="center"/>
       </w:pPr>
       <w:r>
@@ -4912,10 +5031,10 @@
           <w:noProof/>
         </w:rPr>
         <w:drawing>
-          <wp:inline distT="0" distB="0" distL="0" distR="0" wp14:anchorId="4E7A2824" wp14:editId="3B1752DD">
-            <wp:extent cx="4181475" cy="1047750"/>
-            <wp:effectExtent l="0" t="0" r="9525" b="0"/>
-            <wp:docPr id="6" name="תמונה 6"/>
+          <wp:inline distT="0" distB="0" distL="0" distR="0" wp14:anchorId="074BEE13" wp14:editId="713C893B">
+            <wp:extent cx="3722712" cy="2886075"/>
+            <wp:effectExtent l="0" t="0" r="0" b="0"/>
+            <wp:docPr id="5" name="תמונה 5"/>
             <wp:cNvGraphicFramePr>
               <a:graphicFrameLocks xmlns:a="http://schemas.openxmlformats.org/drawingml/2006/main" noChangeAspect="1"/>
             </wp:cNvGraphicFramePr>
@@ -4935,6 +5054,52 @@
                   <pic:spPr>
                     <a:xfrm>
                       <a:off x="0" y="0"/>
+                      <a:ext cx="3727774" cy="2890000"/>
+                    </a:xfrm>
+                    <a:prstGeom prst="rect">
+                      <a:avLst/>
+                    </a:prstGeom>
+                  </pic:spPr>
+                </pic:pic>
+              </a:graphicData>
+            </a:graphic>
+          </wp:inline>
+        </w:drawing>
+      </w:r>
+    </w:p>
+    <w:p>
+      <w:pPr>
+        <w:bidi/>
+        <w:jc w:val="center"/>
+      </w:pPr>
+      <w:r>
+        <w:rPr>
+          <w:noProof/>
+        </w:rPr>
+        <w:drawing>
+          <wp:inline distT="0" distB="0" distL="0" distR="0" wp14:anchorId="4E7A2824" wp14:editId="3B1752DD">
+            <wp:extent cx="4181475" cy="1047750"/>
+            <wp:effectExtent l="0" t="0" r="9525" b="0"/>
+            <wp:docPr id="6" name="תמונה 6"/>
+            <wp:cNvGraphicFramePr>
+              <a:graphicFrameLocks xmlns:a="http://schemas.openxmlformats.org/drawingml/2006/main" noChangeAspect="1"/>
+            </wp:cNvGraphicFramePr>
+            <a:graphic xmlns:a="http://schemas.openxmlformats.org/drawingml/2006/main">
+              <a:graphicData uri="http://schemas.openxmlformats.org/drawingml/2006/picture">
+                <pic:pic xmlns:pic="http://schemas.openxmlformats.org/drawingml/2006/picture">
+                  <pic:nvPicPr>
+                    <pic:cNvPr id="1" name=""/>
+                    <pic:cNvPicPr/>
+                  </pic:nvPicPr>
+                  <pic:blipFill>
+                    <a:blip r:embed="rId33"/>
+                    <a:stretch>
+                      <a:fillRect/>
+                    </a:stretch>
+                  </pic:blipFill>
+                  <pic:spPr>
+                    <a:xfrm>
+                      <a:off x="0" y="0"/>
                       <a:ext cx="4181475" cy="1047750"/>
                     </a:xfrm>
                     <a:prstGeom prst="rect">
@@ -5275,6 +5440,7 @@
           <w:rFonts w:hint="cs"/>
           <w:rtl/>
         </w:rPr>
+        <w:lastRenderedPageBreak/>
         <w:t>סעיף 14:</w:t>
       </w:r>
     </w:p>
@@ -6466,7 +6632,7 @@
                     <pic:cNvPicPr/>
                   </pic:nvPicPr>
                   <pic:blipFill>
-                    <a:blip r:embed="rId33"/>
+                    <a:blip r:embed="rId34"/>
                     <a:stretch>
                       <a:fillRect/>
                     </a:stretch>
@@ -6696,7 +6862,7 @@
                     <pic:cNvPicPr/>
                   </pic:nvPicPr>
                   <pic:blipFill>
-                    <a:blip r:embed="rId34"/>
+                    <a:blip r:embed="rId35"/>
                     <a:stretch>
                       <a:fillRect/>
                     </a:stretch>
@@ -11433,7 +11599,7 @@
 </file>
 
 <file path=customXml/itemProps1.xml><?xml version="1.0" encoding="utf-8"?>
-<ds:datastoreItem xmlns:ds="http://schemas.openxmlformats.org/officeDocument/2006/customXml" ds:itemID="{5ED26FC1-EBD8-4960-AB35-BC251D92C387}">
+<ds:datastoreItem xmlns:ds="http://schemas.openxmlformats.org/officeDocument/2006/customXml" ds:itemID="{52E8279A-FC77-4AE5-A1A9-5EA78F662C76}">
   <ds:schemaRefs>
     <ds:schemaRef ds:uri="http://schemas.openxmlformats.org/officeDocument/2006/bibliography"/>
   </ds:schemaRefs>

</xml_diff>

<commit_message>
Part 13-16 are done.
Signed-off-by: Yoni Bettan <ybettan@redhat.com>
</commit_message>
<xml_diff>
--- a/hw1/hw1.docx
+++ b/hw1/hw1.docx
@@ -1271,10 +1271,10 @@
             <v:path o:extrusionok="f" gradientshapeok="t" o:connecttype="rect"/>
             <o:lock v:ext="edit" aspectratio="t"/>
           </v:shapetype>
-          <v:shape id="_x0000_i1025" type="#_x0000_t75" style="width:61.45pt;height:16.05pt" o:ole="">
+          <v:shape id="_x0000_i1050" type="#_x0000_t75" style="width:61.45pt;height:16.05pt" o:ole="">
             <v:imagedata r:id="rId10" o:title=""/>
           </v:shape>
-          <o:OLEObject Type="Embed" ProgID="Equation.DSMT4" ShapeID="_x0000_i1025" DrawAspect="Content" ObjectID="_1604424297" r:id="rId11"/>
+          <o:OLEObject Type="Embed" ProgID="Equation.DSMT4" ShapeID="_x0000_i1050" DrawAspect="Content" ObjectID="_1604496128" r:id="rId11"/>
         </w:object>
       </w:r>
       <w:r>
@@ -2425,10 +2425,10 @@
           <w:position w:val="-6"/>
         </w:rPr>
         <w:object w:dxaOrig="1300" w:dyaOrig="279">
-          <v:shape id="_x0000_i1026" type="#_x0000_t75" style="width:65.35pt;height:14.5pt" o:ole="">
+          <v:shape id="_x0000_i1051" type="#_x0000_t75" style="width:65.35pt;height:14.5pt" o:ole="">
             <v:imagedata r:id="rId13" o:title=""/>
           </v:shape>
-          <o:OLEObject Type="Embed" ProgID="Equation.DSMT4" ShapeID="_x0000_i1026" DrawAspect="Content" ObjectID="_1604424298" r:id="rId14"/>
+          <o:OLEObject Type="Embed" ProgID="Equation.DSMT4" ShapeID="_x0000_i1051" DrawAspect="Content" ObjectID="_1604496129" r:id="rId14"/>
         </w:object>
       </w:r>
       <w:r>
@@ -2786,42 +2786,12 @@
             <w:rPr>
               <w:rFonts w:ascii="Cambria Math" w:hAnsi="Cambria Math"/>
             </w:rPr>
-            <m:t>={(t,d,T,F)|t∈Ord, d=</m:t>
-          </m:r>
-          <m:sSub>
-            <m:sSubPr>
-              <m:ctrlPr>
-                <w:rPr>
-                  <w:rFonts w:ascii="Cambria Math" w:hAnsi="Cambria Math"/>
-                  <w:i/>
-                </w:rPr>
-              </m:ctrlPr>
-            </m:sSubPr>
-            <m:e>
-              <m:r>
-                <w:rPr>
-                  <w:rFonts w:ascii="Cambria Math" w:hAnsi="Cambria Math"/>
-                </w:rPr>
-                <m:t>d</m:t>
-              </m:r>
-            </m:e>
-            <m:sub>
-              <m:r>
-                <w:rPr>
-                  <w:rFonts w:ascii="Cambria Math" w:hAnsi="Cambria Math"/>
-                </w:rPr>
-                <m:t>1</m:t>
-              </m:r>
-            </m:sub>
-          </m:sSub>
-          <m:r>
-            <w:rPr>
-              <w:rFonts w:ascii="Cambria Math" w:hAnsi="Cambria Math"/>
-            </w:rPr>
-            <m:t>-dist</m:t>
+            <m:t>=</m:t>
           </m:r>
           <m:d>
             <m:dPr>
+              <m:begChr m:val="{"/>
+              <m:endChr m:val="}"/>
               <m:ctrlPr>
                 <w:rPr>
                   <w:rFonts w:ascii="Cambria Math" w:hAnsi="Cambria Math"/>
@@ -2830,6 +2800,32 @@
               </m:ctrlPr>
             </m:dPr>
             <m:e>
+              <m:d>
+                <m:dPr>
+                  <m:ctrlPr>
+                    <w:rPr>
+                      <w:rFonts w:ascii="Cambria Math" w:hAnsi="Cambria Math"/>
+                      <w:i/>
+                    </w:rPr>
+                  </m:ctrlPr>
+                </m:dPr>
+                <m:e>
+                  <m:r>
+                    <w:rPr>
+                      <w:rFonts w:ascii="Cambria Math" w:hAnsi="Cambria Math"/>
+                    </w:rPr>
+                    <m:t>t,d,T,F</m:t>
+                  </m:r>
+                </m:e>
+              </m:d>
+            </m:e>
+            <m:e>
+              <m:r>
+                <w:rPr>
+                  <w:rFonts w:ascii="Cambria Math" w:hAnsi="Cambria Math"/>
+                </w:rPr>
+                <m:t>t∈Ord, d=</m:t>
+              </m:r>
               <m:sSub>
                 <m:sSubPr>
                   <m:ctrlPr>
@@ -2844,7 +2840,7 @@
                     <w:rPr>
                       <w:rFonts w:ascii="Cambria Math" w:hAnsi="Cambria Math"/>
                     </w:rPr>
-                    <m:t>v</m:t>
+                    <m:t>d</m:t>
                   </m:r>
                 </m:e>
                 <m:sub>
@@ -2860,26 +2856,58 @@
                 <w:rPr>
                   <w:rFonts w:ascii="Cambria Math" w:hAnsi="Cambria Math"/>
                 </w:rPr>
-                <m:t>,t</m:t>
+                <m:t>-dist</m:t>
               </m:r>
-            </m:e>
-          </m:d>
-          <m:r>
-            <w:rPr>
-              <w:rFonts w:ascii="Cambria Math" w:hAnsi="Cambria Math"/>
-            </w:rPr>
-            <m:t>,T=</m:t>
-          </m:r>
-          <m:f>
-            <m:fPr>
-              <m:ctrlPr>
+              <m:d>
+                <m:dPr>
+                  <m:ctrlPr>
+                    <w:rPr>
+                      <w:rFonts w:ascii="Cambria Math" w:hAnsi="Cambria Math"/>
+                      <w:i/>
+                    </w:rPr>
+                  </m:ctrlPr>
+                </m:dPr>
+                <m:e>
+                  <m:sSub>
+                    <m:sSubPr>
+                      <m:ctrlPr>
+                        <w:rPr>
+                          <w:rFonts w:ascii="Cambria Math" w:hAnsi="Cambria Math"/>
+                          <w:i/>
+                        </w:rPr>
+                      </m:ctrlPr>
+                    </m:sSubPr>
+                    <m:e>
+                      <m:r>
+                        <w:rPr>
+                          <w:rFonts w:ascii="Cambria Math" w:hAnsi="Cambria Math"/>
+                        </w:rPr>
+                        <m:t>v</m:t>
+                      </m:r>
+                    </m:e>
+                    <m:sub>
+                      <m:r>
+                        <w:rPr>
+                          <w:rFonts w:ascii="Cambria Math" w:hAnsi="Cambria Math"/>
+                        </w:rPr>
+                        <m:t>1</m:t>
+                      </m:r>
+                    </m:sub>
+                  </m:sSub>
+                  <m:r>
+                    <w:rPr>
+                      <w:rFonts w:ascii="Cambria Math" w:hAnsi="Cambria Math"/>
+                    </w:rPr>
+                    <m:t>,t</m:t>
+                  </m:r>
+                </m:e>
+              </m:d>
+              <m:r>
                 <w:rPr>
                   <w:rFonts w:ascii="Cambria Math" w:hAnsi="Cambria Math"/>
-                  <w:i/>
                 </w:rPr>
-              </m:ctrlPr>
-            </m:fPr>
-            <m:num>
+                <m:t>,T=</m:t>
+              </m:r>
               <m:sSub>
                 <m:sSubPr>
                   <m:ctrlPr>
@@ -2906,30 +2934,29 @@
                   </m:r>
                 </m:sub>
               </m:sSub>
-            </m:num>
-            <m:den>
-              <m:d>
-                <m:dPr>
-                  <m:begChr m:val="{"/>
-                  <m:endChr m:val="}"/>
-                  <m:ctrlPr>
-                    <w:rPr>
-                      <w:rFonts w:ascii="Cambria Math" w:hAnsi="Cambria Math"/>
-                      <w:i/>
-                    </w:rPr>
-                  </m:ctrlPr>
-                </m:dPr>
-                <m:e>
-                  <m:r>
-                    <w:rPr>
-                      <w:rFonts w:ascii="Cambria Math" w:hAnsi="Cambria Math"/>
-                    </w:rPr>
-                    <m:t>i</m:t>
-                  </m:r>
-                </m:e>
-              </m:d>
-            </m:den>
-          </m:f>
+              <m:r>
+                <w:rPr>
+                  <w:rFonts w:ascii="Cambria Math" w:hAnsi="Cambria Math"/>
+                </w:rPr>
+                <m:t>\</m:t>
+              </m:r>
+              <m:r>
+                <m:rPr>
+                  <m:lit/>
+                </m:rPr>
+                <w:rPr>
+                  <w:rFonts w:ascii="Cambria Math" w:hAnsi="Cambria Math"/>
+                </w:rPr>
+                <m:t>{</m:t>
+              </m:r>
+              <m:r>
+                <w:rPr>
+                  <w:rFonts w:ascii="Cambria Math" w:hAnsi="Cambria Math"/>
+                </w:rPr>
+                <m:t>i</m:t>
+              </m:r>
+            </m:e>
+          </m:d>
           <m:r>
             <w:rPr>
               <w:rFonts w:ascii="Cambria Math" w:hAnsi="Cambria Math"/>
@@ -3820,10 +3847,10 @@
           <w:u w:val="single"/>
         </w:rPr>
         <w:object w:dxaOrig="10080" w:dyaOrig="680">
-          <v:shape id="_x0000_i1027" type="#_x0000_t75" style="width:7in;height:33.65pt" o:ole="">
+          <v:shape id="_x0000_i1052" type="#_x0000_t75" style="width:7in;height:33.65pt" o:ole="">
             <v:imagedata r:id="rId15" o:title=""/>
           </v:shape>
-          <o:OLEObject Type="Embed" ProgID="Equation.DSMT4" ShapeID="_x0000_i1027" DrawAspect="Content" ObjectID="_1604424299" r:id="rId16"/>
+          <o:OLEObject Type="Embed" ProgID="Equation.DSMT4" ShapeID="_x0000_i1052" DrawAspect="Content" ObjectID="_1604496130" r:id="rId16"/>
         </w:object>
       </w:r>
       <w:r>
@@ -3859,10 +3886,10 @@
           <w:position w:val="-6"/>
         </w:rPr>
         <w:object w:dxaOrig="200" w:dyaOrig="300">
-          <v:shape id="_x0000_i1028" type="#_x0000_t75" style="width:9.8pt;height:14.85pt" o:ole="">
+          <v:shape id="_x0000_i1053" type="#_x0000_t75" style="width:9.8pt;height:14.85pt" o:ole="">
             <v:imagedata r:id="rId17" o:title=""/>
           </v:shape>
-          <o:OLEObject Type="Embed" ProgID="Equation.DSMT4" ShapeID="_x0000_i1028" DrawAspect="Content" ObjectID="_1604424300" r:id="rId18"/>
+          <o:OLEObject Type="Embed" ProgID="Equation.DSMT4" ShapeID="_x0000_i1053" DrawAspect="Content" ObjectID="_1604496131" r:id="rId18"/>
         </w:object>
       </w:r>
       <w:r>
@@ -3944,10 +3971,10 @@
           <w:position w:val="-6"/>
         </w:rPr>
         <w:object w:dxaOrig="520" w:dyaOrig="300">
-          <v:shape id="_x0000_i1029" type="#_x0000_t75" style="width:25.45pt;height:14.85pt" o:ole="">
+          <v:shape id="_x0000_i1054" type="#_x0000_t75" style="width:25.45pt;height:14.85pt" o:ole="">
             <v:imagedata r:id="rId19" o:title=""/>
           </v:shape>
-          <o:OLEObject Type="Embed" ProgID="Equation.DSMT4" ShapeID="_x0000_i1029" DrawAspect="Content" ObjectID="_1604424301" r:id="rId20"/>
+          <o:OLEObject Type="Embed" ProgID="Equation.DSMT4" ShapeID="_x0000_i1054" DrawAspect="Content" ObjectID="_1604496132" r:id="rId20"/>
         </w:object>
       </w:r>
       <w:r>
@@ -4045,10 +4072,10 @@
           <w:position w:val="-6"/>
         </w:rPr>
         <w:object w:dxaOrig="200" w:dyaOrig="279">
-          <v:shape id="_x0000_i1030" type="#_x0000_t75" style="width:9.8pt;height:14.5pt" o:ole="">
+          <v:shape id="_x0000_i1055" type="#_x0000_t75" style="width:9.8pt;height:14.5pt" o:ole="">
             <v:imagedata r:id="rId21" o:title=""/>
           </v:shape>
-          <o:OLEObject Type="Embed" ProgID="Equation.DSMT4" ShapeID="_x0000_i1030" DrawAspect="Content" ObjectID="_1604424302" r:id="rId22"/>
+          <o:OLEObject Type="Embed" ProgID="Equation.DSMT4" ShapeID="_x0000_i1055" DrawAspect="Content" ObjectID="_1604496133" r:id="rId22"/>
         </w:object>
       </w:r>
       <w:r>
@@ -4072,10 +4099,10 @@
           <w:position w:val="-6"/>
         </w:rPr>
         <w:object w:dxaOrig="320" w:dyaOrig="279">
-          <v:shape id="_x0000_i1031" type="#_x0000_t75" style="width:16.05pt;height:14.5pt" o:ole="">
+          <v:shape id="_x0000_i1056" type="#_x0000_t75" style="width:16.05pt;height:14.5pt" o:ole="">
             <v:imagedata r:id="rId23" o:title=""/>
           </v:shape>
-          <o:OLEObject Type="Embed" ProgID="Equation.DSMT4" ShapeID="_x0000_i1031" DrawAspect="Content" ObjectID="_1604424303" r:id="rId24"/>
+          <o:OLEObject Type="Embed" ProgID="Equation.DSMT4" ShapeID="_x0000_i1056" DrawAspect="Content" ObjectID="_1604496134" r:id="rId24"/>
         </w:object>
       </w:r>
       <w:r>
@@ -4099,10 +4126,10 @@
           <w:position w:val="-6"/>
         </w:rPr>
         <w:object w:dxaOrig="320" w:dyaOrig="279">
-          <v:shape id="_x0000_i1032" type="#_x0000_t75" style="width:16.05pt;height:14.5pt" o:ole="">
+          <v:shape id="_x0000_i1057" type="#_x0000_t75" style="width:16.05pt;height:14.5pt" o:ole="">
             <v:imagedata r:id="rId25" o:title=""/>
           </v:shape>
-          <o:OLEObject Type="Embed" ProgID="Equation.DSMT4" ShapeID="_x0000_i1032" DrawAspect="Content" ObjectID="_1604424304" r:id="rId26"/>
+          <o:OLEObject Type="Embed" ProgID="Equation.DSMT4" ShapeID="_x0000_i1057" DrawAspect="Content" ObjectID="_1604496135" r:id="rId26"/>
         </w:object>
       </w:r>
       <w:r>
@@ -4766,12 +4793,31 @@
     <w:p>
       <w:pPr>
         <w:bidi/>
-        <w:rPr>
-          <w:rtl/>
-        </w:rPr>
-      </w:pPr>
-      <w:bookmarkStart w:id="0" w:name="_GoBack"/>
-      <w:bookmarkEnd w:id="0"/>
+      </w:pPr>
+    </w:p>
+    <w:p>
+      <w:pPr>
+        <w:bidi/>
+        <w:rPr>
+          <w:rFonts w:hint="cs"/>
+          <w:rtl/>
+        </w:rPr>
+      </w:pPr>
+      <w:r>
+        <w:rPr>
+          <w:rFonts w:hint="cs"/>
+          <w:rtl/>
+        </w:rPr>
+        <w:t>עקומת המרחק אינה מונוטונית לחלוטין שכן היוריסטיקה אינה מושלמת וניתן לתכנן גרף באופן כזה שלא יהיה פגיעה במחיר הפתרון ולכן כפי שניתן לראות המגמה מראה פגיעה באופטימליות הפתרון עבור הגדלת משקל היוריסטיקה אך לא באופן "חלק"</w:t>
+      </w:r>
+    </w:p>
+    <w:p>
+      <w:pPr>
+        <w:bidi/>
+        <w:rPr>
+          <w:rtl/>
+        </w:rPr>
+      </w:pPr>
     </w:p>
     <w:p>
       <w:pPr>
@@ -4905,136 +4951,537 @@
     </w:p>
     <w:p>
       <w:pPr>
-        <w:bidi/>
-      </w:pPr>
-    </w:p>
-    <w:p>
-      <w:pPr>
-        <w:bidi/>
-      </w:pPr>
-    </w:p>
-    <w:p>
-      <w:pPr>
-        <w:bidi/>
-      </w:pPr>
-    </w:p>
-    <w:p>
-      <w:pPr>
-        <w:bidi/>
-      </w:pPr>
-    </w:p>
-    <w:p>
-      <w:pPr>
-        <w:bidi/>
-      </w:pPr>
-    </w:p>
-    <w:p>
-      <w:pPr>
-        <w:bidi/>
-      </w:pPr>
-    </w:p>
-    <w:p>
-      <w:pPr>
-        <w:bidi/>
-      </w:pPr>
-    </w:p>
-    <w:p>
-      <w:pPr>
-        <w:bidi/>
-      </w:pPr>
-    </w:p>
-    <w:p>
-      <w:pPr>
-        <w:bidi/>
-      </w:pPr>
-    </w:p>
-    <w:p>
-      <w:pPr>
-        <w:bidi/>
-      </w:pPr>
-    </w:p>
-    <w:p>
-      <w:pPr>
-        <w:bidi/>
-      </w:pPr>
-    </w:p>
-    <w:p>
-      <w:pPr>
-        <w:bidi/>
-      </w:pPr>
-    </w:p>
-    <w:p>
-      <w:pPr>
-        <w:bidi/>
-      </w:pPr>
-    </w:p>
-    <w:p>
-      <w:pPr>
-        <w:bidi/>
-      </w:pPr>
-    </w:p>
-    <w:p>
-      <w:pPr>
-        <w:bidi/>
-      </w:pPr>
-    </w:p>
-    <w:p>
-      <w:pPr>
-        <w:bidi/>
-      </w:pPr>
-    </w:p>
-    <w:p>
-      <w:pPr>
-        <w:bidi/>
-      </w:pPr>
-    </w:p>
-    <w:p>
-      <w:pPr>
-        <w:bidi/>
-      </w:pPr>
-    </w:p>
-    <w:p>
-      <w:pPr>
-        <w:bidi/>
-      </w:pPr>
-    </w:p>
-    <w:p>
-      <w:pPr>
-        <w:bidi/>
-      </w:pPr>
-    </w:p>
-    <w:p>
-      <w:pPr>
-        <w:bidi/>
-      </w:pPr>
-    </w:p>
-    <w:p>
-      <w:pPr>
-        <w:bidi/>
-      </w:pPr>
-    </w:p>
-    <w:p>
-      <w:pPr>
-        <w:bidi/>
-        <w:rPr>
-          <w:rtl/>
-        </w:rPr>
-      </w:pPr>
-    </w:p>
-    <w:p>
-      <w:pPr>
-        <w:bidi/>
-        <w:jc w:val="center"/>
+        <w:pStyle w:val="1"/>
+        <w:bidi/>
+        <w:rPr>
+          <w:rFonts w:asciiTheme="majorBidi" w:hAnsiTheme="majorBidi"/>
+          <w:rtl/>
+        </w:rPr>
+      </w:pPr>
+      <w:r>
+        <w:rPr>
+          <w:rFonts w:asciiTheme="majorBidi" w:hAnsiTheme="majorBidi"/>
+          <w:rtl/>
+        </w:rPr>
+        <w:t xml:space="preserve">סעיף </w:t>
+      </w:r>
+      <w:r>
+        <w:rPr>
+          <w:rFonts w:asciiTheme="majorBidi" w:hAnsiTheme="majorBidi"/>
+        </w:rPr>
+        <w:t>13</w:t>
+      </w:r>
+      <w:r>
+        <w:rPr>
+          <w:rFonts w:asciiTheme="majorBidi" w:hAnsiTheme="majorBidi"/>
+          <w:rtl/>
+        </w:rPr>
+        <w:t>:</w:t>
+      </w:r>
+    </w:p>
+    <w:p>
+      <w:pPr>
+        <w:bidi/>
+        <w:rPr>
+          <w:rtl/>
+        </w:rPr>
+      </w:pPr>
+      <w:r>
+        <w:rPr>
+          <w:rFonts w:hint="cs"/>
+          <w:rtl/>
+        </w:rPr>
+        <w:t>בקוד</w:t>
+      </w:r>
+    </w:p>
+    <w:p>
+      <w:pPr>
+        <w:bidi/>
+        <w:rPr>
+          <w:rtl/>
+        </w:rPr>
+      </w:pPr>
+    </w:p>
+    <w:p>
+      <w:pPr>
+        <w:pStyle w:val="1"/>
+        <w:bidi/>
+        <w:rPr>
+          <w:rtl/>
+        </w:rPr>
+      </w:pPr>
+      <w:r>
+        <w:rPr>
+          <w:rFonts w:hint="cs"/>
+          <w:rtl/>
+        </w:rPr>
+        <w:t xml:space="preserve">סעיף </w:t>
+      </w:r>
+      <w:r>
+        <w:rPr>
+          <w:rFonts w:hint="cs"/>
+          <w:rtl/>
+        </w:rPr>
+        <w:t>14</w:t>
+      </w:r>
+      <w:r>
+        <w:rPr>
+          <w:rFonts w:hint="cs"/>
+          <w:rtl/>
+        </w:rPr>
+        <w:t>:</w:t>
+      </w:r>
+    </w:p>
+    <w:p>
+      <w:pPr>
+        <w:bidi/>
+        <w:rPr>
+          <w:rtl/>
+        </w:rPr>
+      </w:pPr>
+      <w:r>
+        <w:rPr>
+          <w:rFonts w:hint="cs"/>
+          <w:rtl/>
+        </w:rPr>
+        <w:t xml:space="preserve">היוריסטיקה </w:t>
+      </w:r>
+      <m:oMath>
+        <m:r>
+          <w:rPr>
+            <w:rFonts w:ascii="Cambria Math" w:hAnsi="Cambria Math"/>
+          </w:rPr>
+          <m:t>h</m:t>
+        </m:r>
+        <m:d>
+          <m:dPr>
+            <m:ctrlPr>
+              <w:rPr>
+                <w:rFonts w:ascii="Cambria Math" w:hAnsi="Cambria Math"/>
+                <w:i/>
+              </w:rPr>
+            </m:ctrlPr>
+          </m:dPr>
+          <m:e>
+            <m:r>
+              <w:rPr>
+                <w:rFonts w:ascii="Cambria Math" w:hAnsi="Cambria Math"/>
+              </w:rPr>
+              <m:t>s</m:t>
+            </m:r>
+          </m:e>
+        </m:d>
+        <m:r>
+          <w:rPr>
+            <w:rFonts w:ascii="Cambria Math" w:hAnsi="Cambria Math"/>
+          </w:rPr>
+          <m:t>=</m:t>
+        </m:r>
+        <m:func>
+          <m:funcPr>
+            <m:ctrlPr>
+              <w:rPr>
+                <w:rFonts w:ascii="Cambria Math" w:hAnsi="Cambria Math"/>
+                <w:i/>
+              </w:rPr>
+            </m:ctrlPr>
+          </m:funcPr>
+          <m:fName>
+            <m:limLow>
+              <m:limLowPr>
+                <m:ctrlPr>
+                  <w:rPr>
+                    <w:rFonts w:ascii="Cambria Math" w:hAnsi="Cambria Math"/>
+                    <w:i/>
+                  </w:rPr>
+                </m:ctrlPr>
+              </m:limLowPr>
+              <m:e>
+                <m:r>
+                  <m:rPr>
+                    <m:sty m:val="p"/>
+                  </m:rPr>
+                  <w:rPr>
+                    <w:rFonts w:ascii="Cambria Math" w:hAnsi="Cambria Math"/>
+                  </w:rPr>
+                  <m:t>max</m:t>
+                </m:r>
+                <m:ctrlPr>
+                  <w:rPr>
+                    <w:rFonts w:ascii="Cambria Math" w:hAnsi="Cambria Math"/>
+                  </w:rPr>
+                </m:ctrlPr>
+              </m:e>
+              <m:lim>
+                <m:r>
+                  <w:rPr>
+                    <w:rFonts w:ascii="Cambria Math" w:hAnsi="Cambria Math"/>
+                  </w:rPr>
+                  <m:t>i∊T</m:t>
+                </m:r>
+                <m:ctrlPr>
+                  <w:rPr>
+                    <w:rFonts w:ascii="Cambria Math" w:hAnsi="Cambria Math"/>
+                  </w:rPr>
+                </m:ctrlPr>
+              </m:lim>
+            </m:limLow>
+            <m:ctrlPr>
+              <w:rPr>
+                <w:rFonts w:ascii="Cambria Math" w:eastAsiaTheme="minorEastAsia" w:hAnsi="Cambria Math"/>
+                <w:i/>
+              </w:rPr>
+            </m:ctrlPr>
+          </m:fName>
+          <m:e>
+            <m:r>
+              <w:rPr>
+                <w:rFonts w:ascii="Cambria Math" w:eastAsiaTheme="minorEastAsia" w:hAnsi="Cambria Math"/>
+              </w:rPr>
+              <m:t>AirDist(s.v,</m:t>
+            </m:r>
+            <m:sSub>
+              <m:sSubPr>
+                <m:ctrlPr>
+                  <w:rPr>
+                    <w:rFonts w:ascii="Cambria Math" w:eastAsiaTheme="minorEastAsia" w:hAnsi="Cambria Math"/>
+                    <w:i/>
+                  </w:rPr>
+                </m:ctrlPr>
+              </m:sSubPr>
+              <m:e>
+                <m:r>
+                  <w:rPr>
+                    <w:rFonts w:ascii="Cambria Math" w:eastAsiaTheme="minorEastAsia" w:hAnsi="Cambria Math"/>
+                  </w:rPr>
+                  <m:t>t</m:t>
+                </m:r>
+              </m:e>
+              <m:sub>
+                <m:r>
+                  <w:rPr>
+                    <w:rFonts w:ascii="Cambria Math" w:eastAsiaTheme="minorEastAsia" w:hAnsi="Cambria Math"/>
+                  </w:rPr>
+                  <m:t>i</m:t>
+                </m:r>
+              </m:sub>
+            </m:sSub>
+            <m:r>
+              <w:rPr>
+                <w:rFonts w:ascii="Cambria Math" w:eastAsiaTheme="minorEastAsia" w:hAnsi="Cambria Math"/>
+              </w:rPr>
+              <m:t>)</m:t>
+            </m:r>
+            <m:ctrlPr>
+              <w:rPr>
+                <w:rFonts w:ascii="Cambria Math" w:eastAsiaTheme="minorEastAsia" w:hAnsi="Cambria Math"/>
+                <w:i/>
+              </w:rPr>
+            </m:ctrlPr>
+          </m:e>
+        </m:func>
+      </m:oMath>
+      <w:r>
+        <w:rPr>
+          <w:rFonts w:eastAsiaTheme="minorEastAsia"/>
+        </w:rPr>
+        <w:t xml:space="preserve"> </w:t>
+      </w:r>
+      <w:r>
+        <w:rPr>
+          <w:rFonts w:hint="cs"/>
+          <w:rtl/>
+        </w:rPr>
+        <w:t xml:space="preserve"> הינה קבילה.</w:t>
+      </w:r>
+    </w:p>
+    <w:p>
+      <w:pPr>
+        <w:bidi/>
+        <w:rPr>
+          <w:rFonts w:eastAsiaTheme="minorEastAsia"/>
+          <w:rtl/>
+        </w:rPr>
+      </w:pPr>
+      <w:r>
+        <w:rPr>
+          <w:rFonts w:hint="cs"/>
+          <w:rtl/>
+        </w:rPr>
+        <w:t xml:space="preserve">במידה ויש הזמנה יחידה </w:t>
+      </w:r>
+      <m:oMath>
+        <m:r>
+          <w:rPr>
+            <w:rFonts w:ascii="Cambria Math" w:hAnsi="Cambria Math"/>
+          </w:rPr>
+          <m:t>j</m:t>
+        </m:r>
+      </m:oMath>
+      <w:r>
+        <w:rPr>
+          <w:rFonts w:eastAsiaTheme="minorEastAsia" w:hint="cs"/>
+          <w:rtl/>
+        </w:rPr>
+        <w:t xml:space="preserve"> </w:t>
+      </w:r>
+      <w:r>
+        <w:rPr>
+          <w:rFonts w:hint="cs"/>
+          <w:rtl/>
+        </w:rPr>
+        <w:t xml:space="preserve">אז נקבל </w:t>
+      </w:r>
+      <m:oMath>
+        <m:r>
+          <w:rPr>
+            <w:rFonts w:ascii="Cambria Math" w:hAnsi="Cambria Math"/>
+          </w:rPr>
+          <m:t>h</m:t>
+        </m:r>
+        <m:d>
+          <m:dPr>
+            <m:ctrlPr>
+              <w:rPr>
+                <w:rFonts w:ascii="Cambria Math" w:hAnsi="Cambria Math"/>
+                <w:i/>
+              </w:rPr>
+            </m:ctrlPr>
+          </m:dPr>
+          <m:e>
+            <m:r>
+              <w:rPr>
+                <w:rFonts w:ascii="Cambria Math" w:hAnsi="Cambria Math"/>
+              </w:rPr>
+              <m:t>s</m:t>
+            </m:r>
+          </m:e>
+        </m:d>
+        <m:r>
+          <w:rPr>
+            <w:rFonts w:ascii="Cambria Math" w:hAnsi="Cambria Math"/>
+          </w:rPr>
+          <m:t>=AirDist(s.v,</m:t>
+        </m:r>
+        <m:sSub>
+          <m:sSubPr>
+            <m:ctrlPr>
+              <w:rPr>
+                <w:rFonts w:ascii="Cambria Math" w:hAnsi="Cambria Math"/>
+                <w:i/>
+              </w:rPr>
+            </m:ctrlPr>
+          </m:sSubPr>
+          <m:e>
+            <m:r>
+              <w:rPr>
+                <w:rFonts w:ascii="Cambria Math" w:hAnsi="Cambria Math"/>
+              </w:rPr>
+              <m:t>t</m:t>
+            </m:r>
+          </m:e>
+          <m:sub>
+            <m:r>
+              <w:rPr>
+                <w:rFonts w:ascii="Cambria Math" w:hAnsi="Cambria Math"/>
+              </w:rPr>
+              <m:t>j</m:t>
+            </m:r>
+          </m:sub>
+        </m:sSub>
+        <m:r>
+          <w:rPr>
+            <w:rFonts w:ascii="Cambria Math" w:hAnsi="Cambria Math"/>
+          </w:rPr>
+          <m:t>)≤AirDist(s.v,</m:t>
+        </m:r>
+        <m:sSub>
+          <m:sSubPr>
+            <m:ctrlPr>
+              <w:rPr>
+                <w:rFonts w:ascii="Cambria Math" w:hAnsi="Cambria Math"/>
+                <w:i/>
+              </w:rPr>
+            </m:ctrlPr>
+          </m:sSubPr>
+          <m:e>
+            <m:r>
+              <w:rPr>
+                <w:rFonts w:ascii="Cambria Math" w:hAnsi="Cambria Math"/>
+              </w:rPr>
+              <m:t>t</m:t>
+            </m:r>
+          </m:e>
+          <m:sub>
+            <m:r>
+              <w:rPr>
+                <w:rFonts w:ascii="Cambria Math" w:hAnsi="Cambria Math"/>
+              </w:rPr>
+              <m:t>j</m:t>
+            </m:r>
+          </m:sub>
+        </m:sSub>
+        <m:r>
+          <w:rPr>
+            <w:rFonts w:ascii="Cambria Math" w:hAnsi="Cambria Math"/>
+          </w:rPr>
+          <m:t>)</m:t>
+        </m:r>
+      </m:oMath>
+      <w:r>
+        <w:rPr>
+          <w:rFonts w:eastAsiaTheme="minorEastAsia" w:hint="cs"/>
+          <w:rtl/>
+        </w:rPr>
+        <w:t xml:space="preserve"> אחרת</w:t>
+      </w:r>
+      <w:r>
+        <w:rPr>
+          <w:rFonts w:hint="cs"/>
+          <w:rtl/>
+        </w:rPr>
+        <w:t xml:space="preserve"> </w:t>
+      </w:r>
+      <w:r>
+        <w:rPr>
+          <w:rFonts w:eastAsiaTheme="minorEastAsia" w:hint="cs"/>
+          <w:rtl/>
+        </w:rPr>
+        <w:t>יש יותר מהזמנה יחידה שעדיין לא סופקה אז בהכרח סכום המרחקים האוויריים שלהם בהכרח גדול מהמרחק האווירי המקסימלי מבין כל אחת בנפרד.</w:t>
+      </w:r>
+    </w:p>
+    <w:p>
+      <w:pPr>
+        <w:bidi/>
+        <w:rPr>
+          <w:rFonts w:hint="cs"/>
+          <w:rtl/>
+        </w:rPr>
+      </w:pPr>
+    </w:p>
+    <w:p>
+      <w:pPr>
+        <w:pStyle w:val="1"/>
+        <w:bidi/>
+        <w:rPr>
+          <w:rtl/>
+        </w:rPr>
+      </w:pPr>
+      <w:r>
+        <w:rPr>
+          <w:rFonts w:hint="cs"/>
+          <w:rtl/>
+        </w:rPr>
+        <w:t xml:space="preserve">סעיף </w:t>
+      </w:r>
+      <w:r>
+        <w:rPr>
+          <w:rFonts w:hint="cs"/>
+          <w:rtl/>
+        </w:rPr>
+        <w:t>15</w:t>
+      </w:r>
+      <w:r>
+        <w:rPr>
+          <w:rFonts w:hint="cs"/>
+          <w:rtl/>
+        </w:rPr>
+        <w:t>:</w:t>
+      </w:r>
+    </w:p>
+    <w:p>
+      <w:pPr>
+        <w:bidi/>
+        <w:rPr>
+          <w:rtl/>
+        </w:rPr>
+      </w:pPr>
+      <w:r>
+        <w:rPr>
+          <w:rFonts w:hint="cs"/>
+          <w:rtl/>
+        </w:rPr>
+        <w:t>בקוד</w:t>
+      </w:r>
+    </w:p>
+    <w:p>
+      <w:pPr>
+        <w:bidi/>
+        <w:rPr>
+          <w:rtl/>
+        </w:rPr>
+      </w:pPr>
+    </w:p>
+    <w:p>
+      <w:pPr>
+        <w:bidi/>
+        <w:rPr>
+          <w:rtl/>
+        </w:rPr>
+      </w:pPr>
+    </w:p>
+    <w:p>
+      <w:pPr>
+        <w:pStyle w:val="1"/>
+        <w:bidi/>
+        <w:rPr>
+          <w:rtl/>
+        </w:rPr>
+      </w:pPr>
+      <w:r>
+        <w:rPr>
+          <w:rFonts w:hint="cs"/>
+          <w:rtl/>
+        </w:rPr>
+        <w:lastRenderedPageBreak/>
+        <w:t xml:space="preserve">סעיף </w:t>
+      </w:r>
+      <w:r>
+        <w:rPr>
+          <w:rFonts w:hint="cs"/>
+          <w:rtl/>
+        </w:rPr>
+        <w:t>16</w:t>
+      </w:r>
+      <w:r>
+        <w:rPr>
+          <w:rFonts w:hint="cs"/>
+          <w:rtl/>
+        </w:rPr>
+        <w:t>:</w:t>
+      </w:r>
+    </w:p>
+    <w:p>
+      <w:pPr>
+        <w:bidi/>
+        <w:rPr>
+          <w:rtl/>
+        </w:rPr>
+      </w:pPr>
+      <w:r>
+        <w:rPr>
+          <w:rFonts w:hint="cs"/>
+          <w:rtl/>
+        </w:rPr>
+        <w:t>קיבלנו מסלול חוקי באורך 11 צמתים העובר ב- 2 תחנות דלק</w:t>
+      </w:r>
+    </w:p>
+    <w:p>
+      <w:pPr>
+        <w:bidi/>
+        <w:rPr>
+          <w:rtl/>
+        </w:rPr>
       </w:pPr>
       <w:r>
         <w:rPr>
           <w:noProof/>
         </w:rPr>
         <w:drawing>
-          <wp:inline distT="0" distB="0" distL="0" distR="0" wp14:anchorId="074BEE13" wp14:editId="713C893B">
-            <wp:extent cx="3722712" cy="2886075"/>
-            <wp:effectExtent l="0" t="0" r="0" b="0"/>
-            <wp:docPr id="5" name="תמונה 5"/>
+          <wp:inline distT="0" distB="0" distL="0" distR="0">
+            <wp:extent cx="6852920" cy="268605"/>
+            <wp:effectExtent l="0" t="0" r="5080" b="0"/>
+            <wp:docPr id="4" name="תמונה 4"/>
             <wp:cNvGraphicFramePr>
               <a:graphicFrameLocks xmlns:a="http://schemas.openxmlformats.org/drawingml/2006/main" noChangeAspect="1"/>
             </wp:cNvGraphicFramePr>
@@ -5042,23 +5489,36 @@
               <a:graphicData uri="http://schemas.openxmlformats.org/drawingml/2006/picture">
                 <pic:pic xmlns:pic="http://schemas.openxmlformats.org/drawingml/2006/picture">
                   <pic:nvPicPr>
-                    <pic:cNvPr id="1" name=""/>
-                    <pic:cNvPicPr/>
+                    <pic:cNvPr id="0" name="Picture 34"/>
+                    <pic:cNvPicPr>
+                      <a:picLocks noChangeAspect="1" noChangeArrowheads="1"/>
+                    </pic:cNvPicPr>
                   </pic:nvPicPr>
                   <pic:blipFill>
-                    <a:blip r:embed="rId32"/>
+                    <a:blip r:embed="rId32" cstate="print">
+                      <a:extLst>
+                        <a:ext uri="{28A0092B-C50C-407E-A947-70E740481C1C}">
+                          <a14:useLocalDpi xmlns:a14="http://schemas.microsoft.com/office/drawing/2010/main" val="0"/>
+                        </a:ext>
+                      </a:extLst>
+                    </a:blip>
+                    <a:srcRect/>
                     <a:stretch>
                       <a:fillRect/>
                     </a:stretch>
                   </pic:blipFill>
-                  <pic:spPr>
+                  <pic:spPr bwMode="auto">
                     <a:xfrm>
                       <a:off x="0" y="0"/>
-                      <a:ext cx="3727774" cy="2890000"/>
+                      <a:ext cx="6852920" cy="268605"/>
                     </a:xfrm>
                     <a:prstGeom prst="rect">
                       <a:avLst/>
                     </a:prstGeom>
+                    <a:noFill/>
+                    <a:ln>
+                      <a:noFill/>
+                    </a:ln>
                   </pic:spPr>
                 </pic:pic>
               </a:graphicData>
@@ -5070,17 +5530,141 @@
     <w:p>
       <w:pPr>
         <w:bidi/>
+        <w:rPr>
+          <w:rtl/>
+        </w:rPr>
+      </w:pPr>
+    </w:p>
+    <w:p>
+      <w:pPr>
+        <w:bidi/>
+      </w:pPr>
+      <w:bookmarkStart w:id="0" w:name="_GoBack"/>
+      <w:bookmarkEnd w:id="0"/>
+    </w:p>
+    <w:p>
+      <w:pPr>
+        <w:bidi/>
+      </w:pPr>
+    </w:p>
+    <w:p>
+      <w:pPr>
+        <w:bidi/>
+      </w:pPr>
+    </w:p>
+    <w:p>
+      <w:pPr>
+        <w:bidi/>
+      </w:pPr>
+    </w:p>
+    <w:p>
+      <w:pPr>
+        <w:bidi/>
+      </w:pPr>
+    </w:p>
+    <w:p>
+      <w:pPr>
+        <w:bidi/>
+      </w:pPr>
+    </w:p>
+    <w:p>
+      <w:pPr>
+        <w:bidi/>
+      </w:pPr>
+    </w:p>
+    <w:p>
+      <w:pPr>
+        <w:bidi/>
+      </w:pPr>
+    </w:p>
+    <w:p>
+      <w:pPr>
+        <w:bidi/>
+      </w:pPr>
+    </w:p>
+    <w:p>
+      <w:pPr>
+        <w:bidi/>
+      </w:pPr>
+    </w:p>
+    <w:p>
+      <w:pPr>
+        <w:bidi/>
+      </w:pPr>
+    </w:p>
+    <w:p>
+      <w:pPr>
+        <w:bidi/>
+      </w:pPr>
+    </w:p>
+    <w:p>
+      <w:pPr>
+        <w:bidi/>
+      </w:pPr>
+    </w:p>
+    <w:p>
+      <w:pPr>
+        <w:bidi/>
+      </w:pPr>
+    </w:p>
+    <w:p>
+      <w:pPr>
+        <w:bidi/>
+      </w:pPr>
+    </w:p>
+    <w:p>
+      <w:pPr>
+        <w:bidi/>
+      </w:pPr>
+    </w:p>
+    <w:p>
+      <w:pPr>
+        <w:bidi/>
+      </w:pPr>
+    </w:p>
+    <w:p>
+      <w:pPr>
+        <w:bidi/>
+      </w:pPr>
+    </w:p>
+    <w:p>
+      <w:pPr>
+        <w:bidi/>
+      </w:pPr>
+    </w:p>
+    <w:p>
+      <w:pPr>
+        <w:bidi/>
+      </w:pPr>
+    </w:p>
+    <w:p>
+      <w:pPr>
+        <w:bidi/>
+      </w:pPr>
+    </w:p>
+    <w:p>
+      <w:pPr>
+        <w:bidi/>
+        <w:rPr>
+          <w:rtl/>
+        </w:rPr>
+      </w:pPr>
+    </w:p>
+    <w:p>
+      <w:pPr>
+        <w:bidi/>
         <w:jc w:val="center"/>
       </w:pPr>
       <w:r>
         <w:rPr>
           <w:noProof/>
         </w:rPr>
+        <w:lastRenderedPageBreak/>
         <w:drawing>
-          <wp:inline distT="0" distB="0" distL="0" distR="0" wp14:anchorId="4E7A2824" wp14:editId="3B1752DD">
-            <wp:extent cx="4181475" cy="1047750"/>
-            <wp:effectExtent l="0" t="0" r="9525" b="0"/>
-            <wp:docPr id="6" name="תמונה 6"/>
+          <wp:inline distT="0" distB="0" distL="0" distR="0" wp14:anchorId="074BEE13" wp14:editId="713C893B">
+            <wp:extent cx="3722712" cy="2886075"/>
+            <wp:effectExtent l="0" t="0" r="0" b="0"/>
+            <wp:docPr id="5" name="תמונה 5"/>
             <wp:cNvGraphicFramePr>
               <a:graphicFrameLocks xmlns:a="http://schemas.openxmlformats.org/drawingml/2006/main" noChangeAspect="1"/>
             </wp:cNvGraphicFramePr>
@@ -5100,6 +5684,52 @@
                   <pic:spPr>
                     <a:xfrm>
                       <a:off x="0" y="0"/>
+                      <a:ext cx="3727774" cy="2890000"/>
+                    </a:xfrm>
+                    <a:prstGeom prst="rect">
+                      <a:avLst/>
+                    </a:prstGeom>
+                  </pic:spPr>
+                </pic:pic>
+              </a:graphicData>
+            </a:graphic>
+          </wp:inline>
+        </w:drawing>
+      </w:r>
+    </w:p>
+    <w:p>
+      <w:pPr>
+        <w:bidi/>
+        <w:jc w:val="center"/>
+      </w:pPr>
+      <w:r>
+        <w:rPr>
+          <w:noProof/>
+        </w:rPr>
+        <w:drawing>
+          <wp:inline distT="0" distB="0" distL="0" distR="0" wp14:anchorId="4E7A2824" wp14:editId="3B1752DD">
+            <wp:extent cx="4181475" cy="1047750"/>
+            <wp:effectExtent l="0" t="0" r="9525" b="0"/>
+            <wp:docPr id="6" name="תמונה 6"/>
+            <wp:cNvGraphicFramePr>
+              <a:graphicFrameLocks xmlns:a="http://schemas.openxmlformats.org/drawingml/2006/main" noChangeAspect="1"/>
+            </wp:cNvGraphicFramePr>
+            <a:graphic xmlns:a="http://schemas.openxmlformats.org/drawingml/2006/main">
+              <a:graphicData uri="http://schemas.openxmlformats.org/drawingml/2006/picture">
+                <pic:pic xmlns:pic="http://schemas.openxmlformats.org/drawingml/2006/picture">
+                  <pic:nvPicPr>
+                    <pic:cNvPr id="1" name=""/>
+                    <pic:cNvPicPr/>
+                  </pic:nvPicPr>
+                  <pic:blipFill>
+                    <a:blip r:embed="rId34"/>
+                    <a:stretch>
+                      <a:fillRect/>
+                    </a:stretch>
+                  </pic:blipFill>
+                  <pic:spPr>
+                    <a:xfrm>
+                      <a:off x="0" y="0"/>
                       <a:ext cx="4181475" cy="1047750"/>
                     </a:xfrm>
                     <a:prstGeom prst="rect">
@@ -5440,7 +6070,6 @@
           <w:rFonts w:hint="cs"/>
           <w:rtl/>
         </w:rPr>
-        <w:lastRenderedPageBreak/>
         <w:t>סעיף 14:</w:t>
       </w:r>
     </w:p>
@@ -6632,7 +7261,7 @@
                     <pic:cNvPicPr/>
                   </pic:nvPicPr>
                   <pic:blipFill>
-                    <a:blip r:embed="rId34"/>
+                    <a:blip r:embed="rId35"/>
                     <a:stretch>
                       <a:fillRect/>
                     </a:stretch>
@@ -6862,7 +7491,7 @@
                     <pic:cNvPicPr/>
                   </pic:nvPicPr>
                   <pic:blipFill>
-                    <a:blip r:embed="rId35"/>
+                    <a:blip r:embed="rId36"/>
                     <a:stretch>
                       <a:fillRect/>
                     </a:stretch>
@@ -11599,7 +12228,7 @@
 </file>
 
 <file path=customXml/itemProps1.xml><?xml version="1.0" encoding="utf-8"?>
-<ds:datastoreItem xmlns:ds="http://schemas.openxmlformats.org/officeDocument/2006/customXml" ds:itemID="{52E8279A-FC77-4AE5-A1A9-5EA78F662C76}">
+<ds:datastoreItem xmlns:ds="http://schemas.openxmlformats.org/officeDocument/2006/customXml" ds:itemID="{D0C7F874-C96F-43FC-9F19-84802A781403}">
   <ds:schemaRefs>
     <ds:schemaRef ds:uri="http://schemas.openxmlformats.org/officeDocument/2006/bibliography"/>
   </ds:schemaRefs>

</xml_diff>

<commit_message>
Part 17-18 are done.
Signed-off-by: Yoni Bettan <ybettan@redhat.com>
</commit_message>
<xml_diff>
--- a/hw1/hw1.docx
+++ b/hw1/hw1.docx
@@ -1274,7 +1274,7 @@
           <v:shape id="_x0000_i1050" type="#_x0000_t75" style="width:61.45pt;height:16.05pt" o:ole="">
             <v:imagedata r:id="rId10" o:title=""/>
           </v:shape>
-          <o:OLEObject Type="Embed" ProgID="Equation.DSMT4" ShapeID="_x0000_i1050" DrawAspect="Content" ObjectID="_1604496128" r:id="rId11"/>
+          <o:OLEObject Type="Embed" ProgID="Equation.DSMT4" ShapeID="_x0000_i1050" DrawAspect="Content" ObjectID="_1604496631" r:id="rId11"/>
         </w:object>
       </w:r>
       <w:r>
@@ -2428,7 +2428,7 @@
           <v:shape id="_x0000_i1051" type="#_x0000_t75" style="width:65.35pt;height:14.5pt" o:ole="">
             <v:imagedata r:id="rId13" o:title=""/>
           </v:shape>
-          <o:OLEObject Type="Embed" ProgID="Equation.DSMT4" ShapeID="_x0000_i1051" DrawAspect="Content" ObjectID="_1604496129" r:id="rId14"/>
+          <o:OLEObject Type="Embed" ProgID="Equation.DSMT4" ShapeID="_x0000_i1051" DrawAspect="Content" ObjectID="_1604496632" r:id="rId14"/>
         </w:object>
       </w:r>
       <w:r>
@@ -3850,7 +3850,7 @@
           <v:shape id="_x0000_i1052" type="#_x0000_t75" style="width:7in;height:33.65pt" o:ole="">
             <v:imagedata r:id="rId15" o:title=""/>
           </v:shape>
-          <o:OLEObject Type="Embed" ProgID="Equation.DSMT4" ShapeID="_x0000_i1052" DrawAspect="Content" ObjectID="_1604496130" r:id="rId16"/>
+          <o:OLEObject Type="Embed" ProgID="Equation.DSMT4" ShapeID="_x0000_i1052" DrawAspect="Content" ObjectID="_1604496633" r:id="rId16"/>
         </w:object>
       </w:r>
       <w:r>
@@ -3889,7 +3889,7 @@
           <v:shape id="_x0000_i1053" type="#_x0000_t75" style="width:9.8pt;height:14.85pt" o:ole="">
             <v:imagedata r:id="rId17" o:title=""/>
           </v:shape>
-          <o:OLEObject Type="Embed" ProgID="Equation.DSMT4" ShapeID="_x0000_i1053" DrawAspect="Content" ObjectID="_1604496131" r:id="rId18"/>
+          <o:OLEObject Type="Embed" ProgID="Equation.DSMT4" ShapeID="_x0000_i1053" DrawAspect="Content" ObjectID="_1604496634" r:id="rId18"/>
         </w:object>
       </w:r>
       <w:r>
@@ -3974,7 +3974,7 @@
           <v:shape id="_x0000_i1054" type="#_x0000_t75" style="width:25.45pt;height:14.85pt" o:ole="">
             <v:imagedata r:id="rId19" o:title=""/>
           </v:shape>
-          <o:OLEObject Type="Embed" ProgID="Equation.DSMT4" ShapeID="_x0000_i1054" DrawAspect="Content" ObjectID="_1604496132" r:id="rId20"/>
+          <o:OLEObject Type="Embed" ProgID="Equation.DSMT4" ShapeID="_x0000_i1054" DrawAspect="Content" ObjectID="_1604496635" r:id="rId20"/>
         </w:object>
       </w:r>
       <w:r>
@@ -4075,7 +4075,7 @@
           <v:shape id="_x0000_i1055" type="#_x0000_t75" style="width:9.8pt;height:14.5pt" o:ole="">
             <v:imagedata r:id="rId21" o:title=""/>
           </v:shape>
-          <o:OLEObject Type="Embed" ProgID="Equation.DSMT4" ShapeID="_x0000_i1055" DrawAspect="Content" ObjectID="_1604496133" r:id="rId22"/>
+          <o:OLEObject Type="Embed" ProgID="Equation.DSMT4" ShapeID="_x0000_i1055" DrawAspect="Content" ObjectID="_1604496636" r:id="rId22"/>
         </w:object>
       </w:r>
       <w:r>
@@ -4102,7 +4102,7 @@
           <v:shape id="_x0000_i1056" type="#_x0000_t75" style="width:16.05pt;height:14.5pt" o:ole="">
             <v:imagedata r:id="rId23" o:title=""/>
           </v:shape>
-          <o:OLEObject Type="Embed" ProgID="Equation.DSMT4" ShapeID="_x0000_i1056" DrawAspect="Content" ObjectID="_1604496134" r:id="rId24"/>
+          <o:OLEObject Type="Embed" ProgID="Equation.DSMT4" ShapeID="_x0000_i1056" DrawAspect="Content" ObjectID="_1604496637" r:id="rId24"/>
         </w:object>
       </w:r>
       <w:r>
@@ -4129,7 +4129,7 @@
           <v:shape id="_x0000_i1057" type="#_x0000_t75" style="width:16.05pt;height:14.5pt" o:ole="">
             <v:imagedata r:id="rId25" o:title=""/>
           </v:shape>
-          <o:OLEObject Type="Embed" ProgID="Equation.DSMT4" ShapeID="_x0000_i1057" DrawAspect="Content" ObjectID="_1604496135" r:id="rId26"/>
+          <o:OLEObject Type="Embed" ProgID="Equation.DSMT4" ShapeID="_x0000_i1057" DrawAspect="Content" ObjectID="_1604496638" r:id="rId26"/>
         </w:object>
       </w:r>
       <w:r>
@@ -5537,10 +5537,116 @@
     </w:p>
     <w:p>
       <w:pPr>
-        <w:bidi/>
-      </w:pPr>
+        <w:pStyle w:val="1"/>
+        <w:bidi/>
+        <w:rPr>
+          <w:rtl/>
+        </w:rPr>
+      </w:pPr>
+      <w:r>
+        <w:rPr>
+          <w:rFonts w:hint="cs"/>
+          <w:rtl/>
+        </w:rPr>
+        <w:t xml:space="preserve">סעיף </w:t>
+      </w:r>
+      <w:r>
+        <w:rPr>
+          <w:rFonts w:hint="cs"/>
+          <w:rtl/>
+        </w:rPr>
+        <w:t>17</w:t>
+      </w:r>
+      <w:r>
+        <w:rPr>
+          <w:rFonts w:hint="cs"/>
+          <w:rtl/>
+        </w:rPr>
+        <w:t>:</w:t>
+      </w:r>
+    </w:p>
+    <w:p>
+      <w:pPr>
+        <w:bidi/>
+        <w:rPr>
+          <w:rtl/>
+        </w:rPr>
+      </w:pPr>
+      <w:r>
+        <w:rPr>
+          <w:rFonts w:hint="cs"/>
+          <w:rtl/>
+        </w:rPr>
+        <w:t>כפי שמוסבר בתרגיל למרות שהיוריסטיקה אינה מאוד מיודעת היא עדיין חוסכת לנו המון פיתוחים, וכמובן עדיין מחזירה את הפתרון האופטימלי כיוון שיוריסטיקה זו קבילה.</w:t>
+      </w:r>
       <w:bookmarkStart w:id="0" w:name="_GoBack"/>
       <w:bookmarkEnd w:id="0"/>
+    </w:p>
+    <w:p>
+      <w:pPr>
+        <w:bidi/>
+        <w:rPr>
+          <w:rtl/>
+        </w:rPr>
+      </w:pPr>
+      <w:r>
+        <w:rPr>
+          <w:noProof/>
+        </w:rPr>
+        <w:drawing>
+          <wp:inline distT="0" distB="0" distL="0" distR="0">
+            <wp:extent cx="6852920" cy="422275"/>
+            <wp:effectExtent l="0" t="0" r="5080" b="0"/>
+            <wp:docPr id="12" name="תמונה 12"/>
+            <wp:cNvGraphicFramePr>
+              <a:graphicFrameLocks xmlns:a="http://schemas.openxmlformats.org/drawingml/2006/main" noChangeAspect="1"/>
+            </wp:cNvGraphicFramePr>
+            <a:graphic xmlns:a="http://schemas.openxmlformats.org/drawingml/2006/main">
+              <a:graphicData uri="http://schemas.openxmlformats.org/drawingml/2006/picture">
+                <pic:pic xmlns:pic="http://schemas.openxmlformats.org/drawingml/2006/picture">
+                  <pic:nvPicPr>
+                    <pic:cNvPr id="0" name="Picture 35"/>
+                    <pic:cNvPicPr>
+                      <a:picLocks noChangeAspect="1" noChangeArrowheads="1"/>
+                    </pic:cNvPicPr>
+                  </pic:nvPicPr>
+                  <pic:blipFill>
+                    <a:blip r:embed="rId33" cstate="print">
+                      <a:extLst>
+                        <a:ext uri="{28A0092B-C50C-407E-A947-70E740481C1C}">
+                          <a14:useLocalDpi xmlns:a14="http://schemas.microsoft.com/office/drawing/2010/main" val="0"/>
+                        </a:ext>
+                      </a:extLst>
+                    </a:blip>
+                    <a:srcRect/>
+                    <a:stretch>
+                      <a:fillRect/>
+                    </a:stretch>
+                  </pic:blipFill>
+                  <pic:spPr bwMode="auto">
+                    <a:xfrm>
+                      <a:off x="0" y="0"/>
+                      <a:ext cx="6852920" cy="422275"/>
+                    </a:xfrm>
+                    <a:prstGeom prst="rect">
+                      <a:avLst/>
+                    </a:prstGeom>
+                    <a:noFill/>
+                    <a:ln>
+                      <a:noFill/>
+                    </a:ln>
+                  </pic:spPr>
+                </pic:pic>
+              </a:graphicData>
+            </a:graphic>
+          </wp:inline>
+        </w:drawing>
+      </w:r>
+    </w:p>
+    <w:p>
+      <w:pPr>
+        <w:bidi/>
+      </w:pPr>
     </w:p>
     <w:p>
       <w:pPr>
@@ -5676,7 +5782,7 @@
                     <pic:cNvPicPr/>
                   </pic:nvPicPr>
                   <pic:blipFill>
-                    <a:blip r:embed="rId33"/>
+                    <a:blip r:embed="rId34"/>
                     <a:stretch>
                       <a:fillRect/>
                     </a:stretch>
@@ -5722,7 +5828,7 @@
                     <pic:cNvPicPr/>
                   </pic:nvPicPr>
                   <pic:blipFill>
-                    <a:blip r:embed="rId34"/>
+                    <a:blip r:embed="rId35"/>
                     <a:stretch>
                       <a:fillRect/>
                     </a:stretch>
@@ -7261,7 +7367,7 @@
                     <pic:cNvPicPr/>
                   </pic:nvPicPr>
                   <pic:blipFill>
-                    <a:blip r:embed="rId35"/>
+                    <a:blip r:embed="rId36"/>
                     <a:stretch>
                       <a:fillRect/>
                     </a:stretch>
@@ -7491,7 +7597,7 @@
                     <pic:cNvPicPr/>
                   </pic:nvPicPr>
                   <pic:blipFill>
-                    <a:blip r:embed="rId36"/>
+                    <a:blip r:embed="rId37"/>
                     <a:stretch>
                       <a:fillRect/>
                     </a:stretch>
@@ -12228,7 +12334,7 @@
 </file>
 
 <file path=customXml/itemProps1.xml><?xml version="1.0" encoding="utf-8"?>
-<ds:datastoreItem xmlns:ds="http://schemas.openxmlformats.org/officeDocument/2006/customXml" ds:itemID="{D0C7F874-C96F-43FC-9F19-84802A781403}">
+<ds:datastoreItem xmlns:ds="http://schemas.openxmlformats.org/officeDocument/2006/customXml" ds:itemID="{2A505F13-9FC6-477F-946C-964646DF29BE}">
   <ds:schemaRefs>
     <ds:schemaRef ds:uri="http://schemas.openxmlformats.org/officeDocument/2006/bibliography"/>
   </ds:schemaRefs>

</xml_diff>

<commit_message>
Part 19-24 are done.
Bug:
Looks like I have a bug in deliveries/relaxed_deliveries_problem.py when
I am confusing 'cost' and 'operator_cost' - check this out.

Todo:
Add an explanation to the graph in section 24.

Signed-off-by: Yoni Bettan <ybettan@redhat.com>
</commit_message>
<xml_diff>
--- a/hw1/hw1.docx
+++ b/hw1/hw1.docx
@@ -12,6 +12,8 @@
           <w:rtl/>
         </w:rPr>
       </w:pPr>
+      <w:bookmarkStart w:id="0" w:name="_Hlk530761138"/>
+      <w:bookmarkEnd w:id="0"/>
     </w:p>
     <w:p>
       <w:pPr>
@@ -1274,7 +1276,7 @@
           <v:shape id="_x0000_i1050" type="#_x0000_t75" style="width:61.45pt;height:16.05pt" o:ole="">
             <v:imagedata r:id="rId10" o:title=""/>
           </v:shape>
-          <o:OLEObject Type="Embed" ProgID="Equation.DSMT4" ShapeID="_x0000_i1050" DrawAspect="Content" ObjectID="_1604496631" r:id="rId11"/>
+          <o:OLEObject Type="Embed" ProgID="Equation.DSMT4" ShapeID="_x0000_i1050" DrawAspect="Content" ObjectID="_1604665082" r:id="rId11"/>
         </w:object>
       </w:r>
       <w:r>
@@ -2428,7 +2430,7 @@
           <v:shape id="_x0000_i1051" type="#_x0000_t75" style="width:65.35pt;height:14.5pt" o:ole="">
             <v:imagedata r:id="rId13" o:title=""/>
           </v:shape>
-          <o:OLEObject Type="Embed" ProgID="Equation.DSMT4" ShapeID="_x0000_i1051" DrawAspect="Content" ObjectID="_1604496632" r:id="rId14"/>
+          <o:OLEObject Type="Embed" ProgID="Equation.DSMT4" ShapeID="_x0000_i1051" DrawAspect="Content" ObjectID="_1604665083" r:id="rId14"/>
         </w:object>
       </w:r>
       <w:r>
@@ -3850,7 +3852,7 @@
           <v:shape id="_x0000_i1052" type="#_x0000_t75" style="width:7in;height:33.65pt" o:ole="">
             <v:imagedata r:id="rId15" o:title=""/>
           </v:shape>
-          <o:OLEObject Type="Embed" ProgID="Equation.DSMT4" ShapeID="_x0000_i1052" DrawAspect="Content" ObjectID="_1604496633" r:id="rId16"/>
+          <o:OLEObject Type="Embed" ProgID="Equation.DSMT4" ShapeID="_x0000_i1052" DrawAspect="Content" ObjectID="_1604665084" r:id="rId16"/>
         </w:object>
       </w:r>
       <w:r>
@@ -3889,7 +3891,7 @@
           <v:shape id="_x0000_i1053" type="#_x0000_t75" style="width:9.8pt;height:14.85pt" o:ole="">
             <v:imagedata r:id="rId17" o:title=""/>
           </v:shape>
-          <o:OLEObject Type="Embed" ProgID="Equation.DSMT4" ShapeID="_x0000_i1053" DrawAspect="Content" ObjectID="_1604496634" r:id="rId18"/>
+          <o:OLEObject Type="Embed" ProgID="Equation.DSMT4" ShapeID="_x0000_i1053" DrawAspect="Content" ObjectID="_1604665085" r:id="rId18"/>
         </w:object>
       </w:r>
       <w:r>
@@ -3974,7 +3976,7 @@
           <v:shape id="_x0000_i1054" type="#_x0000_t75" style="width:25.45pt;height:14.85pt" o:ole="">
             <v:imagedata r:id="rId19" o:title=""/>
           </v:shape>
-          <o:OLEObject Type="Embed" ProgID="Equation.DSMT4" ShapeID="_x0000_i1054" DrawAspect="Content" ObjectID="_1604496635" r:id="rId20"/>
+          <o:OLEObject Type="Embed" ProgID="Equation.DSMT4" ShapeID="_x0000_i1054" DrawAspect="Content" ObjectID="_1604665086" r:id="rId20"/>
         </w:object>
       </w:r>
       <w:r>
@@ -4075,7 +4077,7 @@
           <v:shape id="_x0000_i1055" type="#_x0000_t75" style="width:9.8pt;height:14.5pt" o:ole="">
             <v:imagedata r:id="rId21" o:title=""/>
           </v:shape>
-          <o:OLEObject Type="Embed" ProgID="Equation.DSMT4" ShapeID="_x0000_i1055" DrawAspect="Content" ObjectID="_1604496636" r:id="rId22"/>
+          <o:OLEObject Type="Embed" ProgID="Equation.DSMT4" ShapeID="_x0000_i1055" DrawAspect="Content" ObjectID="_1604665087" r:id="rId22"/>
         </w:object>
       </w:r>
       <w:r>
@@ -4102,7 +4104,7 @@
           <v:shape id="_x0000_i1056" type="#_x0000_t75" style="width:16.05pt;height:14.5pt" o:ole="">
             <v:imagedata r:id="rId23" o:title=""/>
           </v:shape>
-          <o:OLEObject Type="Embed" ProgID="Equation.DSMT4" ShapeID="_x0000_i1056" DrawAspect="Content" ObjectID="_1604496637" r:id="rId24"/>
+          <o:OLEObject Type="Embed" ProgID="Equation.DSMT4" ShapeID="_x0000_i1056" DrawAspect="Content" ObjectID="_1604665088" r:id="rId24"/>
         </w:object>
       </w:r>
       <w:r>
@@ -4129,7 +4131,7 @@
           <v:shape id="_x0000_i1057" type="#_x0000_t75" style="width:16.05pt;height:14.5pt" o:ole="">
             <v:imagedata r:id="rId25" o:title=""/>
           </v:shape>
-          <o:OLEObject Type="Embed" ProgID="Equation.DSMT4" ShapeID="_x0000_i1057" DrawAspect="Content" ObjectID="_1604496638" r:id="rId26"/>
+          <o:OLEObject Type="Embed" ProgID="Equation.DSMT4" ShapeID="_x0000_i1057" DrawAspect="Content" ObjectID="_1604665089" r:id="rId26"/>
         </w:object>
       </w:r>
       <w:r>
@@ -5579,8 +5581,6 @@
         </w:rPr>
         <w:t>כפי שמוסבר בתרגיל למרות שהיוריסטיקה אינה מאוד מיודעת היא עדיין חוסכת לנו המון פיתוחים, וכמובן עדיין מחזירה את הפתרון האופטימלי כיוון שיוריסטיקה זו קבילה.</w:t>
       </w:r>
-      <w:bookmarkStart w:id="0" w:name="_GoBack"/>
-      <w:bookmarkEnd w:id="0"/>
     </w:p>
     <w:p>
       <w:pPr>
@@ -5646,52 +5646,689 @@
     <w:p>
       <w:pPr>
         <w:bidi/>
-      </w:pPr>
-    </w:p>
-    <w:p>
-      <w:pPr>
-        <w:bidi/>
-      </w:pPr>
-    </w:p>
-    <w:p>
-      <w:pPr>
-        <w:bidi/>
-      </w:pPr>
-    </w:p>
-    <w:p>
-      <w:pPr>
-        <w:bidi/>
-      </w:pPr>
-    </w:p>
-    <w:p>
-      <w:pPr>
-        <w:bidi/>
-      </w:pPr>
-    </w:p>
-    <w:p>
-      <w:pPr>
-        <w:bidi/>
-      </w:pPr>
-    </w:p>
-    <w:p>
-      <w:pPr>
-        <w:bidi/>
-      </w:pPr>
-    </w:p>
-    <w:p>
-      <w:pPr>
-        <w:bidi/>
-      </w:pPr>
-    </w:p>
-    <w:p>
-      <w:pPr>
-        <w:bidi/>
-      </w:pPr>
-    </w:p>
-    <w:p>
-      <w:pPr>
-        <w:bidi/>
-      </w:pPr>
+        <w:rPr>
+          <w:rtl/>
+        </w:rPr>
+      </w:pPr>
+    </w:p>
+    <w:p>
+      <w:pPr>
+        <w:pStyle w:val="1"/>
+        <w:bidi/>
+        <w:rPr>
+          <w:rtl/>
+        </w:rPr>
+      </w:pPr>
+      <w:r>
+        <w:rPr>
+          <w:rFonts w:hint="cs"/>
+          <w:rtl/>
+        </w:rPr>
+        <w:t xml:space="preserve">סעיף </w:t>
+      </w:r>
+      <w:r>
+        <w:rPr>
+          <w:rFonts w:hint="cs"/>
+          <w:rtl/>
+        </w:rPr>
+        <w:t>18</w:t>
+      </w:r>
+      <w:r>
+        <w:rPr>
+          <w:rFonts w:hint="cs"/>
+          <w:rtl/>
+        </w:rPr>
+        <w:t>:</w:t>
+      </w:r>
+    </w:p>
+    <w:p>
+      <w:pPr>
+        <w:bidi/>
+        <w:rPr>
+          <w:rtl/>
+        </w:rPr>
+      </w:pPr>
+      <w:r>
+        <w:rPr>
+          <w:rFonts w:hint="cs"/>
+          <w:rtl/>
+        </w:rPr>
+        <w:t xml:space="preserve">אמנם הבעיה אותה אנחנו פותרים הינה שונה מבעיית המפה אך עדיין נוכל לקבל תחושה כללית </w:t>
+      </w:r>
+      <w:proofErr w:type="spellStart"/>
+      <w:r>
+        <w:rPr>
+          <w:rFonts w:hint="cs"/>
+          <w:rtl/>
+        </w:rPr>
+        <w:t>אינדיקטיבית</w:t>
+      </w:r>
+      <w:proofErr w:type="spellEnd"/>
+      <w:r>
+        <w:rPr>
+          <w:rFonts w:hint="cs"/>
+          <w:rtl/>
+        </w:rPr>
+        <w:t>. ניתן לראות שאופטימליות הפתרון יחסית חסין מפני הגדלת המשקל של היוריסטיקה (עד גבול מסוים) שכן יוריסטיקה זו מיודעת יותר מהיוריסטיקה של מרחק אווירי (הכוונה היא למרחק אווירי ישיר למרחק מטרה ולא דרך סכום המרחקים האוויריים של צמתי הביניים).</w:t>
+      </w:r>
+    </w:p>
+    <w:p>
+      <w:pPr>
+        <w:bidi/>
+        <w:rPr>
+          <w:rtl/>
+        </w:rPr>
+      </w:pPr>
+      <w:r>
+        <w:rPr>
+          <w:rFonts w:hint="cs"/>
+          <w:rtl/>
+        </w:rPr>
+        <w:t>בנוסף ככל שנגדיל את המשקל הניתן לערך היוריסטי (עד גבול מסוים) לעומת מחיר הצומת כך אנחנו בעצם "רצים" מהר יותר לכיוון המטרה עם פגיעה מינימלית באופטימליות הפתרון כפי שהוסבר קודם לכן.</w:t>
+      </w:r>
+    </w:p>
+    <w:p>
+      <w:pPr>
+        <w:bidi/>
+        <w:rPr>
+          <w:rtl/>
+        </w:rPr>
+      </w:pPr>
+    </w:p>
+    <w:p>
+      <w:pPr>
+        <w:bidi/>
+        <w:jc w:val="center"/>
+      </w:pPr>
+      <w:r>
+        <w:rPr>
+          <w:noProof/>
+        </w:rPr>
+        <w:drawing>
+          <wp:inline distT="0" distB="0" distL="0" distR="0">
+            <wp:extent cx="3558208" cy="2649862"/>
+            <wp:effectExtent l="0" t="0" r="4445" b="0"/>
+            <wp:docPr id="13" name="תמונה 13"/>
+            <wp:cNvGraphicFramePr>
+              <a:graphicFrameLocks xmlns:a="http://schemas.openxmlformats.org/drawingml/2006/main" noChangeAspect="1"/>
+            </wp:cNvGraphicFramePr>
+            <a:graphic xmlns:a="http://schemas.openxmlformats.org/drawingml/2006/main">
+              <a:graphicData uri="http://schemas.openxmlformats.org/drawingml/2006/picture">
+                <pic:pic xmlns:pic="http://schemas.openxmlformats.org/drawingml/2006/picture">
+                  <pic:nvPicPr>
+                    <pic:cNvPr id="0" name="Picture 36"/>
+                    <pic:cNvPicPr>
+                      <a:picLocks noChangeAspect="1" noChangeArrowheads="1"/>
+                    </pic:cNvPicPr>
+                  </pic:nvPicPr>
+                  <pic:blipFill>
+                    <a:blip r:embed="rId34" cstate="print">
+                      <a:extLst>
+                        <a:ext uri="{28A0092B-C50C-407E-A947-70E740481C1C}">
+                          <a14:useLocalDpi xmlns:a14="http://schemas.microsoft.com/office/drawing/2010/main" val="0"/>
+                        </a:ext>
+                      </a:extLst>
+                    </a:blip>
+                    <a:srcRect/>
+                    <a:stretch>
+                      <a:fillRect/>
+                    </a:stretch>
+                  </pic:blipFill>
+                  <pic:spPr bwMode="auto">
+                    <a:xfrm>
+                      <a:off x="0" y="0"/>
+                      <a:ext cx="3568004" cy="2657157"/>
+                    </a:xfrm>
+                    <a:prstGeom prst="rect">
+                      <a:avLst/>
+                    </a:prstGeom>
+                    <a:noFill/>
+                    <a:ln>
+                      <a:noFill/>
+                    </a:ln>
+                  </pic:spPr>
+                </pic:pic>
+              </a:graphicData>
+            </a:graphic>
+          </wp:inline>
+        </w:drawing>
+      </w:r>
+    </w:p>
+    <w:p>
+      <w:pPr>
+        <w:pStyle w:val="1"/>
+        <w:bidi/>
+        <w:rPr>
+          <w:rtl/>
+        </w:rPr>
+      </w:pPr>
+      <w:r>
+        <w:rPr>
+          <w:rFonts w:hint="cs"/>
+          <w:rtl/>
+        </w:rPr>
+        <w:t xml:space="preserve">סעיף </w:t>
+      </w:r>
+      <w:r>
+        <w:rPr>
+          <w:rFonts w:hint="cs"/>
+          <w:rtl/>
+        </w:rPr>
+        <w:t>19</w:t>
+      </w:r>
+      <w:r>
+        <w:rPr>
+          <w:rFonts w:hint="cs"/>
+          <w:rtl/>
+        </w:rPr>
+        <w:t>:</w:t>
+      </w:r>
+    </w:p>
+    <w:p>
+      <w:pPr>
+        <w:bidi/>
+      </w:pPr>
+      <w:r>
+        <w:rPr>
+          <w:position w:val="-82"/>
+        </w:rPr>
+        <w:object w:dxaOrig="9400" w:dyaOrig="1760">
+          <v:shape id="_x0000_i1067" type="#_x0000_t75" style="width:469.95pt;height:88.05pt" o:ole="">
+            <v:imagedata r:id="rId35" o:title=""/>
+          </v:shape>
+          <o:OLEObject Type="Embed" ProgID="Equation.DSMT4" ShapeID="_x0000_i1067" DrawAspect="Content" ObjectID="_1604665090" r:id="rId36"/>
+        </w:object>
+      </w:r>
+    </w:p>
+    <w:p>
+      <w:pPr>
+        <w:bidi/>
+      </w:pPr>
+    </w:p>
+    <w:p>
+      <w:pPr>
+        <w:pStyle w:val="1"/>
+        <w:bidi/>
+        <w:rPr>
+          <w:rtl/>
+        </w:rPr>
+      </w:pPr>
+      <w:r>
+        <w:rPr>
+          <w:rFonts w:hint="cs"/>
+          <w:rtl/>
+        </w:rPr>
+        <w:lastRenderedPageBreak/>
+        <w:t xml:space="preserve">סעיף </w:t>
+      </w:r>
+      <w:r>
+        <w:rPr>
+          <w:rFonts w:asciiTheme="majorBidi" w:hAnsiTheme="majorBidi"/>
+        </w:rPr>
+        <w:t>20</w:t>
+      </w:r>
+      <w:r>
+        <w:rPr>
+          <w:rFonts w:hint="cs"/>
+          <w:rtl/>
+        </w:rPr>
+        <w:t>:</w:t>
+      </w:r>
+    </w:p>
+    <w:p>
+      <w:pPr>
+        <w:bidi/>
+      </w:pPr>
+      <w:r>
+        <w:rPr>
+          <w:rFonts w:hint="cs"/>
+          <w:rtl/>
+        </w:rPr>
+        <w:t>להלן הגרף שהתקבל, הסבר יינתן בסעיפים הבאים.</w:t>
+      </w:r>
+    </w:p>
+    <w:p>
+      <w:pPr>
+        <w:bidi/>
+        <w:jc w:val="center"/>
+      </w:pPr>
+      <w:r>
+        <w:rPr>
+          <w:noProof/>
+        </w:rPr>
+        <w:drawing>
+          <wp:inline distT="0" distB="0" distL="0" distR="0" wp14:anchorId="062B3E37" wp14:editId="43FE7775">
+            <wp:extent cx="3960743" cy="3041757"/>
+            <wp:effectExtent l="0" t="0" r="1905" b="6350"/>
+            <wp:docPr id="14" name="תמונה 14"/>
+            <wp:cNvGraphicFramePr>
+              <a:graphicFrameLocks xmlns:a="http://schemas.openxmlformats.org/drawingml/2006/main" noChangeAspect="1"/>
+            </wp:cNvGraphicFramePr>
+            <a:graphic xmlns:a="http://schemas.openxmlformats.org/drawingml/2006/main">
+              <a:graphicData uri="http://schemas.openxmlformats.org/drawingml/2006/picture">
+                <pic:pic xmlns:pic="http://schemas.openxmlformats.org/drawingml/2006/picture">
+                  <pic:nvPicPr>
+                    <pic:cNvPr id="0" name="Picture 45"/>
+                    <pic:cNvPicPr>
+                      <a:picLocks noChangeAspect="1" noChangeArrowheads="1"/>
+                    </pic:cNvPicPr>
+                  </pic:nvPicPr>
+                  <pic:blipFill>
+                    <a:blip r:embed="rId37" cstate="print">
+                      <a:extLst>
+                        <a:ext uri="{28A0092B-C50C-407E-A947-70E740481C1C}">
+                          <a14:useLocalDpi xmlns:a14="http://schemas.microsoft.com/office/drawing/2010/main" val="0"/>
+                        </a:ext>
+                      </a:extLst>
+                    </a:blip>
+                    <a:srcRect/>
+                    <a:stretch>
+                      <a:fillRect/>
+                    </a:stretch>
+                  </pic:blipFill>
+                  <pic:spPr bwMode="auto">
+                    <a:xfrm>
+                      <a:off x="0" y="0"/>
+                      <a:ext cx="3964240" cy="3044443"/>
+                    </a:xfrm>
+                    <a:prstGeom prst="rect">
+                      <a:avLst/>
+                    </a:prstGeom>
+                    <a:noFill/>
+                    <a:ln>
+                      <a:noFill/>
+                    </a:ln>
+                  </pic:spPr>
+                </pic:pic>
+              </a:graphicData>
+            </a:graphic>
+          </wp:inline>
+        </w:drawing>
+      </w:r>
+    </w:p>
+    <w:p>
+      <w:pPr>
+        <w:pStyle w:val="1"/>
+        <w:bidi/>
+        <w:rPr>
+          <w:rtl/>
+        </w:rPr>
+      </w:pPr>
+      <w:r>
+        <w:rPr>
+          <w:rFonts w:hint="cs"/>
+          <w:rtl/>
+        </w:rPr>
+        <w:t xml:space="preserve">סעיף </w:t>
+      </w:r>
+      <w:r>
+        <w:rPr>
+          <w:rFonts w:asciiTheme="majorBidi" w:hAnsiTheme="majorBidi" w:hint="cs"/>
+          <w:rtl/>
+        </w:rPr>
+        <w:t>21</w:t>
+      </w:r>
+      <w:r>
+        <w:rPr>
+          <w:rFonts w:hint="cs"/>
+          <w:rtl/>
+        </w:rPr>
+        <w:t>:</w:t>
+      </w:r>
+    </w:p>
+    <w:p>
+      <w:pPr>
+        <w:bidi/>
+        <w:rPr>
+          <w:rtl/>
+        </w:rPr>
+      </w:pPr>
+      <w:r>
+        <w:rPr>
+          <w:rFonts w:hint="cs"/>
+          <w:rtl/>
+        </w:rPr>
+        <w:t xml:space="preserve">כאשר הטמפרטורה אפסית אנחנו בעצם לא מאפשרים "רעש" כלומר לא נותנים לאלגוריתם </w:t>
+      </w:r>
+      <w:r>
+        <w:rPr>
+          <w:rFonts w:hint="cs"/>
+          <w:rtl/>
+        </w:rPr>
+        <w:t>הרבה חופש בחירה לבחור בצומת עם ערך יוריסטי שאינו המינימלי כלומר אינו מעניק "סקרנות" לאלגוריתם.</w:t>
+      </w:r>
+    </w:p>
+    <w:p>
+      <w:pPr>
+        <w:bidi/>
+      </w:pPr>
+      <w:r>
+        <w:rPr>
+          <w:rFonts w:hint="cs"/>
+          <w:rtl/>
+        </w:rPr>
+        <w:t>ניתן לראות שאכן האלגוריתם יבחר את הצומת הבא לפיתוח כאל הצומת כאל הצומת עם היוריסטיקה הנמוכה ביותר בהסתברות של כמעט 1 וכל צומת אחר בהסתברות כמעט 0, במילים אחרות יתנהג בצורה דומה לאלגוריתם דטרמיניסטי.</w:t>
+      </w:r>
+    </w:p>
+    <w:p>
+      <w:pPr>
+        <w:bidi/>
+        <w:rPr>
+          <w:rtl/>
+        </w:rPr>
+      </w:pPr>
+    </w:p>
+    <w:p>
+      <w:pPr>
+        <w:pStyle w:val="1"/>
+        <w:bidi/>
+        <w:rPr>
+          <w:rtl/>
+        </w:rPr>
+      </w:pPr>
+      <w:r>
+        <w:rPr>
+          <w:rFonts w:hint="cs"/>
+          <w:rtl/>
+        </w:rPr>
+        <w:t xml:space="preserve">סעיף </w:t>
+      </w:r>
+      <w:r>
+        <w:rPr>
+          <w:rFonts w:asciiTheme="majorBidi" w:hAnsiTheme="majorBidi" w:hint="cs"/>
+          <w:rtl/>
+        </w:rPr>
+        <w:t>22</w:t>
+      </w:r>
+      <w:r>
+        <w:rPr>
+          <w:rFonts w:hint="cs"/>
+          <w:rtl/>
+        </w:rPr>
+        <w:t>:</w:t>
+      </w:r>
+    </w:p>
+    <w:p>
+      <w:pPr>
+        <w:bidi/>
+        <w:rPr>
+          <w:rFonts w:eastAsiaTheme="minorEastAsia"/>
+          <w:rtl/>
+        </w:rPr>
+      </w:pPr>
+      <w:r>
+        <w:rPr>
+          <w:rFonts w:hint="cs"/>
+          <w:rtl/>
+        </w:rPr>
+        <w:t>עבור טמפרטורה מקסימלית האלגוריתם בוחר צומת כמעט באקראיות מוחלטת מבין</w:t>
+      </w:r>
+      <w:r>
+        <w:t xml:space="preserve"> </w:t>
+      </w:r>
+      <w:r>
+        <w:rPr>
+          <w:rFonts w:hint="cs"/>
+          <w:rtl/>
+        </w:rPr>
+        <w:t xml:space="preserve"> </w:t>
+      </w:r>
+      <m:oMath>
+        <m:r>
+          <w:rPr>
+            <w:rFonts w:ascii="Cambria Math" w:hAnsi="Cambria Math"/>
+          </w:rPr>
+          <m:t>N</m:t>
+        </m:r>
+      </m:oMath>
+      <w:r>
+        <w:rPr>
+          <w:rFonts w:eastAsiaTheme="minorEastAsia" w:hint="cs"/>
+          <w:rtl/>
+        </w:rPr>
+        <w:t xml:space="preserve"> הצמתים בעלי ערך יוריסטי נמוך ביותר כלומר במקרה זה לאלגוריתם "מקסימום </w:t>
+      </w:r>
+      <w:proofErr w:type="spellStart"/>
+      <w:r>
+        <w:rPr>
+          <w:rFonts w:eastAsiaTheme="minorEastAsia" w:hint="cs"/>
+          <w:rtl/>
+        </w:rPr>
+        <w:t>סטוכסטיות</w:t>
+      </w:r>
+      <w:proofErr w:type="spellEnd"/>
+      <w:r>
+        <w:rPr>
+          <w:rFonts w:eastAsiaTheme="minorEastAsia" w:hint="cs"/>
+          <w:rtl/>
+        </w:rPr>
+        <w:t>".</w:t>
+      </w:r>
+    </w:p>
+    <w:p>
+      <w:pPr>
+        <w:bidi/>
+        <w:rPr>
+          <w:rFonts w:eastAsiaTheme="minorEastAsia" w:hint="cs"/>
+          <w:rtl/>
+        </w:rPr>
+      </w:pPr>
+      <w:r>
+        <w:rPr>
+          <w:rFonts w:eastAsiaTheme="minorEastAsia" w:hint="cs"/>
+          <w:rtl/>
+        </w:rPr>
+        <w:t xml:space="preserve">כלומר פרמטר זה בעצם מאפשר לנו לבצע </w:t>
+      </w:r>
+      <w:r>
+        <w:rPr>
+          <w:rFonts w:eastAsiaTheme="minorEastAsia"/>
+        </w:rPr>
+        <w:t>tuning</w:t>
+      </w:r>
+      <w:r>
+        <w:rPr>
+          <w:rFonts w:eastAsiaTheme="minorEastAsia" w:hint="cs"/>
+          <w:rtl/>
+        </w:rPr>
+        <w:t xml:space="preserve"> על מידת "ההרפתקנות" של האלגוריתם אל מול הדטרמיניסטיות שלו.</w:t>
+      </w:r>
+    </w:p>
+    <w:p>
+      <w:pPr>
+        <w:bidi/>
+        <w:rPr>
+          <w:rtl/>
+        </w:rPr>
+      </w:pPr>
+    </w:p>
+    <w:p>
+      <w:pPr>
+        <w:pStyle w:val="1"/>
+        <w:bidi/>
+        <w:rPr>
+          <w:rtl/>
+        </w:rPr>
+      </w:pPr>
+      <w:r>
+        <w:rPr>
+          <w:rFonts w:hint="cs"/>
+          <w:rtl/>
+        </w:rPr>
+        <w:t xml:space="preserve">סעיף </w:t>
+      </w:r>
+      <w:r>
+        <w:rPr>
+          <w:rFonts w:asciiTheme="majorBidi" w:hAnsiTheme="majorBidi" w:hint="cs"/>
+          <w:rtl/>
+        </w:rPr>
+        <w:t>23</w:t>
+      </w:r>
+      <w:r>
+        <w:rPr>
+          <w:rFonts w:hint="cs"/>
+          <w:rtl/>
+        </w:rPr>
+        <w:t>:</w:t>
+      </w:r>
+    </w:p>
+    <w:p>
+      <w:pPr>
+        <w:bidi/>
+      </w:pPr>
+      <w:r>
+        <w:rPr>
+          <w:rFonts w:hint="cs"/>
+          <w:rtl/>
+        </w:rPr>
+        <w:t>בקוד</w:t>
+      </w:r>
+    </w:p>
+    <w:p>
+      <w:pPr>
+        <w:bidi/>
+      </w:pPr>
+    </w:p>
+    <w:p>
+      <w:pPr>
+        <w:bidi/>
+      </w:pPr>
+    </w:p>
+    <w:p>
+      <w:pPr>
+        <w:bidi/>
+      </w:pPr>
+    </w:p>
+    <w:p>
+      <w:pPr>
+        <w:bidi/>
+      </w:pPr>
+    </w:p>
+    <w:p>
+      <w:pPr>
+        <w:bidi/>
+      </w:pPr>
+    </w:p>
+    <w:p>
+      <w:pPr>
+        <w:bidi/>
+      </w:pPr>
+    </w:p>
+    <w:p>
+      <w:pPr>
+        <w:bidi/>
+      </w:pPr>
+    </w:p>
+    <w:p>
+      <w:pPr>
+        <w:pStyle w:val="1"/>
+        <w:bidi/>
+        <w:rPr>
+          <w:rtl/>
+        </w:rPr>
+      </w:pPr>
+      <w:r>
+        <w:rPr>
+          <w:rFonts w:hint="cs"/>
+          <w:rtl/>
+        </w:rPr>
+        <w:lastRenderedPageBreak/>
+        <w:t xml:space="preserve">סעיף </w:t>
+      </w:r>
+      <w:r>
+        <w:rPr>
+          <w:rFonts w:asciiTheme="majorBidi" w:hAnsiTheme="majorBidi"/>
+        </w:rPr>
+        <w:t>24</w:t>
+      </w:r>
+      <w:r>
+        <w:rPr>
+          <w:rFonts w:hint="cs"/>
+          <w:rtl/>
+        </w:rPr>
+        <w:t>:</w:t>
+      </w:r>
+    </w:p>
+    <w:p>
+      <w:pPr>
+        <w:bidi/>
+        <w:rPr>
+          <w:b/>
+          <w:bCs/>
+          <w:color w:val="FF0000"/>
+        </w:rPr>
+      </w:pPr>
+      <w:r>
+        <w:rPr>
+          <w:rFonts w:hint="cs"/>
+          <w:b/>
+          <w:bCs/>
+          <w:color w:val="FF0000"/>
+          <w:rtl/>
+        </w:rPr>
+        <w:t>להשלים הסבר</w:t>
+      </w:r>
+      <w:bookmarkStart w:id="1" w:name="_GoBack"/>
+      <w:bookmarkEnd w:id="1"/>
+    </w:p>
+    <w:p>
+      <w:pPr>
+        <w:bidi/>
+        <w:jc w:val="center"/>
+      </w:pPr>
+      <w:r>
+        <w:rPr>
+          <w:noProof/>
+        </w:rPr>
+        <w:drawing>
+          <wp:inline distT="0" distB="0" distL="0" distR="0">
+            <wp:extent cx="4139648" cy="2968947"/>
+            <wp:effectExtent l="0" t="0" r="0" b="3175"/>
+            <wp:docPr id="15" name="תמונה 15"/>
+            <wp:cNvGraphicFramePr>
+              <a:graphicFrameLocks xmlns:a="http://schemas.openxmlformats.org/drawingml/2006/main" noChangeAspect="1"/>
+            </wp:cNvGraphicFramePr>
+            <a:graphic xmlns:a="http://schemas.openxmlformats.org/drawingml/2006/main">
+              <a:graphicData uri="http://schemas.openxmlformats.org/drawingml/2006/picture">
+                <pic:pic xmlns:pic="http://schemas.openxmlformats.org/drawingml/2006/picture">
+                  <pic:nvPicPr>
+                    <pic:cNvPr id="0" name="Picture 46"/>
+                    <pic:cNvPicPr>
+                      <a:picLocks noChangeAspect="1" noChangeArrowheads="1"/>
+                    </pic:cNvPicPr>
+                  </pic:nvPicPr>
+                  <pic:blipFill>
+                    <a:blip r:embed="rId38" cstate="print">
+                      <a:extLst>
+                        <a:ext uri="{28A0092B-C50C-407E-A947-70E740481C1C}">
+                          <a14:useLocalDpi xmlns:a14="http://schemas.microsoft.com/office/drawing/2010/main" val="0"/>
+                        </a:ext>
+                      </a:extLst>
+                    </a:blip>
+                    <a:srcRect/>
+                    <a:stretch>
+                      <a:fillRect/>
+                    </a:stretch>
+                  </pic:blipFill>
+                  <pic:spPr bwMode="auto">
+                    <a:xfrm>
+                      <a:off x="0" y="0"/>
+                      <a:ext cx="4147937" cy="2974892"/>
+                    </a:xfrm>
+                    <a:prstGeom prst="rect">
+                      <a:avLst/>
+                    </a:prstGeom>
+                    <a:noFill/>
+                    <a:ln>
+                      <a:noFill/>
+                    </a:ln>
+                  </pic:spPr>
+                </pic:pic>
+              </a:graphicData>
+            </a:graphic>
+          </wp:inline>
+        </w:drawing>
+      </w:r>
     </w:p>
     <w:p>
       <w:pPr>
@@ -5782,7 +6419,7 @@
                     <pic:cNvPicPr/>
                   </pic:nvPicPr>
                   <pic:blipFill>
-                    <a:blip r:embed="rId34"/>
+                    <a:blip r:embed="rId39"/>
                     <a:stretch>
                       <a:fillRect/>
                     </a:stretch>
@@ -5828,7 +6465,7 @@
                     <pic:cNvPicPr/>
                   </pic:nvPicPr>
                   <pic:blipFill>
-                    <a:blip r:embed="rId35"/>
+                    <a:blip r:embed="rId40"/>
                     <a:stretch>
                       <a:fillRect/>
                     </a:stretch>
@@ -7367,7 +8004,7 @@
                     <pic:cNvPicPr/>
                   </pic:nvPicPr>
                   <pic:blipFill>
-                    <a:blip r:embed="rId36"/>
+                    <a:blip r:embed="rId41"/>
                     <a:stretch>
                       <a:fillRect/>
                     </a:stretch>
@@ -7597,7 +8234,7 @@
                     <pic:cNvPicPr/>
                   </pic:nvPicPr>
                   <pic:blipFill>
-                    <a:blip r:embed="rId37"/>
+                    <a:blip r:embed="rId42"/>
                     <a:stretch>
                       <a:fillRect/>
                     </a:stretch>
@@ -12334,7 +12971,7 @@
 </file>
 
 <file path=customXml/itemProps1.xml><?xml version="1.0" encoding="utf-8"?>
-<ds:datastoreItem xmlns:ds="http://schemas.openxmlformats.org/officeDocument/2006/customXml" ds:itemID="{2A505F13-9FC6-477F-946C-964646DF29BE}">
+<ds:datastoreItem xmlns:ds="http://schemas.openxmlformats.org/officeDocument/2006/customXml" ds:itemID="{687D9F08-412B-4F37-B624-F8B52019F163}">
   <ds:schemaRefs>
     <ds:schemaRef ds:uri="http://schemas.openxmlformats.org/officeDocument/2006/bibliography"/>
   </ds:schemaRefs>

</xml_diff>

<commit_message>
Part 25-28 are done, merged Omri's code.
I reviewed the code, some optimization are possible.

Signed-off-by: Yoni Bettan <ybettan@redhat.com>
</commit_message>
<xml_diff>
--- a/hw1/hw1.docx
+++ b/hw1/hw1.docx
@@ -1273,10 +1273,10 @@
             <v:path o:extrusionok="f" gradientshapeok="t" o:connecttype="rect"/>
             <o:lock v:ext="edit" aspectratio="t"/>
           </v:shapetype>
-          <v:shape id="_x0000_i1050" type="#_x0000_t75" style="width:61.55pt;height:16.15pt" o:ole="">
+          <v:shape id="_x0000_i1025" type="#_x0000_t75" style="width:61.65pt;height:15.95pt" o:ole="">
             <v:imagedata r:id="rId10" o:title=""/>
           </v:shape>
-          <o:OLEObject Type="Embed" ProgID="Equation.DSMT4" ShapeID="_x0000_i1050" DrawAspect="Content" ObjectID="_1604730992" r:id="rId11"/>
+          <o:OLEObject Type="Embed" ProgID="Equation.DSMT4" ShapeID="_x0000_i1025" DrawAspect="Content" ObjectID="_1605086519" r:id="rId11"/>
         </w:object>
       </w:r>
       <w:r>
@@ -1362,6 +1362,67 @@
           <w:bCs/>
           <w:rtl/>
         </w:rPr>
+        <w:t xml:space="preserve">חלק </w:t>
+      </w:r>
+      <w:r>
+        <w:rPr>
+          <w:rFonts w:hint="cs"/>
+          <w:b/>
+          <w:bCs/>
+          <w:rtl/>
+        </w:rPr>
+        <w:t>ב</w:t>
+      </w:r>
+      <w:r>
+        <w:rPr>
+          <w:rFonts w:hint="cs"/>
+          <w:b/>
+          <w:bCs/>
+          <w:rtl/>
+        </w:rPr>
+        <w:t>'</w:t>
+      </w:r>
+    </w:p>
+    <w:p>
+      <w:pPr>
+        <w:bidi/>
+        <w:rPr>
+          <w:rtl/>
+        </w:rPr>
+      </w:pPr>
+      <w:r>
+        <w:rPr>
+          <w:rFonts w:hint="cs"/>
+          <w:rtl/>
+        </w:rPr>
+        <w:t>אין תרגילים</w:t>
+      </w:r>
+    </w:p>
+    <w:p>
+      <w:pPr>
+        <w:bidi/>
+        <w:rPr>
+          <w:rtl/>
+        </w:rPr>
+      </w:pPr>
+    </w:p>
+    <w:p>
+      <w:pPr>
+        <w:pStyle w:val="1"/>
+        <w:bidi/>
+        <w:rPr>
+          <w:b/>
+          <w:bCs/>
+          <w:rtl/>
+        </w:rPr>
+      </w:pPr>
+      <w:r>
+        <w:rPr>
+          <w:rFonts w:hint="cs"/>
+          <w:b/>
+          <w:bCs/>
+          <w:rtl/>
+        </w:rPr>
         <w:t>חלק ג'</w:t>
       </w:r>
     </w:p>
@@ -1496,6 +1557,96 @@
         <w:bidi/>
         <w:rPr>
           <w:rFonts w:eastAsiaTheme="minorEastAsia"/>
+          <w:rtl/>
+        </w:rPr>
+      </w:pPr>
+    </w:p>
+    <w:p>
+      <w:pPr>
+        <w:bidi/>
+        <w:rPr>
+          <w:rFonts w:eastAsiaTheme="minorEastAsia"/>
+          <w:rtl/>
+        </w:rPr>
+      </w:pPr>
+    </w:p>
+    <w:p>
+      <w:pPr>
+        <w:bidi/>
+        <w:rPr>
+          <w:rFonts w:eastAsiaTheme="minorEastAsia"/>
+          <w:rtl/>
+        </w:rPr>
+      </w:pPr>
+    </w:p>
+    <w:p>
+      <w:pPr>
+        <w:bidi/>
+        <w:rPr>
+          <w:rFonts w:eastAsiaTheme="minorEastAsia"/>
+          <w:rtl/>
+        </w:rPr>
+      </w:pPr>
+    </w:p>
+    <w:p>
+      <w:pPr>
+        <w:bidi/>
+        <w:rPr>
+          <w:rFonts w:eastAsiaTheme="minorEastAsia"/>
+          <w:rtl/>
+        </w:rPr>
+      </w:pPr>
+    </w:p>
+    <w:p>
+      <w:pPr>
+        <w:bidi/>
+        <w:rPr>
+          <w:rFonts w:eastAsiaTheme="minorEastAsia"/>
+          <w:rtl/>
+        </w:rPr>
+      </w:pPr>
+    </w:p>
+    <w:p>
+      <w:pPr>
+        <w:bidi/>
+        <w:rPr>
+          <w:rFonts w:eastAsiaTheme="minorEastAsia"/>
+          <w:rtl/>
+        </w:rPr>
+      </w:pPr>
+    </w:p>
+    <w:p>
+      <w:pPr>
+        <w:bidi/>
+        <w:rPr>
+          <w:rFonts w:eastAsiaTheme="minorEastAsia"/>
+          <w:rtl/>
+        </w:rPr>
+      </w:pPr>
+    </w:p>
+    <w:p>
+      <w:pPr>
+        <w:bidi/>
+        <w:rPr>
+          <w:rFonts w:eastAsiaTheme="minorEastAsia"/>
+          <w:rtl/>
+        </w:rPr>
+      </w:pPr>
+    </w:p>
+    <w:p>
+      <w:pPr>
+        <w:bidi/>
+        <w:rPr>
+          <w:rFonts w:eastAsiaTheme="minorEastAsia"/>
+          <w:rtl/>
+        </w:rPr>
+      </w:pPr>
+    </w:p>
+    <w:p>
+      <w:pPr>
+        <w:bidi/>
+        <w:rPr>
+          <w:rFonts w:eastAsiaTheme="minorEastAsia"/>
         </w:rPr>
       </w:pPr>
     </w:p>
@@ -1509,6 +1660,7 @@
           <w:rFonts w:hint="cs"/>
           <w:rtl/>
         </w:rPr>
+        <w:lastRenderedPageBreak/>
         <w:t>סעיף 3:</w:t>
       </w:r>
     </w:p>
@@ -2233,11 +2385,11 @@
         <w:drawing>
           <wp:anchor distT="0" distB="0" distL="114300" distR="114300" simplePos="0" relativeHeight="251661312" behindDoc="0" locked="0" layoutInCell="1" allowOverlap="1">
             <wp:simplePos x="0" y="0"/>
-            <wp:positionH relativeFrom="column">
-              <wp:posOffset>1808874</wp:posOffset>
+            <wp:positionH relativeFrom="page">
+              <wp:posOffset>3340908</wp:posOffset>
             </wp:positionH>
             <wp:positionV relativeFrom="paragraph">
-              <wp:posOffset>5737</wp:posOffset>
+              <wp:posOffset>57670</wp:posOffset>
             </wp:positionV>
             <wp:extent cx="1315720" cy="1947545"/>
             <wp:effectExtent l="38100" t="38100" r="93980" b="90805"/>
@@ -2358,9 +2510,6 @@
       <w:pPr>
         <w:pStyle w:val="1"/>
         <w:bidi/>
-        <w:rPr>
-          <w:rtl/>
-        </w:rPr>
       </w:pPr>
       <w:r>
         <w:rPr>
@@ -2372,8 +2521,311 @@
     </w:p>
     <w:p>
       <w:pPr>
+        <w:pStyle w:val="a3"/>
+        <w:numPr>
+          <w:ilvl w:val="0"/>
+          <w:numId w:val="13"/>
+        </w:numPr>
+        <w:bidi/>
+      </w:pPr>
+      <w:r>
+        <w:rPr>
+          <w:rFonts w:hint="cs"/>
+          <w:rtl/>
+        </w:rPr>
+        <w:t xml:space="preserve">מהמצב הראשון יש לנו </w:t>
+      </w:r>
+      <m:oMath>
+        <m:r>
+          <w:rPr>
+            <w:rFonts w:ascii="Cambria Math" w:hAnsi="Cambria Math"/>
+          </w:rPr>
+          <m:t>k+l</m:t>
+        </m:r>
+      </m:oMath>
+      <w:r>
+        <w:rPr>
+          <w:rFonts w:eastAsiaTheme="minorEastAsia" w:hint="cs"/>
+          <w:rtl/>
+        </w:rPr>
+        <w:t xml:space="preserve"> יורשים אפשריים</w:t>
+      </w:r>
+    </w:p>
+    <w:p>
+      <w:pPr>
+        <w:pStyle w:val="a3"/>
+        <w:numPr>
+          <w:ilvl w:val="0"/>
+          <w:numId w:val="13"/>
+        </w:numPr>
+        <w:bidi/>
+      </w:pPr>
+      <w:r>
+        <w:rPr>
+          <w:rFonts w:hint="cs"/>
+          <w:rtl/>
+        </w:rPr>
+        <w:t xml:space="preserve">מהמצב השני יש לנו </w:t>
+      </w:r>
+      <m:oMath>
+        <m:d>
+          <m:dPr>
+            <m:ctrlPr>
+              <w:rPr>
+                <w:rFonts w:ascii="Cambria Math" w:hAnsi="Cambria Math"/>
+                <w:i/>
+              </w:rPr>
+            </m:ctrlPr>
+          </m:dPr>
+          <m:e>
+            <m:r>
+              <w:rPr>
+                <w:rFonts w:ascii="Cambria Math" w:hAnsi="Cambria Math"/>
+              </w:rPr>
+              <m:t>k-1</m:t>
+            </m:r>
+          </m:e>
+        </m:d>
+        <m:r>
+          <w:rPr>
+            <w:rFonts w:ascii="Cambria Math" w:hAnsi="Cambria Math"/>
+          </w:rPr>
+          <m:t>+l</m:t>
+        </m:r>
+      </m:oMath>
+      <w:r>
+        <w:rPr>
+          <w:rFonts w:eastAsiaTheme="minorEastAsia" w:hint="cs"/>
+          <w:rtl/>
+        </w:rPr>
+        <w:t xml:space="preserve"> יורשים אפשריים</w:t>
+      </w:r>
+    </w:p>
+    <w:p>
+      <w:pPr>
+        <w:pStyle w:val="a3"/>
+        <w:numPr>
+          <w:ilvl w:val="0"/>
+          <w:numId w:val="13"/>
+        </w:numPr>
+        <w:bidi/>
+      </w:pPr>
+      <w:r>
+        <w:rPr>
+          <w:rFonts w:hint="cs"/>
+          <w:rtl/>
+        </w:rPr>
+        <w:t xml:space="preserve">סה"כ יש לנו </w:t>
+      </w:r>
+      <m:oMath>
+        <m:d>
+          <m:dPr>
+            <m:ctrlPr>
+              <w:rPr>
+                <w:rFonts w:ascii="Cambria Math" w:hAnsi="Cambria Math"/>
+                <w:i/>
+              </w:rPr>
+            </m:ctrlPr>
+          </m:dPr>
+          <m:e>
+            <m:r>
+              <w:rPr>
+                <w:rFonts w:ascii="Cambria Math" w:hAnsi="Cambria Math"/>
+              </w:rPr>
+              <m:t>k+l</m:t>
+            </m:r>
+          </m:e>
+        </m:d>
+        <m:r>
+          <w:rPr>
+            <w:rFonts w:ascii="Cambria Math" w:hAnsi="Cambria Math"/>
+          </w:rPr>
+          <m:t>!+1</m:t>
+        </m:r>
+      </m:oMath>
+      <w:r>
+        <w:rPr>
+          <w:rFonts w:eastAsiaTheme="minorEastAsia" w:hint="cs"/>
+          <w:rtl/>
+        </w:rPr>
+        <w:t xml:space="preserve"> מצבים אפשריים</w:t>
+      </w:r>
+    </w:p>
+    <w:p>
+      <w:pPr>
+        <w:pStyle w:val="a3"/>
+        <w:numPr>
+          <w:ilvl w:val="0"/>
+          <w:numId w:val="13"/>
+        </w:numPr>
+        <w:bidi/>
+        <w:rPr>
+          <w:b/>
+          <w:bCs/>
+          <w:color w:val="FF0000"/>
+        </w:rPr>
+      </w:pPr>
+      <w:r>
+        <w:rPr>
+          <w:rFonts w:hint="cs"/>
+          <w:b/>
+          <w:bCs/>
+          <w:color w:val="FF0000"/>
+          <w:rtl/>
+        </w:rPr>
+        <w:t>לפרסם בפייס ולבדוק</w:t>
+      </w:r>
+    </w:p>
+    <w:p>
+      <w:pPr>
+        <w:bidi/>
+        <w:ind w:left="360"/>
+      </w:pPr>
+      <w:r>
+        <w:rPr>
+          <w:noProof/>
+        </w:rPr>
+        <w:drawing>
+          <wp:anchor distT="0" distB="0" distL="114300" distR="114300" simplePos="0" relativeHeight="251664384" behindDoc="0" locked="0" layoutInCell="1" allowOverlap="1">
+            <wp:simplePos x="0" y="0"/>
+            <wp:positionH relativeFrom="margin">
+              <wp:align>center</wp:align>
+            </wp:positionH>
+            <wp:positionV relativeFrom="paragraph">
+              <wp:posOffset>99233</wp:posOffset>
+            </wp:positionV>
+            <wp:extent cx="3662680" cy="2265680"/>
+            <wp:effectExtent l="38100" t="38100" r="90170" b="96520"/>
+            <wp:wrapSquare wrapText="bothSides"/>
+            <wp:docPr id="5" name="תמונה 5"/>
+            <wp:cNvGraphicFramePr>
+              <a:graphicFrameLocks xmlns:a="http://schemas.openxmlformats.org/drawingml/2006/main" noChangeAspect="1"/>
+            </wp:cNvGraphicFramePr>
+            <a:graphic xmlns:a="http://schemas.openxmlformats.org/drawingml/2006/main">
+              <a:graphicData uri="http://schemas.openxmlformats.org/drawingml/2006/picture">
+                <pic:pic xmlns:pic="http://schemas.openxmlformats.org/drawingml/2006/picture">
+                  <pic:nvPicPr>
+                    <pic:cNvPr id="0" name="Picture 5"/>
+                    <pic:cNvPicPr>
+                      <a:picLocks noChangeAspect="1" noChangeArrowheads="1"/>
+                    </pic:cNvPicPr>
+                  </pic:nvPicPr>
+                  <pic:blipFill>
+                    <a:blip r:embed="rId13" cstate="print">
+                      <a:extLst>
+                        <a:ext uri="{28A0092B-C50C-407E-A947-70E740481C1C}">
+                          <a14:useLocalDpi xmlns:a14="http://schemas.microsoft.com/office/drawing/2010/main" val="0"/>
+                        </a:ext>
+                      </a:extLst>
+                    </a:blip>
+                    <a:srcRect/>
+                    <a:stretch>
+                      <a:fillRect/>
+                    </a:stretch>
+                  </pic:blipFill>
+                  <pic:spPr bwMode="auto">
+                    <a:xfrm>
+                      <a:off x="0" y="0"/>
+                      <a:ext cx="3662680" cy="2265680"/>
+                    </a:xfrm>
+                    <a:prstGeom prst="rect">
+                      <a:avLst/>
+                    </a:prstGeom>
+                    <a:noFill/>
+                    <a:ln>
+                      <a:noFill/>
+                    </a:ln>
+                    <a:effectLst>
+                      <a:outerShdw blurRad="50800" dist="38100" dir="2700000" algn="tl" rotWithShape="0">
+                        <a:prstClr val="black">
+                          <a:alpha val="40000"/>
+                        </a:prstClr>
+                      </a:outerShdw>
+                    </a:effectLst>
+                  </pic:spPr>
+                </pic:pic>
+              </a:graphicData>
+            </a:graphic>
+            <wp14:sizeRelH relativeFrom="margin">
+              <wp14:pctWidth>0</wp14:pctWidth>
+            </wp14:sizeRelH>
+            <wp14:sizeRelV relativeFrom="margin">
+              <wp14:pctHeight>0</wp14:pctHeight>
+            </wp14:sizeRelV>
+          </wp:anchor>
+        </w:drawing>
+      </w:r>
+    </w:p>
+    <w:p>
+      <w:pPr>
+        <w:pStyle w:val="a3"/>
+        <w:bidi/>
+        <w:rPr>
+          <w:rtl/>
+        </w:rPr>
+      </w:pPr>
+    </w:p>
+    <w:p>
+      <w:pPr>
         <w:pStyle w:val="1"/>
         <w:bidi/>
+        <w:rPr>
+          <w:rtl/>
+        </w:rPr>
+      </w:pPr>
+    </w:p>
+    <w:p>
+      <w:pPr>
+        <w:bidi/>
+        <w:rPr>
+          <w:rtl/>
+        </w:rPr>
+      </w:pPr>
+    </w:p>
+    <w:p>
+      <w:pPr>
+        <w:bidi/>
+        <w:rPr>
+          <w:rtl/>
+        </w:rPr>
+      </w:pPr>
+    </w:p>
+    <w:p>
+      <w:pPr>
+        <w:bidi/>
+        <w:rPr>
+          <w:rtl/>
+        </w:rPr>
+      </w:pPr>
+    </w:p>
+    <w:p>
+      <w:pPr>
+        <w:bidi/>
+        <w:rPr>
+          <w:rtl/>
+        </w:rPr>
+      </w:pPr>
+    </w:p>
+    <w:p>
+      <w:pPr>
+        <w:bidi/>
+        <w:rPr>
+          <w:rtl/>
+        </w:rPr>
+      </w:pPr>
+    </w:p>
+    <w:p>
+      <w:pPr>
+        <w:bidi/>
+        <w:rPr>
+          <w:rtl/>
+        </w:rPr>
+      </w:pPr>
+    </w:p>
+    <w:p>
+      <w:pPr>
+        <w:pStyle w:val="1"/>
+        <w:bidi/>
       </w:pPr>
       <w:r>
         <w:rPr>
@@ -2428,14 +2880,26 @@
     </w:p>
     <w:p>
       <w:pPr>
+        <w:bidi/>
+        <w:rPr>
+          <w:rtl/>
+        </w:rPr>
+      </w:pPr>
+    </w:p>
+    <w:p>
+      <w:pPr>
         <w:pStyle w:val="1"/>
         <w:bidi/>
-      </w:pPr>
-      <w:r>
-        <w:rPr>
-          <w:rFonts w:hint="cs"/>
-          <w:rtl/>
-        </w:rPr>
+        <w:rPr>
+          <w:rtl/>
+        </w:rPr>
+      </w:pPr>
+      <w:r>
+        <w:rPr>
+          <w:rFonts w:hint="cs"/>
+          <w:rtl/>
+        </w:rPr>
+        <w:lastRenderedPageBreak/>
         <w:t xml:space="preserve">סעיף </w:t>
       </w:r>
       <w:r>
@@ -2450,6 +2914,65 @@
           <w:rtl/>
         </w:rPr>
         <w:t>:</w:t>
+      </w:r>
+    </w:p>
+    <w:p>
+      <w:pPr>
+        <w:bidi/>
+        <w:rPr>
+          <w:rFonts w:hint="cs"/>
+          <w:b/>
+          <w:bCs/>
+          <w:color w:val="FF0000"/>
+          <w:rtl/>
+        </w:rPr>
+      </w:pPr>
+      <w:r>
+        <w:rPr>
+          <w:rFonts w:hint="cs"/>
+          <w:b/>
+          <w:bCs/>
+          <w:color w:val="FF0000"/>
+          <w:rtl/>
+        </w:rPr>
+        <w:t xml:space="preserve">שיפוצים </w:t>
+      </w:r>
+      <w:r>
+        <w:rPr>
+          <w:b/>
+          <w:bCs/>
+          <w:color w:val="FF0000"/>
+          <w:rtl/>
+        </w:rPr>
+        <w:t>–</w:t>
+      </w:r>
+      <w:r>
+        <w:rPr>
+          <w:rFonts w:hint="cs"/>
+          <w:b/>
+          <w:bCs/>
+          <w:color w:val="FF0000"/>
+          <w:rtl/>
+        </w:rPr>
+        <w:t xml:space="preserve"> תנאי שיש מספיק דלק ולוודא אינדקסים</w:t>
+      </w:r>
+      <w:r>
+        <w:rPr>
+          <w:b/>
+          <w:bCs/>
+          <w:color w:val="FF0000"/>
+        </w:rPr>
+        <w:t>/</w:t>
+      </w:r>
+      <w:r>
+        <w:rPr>
+          <w:rFonts w:hint="cs"/>
+          <w:b/>
+          <w:bCs/>
+          <w:color w:val="FF0000"/>
+          <w:rtl/>
+        </w:rPr>
+        <w:t>צמתים ברשימות</w:t>
       </w:r>
     </w:p>
     <w:p>
@@ -3721,7 +4244,7 @@
           <w:rPr>
             <w:rFonts w:ascii="Cambria Math" w:hAnsi="Cambria Math"/>
           </w:rPr>
-          <m:t>k+1</m:t>
+          <m:t>k</m:t>
         </m:r>
       </m:oMath>
       <w:r>
@@ -3734,6 +4257,14 @@
     </w:p>
     <w:p>
       <w:pPr>
+        <w:bidi/>
+        <w:rPr>
+          <w:rtl/>
+        </w:rPr>
+      </w:pPr>
+    </w:p>
+    <w:p>
+      <w:pPr>
         <w:pStyle w:val="1"/>
         <w:bidi/>
         <w:rPr>
@@ -3742,55 +4273,65 @@
           <w:rtl/>
         </w:rPr>
       </w:pPr>
-    </w:p>
-    <w:p>
-      <w:pPr>
-        <w:pStyle w:val="1"/>
-        <w:bidi/>
-        <w:rPr>
+      <w:r>
+        <w:rPr>
+          <w:rFonts w:hint="cs"/>
           <w:b/>
           <w:bCs/>
           <w:rtl/>
         </w:rPr>
-      </w:pPr>
-      <w:r>
-        <w:rPr>
-          <w:rFonts w:hint="cs"/>
+        <w:t>חלק ד'</w:t>
+      </w:r>
+    </w:p>
+    <w:p>
+      <w:pPr>
+        <w:pStyle w:val="1"/>
+        <w:bidi/>
+        <w:rPr>
+          <w:rtl/>
+        </w:rPr>
+      </w:pPr>
+      <w:r>
+        <w:rPr>
+          <w:rFonts w:hint="cs"/>
+          <w:rtl/>
+        </w:rPr>
+        <w:t xml:space="preserve">סעיף </w:t>
+      </w:r>
+      <w:r>
+        <w:rPr>
+          <w:rFonts w:hint="cs"/>
+          <w:rtl/>
+        </w:rPr>
+        <w:t>8</w:t>
+      </w:r>
+      <w:r>
+        <w:rPr>
+          <w:rFonts w:hint="cs"/>
+          <w:rtl/>
+        </w:rPr>
+        <w:t>:</w:t>
+      </w:r>
+    </w:p>
+    <w:p>
+      <w:pPr>
+        <w:bidi/>
+        <w:rPr>
           <w:b/>
           <w:bCs/>
-          <w:rtl/>
-        </w:rPr>
-        <w:t>חלק ד'</w:t>
-      </w:r>
-    </w:p>
-    <w:p>
-      <w:pPr>
-        <w:pStyle w:val="1"/>
-        <w:bidi/>
-        <w:rPr>
-          <w:rtl/>
-        </w:rPr>
-      </w:pPr>
-      <w:r>
-        <w:rPr>
-          <w:rFonts w:hint="cs"/>
-          <w:rtl/>
-        </w:rPr>
-        <w:t xml:space="preserve">סעיף </w:t>
-      </w:r>
-      <w:r>
-        <w:rPr>
-          <w:rFonts w:hint="cs"/>
-          <w:rtl/>
-        </w:rPr>
-        <w:t>8</w:t>
-      </w:r>
-      <w:r>
-        <w:rPr>
-          <w:rFonts w:hint="cs"/>
-          <w:rtl/>
-        </w:rPr>
-        <w:t>:</w:t>
+          <w:color w:val="FF0000"/>
+          <w:rtl/>
+        </w:rPr>
+      </w:pPr>
+      <w:r>
+        <w:rPr>
+          <w:rFonts w:hint="cs"/>
+          <w:b/>
+          <w:bCs/>
+          <w:color w:val="FF0000"/>
+          <w:rtl/>
+        </w:rPr>
+        <w:t>להוסיף הסברים</w:t>
       </w:r>
     </w:p>
     <w:p>
@@ -3836,7 +4377,7 @@
                     </pic:cNvPicPr>
                   </pic:nvPicPr>
                   <pic:blipFill>
-                    <a:blip r:embed="rId13">
+                    <a:blip r:embed="rId14">
                       <a:extLst>
                         <a:ext uri="{28A0092B-C50C-407E-A947-70E740481C1C}">
                           <a14:useLocalDpi xmlns:a14="http://schemas.microsoft.com/office/drawing/2010/main" val="0"/>
@@ -3888,9 +4429,6 @@
           <w:numId w:val="3"/>
         </w:numPr>
         <w:bidi/>
-        <w:rPr>
-          <w:rtl/>
-        </w:rPr>
       </w:pPr>
       <w:r>
         <w:rPr>
@@ -3922,7 +4460,7 @@
                     </pic:cNvPicPr>
                   </pic:nvPicPr>
                   <pic:blipFill>
-                    <a:blip r:embed="rId14" cstate="print">
+                    <a:blip r:embed="rId15" cstate="print">
                       <a:extLst>
                         <a:ext uri="{28A0092B-C50C-407E-A947-70E740481C1C}">
                           <a14:useLocalDpi xmlns:a14="http://schemas.microsoft.com/office/drawing/2010/main" val="0"/>
@@ -3963,28 +4501,15 @@
     <w:p>
       <w:pPr>
         <w:pStyle w:val="a3"/>
-        <w:bidi/>
-        <w:rPr>
-          <w:rtl/>
-        </w:rPr>
-      </w:pPr>
-    </w:p>
-    <w:p>
-      <w:pPr>
-        <w:pStyle w:val="a3"/>
-        <w:bidi/>
-        <w:rPr>
-          <w:rtl/>
-        </w:rPr>
-      </w:pPr>
-    </w:p>
-    <w:p>
-      <w:pPr>
-        <w:pStyle w:val="1"/>
+        <w:numPr>
+          <w:ilvl w:val="0"/>
+          <w:numId w:val="3"/>
+        </w:numPr>
         <w:bidi/>
         <w:rPr>
           <w:b/>
           <w:bCs/>
+          <w:color w:val="FF0000"/>
           <w:rtl/>
         </w:rPr>
       </w:pPr>
@@ -3993,24 +4518,83 @@
           <w:rFonts w:hint="cs"/>
           <w:b/>
           <w:bCs/>
-          <w:rtl/>
-        </w:rPr>
-        <w:t xml:space="preserve">חלק </w:t>
+          <w:color w:val="FF0000"/>
+          <w:rtl/>
+        </w:rPr>
+        <w:t>יצא שונה לג</w:t>
       </w:r>
       <w:r>
         <w:rPr>
           <w:rFonts w:hint="cs"/>
           <w:b/>
           <w:bCs/>
-          <w:rtl/>
-        </w:rPr>
-        <w:t>ה</w:t>
+          <w:color w:val="FF0000"/>
+          <w:rtl/>
+        </w:rPr>
+        <w:t>'</w:t>
       </w:r>
       <w:r>
         <w:rPr>
           <w:rFonts w:hint="cs"/>
           <w:b/>
           <w:bCs/>
+          <w:color w:val="FF0000"/>
+          <w:rtl/>
+        </w:rPr>
+        <w:t>ונס</w:t>
+      </w:r>
+    </w:p>
+    <w:p>
+      <w:pPr>
+        <w:pStyle w:val="a3"/>
+        <w:bidi/>
+        <w:rPr>
+          <w:rtl/>
+        </w:rPr>
+      </w:pPr>
+    </w:p>
+    <w:p>
+      <w:pPr>
+        <w:pStyle w:val="a3"/>
+        <w:bidi/>
+        <w:rPr>
+          <w:rtl/>
+        </w:rPr>
+      </w:pPr>
+    </w:p>
+    <w:p>
+      <w:pPr>
+        <w:pStyle w:val="1"/>
+        <w:bidi/>
+        <w:rPr>
+          <w:b/>
+          <w:bCs/>
+          <w:rtl/>
+        </w:rPr>
+      </w:pPr>
+      <w:r>
+        <w:rPr>
+          <w:rFonts w:hint="cs"/>
+          <w:b/>
+          <w:bCs/>
+          <w:rtl/>
+        </w:rPr>
+        <w:t xml:space="preserve">חלק </w:t>
+      </w:r>
+      <w:r>
+        <w:rPr>
+          <w:rFonts w:hint="cs"/>
+          <w:b/>
+          <w:bCs/>
+          <w:rtl/>
+        </w:rPr>
+        <w:t>ה</w:t>
+      </w:r>
+      <w:r>
+        <w:rPr>
+          <w:rFonts w:hint="cs"/>
+          <w:b/>
+          <w:bCs/>
           <w:rtl/>
         </w:rPr>
         <w:t>'</w:t>
@@ -4082,7 +4666,6 @@
           <w:rFonts w:hint="cs"/>
           <w:rtl/>
         </w:rPr>
-        <w:lastRenderedPageBreak/>
         <w:t>סעיף 10:</w:t>
       </w:r>
     </w:p>
@@ -4144,16 +4727,12 @@
       <w:pPr>
         <w:bidi/>
       </w:pPr>
-    </w:p>
-    <w:p>
-      <w:pPr>
-        <w:bidi/>
-      </w:pPr>
       <w:r>
         <w:rPr>
           <w:rFonts w:eastAsiaTheme="minorEastAsia" w:hint="cs"/>
           <w:noProof/>
         </w:rPr>
+        <w:lastRenderedPageBreak/>
         <w:drawing>
           <wp:inline distT="0" distB="0" distL="0" distR="0">
             <wp:extent cx="6855460" cy="1190625"/>
@@ -4172,7 +4751,7 @@
                     </pic:cNvPicPr>
                   </pic:nvPicPr>
                   <pic:blipFill>
-                    <a:blip r:embed="rId15" cstate="print">
+                    <a:blip r:embed="rId16" cstate="print">
                       <a:extLst>
                         <a:ext uri="{28A0092B-C50C-407E-A947-70E740481C1C}">
                           <a14:useLocalDpi xmlns:a14="http://schemas.microsoft.com/office/drawing/2010/main" val="0"/>
@@ -4206,11 +4785,6 @@
     </w:p>
     <w:p>
       <w:pPr>
-        <w:bidi/>
-      </w:pPr>
-    </w:p>
-    <w:p>
-      <w:pPr>
         <w:pStyle w:val="1"/>
         <w:bidi/>
       </w:pPr>
@@ -4279,7 +4853,7 @@
                     </pic:cNvPicPr>
                   </pic:nvPicPr>
                   <pic:blipFill>
-                    <a:blip r:embed="rId16" cstate="print">
+                    <a:blip r:embed="rId17" cstate="print">
                       <a:extLst>
                         <a:ext uri="{28A0092B-C50C-407E-A947-70E740481C1C}">
                           <a14:useLocalDpi xmlns:a14="http://schemas.microsoft.com/office/drawing/2010/main" val="0"/>
@@ -4379,7 +4953,6 @@
       <w:pPr>
         <w:bidi/>
         <w:rPr>
-          <w:rFonts w:hint="cs"/>
           <w:rtl/>
         </w:rPr>
       </w:pPr>
@@ -4465,7 +5038,6 @@
       <w:pPr>
         <w:bidi/>
         <w:rPr>
-          <w:rFonts w:hint="cs"/>
           <w:rtl/>
         </w:rPr>
       </w:pPr>
@@ -4479,7 +5051,6 @@
         <w:rPr>
           <w:noProof/>
         </w:rPr>
-        <w:lastRenderedPageBreak/>
         <w:drawing>
           <wp:inline distT="0" distB="0" distL="0" distR="0" wp14:anchorId="03361EBB" wp14:editId="4E45A554">
             <wp:extent cx="3710816" cy="2787926"/>
@@ -4498,7 +5069,7 @@
                     </pic:cNvPicPr>
                   </pic:nvPicPr>
                   <pic:blipFill>
-                    <a:blip r:embed="rId17" cstate="print">
+                    <a:blip r:embed="rId18" cstate="print">
                       <a:extLst>
                         <a:ext uri="{28A0092B-C50C-407E-A947-70E740481C1C}">
                           <a14:useLocalDpi xmlns:a14="http://schemas.microsoft.com/office/drawing/2010/main" val="0"/>
@@ -4513,7 +5084,7 @@
                   <pic:spPr bwMode="auto">
                     <a:xfrm>
                       <a:off x="0" y="0"/>
-                      <a:ext cx="3717732" cy="2793122"/>
+                      <a:ext cx="3710816" cy="2787926"/>
                     </a:xfrm>
                     <a:prstGeom prst="rect">
                       <a:avLst/>
@@ -4539,11 +5110,107 @@
           <w:rtl/>
         </w:rPr>
       </w:pPr>
-      <w:r>
+    </w:p>
+    <w:p>
+      <w:pPr>
+        <w:bidi/>
+        <w:rPr>
+          <w:rtl/>
+        </w:rPr>
+      </w:pPr>
+    </w:p>
+    <w:p>
+      <w:pPr>
+        <w:bidi/>
+        <w:rPr>
+          <w:rtl/>
+        </w:rPr>
+      </w:pPr>
+    </w:p>
+    <w:p>
+      <w:pPr>
+        <w:bidi/>
+        <w:rPr>
+          <w:rtl/>
+        </w:rPr>
+      </w:pPr>
+    </w:p>
+    <w:p>
+      <w:pPr>
+        <w:bidi/>
+        <w:rPr>
+          <w:rtl/>
+        </w:rPr>
+      </w:pPr>
+    </w:p>
+    <w:p>
+      <w:pPr>
+        <w:bidi/>
+        <w:rPr>
+          <w:rtl/>
+        </w:rPr>
+      </w:pPr>
+    </w:p>
+    <w:p>
+      <w:pPr>
+        <w:pStyle w:val="1"/>
+        <w:bidi/>
+        <w:rPr>
+          <w:b/>
+          <w:bCs/>
+          <w:rtl/>
+        </w:rPr>
+      </w:pPr>
+      <w:r>
+        <w:rPr>
+          <w:rFonts w:hint="cs"/>
+          <w:b/>
+          <w:bCs/>
+          <w:rtl/>
+        </w:rPr>
+        <w:t xml:space="preserve">חלק </w:t>
+      </w:r>
+      <w:r>
+        <w:rPr>
+          <w:rFonts w:hint="cs"/>
+          <w:b/>
+          <w:bCs/>
+          <w:rtl/>
+        </w:rPr>
+        <w:t>ו</w:t>
+      </w:r>
+      <w:r>
+        <w:rPr>
+          <w:rFonts w:hint="cs"/>
+          <w:b/>
+          <w:bCs/>
+          <w:rtl/>
+        </w:rPr>
+        <w:t>'</w:t>
+      </w:r>
+    </w:p>
+    <w:p>
+      <w:pPr>
+        <w:bidi/>
+        <w:rPr>
+          <w:rtl/>
+        </w:rPr>
+      </w:pPr>
+    </w:p>
+    <w:p>
+      <w:pPr>
+        <w:pStyle w:val="1"/>
+        <w:bidi/>
         <w:rPr>
           <w:rFonts w:asciiTheme="majorBidi" w:hAnsiTheme="majorBidi"/>
           <w:rtl/>
         </w:rPr>
+      </w:pPr>
+      <w:r>
+        <w:rPr>
+          <w:rFonts w:asciiTheme="majorBidi" w:hAnsiTheme="majorBidi"/>
+          <w:rtl/>
+        </w:rPr>
         <w:t xml:space="preserve">סעיף </w:t>
       </w:r>
       <w:r>
@@ -4596,21 +5263,7 @@
           <w:rFonts w:hint="cs"/>
           <w:rtl/>
         </w:rPr>
-        <w:t xml:space="preserve">סעיף </w:t>
-      </w:r>
-      <w:r>
-        <w:rPr>
-          <w:rFonts w:hint="cs"/>
-          <w:rtl/>
-        </w:rPr>
-        <w:t>14</w:t>
-      </w:r>
-      <w:r>
-        <w:rPr>
-          <w:rFonts w:hint="cs"/>
-          <w:rtl/>
-        </w:rPr>
-        <w:t>:</w:t>
+        <w:t>סעיף 14:</w:t>
       </w:r>
     </w:p>
     <w:p>
@@ -4935,7 +5588,6 @@
       <w:pPr>
         <w:bidi/>
         <w:rPr>
-          <w:rFonts w:hint="cs"/>
           <w:rtl/>
         </w:rPr>
       </w:pPr>
@@ -4953,21 +5605,7 @@
           <w:rFonts w:hint="cs"/>
           <w:rtl/>
         </w:rPr>
-        <w:t xml:space="preserve">סעיף </w:t>
-      </w:r>
-      <w:r>
-        <w:rPr>
-          <w:rFonts w:hint="cs"/>
-          <w:rtl/>
-        </w:rPr>
-        <w:t>15</w:t>
-      </w:r>
-      <w:r>
-        <w:rPr>
-          <w:rFonts w:hint="cs"/>
-          <w:rtl/>
-        </w:rPr>
-        <w:t>:</w:t>
+        <w:t>סעיף 15:</w:t>
       </w:r>
     </w:p>
     <w:p>
@@ -4995,14 +5633,6 @@
     </w:p>
     <w:p>
       <w:pPr>
-        <w:bidi/>
-        <w:rPr>
-          <w:rtl/>
-        </w:rPr>
-      </w:pPr>
-    </w:p>
-    <w:p>
-      <w:pPr>
         <w:pStyle w:val="1"/>
         <w:bidi/>
         <w:rPr>
@@ -5014,21 +5644,7 @@
           <w:rFonts w:hint="cs"/>
           <w:rtl/>
         </w:rPr>
-        <w:t xml:space="preserve">סעיף </w:t>
-      </w:r>
-      <w:r>
-        <w:rPr>
-          <w:rFonts w:hint="cs"/>
-          <w:rtl/>
-        </w:rPr>
-        <w:t>16</w:t>
-      </w:r>
-      <w:r>
-        <w:rPr>
-          <w:rFonts w:hint="cs"/>
-          <w:rtl/>
-        </w:rPr>
-        <w:t>:</w:t>
+        <w:t>סעיף 16:</w:t>
       </w:r>
     </w:p>
     <w:p>
@@ -5075,7 +5691,7 @@
                     </pic:cNvPicPr>
                   </pic:nvPicPr>
                   <pic:blipFill>
-                    <a:blip r:embed="rId18" cstate="print">
+                    <a:blip r:embed="rId19" cstate="print">
                       <a:extLst>
                         <a:ext uri="{28A0092B-C50C-407E-A947-70E740481C1C}">
                           <a14:useLocalDpi xmlns:a14="http://schemas.microsoft.com/office/drawing/2010/main" val="0"/>
@@ -5128,21 +5744,7 @@
           <w:rFonts w:hint="cs"/>
           <w:rtl/>
         </w:rPr>
-        <w:t xml:space="preserve">סעיף </w:t>
-      </w:r>
-      <w:r>
-        <w:rPr>
-          <w:rFonts w:hint="cs"/>
-          <w:rtl/>
-        </w:rPr>
-        <w:t>17</w:t>
-      </w:r>
-      <w:r>
-        <w:rPr>
-          <w:rFonts w:hint="cs"/>
-          <w:rtl/>
-        </w:rPr>
-        <w:t>:</w:t>
+        <w:t>סעיף 17:</w:t>
       </w:r>
     </w:p>
     <w:p>
@@ -5189,7 +5791,7 @@
                     </pic:cNvPicPr>
                   </pic:nvPicPr>
                   <pic:blipFill>
-                    <a:blip r:embed="rId19" cstate="print">
+                    <a:blip r:embed="rId20" cstate="print">
                       <a:extLst>
                         <a:ext uri="{28A0092B-C50C-407E-A947-70E740481C1C}">
                           <a14:useLocalDpi xmlns:a14="http://schemas.microsoft.com/office/drawing/2010/main" val="0"/>
@@ -5231,6 +5833,70 @@
     </w:p>
     <w:p>
       <w:pPr>
+        <w:bidi/>
+        <w:rPr>
+          <w:rtl/>
+        </w:rPr>
+      </w:pPr>
+    </w:p>
+    <w:p>
+      <w:pPr>
+        <w:bidi/>
+        <w:rPr>
+          <w:rtl/>
+        </w:rPr>
+      </w:pPr>
+    </w:p>
+    <w:p>
+      <w:pPr>
+        <w:bidi/>
+        <w:rPr>
+          <w:rtl/>
+        </w:rPr>
+      </w:pPr>
+    </w:p>
+    <w:p>
+      <w:pPr>
+        <w:bidi/>
+        <w:rPr>
+          <w:rtl/>
+        </w:rPr>
+      </w:pPr>
+    </w:p>
+    <w:p>
+      <w:pPr>
+        <w:bidi/>
+        <w:rPr>
+          <w:rtl/>
+        </w:rPr>
+      </w:pPr>
+    </w:p>
+    <w:p>
+      <w:pPr>
+        <w:bidi/>
+        <w:rPr>
+          <w:rtl/>
+        </w:rPr>
+      </w:pPr>
+    </w:p>
+    <w:p>
+      <w:pPr>
+        <w:bidi/>
+        <w:rPr>
+          <w:rtl/>
+        </w:rPr>
+      </w:pPr>
+    </w:p>
+    <w:p>
+      <w:pPr>
+        <w:bidi/>
+        <w:rPr>
+          <w:rtl/>
+        </w:rPr>
+      </w:pPr>
+    </w:p>
+    <w:p>
+      <w:pPr>
         <w:pStyle w:val="1"/>
         <w:bidi/>
         <w:rPr>
@@ -5242,22 +5908,7 @@
           <w:rFonts w:hint="cs"/>
           <w:rtl/>
         </w:rPr>
-        <w:lastRenderedPageBreak/>
-        <w:t xml:space="preserve">סעיף </w:t>
-      </w:r>
-      <w:r>
-        <w:rPr>
-          <w:rFonts w:hint="cs"/>
-          <w:rtl/>
-        </w:rPr>
-        <w:t>18</w:t>
-      </w:r>
-      <w:r>
-        <w:rPr>
-          <w:rFonts w:hint="cs"/>
-          <w:rtl/>
-        </w:rPr>
-        <w:t>:</w:t>
+        <w:t>סעיף 18:</w:t>
       </w:r>
     </w:p>
     <w:p>
@@ -5313,20 +5964,22 @@
           <w:rtl/>
         </w:rPr>
       </w:pPr>
-    </w:p>
-    <w:p>
-      <w:pPr>
-        <w:bidi/>
-        <w:jc w:val="center"/>
-      </w:pPr>
       <w:r>
         <w:rPr>
           <w:noProof/>
         </w:rPr>
         <w:drawing>
-          <wp:inline distT="0" distB="0" distL="0" distR="0">
-            <wp:extent cx="3558208" cy="2649862"/>
-            <wp:effectExtent l="0" t="0" r="4445" b="0"/>
+          <wp:anchor distT="0" distB="0" distL="114300" distR="114300" simplePos="0" relativeHeight="251665408" behindDoc="0" locked="0" layoutInCell="1" allowOverlap="1">
+            <wp:simplePos x="0" y="0"/>
+            <wp:positionH relativeFrom="column">
+              <wp:posOffset>2169622</wp:posOffset>
+            </wp:positionH>
+            <wp:positionV relativeFrom="paragraph">
+              <wp:posOffset>29383</wp:posOffset>
+            </wp:positionV>
+            <wp:extent cx="2892829" cy="2154342"/>
+            <wp:effectExtent l="0" t="0" r="3175" b="0"/>
+            <wp:wrapSquare wrapText="bothSides"/>
             <wp:docPr id="13" name="תמונה 13"/>
             <wp:cNvGraphicFramePr>
               <a:graphicFrameLocks xmlns:a="http://schemas.openxmlformats.org/drawingml/2006/main" noChangeAspect="1"/>
@@ -5341,7 +5994,7 @@
                     </pic:cNvPicPr>
                   </pic:nvPicPr>
                   <pic:blipFill>
-                    <a:blip r:embed="rId20" cstate="print">
+                    <a:blip r:embed="rId21" cstate="print">
                       <a:extLst>
                         <a:ext uri="{28A0092B-C50C-407E-A947-70E740481C1C}">
                           <a14:useLocalDpi xmlns:a14="http://schemas.microsoft.com/office/drawing/2010/main" val="0"/>
@@ -5356,7 +6009,7 @@
                   <pic:spPr bwMode="auto">
                     <a:xfrm>
                       <a:off x="0" y="0"/>
-                      <a:ext cx="3568004" cy="2657157"/>
+                      <a:ext cx="2892829" cy="2154342"/>
                     </a:xfrm>
                     <a:prstGeom prst="rect">
                       <a:avLst/>
@@ -5369,15 +6022,153 @@
                 </pic:pic>
               </a:graphicData>
             </a:graphic>
-          </wp:inline>
+          </wp:anchor>
         </w:drawing>
       </w:r>
     </w:p>
     <w:p>
       <w:pPr>
+        <w:bidi/>
+        <w:jc w:val="center"/>
+        <w:rPr>
+          <w:rtl/>
+        </w:rPr>
+      </w:pPr>
+    </w:p>
+    <w:p>
+      <w:pPr>
+        <w:bidi/>
+        <w:jc w:val="center"/>
+        <w:rPr>
+          <w:rtl/>
+        </w:rPr>
+      </w:pPr>
+    </w:p>
+    <w:p>
+      <w:pPr>
+        <w:bidi/>
+        <w:jc w:val="center"/>
+        <w:rPr>
+          <w:rtl/>
+        </w:rPr>
+      </w:pPr>
+    </w:p>
+    <w:p>
+      <w:pPr>
+        <w:bidi/>
+        <w:jc w:val="center"/>
+        <w:rPr>
+          <w:rtl/>
+        </w:rPr>
+      </w:pPr>
+    </w:p>
+    <w:p>
+      <w:pPr>
+        <w:bidi/>
+        <w:jc w:val="center"/>
+        <w:rPr>
+          <w:rtl/>
+        </w:rPr>
+      </w:pPr>
+    </w:p>
+    <w:p>
+      <w:pPr>
+        <w:bidi/>
+        <w:jc w:val="center"/>
+        <w:rPr>
+          <w:rtl/>
+        </w:rPr>
+      </w:pPr>
+    </w:p>
+    <w:p>
+      <w:pPr>
+        <w:bidi/>
+        <w:jc w:val="center"/>
+      </w:pPr>
+    </w:p>
+    <w:p>
+      <w:pPr>
         <w:pStyle w:val="1"/>
         <w:bidi/>
         <w:rPr>
+          <w:b/>
+          <w:bCs/>
+          <w:rtl/>
+        </w:rPr>
+      </w:pPr>
+      <w:r>
+        <w:rPr>
+          <w:rFonts w:hint="cs"/>
+          <w:b/>
+          <w:bCs/>
+          <w:rtl/>
+        </w:rPr>
+        <w:t xml:space="preserve">חלק </w:t>
+      </w:r>
+      <w:r>
+        <w:rPr>
+          <w:rFonts w:hint="cs"/>
+          <w:b/>
+          <w:bCs/>
+          <w:rtl/>
+        </w:rPr>
+        <w:t>ז</w:t>
+      </w:r>
+      <w:r>
+        <w:rPr>
+          <w:rFonts w:hint="cs"/>
+          <w:b/>
+          <w:bCs/>
+          <w:rtl/>
+        </w:rPr>
+        <w:t>'</w:t>
+      </w:r>
+    </w:p>
+    <w:p>
+      <w:pPr>
+        <w:bidi/>
+        <w:rPr>
+          <w:rtl/>
+        </w:rPr>
+      </w:pPr>
+    </w:p>
+    <w:p>
+      <w:pPr>
+        <w:pStyle w:val="1"/>
+        <w:bidi/>
+        <w:rPr>
+          <w:rtl/>
+        </w:rPr>
+      </w:pPr>
+      <w:r>
+        <w:rPr>
+          <w:rFonts w:hint="cs"/>
+          <w:rtl/>
+        </w:rPr>
+        <w:t>סעיף 19:</w:t>
+      </w:r>
+    </w:p>
+    <w:p>
+      <w:pPr>
+        <w:bidi/>
+      </w:pPr>
+      <w:r>
+        <w:rPr>
+          <w:position w:val="-82"/>
+        </w:rPr>
+        <w:object w:dxaOrig="9400" w:dyaOrig="1760">
+          <v:shape id="_x0000_i1026" type="#_x0000_t75" style="width:469.95pt;height:88.4pt" o:ole="">
+            <v:imagedata r:id="rId22" o:title=""/>
+          </v:shape>
+          <o:OLEObject Type="Embed" ProgID="Equation.DSMT4" ShapeID="_x0000_i1026" DrawAspect="Content" ObjectID="_1605086520" r:id="rId23"/>
+        </w:object>
+      </w:r>
+    </w:p>
+    <w:p>
+      <w:pPr>
+        <w:pStyle w:val="1"/>
+        <w:bidi/>
+        <w:rPr>
           <w:rtl/>
         </w:rPr>
       </w:pPr>
@@ -5390,10 +6181,9 @@
       </w:r>
       <w:r>
         <w:rPr>
-          <w:rFonts w:hint="cs"/>
-          <w:rtl/>
-        </w:rPr>
-        <w:t>19</w:t>
+          <w:rFonts w:asciiTheme="majorBidi" w:hAnsiTheme="majorBidi"/>
+        </w:rPr>
+        <w:t>20</w:t>
       </w:r>
       <w:r>
         <w:rPr>
@@ -5406,78 +6196,24 @@
     <w:p>
       <w:pPr>
         <w:bidi/>
-      </w:pPr>
-      <w:r>
-        <w:rPr>
-          <w:position w:val="-82"/>
-        </w:rPr>
-        <w:object w:dxaOrig="9400" w:dyaOrig="1760">
-          <v:shape id="_x0000_i1067" type="#_x0000_t75" style="width:469.95pt;height:88.15pt" o:ole="">
-            <v:imagedata r:id="rId21" o:title=""/>
-          </v:shape>
-          <o:OLEObject Type="Embed" ProgID="Equation.DSMT4" ShapeID="_x0000_i1067" DrawAspect="Content" ObjectID="_1604730993" r:id="rId22"/>
-        </w:object>
-      </w:r>
-    </w:p>
-    <w:p>
-      <w:pPr>
-        <w:bidi/>
-      </w:pPr>
-    </w:p>
-    <w:p>
-      <w:pPr>
-        <w:pStyle w:val="1"/>
-        <w:bidi/>
-        <w:rPr>
-          <w:rtl/>
-        </w:rPr>
-      </w:pPr>
-      <w:r>
-        <w:rPr>
-          <w:rFonts w:hint="cs"/>
-          <w:rtl/>
-        </w:rPr>
-        <w:t xml:space="preserve">סעיף </w:t>
-      </w:r>
-      <w:r>
-        <w:rPr>
-          <w:rFonts w:asciiTheme="majorBidi" w:hAnsiTheme="majorBidi"/>
-        </w:rPr>
-        <w:t>20</w:t>
-      </w:r>
-      <w:r>
-        <w:rPr>
-          <w:rFonts w:hint="cs"/>
-          <w:rtl/>
-        </w:rPr>
-        <w:t>:</w:t>
-      </w:r>
-    </w:p>
-    <w:p>
-      <w:pPr>
-        <w:bidi/>
-      </w:pPr>
-      <w:r>
-        <w:rPr>
-          <w:rFonts w:hint="cs"/>
-          <w:rtl/>
-        </w:rPr>
-        <w:t>להלן הגרף שהתקבל, הסבר</w:t>
-      </w:r>
-      <w:bookmarkStart w:id="1" w:name="_GoBack"/>
-      <w:bookmarkEnd w:id="1"/>
-      <w:r>
-        <w:rPr>
-          <w:rFonts w:hint="cs"/>
-          <w:rtl/>
-        </w:rPr>
-        <w:t xml:space="preserve"> יינתן בסעיפים הבאים.</w:t>
-      </w:r>
-    </w:p>
-    <w:p>
-      <w:pPr>
-        <w:bidi/>
-        <w:jc w:val="center"/>
+        <w:rPr>
+          <w:rtl/>
+        </w:rPr>
+      </w:pPr>
+      <w:r>
+        <w:rPr>
+          <w:rFonts w:hint="cs"/>
+          <w:rtl/>
+        </w:rPr>
+        <w:t>להלן הגרף שהתקבל, הסבר יינתן בסעיפים הבאים.</w:t>
+      </w:r>
+    </w:p>
+    <w:p>
+      <w:pPr>
+        <w:bidi/>
+        <w:rPr>
+          <w:rtl/>
+        </w:rPr>
       </w:pPr>
       <w:r>
         <w:rPr>
@@ -5485,9 +6221,17 @@
         </w:rPr>
         <w:lastRenderedPageBreak/>
         <w:drawing>
-          <wp:inline distT="0" distB="0" distL="0" distR="0" wp14:anchorId="062B3E37" wp14:editId="43FE7775">
-            <wp:extent cx="3960743" cy="3041757"/>
-            <wp:effectExtent l="0" t="0" r="1905" b="6350"/>
+          <wp:anchor distT="0" distB="0" distL="114300" distR="114300" simplePos="0" relativeHeight="251666432" behindDoc="0" locked="0" layoutInCell="1" allowOverlap="1" wp14:anchorId="062B3E37">
+            <wp:simplePos x="0" y="0"/>
+            <wp:positionH relativeFrom="margin">
+              <wp:align>center</wp:align>
+            </wp:positionH>
+            <wp:positionV relativeFrom="paragraph">
+              <wp:posOffset>47914</wp:posOffset>
+            </wp:positionV>
+            <wp:extent cx="3362960" cy="2581910"/>
+            <wp:effectExtent l="0" t="0" r="8890" b="8890"/>
+            <wp:wrapSquare wrapText="bothSides"/>
             <wp:docPr id="14" name="תמונה 14"/>
             <wp:cNvGraphicFramePr>
               <a:graphicFrameLocks xmlns:a="http://schemas.openxmlformats.org/drawingml/2006/main" noChangeAspect="1"/>
@@ -5502,7 +6246,7 @@
                     </pic:cNvPicPr>
                   </pic:nvPicPr>
                   <pic:blipFill>
-                    <a:blip r:embed="rId23" cstate="print">
+                    <a:blip r:embed="rId24" cstate="print">
                       <a:extLst>
                         <a:ext uri="{28A0092B-C50C-407E-A947-70E740481C1C}">
                           <a14:useLocalDpi xmlns:a14="http://schemas.microsoft.com/office/drawing/2010/main" val="0"/>
@@ -5517,7 +6261,7 @@
                   <pic:spPr bwMode="auto">
                     <a:xfrm>
                       <a:off x="0" y="0"/>
-                      <a:ext cx="3964240" cy="3044443"/>
+                      <a:ext cx="3362960" cy="2581910"/>
                     </a:xfrm>
                     <a:prstGeom prst="rect">
                       <a:avLst/>
@@ -5530,9 +6274,84 @@
                 </pic:pic>
               </a:graphicData>
             </a:graphic>
-          </wp:inline>
+            <wp14:sizeRelH relativeFrom="margin">
+              <wp14:pctWidth>0</wp14:pctWidth>
+            </wp14:sizeRelH>
+            <wp14:sizeRelV relativeFrom="margin">
+              <wp14:pctHeight>0</wp14:pctHeight>
+            </wp14:sizeRelV>
+          </wp:anchor>
         </w:drawing>
       </w:r>
+    </w:p>
+    <w:p>
+      <w:pPr>
+        <w:bidi/>
+        <w:rPr>
+          <w:rtl/>
+        </w:rPr>
+      </w:pPr>
+    </w:p>
+    <w:p>
+      <w:pPr>
+        <w:bidi/>
+        <w:rPr>
+          <w:rtl/>
+        </w:rPr>
+      </w:pPr>
+    </w:p>
+    <w:p>
+      <w:pPr>
+        <w:bidi/>
+        <w:rPr>
+          <w:rtl/>
+        </w:rPr>
+      </w:pPr>
+    </w:p>
+    <w:p>
+      <w:pPr>
+        <w:bidi/>
+        <w:rPr>
+          <w:rtl/>
+        </w:rPr>
+      </w:pPr>
+    </w:p>
+    <w:p>
+      <w:pPr>
+        <w:bidi/>
+        <w:rPr>
+          <w:rtl/>
+        </w:rPr>
+      </w:pPr>
+    </w:p>
+    <w:p>
+      <w:pPr>
+        <w:bidi/>
+        <w:rPr>
+          <w:rtl/>
+        </w:rPr>
+      </w:pPr>
+    </w:p>
+    <w:p>
+      <w:pPr>
+        <w:bidi/>
+        <w:rPr>
+          <w:rtl/>
+        </w:rPr>
+      </w:pPr>
+    </w:p>
+    <w:p>
+      <w:pPr>
+        <w:bidi/>
+        <w:rPr>
+          <w:rtl/>
+        </w:rPr>
+      </w:pPr>
+    </w:p>
+    <w:p>
+      <w:pPr>
+        <w:bidi/>
+      </w:pPr>
     </w:p>
     <w:p>
       <w:pPr>
@@ -5697,28 +6516,28 @@
       <w:pPr>
         <w:bidi/>
         <w:rPr>
+          <w:rFonts w:eastAsiaTheme="minorEastAsia"/>
+          <w:rtl/>
+        </w:rPr>
+      </w:pPr>
+      <w:r>
+        <w:rPr>
           <w:rFonts w:eastAsiaTheme="minorEastAsia" w:hint="cs"/>
           <w:rtl/>
         </w:rPr>
-      </w:pPr>
+        <w:t xml:space="preserve">כלומר פרמטר זה בעצם מאפשר לנו לבצע </w:t>
+      </w:r>
+      <w:r>
+        <w:rPr>
+          <w:rFonts w:eastAsiaTheme="minorEastAsia"/>
+        </w:rPr>
+        <w:t>tuning</w:t>
+      </w:r>
       <w:r>
         <w:rPr>
           <w:rFonts w:eastAsiaTheme="minorEastAsia" w:hint="cs"/>
           <w:rtl/>
         </w:rPr>
-        <w:t xml:space="preserve">כלומר פרמטר זה בעצם מאפשר לנו לבצע </w:t>
-      </w:r>
-      <w:r>
-        <w:rPr>
-          <w:rFonts w:eastAsiaTheme="minorEastAsia"/>
-        </w:rPr>
-        <w:t>tuning</w:t>
-      </w:r>
-      <w:r>
-        <w:rPr>
-          <w:rFonts w:eastAsiaTheme="minorEastAsia" w:hint="cs"/>
-          <w:rtl/>
-        </w:rPr>
         <w:t xml:space="preserve"> על מידת "ההרפתקנות" של האלגוריתם אל מול הדטרמיניסטיות שלו.</w:t>
       </w:r>
     </w:p>
@@ -5779,44 +6598,6 @@
     </w:p>
     <w:p>
       <w:pPr>
-        <w:bidi/>
-      </w:pPr>
-    </w:p>
-    <w:p>
-      <w:pPr>
-        <w:bidi/>
-      </w:pPr>
-    </w:p>
-    <w:p>
-      <w:pPr>
-        <w:bidi/>
-      </w:pPr>
-    </w:p>
-    <w:p>
-      <w:pPr>
-        <w:bidi/>
-      </w:pPr>
-    </w:p>
-    <w:p>
-      <w:pPr>
-        <w:bidi/>
-        <w:rPr>
-          <w:rtl/>
-        </w:rPr>
-      </w:pPr>
-    </w:p>
-    <w:p>
-      <w:pPr>
-        <w:bidi/>
-      </w:pPr>
-    </w:p>
-    <w:p>
-      <w:pPr>
-        <w:bidi/>
-      </w:pPr>
-    </w:p>
-    <w:p>
-      <w:pPr>
         <w:pStyle w:val="1"/>
         <w:bidi/>
         <w:rPr>
@@ -5828,7 +6609,6 @@
           <w:rFonts w:hint="cs"/>
           <w:rtl/>
         </w:rPr>
-        <w:lastRenderedPageBreak/>
         <w:t xml:space="preserve">סעיף </w:t>
       </w:r>
       <w:r>
@@ -5869,11 +6649,30 @@
       <w:pPr>
         <w:bidi/>
         <w:jc w:val="center"/>
+        <w:rPr>
+          <w:rtl/>
+        </w:rPr>
+      </w:pPr>
+    </w:p>
+    <w:p>
+      <w:pPr>
+        <w:bidi/>
+        <w:jc w:val="center"/>
+        <w:rPr>
+          <w:rtl/>
+        </w:rPr>
+      </w:pPr>
+    </w:p>
+    <w:p>
+      <w:pPr>
+        <w:bidi/>
+        <w:jc w:val="center"/>
       </w:pPr>
       <w:r>
         <w:rPr>
           <w:noProof/>
         </w:rPr>
+        <w:lastRenderedPageBreak/>
         <w:drawing>
           <wp:inline distT="0" distB="0" distL="0" distR="0">
             <wp:extent cx="4139648" cy="2968947"/>
@@ -5892,7 +6691,7 @@
                     </pic:cNvPicPr>
                   </pic:nvPicPr>
                   <pic:blipFill>
-                    <a:blip r:embed="rId24" cstate="print">
+                    <a:blip r:embed="rId25" cstate="print">
                       <a:extLst>
                         <a:ext uri="{28A0092B-C50C-407E-A947-70E740481C1C}">
                           <a14:useLocalDpi xmlns:a14="http://schemas.microsoft.com/office/drawing/2010/main" val="0"/>
@@ -5926,162 +6725,12 @@
     </w:p>
     <w:p>
       <w:pPr>
-        <w:bidi/>
-      </w:pPr>
-    </w:p>
-    <w:p>
-      <w:pPr>
-        <w:bidi/>
-      </w:pPr>
-    </w:p>
-    <w:p>
-      <w:pPr>
-        <w:bidi/>
-        <w:rPr>
-          <w:rtl/>
-        </w:rPr>
-      </w:pPr>
-    </w:p>
-    <w:p>
-      <w:pPr>
-        <w:bidi/>
-        <w:rPr>
-          <w:rtl/>
-        </w:rPr>
-      </w:pPr>
-    </w:p>
-    <w:p>
-      <w:pPr>
-        <w:bidi/>
-        <w:rPr>
-          <w:rtl/>
-        </w:rPr>
-      </w:pPr>
-    </w:p>
-    <w:p>
-      <w:pPr>
-        <w:bidi/>
-        <w:rPr>
-          <w:rtl/>
-        </w:rPr>
-      </w:pPr>
-    </w:p>
-    <w:p>
-      <w:pPr>
-        <w:bidi/>
-        <w:rPr>
-          <w:rtl/>
-        </w:rPr>
-      </w:pPr>
-    </w:p>
-    <w:p>
-      <w:pPr>
-        <w:bidi/>
-        <w:rPr>
-          <w:rtl/>
-        </w:rPr>
-      </w:pPr>
-    </w:p>
-    <w:p>
-      <w:pPr>
-        <w:bidi/>
-        <w:rPr>
-          <w:rtl/>
-        </w:rPr>
-      </w:pPr>
-    </w:p>
-    <w:p>
-      <w:pPr>
-        <w:bidi/>
-        <w:rPr>
-          <w:rtl/>
-        </w:rPr>
-      </w:pPr>
-    </w:p>
-    <w:p>
-      <w:pPr>
-        <w:bidi/>
-        <w:rPr>
-          <w:rtl/>
-        </w:rPr>
-      </w:pPr>
-    </w:p>
-    <w:p>
-      <w:pPr>
-        <w:bidi/>
-        <w:rPr>
-          <w:rtl/>
-        </w:rPr>
-      </w:pPr>
-    </w:p>
-    <w:p>
-      <w:pPr>
-        <w:bidi/>
-        <w:rPr>
-          <w:rtl/>
-        </w:rPr>
-      </w:pPr>
-    </w:p>
-    <w:p>
-      <w:pPr>
-        <w:bidi/>
-        <w:rPr>
-          <w:rtl/>
-        </w:rPr>
-      </w:pPr>
-    </w:p>
-    <w:p>
-      <w:pPr>
-        <w:bidi/>
-        <w:rPr>
-          <w:rtl/>
-        </w:rPr>
-      </w:pPr>
-    </w:p>
-    <w:p>
-      <w:pPr>
-        <w:bidi/>
-        <w:rPr>
-          <w:rtl/>
-        </w:rPr>
-      </w:pPr>
-    </w:p>
-    <w:p>
-      <w:pPr>
-        <w:bidi/>
-        <w:rPr>
-          <w:rtl/>
-        </w:rPr>
-      </w:pPr>
-    </w:p>
-    <w:p>
-      <w:pPr>
-        <w:bidi/>
-        <w:rPr>
-          <w:rtl/>
-        </w:rPr>
-      </w:pPr>
-    </w:p>
-    <w:p>
-      <w:pPr>
-        <w:bidi/>
-        <w:rPr>
-          <w:rtl/>
-        </w:rPr>
-      </w:pPr>
-    </w:p>
-    <w:p>
-      <w:pPr>
-        <w:bidi/>
-      </w:pPr>
-    </w:p>
-    <w:p>
-      <w:pPr>
         <w:pStyle w:val="1"/>
         <w:bidi/>
         <w:rPr>
           <w:b/>
           <w:bCs/>
+          <w:rtl/>
         </w:rPr>
       </w:pPr>
       <w:r>
@@ -6091,7 +6740,1202 @@
           <w:bCs/>
           <w:rtl/>
         </w:rPr>
+        <w:t xml:space="preserve">חלק </w:t>
+      </w:r>
+      <w:r>
+        <w:rPr>
+          <w:rFonts w:hint="cs"/>
+          <w:b/>
+          <w:bCs/>
+          <w:rtl/>
+        </w:rPr>
+        <w:t>ח</w:t>
+      </w:r>
+      <w:r>
+        <w:rPr>
+          <w:rFonts w:hint="cs"/>
+          <w:b/>
+          <w:bCs/>
+          <w:rtl/>
+        </w:rPr>
+        <w:t>'</w:t>
+      </w:r>
+    </w:p>
+    <w:p>
+      <w:pPr>
+        <w:bidi/>
+        <w:rPr>
+          <w:b/>
+          <w:bCs/>
+          <w:color w:val="FF0000"/>
+          <w:rtl/>
+        </w:rPr>
+      </w:pPr>
+    </w:p>
+    <w:p>
+      <w:pPr>
+        <w:pStyle w:val="1"/>
+        <w:bidi/>
+        <w:rPr>
+          <w:rtl/>
+        </w:rPr>
+      </w:pPr>
+      <w:r>
+        <w:rPr>
+          <w:rFonts w:hint="cs"/>
+          <w:rtl/>
+        </w:rPr>
+        <w:t>סעיף 25</w:t>
+      </w:r>
+    </w:p>
+    <w:p>
+      <w:pPr>
+        <w:bidi/>
+        <w:rPr>
+          <w:rtl/>
+        </w:rPr>
+      </w:pPr>
+      <w:r>
+        <w:rPr>
+          <w:rFonts w:hint="cs"/>
+          <w:rtl/>
+        </w:rPr>
+        <w:t>בקוד</w:t>
+      </w:r>
+    </w:p>
+    <w:p>
+      <w:pPr>
+        <w:bidi/>
+      </w:pPr>
+    </w:p>
+    <w:p>
+      <w:pPr>
+        <w:pStyle w:val="1"/>
+        <w:bidi/>
+        <w:rPr>
+          <w:rtl/>
+        </w:rPr>
+      </w:pPr>
+      <w:r>
+        <w:rPr>
+          <w:rFonts w:hint="cs"/>
+          <w:rtl/>
+        </w:rPr>
+        <w:t>סעיף 26</w:t>
+      </w:r>
+    </w:p>
+    <w:p>
+      <w:pPr>
+        <w:bidi/>
+        <w:spacing w:before="240" w:after="0"/>
+        <w:rPr>
+          <w:rtl/>
+        </w:rPr>
+      </w:pPr>
+      <w:r>
+        <w:rPr>
+          <w:rFonts w:hint="cs"/>
+          <w:rtl/>
+        </w:rPr>
+        <w:t xml:space="preserve">ההסבר שקול לסעיף 12, עבור משקל כבד יותר להיוריסטיקה, האלגוריתם רץ מהר יותר על חשבון אופטימליות הפתרון וככל שמשקל ההיוריסטיקה נמוך יותר כך אנחנו משפרים את אופטימליות הפתרון על חשבון זמן הריצה. הגרף שהתקבל תואם איכותית לסעיף 12 וכמובן מתיישב עם התיאוריה. </w:t>
+      </w:r>
+    </w:p>
+    <w:p>
+      <w:pPr>
+        <w:bidi/>
+        <w:spacing w:after="0"/>
+        <w:rPr>
+          <w:rFonts w:eastAsiaTheme="minorEastAsia"/>
+          <w:rtl/>
+        </w:rPr>
+      </w:pPr>
+      <w:r>
+        <w:rPr>
+          <w:rFonts w:hint="cs"/>
+          <w:rtl/>
+        </w:rPr>
+        <w:t>ניתן לראות שעד משקל של כ-</w:t>
+      </w:r>
+      <w:r>
+        <w:t>0.71</w:t>
+      </w:r>
+      <w:r>
+        <w:rPr>
+          <w:rFonts w:hint="cs"/>
+          <w:rtl/>
+        </w:rPr>
+        <w:t xml:space="preserve"> מספר המצבים שפותחו יורד (שיפור בזמן הריצה) אך ללא פגיעה באופטימליות הפתרון (המרחק הכולל)</w:t>
+      </w:r>
+      <w:r>
+        <w:rPr>
+          <w:rFonts w:hint="cs"/>
+          <w:rtl/>
+        </w:rPr>
+        <w:t xml:space="preserve"> עבור הבעיה הנ"ל</w:t>
+      </w:r>
+      <w:r>
+        <w:rPr>
+          <w:rFonts w:hint="cs"/>
+          <w:rtl/>
+        </w:rPr>
+        <w:t>. החל מנקודה זו הגדלת משקל ההיוריסטיקה פוגע משמעותית באופטימאליות הפתרון.</w:t>
+      </w:r>
+    </w:p>
+    <w:p>
+      <w:pPr>
+        <w:bidi/>
+      </w:pPr>
+    </w:p>
+    <w:p>
+      <w:pPr>
+        <w:bidi/>
+      </w:pPr>
+    </w:p>
+    <w:p>
+      <w:pPr>
+        <w:pStyle w:val="1"/>
+        <w:bidi/>
+        <w:rPr>
+          <w:rtl/>
+        </w:rPr>
+      </w:pPr>
+      <w:r>
+        <w:rPr>
+          <w:rFonts w:hint="cs"/>
+          <w:rtl/>
+        </w:rPr>
+        <w:t>סעיף 27</w:t>
+      </w:r>
+    </w:p>
+    <w:p>
+      <w:pPr>
+        <w:bidi/>
+        <w:spacing w:before="240"/>
+        <w:rPr>
+          <w:rFonts w:ascii="Arial" w:hAnsi="Arial" w:cs="Arial"/>
+          <w:rtl/>
+        </w:rPr>
+      </w:pPr>
+      <w:r>
+        <w:rPr>
+          <w:rFonts w:hint="cs"/>
+          <w:rtl/>
+        </w:rPr>
+        <w:t xml:space="preserve">לכל מצב </w:t>
+      </w:r>
+      <w:r>
+        <w:t>s</w:t>
+      </w:r>
+      <w:r>
+        <w:rPr>
+          <w:rFonts w:hint="cs"/>
+          <w:rtl/>
+        </w:rPr>
+        <w:t xml:space="preserve"> במרחב המצבים של </w:t>
+      </w:r>
+      <w:proofErr w:type="spellStart"/>
+      <w:r>
+        <w:t>StrictDeliveryProblem</w:t>
+      </w:r>
+      <w:proofErr w:type="spellEnd"/>
+      <w:r>
+        <w:rPr>
+          <w:rFonts w:hint="cs"/>
+          <w:rtl/>
+        </w:rPr>
+        <w:t xml:space="preserve"> נבחר את </w:t>
+      </w:r>
+      <w:r>
+        <w:t>h(s)</w:t>
+      </w:r>
+      <w:r>
+        <w:rPr>
+          <w:rFonts w:hint="cs"/>
+          <w:rtl/>
+        </w:rPr>
+        <w:t xml:space="preserve"> להיות מחיר הצומת הסופי בהפעלת מימוש </w:t>
+      </w:r>
+      <w:proofErr w:type="spellStart"/>
+      <w:r>
+        <w:t>RelaxedDelivaryProblem</w:t>
+      </w:r>
+      <w:proofErr w:type="spellEnd"/>
+      <w:r>
+        <w:rPr>
+          <w:rFonts w:hint="cs"/>
+          <w:rtl/>
+        </w:rPr>
+        <w:t xml:space="preserve"> עם </w:t>
+      </w:r>
+      <w:proofErr w:type="spellStart"/>
+      <w:r>
+        <w:rPr>
+          <w:rFonts w:hint="cs"/>
+          <w:color w:val="FF0000"/>
+          <w:rtl/>
+        </w:rPr>
+        <w:t>היוריסטיקת</w:t>
+      </w:r>
+      <w:proofErr w:type="spellEnd"/>
+      <w:r>
+        <w:rPr>
+          <w:rFonts w:hint="cs"/>
+          <w:color w:val="FF0000"/>
+          <w:rtl/>
+        </w:rPr>
+        <w:t xml:space="preserve"> </w:t>
+      </w:r>
+      <w:proofErr w:type="spellStart"/>
+      <w:r>
+        <w:rPr>
+          <w:color w:val="FF0000"/>
+        </w:rPr>
+        <w:t>MSTAirDist</w:t>
+      </w:r>
+      <w:proofErr w:type="spellEnd"/>
+      <w:r>
+        <w:rPr>
+          <w:rFonts w:hint="cs"/>
+          <w:color w:val="FF0000"/>
+          <w:rtl/>
+        </w:rPr>
+        <w:t xml:space="preserve"> </w:t>
+      </w:r>
+      <w:r>
+        <w:rPr>
+          <w:rFonts w:hint="cs"/>
+          <w:color w:val="FF0000"/>
+          <w:rtl/>
+        </w:rPr>
+        <w:t xml:space="preserve">(לא </w:t>
+      </w:r>
+      <w:proofErr w:type="spellStart"/>
+      <w:r>
+        <w:rPr>
+          <w:color w:val="FF0000"/>
+        </w:rPr>
+        <w:t>AirDist</w:t>
+      </w:r>
+      <w:proofErr w:type="spellEnd"/>
+      <w:r>
+        <w:rPr>
+          <w:rFonts w:hint="cs"/>
+          <w:color w:val="FF0000"/>
+          <w:rtl/>
+        </w:rPr>
+        <w:t xml:space="preserve">?) </w:t>
+      </w:r>
+      <w:r>
+        <w:rPr>
+          <w:rFonts w:hint="cs"/>
+          <w:rtl/>
+        </w:rPr>
+        <w:t xml:space="preserve">על אותה הבעיה. אם אין פתרון (למשל אין מספיק דלק) נחזיר </w:t>
+      </w:r>
+      <w:r>
+        <w:t xml:space="preserve">h = </w:t>
+      </w:r>
+      <w:r>
+        <w:rPr>
+          <w:rFonts w:ascii="Arial" w:hAnsi="Arial" w:cs="Arial"/>
+        </w:rPr>
+        <w:t>∞</w:t>
+      </w:r>
+      <w:r>
+        <w:rPr>
+          <w:rFonts w:ascii="Arial" w:hAnsi="Arial" w:cs="Arial" w:hint="cs"/>
+          <w:rtl/>
+        </w:rPr>
+        <w:t>.</w:t>
+      </w:r>
+      <w:r>
+        <w:rPr>
+          <w:rFonts w:hint="cs"/>
+          <w:rtl/>
+        </w:rPr>
+        <w:t xml:space="preserve"> בהפעלת </w:t>
+      </w:r>
+      <w:proofErr w:type="spellStart"/>
+      <w:r>
+        <w:t>StrictDeliveryProblem</w:t>
+      </w:r>
+      <w:proofErr w:type="spellEnd"/>
+      <w:r>
+        <w:rPr>
+          <w:rFonts w:hint="cs"/>
+          <w:rtl/>
+        </w:rPr>
+        <w:t xml:space="preserve"> נבצע את השינויים הבאים: המצב ההתחלתי הוא </w:t>
+      </w:r>
+      <w:r>
+        <w:t>s</w:t>
+      </w:r>
+      <w:r>
+        <w:rPr>
+          <w:rFonts w:hint="cs"/>
+          <w:rtl/>
+        </w:rPr>
+        <w:t>, כמות הדלק ההתחלתית היא הדלק הנותר ב-</w:t>
+      </w:r>
+      <w:r>
+        <w:t>s</w:t>
+      </w:r>
+      <w:r>
+        <w:rPr>
+          <w:rFonts w:hint="cs"/>
+          <w:rtl/>
+        </w:rPr>
+        <w:t xml:space="preserve"> ורשימת ההזמנות היא הרשימה שנותרה ב-</w:t>
+      </w:r>
+      <w:r>
+        <w:t>s</w:t>
+      </w:r>
+      <w:r>
+        <w:rPr>
+          <w:rFonts w:hint="cs"/>
+          <w:rtl/>
+        </w:rPr>
+        <w:t xml:space="preserve">. </w:t>
+      </w:r>
+    </w:p>
+    <w:p>
+      <w:pPr>
+        <w:bidi/>
+        <w:spacing w:before="240"/>
+        <w:rPr>
+          <w:rtl/>
+        </w:rPr>
+      </w:pPr>
+      <w:r>
+        <w:rPr>
+          <w:rFonts w:hint="cs"/>
+          <w:rtl/>
+        </w:rPr>
+        <w:t>היוריסטיקה זו קבילה משום שראינו ש-</w:t>
+      </w:r>
+      <w:r>
+        <w:t xml:space="preserve"> </w:t>
+      </w:r>
+      <w:proofErr w:type="spellStart"/>
+      <w:r>
+        <w:t>RelaxedDelivaryProblem</w:t>
+      </w:r>
+      <w:proofErr w:type="spellEnd"/>
+      <w:r>
+        <w:rPr>
+          <w:rFonts w:hint="cs"/>
+          <w:rtl/>
+        </w:rPr>
+        <w:t xml:space="preserve">עם </w:t>
+      </w:r>
+      <w:proofErr w:type="spellStart"/>
+      <w:r>
+        <w:rPr>
+          <w:rFonts w:hint="cs"/>
+          <w:rtl/>
+        </w:rPr>
+        <w:t>היוריסטיקת</w:t>
+      </w:r>
+      <w:proofErr w:type="spellEnd"/>
+      <w:r>
+        <w:rPr>
+          <w:rFonts w:hint="cs"/>
+          <w:rtl/>
+        </w:rPr>
+        <w:t xml:space="preserve"> </w:t>
+      </w:r>
+      <w:proofErr w:type="spellStart"/>
+      <w:r>
+        <w:rPr>
+          <w:color w:val="FF0000"/>
+        </w:rPr>
+        <w:t>MSTAirDist</w:t>
+      </w:r>
+      <w:proofErr w:type="spellEnd"/>
+      <w:r>
+        <w:rPr>
+          <w:rFonts w:hint="cs"/>
+          <w:color w:val="FF0000"/>
+          <w:rtl/>
+        </w:rPr>
+        <w:t xml:space="preserve"> </w:t>
+      </w:r>
+      <w:r>
+        <w:rPr>
+          <w:rFonts w:hint="cs"/>
+          <w:rtl/>
+        </w:rPr>
+        <w:t xml:space="preserve">היא קבילה </w:t>
+      </w:r>
+      <w:r>
+        <w:rPr>
+          <w:rtl/>
+        </w:rPr>
+        <w:t>–</w:t>
+      </w:r>
+      <w:r>
+        <w:rPr>
+          <w:rFonts w:hint="cs"/>
+          <w:rtl/>
+        </w:rPr>
+        <w:t xml:space="preserve"> כלומר, הפעלתה מצומת מסוים יחזיר לנו מסלול אופטימלי למצב המטרה.</w:t>
+      </w:r>
+    </w:p>
+    <w:p>
+      <w:pPr>
+        <w:bidi/>
+        <w:spacing w:before="240"/>
+        <w:rPr>
+          <w:rtl/>
+        </w:rPr>
+      </w:pPr>
+      <w:r>
+        <w:rPr>
+          <w:rFonts w:hint="cs"/>
+          <w:rtl/>
+        </w:rPr>
+        <w:t xml:space="preserve">בעצם מובטח לנו שההערכה היוריסטית שלנו תחזיר עלות מדויקת כלומר קיבלנו את היוריסטיקה המושלמת </w:t>
+      </w:r>
+      <m:oMath>
+        <m:sSup>
+          <m:sSupPr>
+            <m:ctrlPr>
+              <w:rPr>
+                <w:rFonts w:ascii="Cambria Math" w:hAnsi="Cambria Math"/>
+                <w:i/>
+              </w:rPr>
+            </m:ctrlPr>
+          </m:sSupPr>
+          <m:e>
+            <m:r>
+              <w:rPr>
+                <w:rFonts w:ascii="Cambria Math" w:hAnsi="Cambria Math"/>
+              </w:rPr>
+              <m:t>h</m:t>
+            </m:r>
+          </m:e>
+          <m:sup>
+            <m:r>
+              <w:rPr>
+                <w:rFonts w:ascii="Cambria Math" w:hAnsi="Cambria Math"/>
+              </w:rPr>
+              <m:t>*</m:t>
+            </m:r>
+          </m:sup>
+        </m:sSup>
+      </m:oMath>
+      <w:r>
+        <w:rPr>
+          <w:rFonts w:eastAsiaTheme="minorEastAsia" w:hint="cs"/>
+          <w:rtl/>
+        </w:rPr>
+        <w:t xml:space="preserve"> ומכיוון שלכל </w:t>
+      </w:r>
+      <m:oMath>
+        <m:r>
+          <w:rPr>
+            <w:rFonts w:ascii="Cambria Math" w:eastAsiaTheme="minorEastAsia" w:hAnsi="Cambria Math"/>
+          </w:rPr>
+          <m:t>s</m:t>
+        </m:r>
+        <m:r>
+          <m:rPr>
+            <m:sty m:val="p"/>
+          </m:rPr>
+          <w:rPr>
+            <w:rFonts w:ascii="Cambria Math" w:eastAsiaTheme="minorEastAsia" w:hAnsi="Cambria Math"/>
+          </w:rPr>
+          <m:t xml:space="preserve"> </m:t>
+        </m:r>
+      </m:oMath>
+      <w:r>
+        <w:rPr>
+          <w:rFonts w:eastAsiaTheme="minorEastAsia" w:hint="cs"/>
+          <w:rtl/>
+        </w:rPr>
+        <w:t xml:space="preserve"> מתקיים </w:t>
+      </w:r>
+      <m:oMath>
+        <m:r>
+          <w:rPr>
+            <w:rFonts w:ascii="Cambria Math" w:eastAsiaTheme="minorEastAsia" w:hAnsi="Cambria Math"/>
+          </w:rPr>
+          <m:t>0≤h</m:t>
+        </m:r>
+        <m:d>
+          <m:dPr>
+            <m:ctrlPr>
+              <w:rPr>
+                <w:rFonts w:ascii="Cambria Math" w:eastAsiaTheme="minorEastAsia" w:hAnsi="Cambria Math"/>
+                <w:i/>
+              </w:rPr>
+            </m:ctrlPr>
+          </m:dPr>
+          <m:e>
+            <m:r>
+              <w:rPr>
+                <w:rFonts w:ascii="Cambria Math" w:eastAsiaTheme="minorEastAsia" w:hAnsi="Cambria Math"/>
+              </w:rPr>
+              <m:t>s</m:t>
+            </m:r>
+          </m:e>
+        </m:d>
+        <m:r>
+          <w:rPr>
+            <w:rFonts w:ascii="Cambria Math" w:eastAsiaTheme="minorEastAsia" w:hAnsi="Cambria Math"/>
+          </w:rPr>
+          <m:t>=</m:t>
+        </m:r>
+        <m:sSup>
+          <m:sSupPr>
+            <m:ctrlPr>
+              <w:rPr>
+                <w:rFonts w:ascii="Cambria Math" w:eastAsiaTheme="minorEastAsia" w:hAnsi="Cambria Math"/>
+                <w:i/>
+              </w:rPr>
+            </m:ctrlPr>
+          </m:sSupPr>
+          <m:e>
+            <m:r>
+              <w:rPr>
+                <w:rFonts w:ascii="Cambria Math" w:eastAsiaTheme="minorEastAsia" w:hAnsi="Cambria Math"/>
+              </w:rPr>
+              <m:t>h</m:t>
+            </m:r>
+          </m:e>
+          <m:sup>
+            <m:r>
+              <w:rPr>
+                <w:rFonts w:ascii="Cambria Math" w:eastAsiaTheme="minorEastAsia" w:hAnsi="Cambria Math"/>
+              </w:rPr>
+              <m:t>*</m:t>
+            </m:r>
+          </m:sup>
+        </m:sSup>
+        <m:r>
+          <w:rPr>
+            <w:rFonts w:ascii="Cambria Math" w:eastAsiaTheme="minorEastAsia" w:hAnsi="Cambria Math"/>
+          </w:rPr>
+          <m:t>(s)≤</m:t>
+        </m:r>
+        <m:sSup>
+          <m:sSupPr>
+            <m:ctrlPr>
+              <w:rPr>
+                <w:rFonts w:ascii="Cambria Math" w:eastAsiaTheme="minorEastAsia" w:hAnsi="Cambria Math"/>
+                <w:i/>
+              </w:rPr>
+            </m:ctrlPr>
+          </m:sSupPr>
+          <m:e>
+            <m:r>
+              <w:rPr>
+                <w:rFonts w:ascii="Cambria Math" w:eastAsiaTheme="minorEastAsia" w:hAnsi="Cambria Math"/>
+              </w:rPr>
+              <m:t>h</m:t>
+            </m:r>
+          </m:e>
+          <m:sup>
+            <m:r>
+              <w:rPr>
+                <w:rFonts w:ascii="Cambria Math" w:eastAsiaTheme="minorEastAsia" w:hAnsi="Cambria Math"/>
+              </w:rPr>
+              <m:t>*</m:t>
+            </m:r>
+          </m:sup>
+        </m:sSup>
+        <m:r>
+          <w:rPr>
+            <w:rFonts w:ascii="Cambria Math" w:eastAsiaTheme="minorEastAsia" w:hAnsi="Cambria Math"/>
+          </w:rPr>
+          <m:t>(s)</m:t>
+        </m:r>
+      </m:oMath>
+      <w:r>
+        <w:rPr>
+          <w:rFonts w:eastAsiaTheme="minorEastAsia" w:hint="cs"/>
+          <w:rtl/>
+        </w:rPr>
+        <w:t xml:space="preserve"> אזי קיבלנו יוריסטיקה קבילה, שאגב היא המיודעת ביותר אשר עדיין קבילה.</w:t>
+      </w:r>
+    </w:p>
+    <w:p>
+      <w:pPr>
+        <w:bidi/>
+        <w:rPr>
+          <w:rtl/>
+        </w:rPr>
+      </w:pPr>
+      <w:r>
+        <w:rPr>
+          <w:noProof/>
+        </w:rPr>
         <w:lastRenderedPageBreak/>
+        <w:drawing>
+          <wp:anchor distT="0" distB="0" distL="114300" distR="114300" simplePos="0" relativeHeight="251668480" behindDoc="0" locked="0" layoutInCell="1" allowOverlap="1" wp14:anchorId="4782FD7E" wp14:editId="07439615">
+            <wp:simplePos x="0" y="0"/>
+            <wp:positionH relativeFrom="margin">
+              <wp:align>center</wp:align>
+            </wp:positionH>
+            <wp:positionV relativeFrom="paragraph">
+              <wp:posOffset>302279</wp:posOffset>
+            </wp:positionV>
+            <wp:extent cx="4197350" cy="3147695"/>
+            <wp:effectExtent l="0" t="0" r="0" b="0"/>
+            <wp:wrapTopAndBottom/>
+            <wp:docPr id="6" name="תמונה 6"/>
+            <wp:cNvGraphicFramePr>
+              <a:graphicFrameLocks xmlns:a="http://schemas.openxmlformats.org/drawingml/2006/main" noChangeAspect="1"/>
+            </wp:cNvGraphicFramePr>
+            <a:graphic xmlns:a="http://schemas.openxmlformats.org/drawingml/2006/main">
+              <a:graphicData uri="http://schemas.openxmlformats.org/drawingml/2006/picture">
+                <pic:pic xmlns:pic="http://schemas.openxmlformats.org/drawingml/2006/picture">
+                  <pic:nvPicPr>
+                    <pic:cNvPr id="5" name="Figure_1.png"/>
+                    <pic:cNvPicPr/>
+                  </pic:nvPicPr>
+                  <pic:blipFill>
+                    <a:blip r:embed="rId26">
+                      <a:extLst>
+                        <a:ext uri="{28A0092B-C50C-407E-A947-70E740481C1C}">
+                          <a14:useLocalDpi xmlns:a14="http://schemas.microsoft.com/office/drawing/2010/main" val="0"/>
+                        </a:ext>
+                      </a:extLst>
+                    </a:blip>
+                    <a:stretch>
+                      <a:fillRect/>
+                    </a:stretch>
+                  </pic:blipFill>
+                  <pic:spPr>
+                    <a:xfrm>
+                      <a:off x="0" y="0"/>
+                      <a:ext cx="4197350" cy="3147695"/>
+                    </a:xfrm>
+                    <a:prstGeom prst="rect">
+                      <a:avLst/>
+                    </a:prstGeom>
+                  </pic:spPr>
+                </pic:pic>
+              </a:graphicData>
+            </a:graphic>
+            <wp14:sizeRelH relativeFrom="margin">
+              <wp14:pctWidth>0</wp14:pctWidth>
+            </wp14:sizeRelH>
+            <wp14:sizeRelV relativeFrom="margin">
+              <wp14:pctHeight>0</wp14:pctHeight>
+            </wp14:sizeRelV>
+          </wp:anchor>
+        </w:drawing>
+      </w:r>
+    </w:p>
+    <w:p>
+      <w:pPr>
+        <w:bidi/>
+        <w:rPr>
+          <w:rtl/>
+        </w:rPr>
+      </w:pPr>
+    </w:p>
+    <w:p>
+      <w:pPr>
+        <w:pStyle w:val="1"/>
+        <w:bidi/>
+      </w:pPr>
+      <w:r>
+        <w:rPr>
+          <w:rFonts w:hint="cs"/>
+          <w:rtl/>
+        </w:rPr>
+        <w:t>סעיף 28</w:t>
+      </w:r>
+    </w:p>
+    <w:p>
+      <w:pPr>
+        <w:bidi/>
+        <w:spacing w:before="240"/>
+        <w:rPr>
+          <w:rtl/>
+        </w:rPr>
+      </w:pPr>
+      <w:r>
+        <w:rPr>
+          <w:rFonts w:hint="cs"/>
+          <w:rtl/>
+        </w:rPr>
+        <w:t xml:space="preserve">בהשוואה לתוצאות מסעיף 26, ראשית נשים לב כי עבור משקל </w:t>
+      </w:r>
+      <w:r>
+        <w:t>w=0.5</w:t>
+      </w:r>
+      <w:r>
+        <w:rPr>
+          <w:rFonts w:hint="cs"/>
+          <w:rtl/>
+        </w:rPr>
+        <w:t xml:space="preserve"> (מימוש </w:t>
+      </w:r>
+      <w:proofErr w:type="spellStart"/>
+      <w:r>
+        <w:rPr>
+          <w:rFonts w:hint="cs"/>
+          <w:rtl/>
+        </w:rPr>
+        <w:t>אלגו</w:t>
+      </w:r>
+      <w:proofErr w:type="spellEnd"/>
+      <w:r>
+        <w:rPr>
+          <w:rFonts w:hint="cs"/>
+          <w:rtl/>
+        </w:rPr>
+        <w:t xml:space="preserve">' </w:t>
+      </w:r>
+      <w:r>
+        <w:t>A*</w:t>
+      </w:r>
+      <w:r>
+        <w:rPr>
+          <w:rFonts w:hint="cs"/>
+          <w:rtl/>
+        </w:rPr>
+        <w:t xml:space="preserve"> המקורי) שני האלגוריתמים מקבלים את אותו המחיר האופטימלי. תוצאה זו מחזקת את הטענה שלנו מסעיף 27 על פיה ההיוריסטיקה קבילה שכן אם היינו מקבלים מסלול ארוך יותר זה היה מראה שההיוריסטיקה לא קבילה. שנית, ניתן לראות שעם ההיוריסטיקה הנוכחית פיתחנו רק </w:t>
+      </w:r>
+      <m:oMath>
+        <m:r>
+          <w:rPr>
+            <w:rFonts w:ascii="Cambria Math" w:hAnsi="Cambria Math" w:cs="Cambria Math" w:hint="cs"/>
+            <w:rtl/>
+          </w:rPr>
+          <m:t>∼</m:t>
+        </m:r>
+        <m:r>
+          <w:rPr>
+            <w:rFonts w:ascii="Cambria Math" w:hAnsi="Cambria Math"/>
+          </w:rPr>
+          <m:t>80</m:t>
+        </m:r>
+      </m:oMath>
+      <w:r>
+        <w:rPr>
+          <w:rFonts w:hint="cs"/>
+          <w:rtl/>
+        </w:rPr>
+        <w:t xml:space="preserve"> צמתים לעומת </w:t>
+      </w:r>
+      <m:oMath>
+        <m:r>
+          <w:rPr>
+            <w:rFonts w:ascii="Cambria Math" w:hAnsi="Cambria Math" w:cs="Cambria Math" w:hint="cs"/>
+            <w:rtl/>
+          </w:rPr>
+          <m:t>∼</m:t>
+        </m:r>
+        <m:r>
+          <w:rPr>
+            <w:rFonts w:ascii="Cambria Math" w:hAnsi="Cambria Math"/>
+          </w:rPr>
+          <m:t>120</m:t>
+        </m:r>
+      </m:oMath>
+      <w:r>
+        <w:rPr>
+          <w:rFonts w:hint="cs"/>
+          <w:rtl/>
+        </w:rPr>
+        <w:t xml:space="preserve"> </w:t>
+      </w:r>
+      <w:r>
+        <w:rPr>
+          <w:rFonts w:hint="cs"/>
+          <w:rtl/>
+        </w:rPr>
+        <w:t xml:space="preserve"> עם ההיוריסטיקה של סעיף 26</w:t>
+      </w:r>
+      <w:r>
+        <w:rPr>
+          <w:rFonts w:hint="cs"/>
+          <w:rtl/>
+        </w:rPr>
+        <w:t xml:space="preserve"> שכן זוהי היוריסטיקה מושלמת אשר מיודעת יותר מהיוריסטיקה של סעיף 26 ולכן "עושה פחות טעויות" מיוריסטיקה פחות מיודעת דבר הגורם לפיתוח מספר קטן של צמתים (פחות תיקונים של מסלולים אם בכלל)</w:t>
+      </w:r>
+      <w:r>
+        <w:rPr>
+          <w:rFonts w:hint="cs"/>
+          <w:rtl/>
+        </w:rPr>
+        <w:t xml:space="preserve">. </w:t>
+      </w:r>
+    </w:p>
+    <w:p>
+      <w:pPr>
+        <w:bidi/>
+        <w:rPr>
+          <w:rtl/>
+        </w:rPr>
+      </w:pPr>
+      <w:r>
+        <w:rPr>
+          <w:rFonts w:hint="cs"/>
+          <w:rtl/>
+        </w:rPr>
+        <w:t xml:space="preserve">לא היה משקל </w:t>
+      </w:r>
+      <w:r>
+        <w:t>w</w:t>
+      </w:r>
+      <w:r>
+        <w:rPr>
+          <w:rFonts w:hint="cs"/>
+          <w:rtl/>
+        </w:rPr>
+        <w:t xml:space="preserve"> עבורו מספר הפיתוחים בסעיף 26 היה נמוך ממספר הפיתוחים בסעיף 28</w:t>
+      </w:r>
+    </w:p>
+    <w:p>
+      <w:pPr>
+        <w:bidi/>
+        <w:rPr>
+          <w:rtl/>
+        </w:rPr>
+      </w:pPr>
+      <w:r>
+        <w:rPr>
+          <w:rFonts w:hint="cs"/>
+          <w:rtl/>
+        </w:rPr>
+        <w:t>זמן הריצה השתפר. כידוע זמן הריצה מושפע ישירות ממספר הצמתים שפותחו. בסעיף 28, לכל משקל מספר הפיתוחים קטן משמעותית ולכן זמן הריצה השתפר</w:t>
+      </w:r>
+      <w:r>
+        <w:rPr>
+          <w:rFonts w:hint="cs"/>
+          <w:rtl/>
+        </w:rPr>
+        <w:t xml:space="preserve"> כיוון שהיוריסטיקה מיודעת יותר</w:t>
+      </w:r>
+      <w:bookmarkStart w:id="1" w:name="_GoBack"/>
+      <w:bookmarkEnd w:id="1"/>
+      <w:r>
+        <w:rPr>
+          <w:rFonts w:hint="cs"/>
+          <w:rtl/>
+        </w:rPr>
+        <w:t>.</w:t>
+      </w:r>
+    </w:p>
+    <w:p>
+      <w:pPr>
+        <w:bidi/>
+        <w:rPr>
+          <w:rtl/>
+        </w:rPr>
+      </w:pPr>
+      <w:r>
+        <w:rPr>
+          <w:noProof/>
+        </w:rPr>
+        <w:lastRenderedPageBreak/>
+        <w:drawing>
+          <wp:anchor distT="0" distB="0" distL="114300" distR="114300" simplePos="0" relativeHeight="251670528" behindDoc="0" locked="0" layoutInCell="1" allowOverlap="1" wp14:anchorId="32D76737" wp14:editId="0C9F7363">
+            <wp:simplePos x="0" y="0"/>
+            <wp:positionH relativeFrom="margin">
+              <wp:posOffset>1558446</wp:posOffset>
+            </wp:positionH>
+            <wp:positionV relativeFrom="paragraph">
+              <wp:posOffset>182542</wp:posOffset>
+            </wp:positionV>
+            <wp:extent cx="4311015" cy="3232785"/>
+            <wp:effectExtent l="0" t="0" r="0" b="5715"/>
+            <wp:wrapTopAndBottom/>
+            <wp:docPr id="9" name="תמונה 9"/>
+            <wp:cNvGraphicFramePr>
+              <a:graphicFrameLocks xmlns:a="http://schemas.openxmlformats.org/drawingml/2006/main" noChangeAspect="1"/>
+            </wp:cNvGraphicFramePr>
+            <a:graphic xmlns:a="http://schemas.openxmlformats.org/drawingml/2006/main">
+              <a:graphicData uri="http://schemas.openxmlformats.org/drawingml/2006/picture">
+                <pic:pic xmlns:pic="http://schemas.openxmlformats.org/drawingml/2006/picture">
+                  <pic:nvPicPr>
+                    <pic:cNvPr id="6" name="Figure_28.png"/>
+                    <pic:cNvPicPr/>
+                  </pic:nvPicPr>
+                  <pic:blipFill>
+                    <a:blip r:embed="rId27">
+                      <a:extLst>
+                        <a:ext uri="{28A0092B-C50C-407E-A947-70E740481C1C}">
+                          <a14:useLocalDpi xmlns:a14="http://schemas.microsoft.com/office/drawing/2010/main" val="0"/>
+                        </a:ext>
+                      </a:extLst>
+                    </a:blip>
+                    <a:stretch>
+                      <a:fillRect/>
+                    </a:stretch>
+                  </pic:blipFill>
+                  <pic:spPr>
+                    <a:xfrm>
+                      <a:off x="0" y="0"/>
+                      <a:ext cx="4311015" cy="3232785"/>
+                    </a:xfrm>
+                    <a:prstGeom prst="rect">
+                      <a:avLst/>
+                    </a:prstGeom>
+                  </pic:spPr>
+                </pic:pic>
+              </a:graphicData>
+            </a:graphic>
+            <wp14:sizeRelH relativeFrom="margin">
+              <wp14:pctWidth>0</wp14:pctWidth>
+            </wp14:sizeRelH>
+            <wp14:sizeRelV relativeFrom="margin">
+              <wp14:pctHeight>0</wp14:pctHeight>
+            </wp14:sizeRelV>
+          </wp:anchor>
+        </w:drawing>
+      </w:r>
+    </w:p>
+    <w:p>
+      <w:pPr>
+        <w:bidi/>
+        <w:rPr>
+          <w:rtl/>
+        </w:rPr>
+      </w:pPr>
+    </w:p>
+    <w:p>
+      <w:pPr>
+        <w:bidi/>
+        <w:rPr>
+          <w:rtl/>
+        </w:rPr>
+      </w:pPr>
+    </w:p>
+    <w:p>
+      <w:pPr>
+        <w:bidi/>
+        <w:rPr>
+          <w:rtl/>
+        </w:rPr>
+      </w:pPr>
+    </w:p>
+    <w:p>
+      <w:pPr>
+        <w:bidi/>
+        <w:rPr>
+          <w:rtl/>
+        </w:rPr>
+      </w:pPr>
+    </w:p>
+    <w:p>
+      <w:pPr>
+        <w:bidi/>
+        <w:rPr>
+          <w:rtl/>
+        </w:rPr>
+      </w:pPr>
+    </w:p>
+    <w:p>
+      <w:pPr>
+        <w:bidi/>
+        <w:rPr>
+          <w:rtl/>
+        </w:rPr>
+      </w:pPr>
+    </w:p>
+    <w:p>
+      <w:pPr>
+        <w:bidi/>
+        <w:rPr>
+          <w:rtl/>
+        </w:rPr>
+      </w:pPr>
+    </w:p>
+    <w:p>
+      <w:pPr>
+        <w:bidi/>
+        <w:rPr>
+          <w:rtl/>
+        </w:rPr>
+      </w:pPr>
+    </w:p>
+    <w:p>
+      <w:pPr>
+        <w:bidi/>
+        <w:rPr>
+          <w:rtl/>
+        </w:rPr>
+      </w:pPr>
+    </w:p>
+    <w:p>
+      <w:pPr>
+        <w:bidi/>
+        <w:rPr>
+          <w:rtl/>
+        </w:rPr>
+      </w:pPr>
+    </w:p>
+    <w:p>
+      <w:pPr>
+        <w:bidi/>
+        <w:rPr>
+          <w:rtl/>
+        </w:rPr>
+      </w:pPr>
+    </w:p>
+    <w:p>
+      <w:pPr>
+        <w:bidi/>
+        <w:rPr>
+          <w:rtl/>
+        </w:rPr>
+      </w:pPr>
+    </w:p>
+    <w:p>
+      <w:pPr>
+        <w:bidi/>
+        <w:rPr>
+          <w:rtl/>
+        </w:rPr>
+      </w:pPr>
+    </w:p>
+    <w:p>
+      <w:pPr>
+        <w:bidi/>
+        <w:rPr>
+          <w:rtl/>
+        </w:rPr>
+      </w:pPr>
+    </w:p>
+    <w:p>
+      <w:pPr>
+        <w:bidi/>
+        <w:rPr>
+          <w:rtl/>
+        </w:rPr>
+      </w:pPr>
+    </w:p>
+    <w:p>
+      <w:pPr>
+        <w:bidi/>
+        <w:rPr>
+          <w:rtl/>
+        </w:rPr>
+      </w:pPr>
+    </w:p>
+    <w:p>
+      <w:pPr>
+        <w:bidi/>
+        <w:rPr>
+          <w:rtl/>
+        </w:rPr>
+      </w:pPr>
+    </w:p>
+    <w:p>
+      <w:pPr>
+        <w:bidi/>
+        <w:rPr>
+          <w:rtl/>
+        </w:rPr>
+      </w:pPr>
+    </w:p>
+    <w:p>
+      <w:pPr>
+        <w:bidi/>
+        <w:rPr>
+          <w:rtl/>
+        </w:rPr>
+      </w:pPr>
+    </w:p>
+    <w:p>
+      <w:pPr>
+        <w:bidi/>
+        <w:rPr>
+          <w:rtl/>
+        </w:rPr>
+      </w:pPr>
+    </w:p>
+    <w:p>
+      <w:pPr>
+        <w:bidi/>
+        <w:rPr>
+          <w:rtl/>
+        </w:rPr>
+      </w:pPr>
+    </w:p>
+    <w:p>
+      <w:pPr>
+        <w:bidi/>
+        <w:rPr>
+          <w:rtl/>
+        </w:rPr>
+      </w:pPr>
+    </w:p>
+    <w:p>
+      <w:pPr>
+        <w:bidi/>
+        <w:rPr>
+          <w:rtl/>
+        </w:rPr>
+      </w:pPr>
+    </w:p>
+    <w:p>
+      <w:pPr>
+        <w:bidi/>
+        <w:rPr>
+          <w:rtl/>
+        </w:rPr>
+      </w:pPr>
+    </w:p>
+    <w:p>
+      <w:pPr>
+        <w:bidi/>
+        <w:rPr>
+          <w:rtl/>
+        </w:rPr>
+      </w:pPr>
+    </w:p>
+    <w:p>
+      <w:pPr>
+        <w:bidi/>
+        <w:rPr>
+          <w:rtl/>
+        </w:rPr>
+      </w:pPr>
+    </w:p>
+    <w:p>
+      <w:pPr>
+        <w:bidi/>
+        <w:rPr>
+          <w:rtl/>
+        </w:rPr>
+      </w:pPr>
+    </w:p>
+    <w:p>
+      <w:pPr>
+        <w:bidi/>
+        <w:rPr>
+          <w:rtl/>
+        </w:rPr>
+      </w:pPr>
+    </w:p>
+    <w:p>
+      <w:pPr>
+        <w:bidi/>
+      </w:pPr>
+    </w:p>
+    <w:p>
+      <w:pPr>
+        <w:pStyle w:val="1"/>
+        <w:bidi/>
+        <w:rPr>
+          <w:b/>
+          <w:bCs/>
+        </w:rPr>
+      </w:pPr>
+      <w:r>
+        <w:rPr>
+          <w:rFonts w:hint="cs"/>
+          <w:b/>
+          <w:bCs/>
+          <w:rtl/>
+        </w:rPr>
         <w:t>שאלה תיאורטית</w:t>
       </w:r>
     </w:p>
@@ -6623,10 +8467,10 @@
           <w:position w:val="-56"/>
         </w:rPr>
         <w:object w:dxaOrig="9580" w:dyaOrig="1240">
-          <v:shape id="_x0000_i1087" type="#_x0000_t75" style="width:479.15pt;height:61.95pt" o:ole="">
-            <v:imagedata r:id="rId25" o:title=""/>
+          <v:shape id="_x0000_i1027" type="#_x0000_t75" style="width:479pt;height:62.1pt" o:ole="">
+            <v:imagedata r:id="rId28" o:title=""/>
           </v:shape>
-          <o:OLEObject Type="Embed" ProgID="Equation.DSMT4" ShapeID="_x0000_i1087" DrawAspect="Content" ObjectID="_1604730994" r:id="rId26"/>
+          <o:OLEObject Type="Embed" ProgID="Equation.DSMT4" ShapeID="_x0000_i1027" DrawAspect="Content" ObjectID="_1605086521" r:id="rId29"/>
         </w:object>
       </w:r>
     </w:p>
@@ -6676,7 +8520,6 @@
       <w:pPr>
         <w:bidi/>
         <w:rPr>
-          <w:rFonts w:hint="cs"/>
           <w:color w:val="FF0000"/>
           <w:rtl/>
         </w:rPr>
@@ -6888,10 +8731,10 @@
           <w:position w:val="-36"/>
         </w:rPr>
         <w:object w:dxaOrig="6060" w:dyaOrig="840">
-          <v:shape id="_x0000_i1083" type="#_x0000_t75" style="width:302.85pt;height:41.9pt" o:ole="">
-            <v:imagedata r:id="rId27" o:title=""/>
+          <v:shape id="_x0000_i1028" type="#_x0000_t75" style="width:303.1pt;height:41.8pt" o:ole="">
+            <v:imagedata r:id="rId30" o:title=""/>
           </v:shape>
-          <o:OLEObject Type="Embed" ProgID="Equation.DSMT4" ShapeID="_x0000_i1083" DrawAspect="Content" ObjectID="_1604730995" r:id="rId28"/>
+          <o:OLEObject Type="Embed" ProgID="Equation.DSMT4" ShapeID="_x0000_i1028" DrawAspect="Content" ObjectID="_1605086522" r:id="rId31"/>
         </w:object>
       </w:r>
     </w:p>
@@ -6961,7 +8804,7 @@
         <w:pStyle w:val="a3"/>
         <w:bidi/>
         <w:rPr>
-          <w:rFonts w:eastAsiaTheme="minorEastAsia" w:hint="cs"/>
+          <w:rFonts w:eastAsiaTheme="minorEastAsia"/>
           <w:color w:val="000000" w:themeColor="text1"/>
           <w:rtl/>
         </w:rPr>
@@ -7138,6 +8981,7 @@
           <w:color w:val="000000" w:themeColor="text1"/>
           <w:rtl/>
         </w:rPr>
+        <w:lastRenderedPageBreak/>
         <w:t xml:space="preserve">האלגוריתם יעיל לפחות כמו </w:t>
       </w:r>
       <w:r>
@@ -7904,14 +9748,7 @@
             <w:rFonts w:ascii="Cambria Math" w:eastAsiaTheme="minorEastAsia" w:hAnsi="Cambria Math"/>
             <w:color w:val="000000" w:themeColor="text1"/>
           </w:rPr>
-          <m:t>k</m:t>
-        </m:r>
-        <m:r>
-          <w:rPr>
-            <w:rFonts w:ascii="Cambria Math" w:eastAsiaTheme="minorEastAsia" w:hAnsi="Cambria Math"/>
-            <w:color w:val="000000" w:themeColor="text1"/>
-          </w:rPr>
-          <m:t>+1</m:t>
+          <m:t>k+1</m:t>
         </m:r>
       </m:oMath>
       <w:r>
@@ -7920,15 +9757,7 @@
           <w:color w:val="000000" w:themeColor="text1"/>
           <w:rtl/>
         </w:rPr>
-        <w:t xml:space="preserve"> קשתות</w:t>
-      </w:r>
-      <w:r>
-        <w:rPr>
-          <w:rFonts w:eastAsiaTheme="minorEastAsia" w:hint="cs"/>
-          <w:color w:val="000000" w:themeColor="text1"/>
-          <w:rtl/>
-        </w:rPr>
-        <w:t>.</w:t>
+        <w:t xml:space="preserve"> קשתות.</w:t>
       </w:r>
     </w:p>
     <w:p>
@@ -7948,7 +9777,6 @@
         <w:bidi/>
         <w:ind w:left="1080"/>
         <w:rPr>
-          <w:rFonts w:hint="cs"/>
           <w:color w:val="000000" w:themeColor="text1"/>
           <w:rtl/>
         </w:rPr>
@@ -8688,7 +10516,7 @@
         <w:bidi/>
         <w:ind w:left="1080"/>
         <w:rPr>
-          <w:rFonts w:eastAsiaTheme="minorEastAsia" w:hint="cs"/>
+          <w:rFonts w:eastAsiaTheme="minorEastAsia"/>
           <w:color w:val="000000" w:themeColor="text1"/>
           <w:rtl/>
         </w:rPr>
@@ -8824,7 +10652,6 @@
         <w:bidi/>
         <w:ind w:left="1080"/>
         <w:rPr>
-          <w:rFonts w:hint="cs"/>
           <w:color w:val="000000" w:themeColor="text1"/>
           <w:rtl/>
         </w:rPr>
@@ -8836,7 +10663,6 @@
         <w:bidi/>
         <w:ind w:left="1080"/>
         <w:rPr>
-          <w:rFonts w:hint="cs"/>
           <w:color w:val="000000" w:themeColor="text1"/>
           <w:rtl/>
         </w:rPr>
@@ -8851,7 +10677,6 @@
         </w:numPr>
         <w:bidi/>
         <w:rPr>
-          <w:rFonts w:hint="cs"/>
           <w:color w:val="000000" w:themeColor="text1"/>
           <w:rtl/>
         </w:rPr>
@@ -8863,7 +10688,6 @@
         <w:bidi/>
         <w:ind w:left="1080"/>
         <w:rPr>
-          <w:rFonts w:hint="cs"/>
           <w:color w:val="000000" w:themeColor="text1"/>
           <w:rtl/>
         </w:rPr>
@@ -9165,16 +10989,16 @@
     </w:lvl>
   </w:abstractNum>
   <w:abstractNum w:abstractNumId="1" w15:restartNumberingAfterBreak="0">
-    <w:nsid w:val="1ADB7C52"/>
+    <w:nsid w:val="114C445D"/>
     <w:multiLevelType w:val="hybridMultilevel"/>
-    <w:tmpl w:val="AC1419D8"/>
-    <w:lvl w:ilvl="0" w:tplc="68DEA4F4">
-      <w:start w:val="7"/>
+    <w:tmpl w:val="38DE267E"/>
+    <w:lvl w:ilvl="0" w:tplc="183AC5F0">
+      <w:start w:val="2"/>
       <w:numFmt w:val="bullet"/>
       <w:lvlText w:val=""/>
       <w:lvlJc w:val="left"/>
       <w:pPr>
-        <w:ind w:left="360" w:hanging="360"/>
+        <w:ind w:left="720" w:hanging="360"/>
       </w:pPr>
       <w:rPr>
         <w:rFonts w:ascii="Symbol" w:eastAsiaTheme="minorHAnsi" w:hAnsi="Symbol" w:cstheme="minorBidi" w:hint="default"/>
@@ -9186,7 +11010,7 @@
       <w:lvlText w:val="o"/>
       <w:lvlJc w:val="left"/>
       <w:pPr>
-        <w:ind w:left="1080" w:hanging="360"/>
+        <w:ind w:left="1440" w:hanging="360"/>
       </w:pPr>
       <w:rPr>
         <w:rFonts w:ascii="Courier New" w:hAnsi="Courier New" w:cs="Courier New" w:hint="default"/>
@@ -9198,7 +11022,7 @@
       <w:lvlText w:val=""/>
       <w:lvlJc w:val="left"/>
       <w:pPr>
-        <w:ind w:left="1800" w:hanging="360"/>
+        <w:ind w:left="2160" w:hanging="360"/>
       </w:pPr>
       <w:rPr>
         <w:rFonts w:ascii="Wingdings" w:hAnsi="Wingdings" w:hint="default"/>
@@ -9210,7 +11034,7 @@
       <w:lvlText w:val=""/>
       <w:lvlJc w:val="left"/>
       <w:pPr>
-        <w:ind w:left="2520" w:hanging="360"/>
+        <w:ind w:left="2880" w:hanging="360"/>
       </w:pPr>
       <w:rPr>
         <w:rFonts w:ascii="Symbol" w:hAnsi="Symbol" w:hint="default"/>
@@ -9222,7 +11046,7 @@
       <w:lvlText w:val="o"/>
       <w:lvlJc w:val="left"/>
       <w:pPr>
-        <w:ind w:left="3240" w:hanging="360"/>
+        <w:ind w:left="3600" w:hanging="360"/>
       </w:pPr>
       <w:rPr>
         <w:rFonts w:ascii="Courier New" w:hAnsi="Courier New" w:cs="Courier New" w:hint="default"/>
@@ -9234,7 +11058,7 @@
       <w:lvlText w:val=""/>
       <w:lvlJc w:val="left"/>
       <w:pPr>
-        <w:ind w:left="3960" w:hanging="360"/>
+        <w:ind w:left="4320" w:hanging="360"/>
       </w:pPr>
       <w:rPr>
         <w:rFonts w:ascii="Wingdings" w:hAnsi="Wingdings" w:hint="default"/>
@@ -9246,7 +11070,7 @@
       <w:lvlText w:val=""/>
       <w:lvlJc w:val="left"/>
       <w:pPr>
-        <w:ind w:left="4680" w:hanging="360"/>
+        <w:ind w:left="5040" w:hanging="360"/>
       </w:pPr>
       <w:rPr>
         <w:rFonts w:ascii="Symbol" w:hAnsi="Symbol" w:hint="default"/>
@@ -9258,7 +11082,7 @@
       <w:lvlText w:val="o"/>
       <w:lvlJc w:val="left"/>
       <w:pPr>
-        <w:ind w:left="5400" w:hanging="360"/>
+        <w:ind w:left="5760" w:hanging="360"/>
       </w:pPr>
       <w:rPr>
         <w:rFonts w:ascii="Courier New" w:hAnsi="Courier New" w:cs="Courier New" w:hint="default"/>
@@ -9270,7 +11094,7 @@
       <w:lvlText w:val=""/>
       <w:lvlJc w:val="left"/>
       <w:pPr>
-        <w:ind w:left="6120" w:hanging="360"/>
+        <w:ind w:left="6480" w:hanging="360"/>
       </w:pPr>
       <w:rPr>
         <w:rFonts w:ascii="Wingdings" w:hAnsi="Wingdings" w:hint="default"/>
@@ -9278,6 +11102,119 @@
     </w:lvl>
   </w:abstractNum>
   <w:abstractNum w:abstractNumId="2" w15:restartNumberingAfterBreak="0">
+    <w:nsid w:val="1ADB7C52"/>
+    <w:multiLevelType w:val="hybridMultilevel"/>
+    <w:tmpl w:val="AC1419D8"/>
+    <w:lvl w:ilvl="0" w:tplc="68DEA4F4">
+      <w:start w:val="7"/>
+      <w:numFmt w:val="bullet"/>
+      <w:lvlText w:val=""/>
+      <w:lvlJc w:val="left"/>
+      <w:pPr>
+        <w:ind w:left="360" w:hanging="360"/>
+      </w:pPr>
+      <w:rPr>
+        <w:rFonts w:ascii="Symbol" w:eastAsiaTheme="minorHAnsi" w:hAnsi="Symbol" w:cstheme="minorBidi" w:hint="default"/>
+      </w:rPr>
+    </w:lvl>
+    <w:lvl w:ilvl="1" w:tplc="04090003" w:tentative="1">
+      <w:start w:val="1"/>
+      <w:numFmt w:val="bullet"/>
+      <w:lvlText w:val="o"/>
+      <w:lvlJc w:val="left"/>
+      <w:pPr>
+        <w:ind w:left="1080" w:hanging="360"/>
+      </w:pPr>
+      <w:rPr>
+        <w:rFonts w:ascii="Courier New" w:hAnsi="Courier New" w:cs="Courier New" w:hint="default"/>
+      </w:rPr>
+    </w:lvl>
+    <w:lvl w:ilvl="2" w:tplc="04090005" w:tentative="1">
+      <w:start w:val="1"/>
+      <w:numFmt w:val="bullet"/>
+      <w:lvlText w:val=""/>
+      <w:lvlJc w:val="left"/>
+      <w:pPr>
+        <w:ind w:left="1800" w:hanging="360"/>
+      </w:pPr>
+      <w:rPr>
+        <w:rFonts w:ascii="Wingdings" w:hAnsi="Wingdings" w:hint="default"/>
+      </w:rPr>
+    </w:lvl>
+    <w:lvl w:ilvl="3" w:tplc="04090001" w:tentative="1">
+      <w:start w:val="1"/>
+      <w:numFmt w:val="bullet"/>
+      <w:lvlText w:val=""/>
+      <w:lvlJc w:val="left"/>
+      <w:pPr>
+        <w:ind w:left="2520" w:hanging="360"/>
+      </w:pPr>
+      <w:rPr>
+        <w:rFonts w:ascii="Symbol" w:hAnsi="Symbol" w:hint="default"/>
+      </w:rPr>
+    </w:lvl>
+    <w:lvl w:ilvl="4" w:tplc="04090003" w:tentative="1">
+      <w:start w:val="1"/>
+      <w:numFmt w:val="bullet"/>
+      <w:lvlText w:val="o"/>
+      <w:lvlJc w:val="left"/>
+      <w:pPr>
+        <w:ind w:left="3240" w:hanging="360"/>
+      </w:pPr>
+      <w:rPr>
+        <w:rFonts w:ascii="Courier New" w:hAnsi="Courier New" w:cs="Courier New" w:hint="default"/>
+      </w:rPr>
+    </w:lvl>
+    <w:lvl w:ilvl="5" w:tplc="04090005" w:tentative="1">
+      <w:start w:val="1"/>
+      <w:numFmt w:val="bullet"/>
+      <w:lvlText w:val=""/>
+      <w:lvlJc w:val="left"/>
+      <w:pPr>
+        <w:ind w:left="3960" w:hanging="360"/>
+      </w:pPr>
+      <w:rPr>
+        <w:rFonts w:ascii="Wingdings" w:hAnsi="Wingdings" w:hint="default"/>
+      </w:rPr>
+    </w:lvl>
+    <w:lvl w:ilvl="6" w:tplc="04090001" w:tentative="1">
+      <w:start w:val="1"/>
+      <w:numFmt w:val="bullet"/>
+      <w:lvlText w:val=""/>
+      <w:lvlJc w:val="left"/>
+      <w:pPr>
+        <w:ind w:left="4680" w:hanging="360"/>
+      </w:pPr>
+      <w:rPr>
+        <w:rFonts w:ascii="Symbol" w:hAnsi="Symbol" w:hint="default"/>
+      </w:rPr>
+    </w:lvl>
+    <w:lvl w:ilvl="7" w:tplc="04090003" w:tentative="1">
+      <w:start w:val="1"/>
+      <w:numFmt w:val="bullet"/>
+      <w:lvlText w:val="o"/>
+      <w:lvlJc w:val="left"/>
+      <w:pPr>
+        <w:ind w:left="5400" w:hanging="360"/>
+      </w:pPr>
+      <w:rPr>
+        <w:rFonts w:ascii="Courier New" w:hAnsi="Courier New" w:cs="Courier New" w:hint="default"/>
+      </w:rPr>
+    </w:lvl>
+    <w:lvl w:ilvl="8" w:tplc="04090005" w:tentative="1">
+      <w:start w:val="1"/>
+      <w:numFmt w:val="bullet"/>
+      <w:lvlText w:val=""/>
+      <w:lvlJc w:val="left"/>
+      <w:pPr>
+        <w:ind w:left="6120" w:hanging="360"/>
+      </w:pPr>
+      <w:rPr>
+        <w:rFonts w:ascii="Wingdings" w:hAnsi="Wingdings" w:hint="default"/>
+      </w:rPr>
+    </w:lvl>
+  </w:abstractNum>
+  <w:abstractNum w:abstractNumId="3" w15:restartNumberingAfterBreak="0">
     <w:nsid w:val="1BA40D5D"/>
     <w:multiLevelType w:val="hybridMultilevel"/>
     <w:tmpl w:val="2C7E548A"/>
@@ -9366,7 +11303,120 @@
       </w:pPr>
     </w:lvl>
   </w:abstractNum>
-  <w:abstractNum w:abstractNumId="3" w15:restartNumberingAfterBreak="0">
+  <w:abstractNum w:abstractNumId="4" w15:restartNumberingAfterBreak="0">
+    <w:nsid w:val="26CE6C01"/>
+    <w:multiLevelType w:val="hybridMultilevel"/>
+    <w:tmpl w:val="ECA28858"/>
+    <w:lvl w:ilvl="0" w:tplc="4DA897CC">
+      <w:start w:val="2"/>
+      <w:numFmt w:val="bullet"/>
+      <w:lvlText w:val=""/>
+      <w:lvlJc w:val="left"/>
+      <w:pPr>
+        <w:ind w:left="720" w:hanging="360"/>
+      </w:pPr>
+      <w:rPr>
+        <w:rFonts w:ascii="Symbol" w:eastAsiaTheme="minorHAnsi" w:hAnsi="Symbol" w:cstheme="minorBidi" w:hint="default"/>
+      </w:rPr>
+    </w:lvl>
+    <w:lvl w:ilvl="1" w:tplc="04090003" w:tentative="1">
+      <w:start w:val="1"/>
+      <w:numFmt w:val="bullet"/>
+      <w:lvlText w:val="o"/>
+      <w:lvlJc w:val="left"/>
+      <w:pPr>
+        <w:ind w:left="1440" w:hanging="360"/>
+      </w:pPr>
+      <w:rPr>
+        <w:rFonts w:ascii="Courier New" w:hAnsi="Courier New" w:cs="Courier New" w:hint="default"/>
+      </w:rPr>
+    </w:lvl>
+    <w:lvl w:ilvl="2" w:tplc="04090005" w:tentative="1">
+      <w:start w:val="1"/>
+      <w:numFmt w:val="bullet"/>
+      <w:lvlText w:val=""/>
+      <w:lvlJc w:val="left"/>
+      <w:pPr>
+        <w:ind w:left="2160" w:hanging="360"/>
+      </w:pPr>
+      <w:rPr>
+        <w:rFonts w:ascii="Wingdings" w:hAnsi="Wingdings" w:hint="default"/>
+      </w:rPr>
+    </w:lvl>
+    <w:lvl w:ilvl="3" w:tplc="04090001" w:tentative="1">
+      <w:start w:val="1"/>
+      <w:numFmt w:val="bullet"/>
+      <w:lvlText w:val=""/>
+      <w:lvlJc w:val="left"/>
+      <w:pPr>
+        <w:ind w:left="2880" w:hanging="360"/>
+      </w:pPr>
+      <w:rPr>
+        <w:rFonts w:ascii="Symbol" w:hAnsi="Symbol" w:hint="default"/>
+      </w:rPr>
+    </w:lvl>
+    <w:lvl w:ilvl="4" w:tplc="04090003" w:tentative="1">
+      <w:start w:val="1"/>
+      <w:numFmt w:val="bullet"/>
+      <w:lvlText w:val="o"/>
+      <w:lvlJc w:val="left"/>
+      <w:pPr>
+        <w:ind w:left="3600" w:hanging="360"/>
+      </w:pPr>
+      <w:rPr>
+        <w:rFonts w:ascii="Courier New" w:hAnsi="Courier New" w:cs="Courier New" w:hint="default"/>
+      </w:rPr>
+    </w:lvl>
+    <w:lvl w:ilvl="5" w:tplc="04090005" w:tentative="1">
+      <w:start w:val="1"/>
+      <w:numFmt w:val="bullet"/>
+      <w:lvlText w:val=""/>
+      <w:lvlJc w:val="left"/>
+      <w:pPr>
+        <w:ind w:left="4320" w:hanging="360"/>
+      </w:pPr>
+      <w:rPr>
+        <w:rFonts w:ascii="Wingdings" w:hAnsi="Wingdings" w:hint="default"/>
+      </w:rPr>
+    </w:lvl>
+    <w:lvl w:ilvl="6" w:tplc="04090001" w:tentative="1">
+      <w:start w:val="1"/>
+      <w:numFmt w:val="bullet"/>
+      <w:lvlText w:val=""/>
+      <w:lvlJc w:val="left"/>
+      <w:pPr>
+        <w:ind w:left="5040" w:hanging="360"/>
+      </w:pPr>
+      <w:rPr>
+        <w:rFonts w:ascii="Symbol" w:hAnsi="Symbol" w:hint="default"/>
+      </w:rPr>
+    </w:lvl>
+    <w:lvl w:ilvl="7" w:tplc="04090003" w:tentative="1">
+      <w:start w:val="1"/>
+      <w:numFmt w:val="bullet"/>
+      <w:lvlText w:val="o"/>
+      <w:lvlJc w:val="left"/>
+      <w:pPr>
+        <w:ind w:left="5760" w:hanging="360"/>
+      </w:pPr>
+      <w:rPr>
+        <w:rFonts w:ascii="Courier New" w:hAnsi="Courier New" w:cs="Courier New" w:hint="default"/>
+      </w:rPr>
+    </w:lvl>
+    <w:lvl w:ilvl="8" w:tplc="04090005" w:tentative="1">
+      <w:start w:val="1"/>
+      <w:numFmt w:val="bullet"/>
+      <w:lvlText w:val=""/>
+      <w:lvlJc w:val="left"/>
+      <w:pPr>
+        <w:ind w:left="6480" w:hanging="360"/>
+      </w:pPr>
+      <w:rPr>
+        <w:rFonts w:ascii="Wingdings" w:hAnsi="Wingdings" w:hint="default"/>
+      </w:rPr>
+    </w:lvl>
+  </w:abstractNum>
+  <w:abstractNum w:abstractNumId="5" w15:restartNumberingAfterBreak="0">
     <w:nsid w:val="32483EB0"/>
     <w:multiLevelType w:val="hybridMultilevel"/>
     <w:tmpl w:val="422C1818"/>
@@ -9455,7 +11505,7 @@
       </w:pPr>
     </w:lvl>
   </w:abstractNum>
-  <w:abstractNum w:abstractNumId="4" w15:restartNumberingAfterBreak="0">
+  <w:abstractNum w:abstractNumId="6" w15:restartNumberingAfterBreak="0">
     <w:nsid w:val="3346326D"/>
     <w:multiLevelType w:val="hybridMultilevel"/>
     <w:tmpl w:val="0F989D60"/>
@@ -9544,7 +11594,7 @@
       </w:pPr>
     </w:lvl>
   </w:abstractNum>
-  <w:abstractNum w:abstractNumId="5" w15:restartNumberingAfterBreak="0">
+  <w:abstractNum w:abstractNumId="7" w15:restartNumberingAfterBreak="0">
     <w:nsid w:val="40E728C8"/>
     <w:multiLevelType w:val="hybridMultilevel"/>
     <w:tmpl w:val="B1BE584E"/>
@@ -9633,7 +11683,7 @@
       </w:pPr>
     </w:lvl>
   </w:abstractNum>
-  <w:abstractNum w:abstractNumId="6" w15:restartNumberingAfterBreak="0">
+  <w:abstractNum w:abstractNumId="8" w15:restartNumberingAfterBreak="0">
     <w:nsid w:val="473A3B4C"/>
     <w:multiLevelType w:val="hybridMultilevel"/>
     <w:tmpl w:val="3F923F1A"/>
@@ -9722,7 +11772,7 @@
       </w:pPr>
     </w:lvl>
   </w:abstractNum>
-  <w:abstractNum w:abstractNumId="7" w15:restartNumberingAfterBreak="0">
+  <w:abstractNum w:abstractNumId="9" w15:restartNumberingAfterBreak="0">
     <w:nsid w:val="49B85B09"/>
     <w:multiLevelType w:val="hybridMultilevel"/>
     <w:tmpl w:val="732E4A24"/>
@@ -9811,7 +11861,7 @@
       </w:pPr>
     </w:lvl>
   </w:abstractNum>
-  <w:abstractNum w:abstractNumId="8" w15:restartNumberingAfterBreak="0">
+  <w:abstractNum w:abstractNumId="10" w15:restartNumberingAfterBreak="0">
     <w:nsid w:val="71255B54"/>
     <w:multiLevelType w:val="hybridMultilevel"/>
     <w:tmpl w:val="806E70E2"/>
@@ -9900,7 +11950,120 @@
       </w:pPr>
     </w:lvl>
   </w:abstractNum>
-  <w:abstractNum w:abstractNumId="9" w15:restartNumberingAfterBreak="0">
+  <w:abstractNum w:abstractNumId="11" w15:restartNumberingAfterBreak="0">
+    <w:nsid w:val="764A46FD"/>
+    <w:multiLevelType w:val="hybridMultilevel"/>
+    <w:tmpl w:val="DB9EC55E"/>
+    <w:lvl w:ilvl="0" w:tplc="B8E0FCE4">
+      <w:start w:val="2"/>
+      <w:numFmt w:val="bullet"/>
+      <w:lvlText w:val="-"/>
+      <w:lvlJc w:val="left"/>
+      <w:pPr>
+        <w:ind w:left="1080" w:hanging="360"/>
+      </w:pPr>
+      <w:rPr>
+        <w:rFonts w:ascii="Arial" w:eastAsiaTheme="minorHAnsi" w:hAnsi="Arial" w:cs="Arial" w:hint="default"/>
+      </w:rPr>
+    </w:lvl>
+    <w:lvl w:ilvl="1" w:tplc="04090003" w:tentative="1">
+      <w:start w:val="1"/>
+      <w:numFmt w:val="bullet"/>
+      <w:lvlText w:val="o"/>
+      <w:lvlJc w:val="left"/>
+      <w:pPr>
+        <w:ind w:left="1800" w:hanging="360"/>
+      </w:pPr>
+      <w:rPr>
+        <w:rFonts w:ascii="Courier New" w:hAnsi="Courier New" w:cs="Courier New" w:hint="default"/>
+      </w:rPr>
+    </w:lvl>
+    <w:lvl w:ilvl="2" w:tplc="04090005" w:tentative="1">
+      <w:start w:val="1"/>
+      <w:numFmt w:val="bullet"/>
+      <w:lvlText w:val=""/>
+      <w:lvlJc w:val="left"/>
+      <w:pPr>
+        <w:ind w:left="2520" w:hanging="360"/>
+      </w:pPr>
+      <w:rPr>
+        <w:rFonts w:ascii="Wingdings" w:hAnsi="Wingdings" w:hint="default"/>
+      </w:rPr>
+    </w:lvl>
+    <w:lvl w:ilvl="3" w:tplc="04090001" w:tentative="1">
+      <w:start w:val="1"/>
+      <w:numFmt w:val="bullet"/>
+      <w:lvlText w:val=""/>
+      <w:lvlJc w:val="left"/>
+      <w:pPr>
+        <w:ind w:left="3240" w:hanging="360"/>
+      </w:pPr>
+      <w:rPr>
+        <w:rFonts w:ascii="Symbol" w:hAnsi="Symbol" w:hint="default"/>
+      </w:rPr>
+    </w:lvl>
+    <w:lvl w:ilvl="4" w:tplc="04090003" w:tentative="1">
+      <w:start w:val="1"/>
+      <w:numFmt w:val="bullet"/>
+      <w:lvlText w:val="o"/>
+      <w:lvlJc w:val="left"/>
+      <w:pPr>
+        <w:ind w:left="3960" w:hanging="360"/>
+      </w:pPr>
+      <w:rPr>
+        <w:rFonts w:ascii="Courier New" w:hAnsi="Courier New" w:cs="Courier New" w:hint="default"/>
+      </w:rPr>
+    </w:lvl>
+    <w:lvl w:ilvl="5" w:tplc="04090005" w:tentative="1">
+      <w:start w:val="1"/>
+      <w:numFmt w:val="bullet"/>
+      <w:lvlText w:val=""/>
+      <w:lvlJc w:val="left"/>
+      <w:pPr>
+        <w:ind w:left="4680" w:hanging="360"/>
+      </w:pPr>
+      <w:rPr>
+        <w:rFonts w:ascii="Wingdings" w:hAnsi="Wingdings" w:hint="default"/>
+      </w:rPr>
+    </w:lvl>
+    <w:lvl w:ilvl="6" w:tplc="04090001" w:tentative="1">
+      <w:start w:val="1"/>
+      <w:numFmt w:val="bullet"/>
+      <w:lvlText w:val=""/>
+      <w:lvlJc w:val="left"/>
+      <w:pPr>
+        <w:ind w:left="5400" w:hanging="360"/>
+      </w:pPr>
+      <w:rPr>
+        <w:rFonts w:ascii="Symbol" w:hAnsi="Symbol" w:hint="default"/>
+      </w:rPr>
+    </w:lvl>
+    <w:lvl w:ilvl="7" w:tplc="04090003" w:tentative="1">
+      <w:start w:val="1"/>
+      <w:numFmt w:val="bullet"/>
+      <w:lvlText w:val="o"/>
+      <w:lvlJc w:val="left"/>
+      <w:pPr>
+        <w:ind w:left="6120" w:hanging="360"/>
+      </w:pPr>
+      <w:rPr>
+        <w:rFonts w:ascii="Courier New" w:hAnsi="Courier New" w:cs="Courier New" w:hint="default"/>
+      </w:rPr>
+    </w:lvl>
+    <w:lvl w:ilvl="8" w:tplc="04090005" w:tentative="1">
+      <w:start w:val="1"/>
+      <w:numFmt w:val="bullet"/>
+      <w:lvlText w:val=""/>
+      <w:lvlJc w:val="left"/>
+      <w:pPr>
+        <w:ind w:left="6840" w:hanging="360"/>
+      </w:pPr>
+      <w:rPr>
+        <w:rFonts w:ascii="Wingdings" w:hAnsi="Wingdings" w:hint="default"/>
+      </w:rPr>
+    </w:lvl>
+  </w:abstractNum>
+  <w:abstractNum w:abstractNumId="12" w15:restartNumberingAfterBreak="0">
     <w:nsid w:val="7F0F317B"/>
     <w:multiLevelType w:val="hybridMultilevel"/>
     <w:tmpl w:val="35CA065C"/>
@@ -9991,34 +12154,43 @@
     </w:lvl>
   </w:abstractNum>
   <w:num w:numId="1">
-    <w:abstractNumId w:val="6"/>
+    <w:abstractNumId w:val="8"/>
   </w:num>
   <w:num w:numId="2">
-    <w:abstractNumId w:val="9"/>
+    <w:abstractNumId w:val="12"/>
   </w:num>
   <w:num w:numId="3">
-    <w:abstractNumId w:val="1"/>
+    <w:abstractNumId w:val="2"/>
   </w:num>
   <w:num w:numId="4">
-    <w:abstractNumId w:val="5"/>
+    <w:abstractNumId w:val="7"/>
   </w:num>
   <w:num w:numId="5">
-    <w:abstractNumId w:val="2"/>
+    <w:abstractNumId w:val="3"/>
   </w:num>
   <w:num w:numId="6">
-    <w:abstractNumId w:val="3"/>
+    <w:abstractNumId w:val="5"/>
   </w:num>
   <w:num w:numId="7">
     <w:abstractNumId w:val="0"/>
   </w:num>
   <w:num w:numId="8">
-    <w:abstractNumId w:val="7"/>
+    <w:abstractNumId w:val="9"/>
   </w:num>
   <w:num w:numId="9">
-    <w:abstractNumId w:val="8"/>
+    <w:abstractNumId w:val="10"/>
   </w:num>
   <w:num w:numId="10">
+    <w:abstractNumId w:val="6"/>
+  </w:num>
+  <w:num w:numId="11">
     <w:abstractNumId w:val="4"/>
+  </w:num>
+  <w:num w:numId="12">
+    <w:abstractNumId w:val="11"/>
+  </w:num>
+  <w:num w:numId="13">
+    <w:abstractNumId w:val="1"/>
   </w:num>
 </w:numbering>
 </file>
@@ -10923,7 +13095,7 @@
 </file>
 
 <file path=customXml/itemProps1.xml><?xml version="1.0" encoding="utf-8"?>
-<ds:datastoreItem xmlns:ds="http://schemas.openxmlformats.org/officeDocument/2006/customXml" ds:itemID="{F6CF1AA4-A102-44D9-B5C9-5B03CE9976AB}">
+<ds:datastoreItem xmlns:ds="http://schemas.openxmlformats.org/officeDocument/2006/customXml" ds:itemID="{8ABAED41-048F-49F5-BA66-E4CFC45060B5}">
   <ds:schemaRefs>
     <ds:schemaRef ds:uri="http://schemas.openxmlformats.org/officeDocument/2006/bibliography"/>
   </ds:schemaRefs>

</xml_diff>

<commit_message>
Entered some updates in Omri's code.
* Removed inherited fields
* Moved asserts to be first command in a method.
* updated the Doch

Signed-off-by: Yoni Bettan <ybettan@redhat.com>
</commit_message>
<xml_diff>
--- a/hw1/hw1.docx
+++ b/hw1/hw1.docx
@@ -1276,7 +1276,7 @@
           <v:shape id="_x0000_i1025" type="#_x0000_t75" style="width:61.65pt;height:15.95pt" o:ole="">
             <v:imagedata r:id="rId10" o:title=""/>
           </v:shape>
-          <o:OLEObject Type="Embed" ProgID="Equation.DSMT4" ShapeID="_x0000_i1025" DrawAspect="Content" ObjectID="_1605086519" r:id="rId11"/>
+          <o:OLEObject Type="Embed" ProgID="Equation.DSMT4" ShapeID="_x0000_i1025" DrawAspect="Content" ObjectID="_1605102062" r:id="rId11"/>
         </w:object>
       </w:r>
       <w:r>
@@ -2505,6 +2505,8 @@
           <w:rtl/>
         </w:rPr>
       </w:pPr>
+      <w:bookmarkStart w:id="1" w:name="_GoBack"/>
+      <w:bookmarkEnd w:id="1"/>
     </w:p>
     <w:p>
       <w:pPr>
@@ -2615,32 +2617,30 @@
           <w:rFonts w:hint="cs"/>
           <w:rtl/>
         </w:rPr>
-        <w:t xml:space="preserve">סה"כ יש לנו </w:t>
+        <w:t xml:space="preserve">אנו נעצור כאשר </w:t>
+      </w:r>
+      <w:r>
+        <w:rPr>
+          <w:rFonts w:hint="cs"/>
+          <w:rtl/>
+        </w:rPr>
+        <w:t xml:space="preserve">לכל צומת יש רק </w:t>
       </w:r>
       <m:oMath>
-        <m:d>
-          <m:dPr>
-            <m:ctrlPr>
-              <w:rPr>
-                <w:rFonts w:ascii="Cambria Math" w:hAnsi="Cambria Math"/>
-                <w:i/>
-              </w:rPr>
-            </m:ctrlPr>
-          </m:dPr>
-          <m:e>
-            <m:r>
-              <w:rPr>
-                <w:rFonts w:ascii="Cambria Math" w:hAnsi="Cambria Math"/>
-              </w:rPr>
-              <m:t>k+l</m:t>
-            </m:r>
-          </m:e>
-        </m:d>
         <m:r>
           <w:rPr>
             <w:rFonts w:ascii="Cambria Math" w:hAnsi="Cambria Math"/>
           </w:rPr>
-          <m:t>!+1</m:t>
+          <m:t>l</m:t>
+        </m:r>
+        <m:r>
+          <m:rPr>
+            <m:sty m:val="p"/>
+          </m:rPr>
+          <w:rPr>
+            <w:rFonts w:ascii="Cambria Math" w:hAnsi="Cambria Math"/>
+          </w:rPr>
+          <m:t xml:space="preserve"> </m:t>
         </m:r>
       </m:oMath>
       <w:r>
@@ -2648,7 +2648,7 @@
           <w:rFonts w:eastAsiaTheme="minorEastAsia" w:hint="cs"/>
           <w:rtl/>
         </w:rPr>
-        <w:t xml:space="preserve"> מצבים אפשריים</w:t>
+        <w:t xml:space="preserve"> עלים</w:t>
       </w:r>
     </w:p>
     <w:p>
@@ -2659,21 +2659,66 @@
           <w:numId w:val="13"/>
         </w:numPr>
         <w:bidi/>
-        <w:rPr>
-          <w:b/>
-          <w:bCs/>
-          <w:color w:val="FF0000"/>
-        </w:rPr>
-      </w:pPr>
-      <w:r>
-        <w:rPr>
-          <w:rFonts w:hint="cs"/>
-          <w:b/>
-          <w:bCs/>
-          <w:color w:val="FF0000"/>
-          <w:rtl/>
-        </w:rPr>
-        <w:t>לפרסם בפייס ולבדוק</w:t>
+      </w:pPr>
+      <w:r>
+        <w:rPr>
+          <w:rFonts w:hint="cs"/>
+          <w:rtl/>
+        </w:rPr>
+        <w:t xml:space="preserve">סה"כ יש לנו </w:t>
+      </w:r>
+      <m:oMath>
+        <m:f>
+          <m:fPr>
+            <m:ctrlPr>
+              <w:rPr>
+                <w:rFonts w:ascii="Cambria Math" w:hAnsi="Cambria Math"/>
+                <w:i/>
+              </w:rPr>
+            </m:ctrlPr>
+          </m:fPr>
+          <m:num>
+            <m:d>
+              <m:dPr>
+                <m:ctrlPr>
+                  <w:rPr>
+                    <w:rFonts w:ascii="Cambria Math" w:hAnsi="Cambria Math"/>
+                    <w:i/>
+                  </w:rPr>
+                </m:ctrlPr>
+              </m:dPr>
+              <m:e>
+                <m:r>
+                  <w:rPr>
+                    <w:rFonts w:ascii="Cambria Math" w:hAnsi="Cambria Math"/>
+                  </w:rPr>
+                  <m:t>k+l</m:t>
+                </m:r>
+              </m:e>
+            </m:d>
+            <m:r>
+              <w:rPr>
+                <w:rFonts w:ascii="Cambria Math" w:hAnsi="Cambria Math"/>
+              </w:rPr>
+              <m:t>!</m:t>
+            </m:r>
+          </m:num>
+          <m:den>
+            <m:r>
+              <w:rPr>
+                <w:rFonts w:ascii="Cambria Math" w:hAnsi="Cambria Math"/>
+              </w:rPr>
+              <m:t>l!</m:t>
+            </m:r>
+          </m:den>
+        </m:f>
+      </m:oMath>
+      <w:r>
+        <w:rPr>
+          <w:rFonts w:eastAsiaTheme="minorEastAsia" w:hint="cs"/>
+          <w:rtl/>
+        </w:rPr>
+        <w:t xml:space="preserve"> מצבים</w:t>
       </w:r>
     </w:p>
     <w:p>
@@ -2890,9 +2935,6 @@
       <w:pPr>
         <w:pStyle w:val="1"/>
         <w:bidi/>
-        <w:rPr>
-          <w:rtl/>
-        </w:rPr>
       </w:pPr>
       <w:r>
         <w:rPr>
@@ -2920,60 +2962,9 @@
       <w:pPr>
         <w:bidi/>
         <w:rPr>
-          <w:rFonts w:hint="cs"/>
-          <w:b/>
-          <w:bCs/>
-          <w:color w:val="FF0000"/>
-          <w:rtl/>
-        </w:rPr>
-      </w:pPr>
-      <w:r>
-        <w:rPr>
-          <w:rFonts w:hint="cs"/>
-          <w:b/>
-          <w:bCs/>
-          <w:color w:val="FF0000"/>
-          <w:rtl/>
-        </w:rPr>
-        <w:t xml:space="preserve">שיפוצים </w:t>
-      </w:r>
-      <w:r>
-        <w:rPr>
-          <w:b/>
-          <w:bCs/>
-          <w:color w:val="FF0000"/>
-          <w:rtl/>
-        </w:rPr>
-        <w:t>–</w:t>
-      </w:r>
-      <w:r>
-        <w:rPr>
-          <w:rFonts w:hint="cs"/>
-          <w:b/>
-          <w:bCs/>
-          <w:color w:val="FF0000"/>
-          <w:rtl/>
-        </w:rPr>
-        <w:t xml:space="preserve"> תנאי שיש מספיק דלק ולוודא אינדקסים</w:t>
-      </w:r>
-      <w:r>
-        <w:rPr>
-          <w:b/>
-          <w:bCs/>
-          <w:color w:val="FF0000"/>
-        </w:rPr>
-        <w:t>/</w:t>
-      </w:r>
-      <w:r>
-        <w:rPr>
-          <w:rFonts w:hint="cs"/>
-          <w:b/>
-          <w:bCs/>
-          <w:color w:val="FF0000"/>
-          <w:rtl/>
-        </w:rPr>
-        <w:t>צמתים ברשימות</w:t>
-      </w:r>
+          <w:rtl/>
+        </w:rPr>
+      </w:pPr>
     </w:p>
     <w:p>
       <w:pPr>
@@ -3190,63 +3181,51 @@
                   </m:ctrlPr>
                 </m:dPr>
                 <m:e>
+                  <m:sSub>
+                    <m:sSubPr>
+                      <m:ctrlPr>
+                        <w:rPr>
+                          <w:rFonts w:ascii="Cambria Math" w:hAnsi="Cambria Math"/>
+                          <w:i/>
+                        </w:rPr>
+                      </m:ctrlPr>
+                    </m:sSubPr>
+                    <m:e>
+                      <m:r>
+                        <w:rPr>
+                          <w:rFonts w:ascii="Cambria Math" w:hAnsi="Cambria Math"/>
+                        </w:rPr>
+                        <m:t>t</m:t>
+                      </m:r>
+                    </m:e>
+                    <m:sub>
+                      <m:r>
+                        <w:rPr>
+                          <w:rFonts w:ascii="Cambria Math" w:hAnsi="Cambria Math"/>
+                        </w:rPr>
+                        <m:t>i</m:t>
+                      </m:r>
+                    </m:sub>
+                  </m:sSub>
                   <m:r>
                     <w:rPr>
                       <w:rFonts w:ascii="Cambria Math" w:hAnsi="Cambria Math"/>
                     </w:rPr>
-                    <m:t>t,d,T,F</m:t>
+                    <m:t>,d,T,F</m:t>
                   </m:r>
                 </m:e>
               </m:d>
             </m:e>
             <m:e>
-              <m:r>
-                <w:rPr>
-                  <w:rFonts w:ascii="Cambria Math" w:hAnsi="Cambria Math"/>
-                </w:rPr>
-                <m:t>t∈Ord, d=</m:t>
-              </m:r>
-              <m:sSub>
-                <m:sSubPr>
+              <m:eqArr>
+                <m:eqArrPr>
                   <m:ctrlPr>
                     <w:rPr>
                       <w:rFonts w:ascii="Cambria Math" w:hAnsi="Cambria Math"/>
                       <w:i/>
                     </w:rPr>
                   </m:ctrlPr>
-                </m:sSubPr>
-                <m:e>
-                  <m:r>
-                    <w:rPr>
-                      <w:rFonts w:ascii="Cambria Math" w:hAnsi="Cambria Math"/>
-                    </w:rPr>
-                    <m:t>d</m:t>
-                  </m:r>
-                </m:e>
-                <m:sub>
-                  <m:r>
-                    <w:rPr>
-                      <w:rFonts w:ascii="Cambria Math" w:hAnsi="Cambria Math"/>
-                    </w:rPr>
-                    <m:t>1</m:t>
-                  </m:r>
-                </m:sub>
-              </m:sSub>
-              <m:r>
-                <w:rPr>
-                  <w:rFonts w:ascii="Cambria Math" w:hAnsi="Cambria Math"/>
-                </w:rPr>
-                <m:t>-dist</m:t>
-              </m:r>
-              <m:d>
-                <m:dPr>
-                  <m:ctrlPr>
-                    <w:rPr>
-                      <w:rFonts w:ascii="Cambria Math" w:hAnsi="Cambria Math"/>
-                      <w:i/>
-                    </w:rPr>
-                  </m:ctrlPr>
-                </m:dPr>
+                </m:eqArrPr>
                 <m:e>
                   <m:sSub>
                     <m:sSubPr>
@@ -3262,7 +3241,41 @@
                         <w:rPr>
                           <w:rFonts w:ascii="Cambria Math" w:hAnsi="Cambria Math"/>
                         </w:rPr>
-                        <m:t>v</m:t>
+                        <m:t>t</m:t>
+                      </m:r>
+                    </m:e>
+                    <m:sub>
+                      <m:r>
+                        <w:rPr>
+                          <w:rFonts w:ascii="Cambria Math" w:hAnsi="Cambria Math"/>
+                        </w:rPr>
+                        <m:t>i</m:t>
+                      </m:r>
+                    </m:sub>
+                  </m:sSub>
+                  <m:r>
+                    <w:rPr>
+                      <w:rFonts w:ascii="Cambria Math" w:hAnsi="Cambria Math"/>
+                    </w:rPr>
+                    <m:t xml:space="preserve">∈Ord </m:t>
+                  </m:r>
+                </m:e>
+                <m:e>
+                  <m:sSub>
+                    <m:sSubPr>
+                      <m:ctrlPr>
+                        <w:rPr>
+                          <w:rFonts w:ascii="Cambria Math" w:hAnsi="Cambria Math"/>
+                          <w:i/>
+                        </w:rPr>
+                      </m:ctrlPr>
+                    </m:sSubPr>
+                    <m:e>
+                      <m:r>
+                        <w:rPr>
+                          <w:rFonts w:ascii="Cambria Math" w:hAnsi="Cambria Math"/>
+                        </w:rPr>
+                        <m:t>d</m:t>
                       </m:r>
                     </m:e>
                     <m:sub>
@@ -3278,103 +3291,311 @@
                     <w:rPr>
                       <w:rFonts w:ascii="Cambria Math" w:hAnsi="Cambria Math"/>
                     </w:rPr>
-                    <m:t>,t</m:t>
+                    <m:t>-dist</m:t>
                   </m:r>
-                </m:e>
-              </m:d>
-              <m:r>
-                <w:rPr>
-                  <w:rFonts w:ascii="Cambria Math" w:hAnsi="Cambria Math"/>
-                </w:rPr>
-                <m:t>,T=</m:t>
-              </m:r>
-              <m:sSub>
-                <m:sSubPr>
+                  <m:d>
+                    <m:dPr>
+                      <m:ctrlPr>
+                        <w:rPr>
+                          <w:rFonts w:ascii="Cambria Math" w:hAnsi="Cambria Math"/>
+                          <w:i/>
+                        </w:rPr>
+                      </m:ctrlPr>
+                    </m:dPr>
+                    <m:e>
+                      <m:sSub>
+                        <m:sSubPr>
+                          <m:ctrlPr>
+                            <w:rPr>
+                              <w:rFonts w:ascii="Cambria Math" w:hAnsi="Cambria Math"/>
+                              <w:i/>
+                            </w:rPr>
+                          </m:ctrlPr>
+                        </m:sSubPr>
+                        <m:e>
+                          <m:r>
+                            <w:rPr>
+                              <w:rFonts w:ascii="Cambria Math" w:hAnsi="Cambria Math"/>
+                            </w:rPr>
+                            <m:t>v</m:t>
+                          </m:r>
+                        </m:e>
+                        <m:sub>
+                          <m:r>
+                            <w:rPr>
+                              <w:rFonts w:ascii="Cambria Math" w:hAnsi="Cambria Math"/>
+                            </w:rPr>
+                            <m:t>1</m:t>
+                          </m:r>
+                        </m:sub>
+                      </m:sSub>
+                      <m:r>
+                        <w:rPr>
+                          <w:rFonts w:ascii="Cambria Math" w:hAnsi="Cambria Math"/>
+                        </w:rPr>
+                        <m:t>,</m:t>
+                      </m:r>
+                      <m:sSub>
+                        <m:sSubPr>
+                          <m:ctrlPr>
+                            <w:rPr>
+                              <w:rFonts w:ascii="Cambria Math" w:hAnsi="Cambria Math"/>
+                              <w:i/>
+                            </w:rPr>
+                          </m:ctrlPr>
+                        </m:sSubPr>
+                        <m:e>
+                          <m:r>
+                            <w:rPr>
+                              <w:rFonts w:ascii="Cambria Math" w:hAnsi="Cambria Math"/>
+                            </w:rPr>
+                            <m:t>t</m:t>
+                          </m:r>
+                        </m:e>
+                        <m:sub>
+                          <m:r>
+                            <w:rPr>
+                              <w:rFonts w:ascii="Cambria Math" w:hAnsi="Cambria Math"/>
+                            </w:rPr>
+                            <m:t>i</m:t>
+                          </m:r>
+                        </m:sub>
+                      </m:sSub>
+                    </m:e>
+                  </m:d>
+                  <m:r>
+                    <w:rPr>
+                      <w:rFonts w:ascii="Cambria Math" w:hAnsi="Cambria Math"/>
+                    </w:rPr>
+                    <m:t xml:space="preserve">≥0  </m:t>
+                  </m:r>
                   <m:ctrlPr>
                     <w:rPr>
-                      <w:rFonts w:ascii="Cambria Math" w:hAnsi="Cambria Math"/>
+                      <w:rFonts w:ascii="Cambria Math" w:eastAsia="Cambria Math" w:hAnsi="Cambria Math" w:cs="Cambria Math"/>
                       <w:i/>
                     </w:rPr>
                   </m:ctrlPr>
-                </m:sSubPr>
+                </m:e>
                 <m:e>
                   <m:r>
                     <w:rPr>
                       <w:rFonts w:ascii="Cambria Math" w:hAnsi="Cambria Math"/>
                     </w:rPr>
-                    <m:t>T</m:t>
+                    <m:t>d=</m:t>
                   </m:r>
-                </m:e>
-                <m:sub>
+                  <m:sSub>
+                    <m:sSubPr>
+                      <m:ctrlPr>
+                        <w:rPr>
+                          <w:rFonts w:ascii="Cambria Math" w:hAnsi="Cambria Math"/>
+                          <w:i/>
+                        </w:rPr>
+                      </m:ctrlPr>
+                    </m:sSubPr>
+                    <m:e>
+                      <m:r>
+                        <w:rPr>
+                          <w:rFonts w:ascii="Cambria Math" w:hAnsi="Cambria Math"/>
+                        </w:rPr>
+                        <m:t>d</m:t>
+                      </m:r>
+                    </m:e>
+                    <m:sub>
+                      <m:r>
+                        <w:rPr>
+                          <w:rFonts w:ascii="Cambria Math" w:hAnsi="Cambria Math"/>
+                        </w:rPr>
+                        <m:t>1</m:t>
+                      </m:r>
+                    </m:sub>
+                  </m:sSub>
                   <m:r>
                     <w:rPr>
                       <w:rFonts w:ascii="Cambria Math" w:hAnsi="Cambria Math"/>
                     </w:rPr>
-                    <m:t>1</m:t>
+                    <m:t>-dist</m:t>
                   </m:r>
-                </m:sub>
-              </m:sSub>
-              <m:r>
-                <w:rPr>
-                  <w:rFonts w:ascii="Cambria Math" w:hAnsi="Cambria Math"/>
-                </w:rPr>
-                <m:t>\</m:t>
-              </m:r>
-              <m:r>
-                <m:rPr>
-                  <m:lit/>
-                </m:rPr>
-                <w:rPr>
-                  <w:rFonts w:ascii="Cambria Math" w:hAnsi="Cambria Math"/>
-                </w:rPr>
-                <m:t>{</m:t>
-              </m:r>
-              <m:r>
-                <w:rPr>
-                  <w:rFonts w:ascii="Cambria Math" w:hAnsi="Cambria Math"/>
-                </w:rPr>
-                <m:t>i</m:t>
-              </m:r>
+                  <m:d>
+                    <m:dPr>
+                      <m:ctrlPr>
+                        <w:rPr>
+                          <w:rFonts w:ascii="Cambria Math" w:hAnsi="Cambria Math"/>
+                          <w:i/>
+                        </w:rPr>
+                      </m:ctrlPr>
+                    </m:dPr>
+                    <m:e>
+                      <m:sSub>
+                        <m:sSubPr>
+                          <m:ctrlPr>
+                            <w:rPr>
+                              <w:rFonts w:ascii="Cambria Math" w:hAnsi="Cambria Math"/>
+                              <w:i/>
+                            </w:rPr>
+                          </m:ctrlPr>
+                        </m:sSubPr>
+                        <m:e>
+                          <m:r>
+                            <w:rPr>
+                              <w:rFonts w:ascii="Cambria Math" w:hAnsi="Cambria Math"/>
+                            </w:rPr>
+                            <m:t>v</m:t>
+                          </m:r>
+                        </m:e>
+                        <m:sub>
+                          <m:r>
+                            <w:rPr>
+                              <w:rFonts w:ascii="Cambria Math" w:hAnsi="Cambria Math"/>
+                            </w:rPr>
+                            <m:t>1</m:t>
+                          </m:r>
+                        </m:sub>
+                      </m:sSub>
+                      <m:r>
+                        <w:rPr>
+                          <w:rFonts w:ascii="Cambria Math" w:hAnsi="Cambria Math"/>
+                        </w:rPr>
+                        <m:t>,</m:t>
+                      </m:r>
+                      <m:sSub>
+                        <m:sSubPr>
+                          <m:ctrlPr>
+                            <w:rPr>
+                              <w:rFonts w:ascii="Cambria Math" w:hAnsi="Cambria Math"/>
+                              <w:i/>
+                            </w:rPr>
+                          </m:ctrlPr>
+                        </m:sSubPr>
+                        <m:e>
+                          <m:r>
+                            <w:rPr>
+                              <w:rFonts w:ascii="Cambria Math" w:hAnsi="Cambria Math"/>
+                            </w:rPr>
+                            <m:t>t</m:t>
+                          </m:r>
+                        </m:e>
+                        <m:sub>
+                          <m:r>
+                            <w:rPr>
+                              <w:rFonts w:ascii="Cambria Math" w:hAnsi="Cambria Math"/>
+                            </w:rPr>
+                            <m:t>i</m:t>
+                          </m:r>
+                        </m:sub>
+                      </m:sSub>
+                    </m:e>
+                  </m:d>
+                  <m:ctrlPr>
+                    <w:rPr>
+                      <w:rFonts w:ascii="Cambria Math" w:eastAsia="Cambria Math" w:hAnsi="Cambria Math" w:cs="Cambria Math"/>
+                      <w:i/>
+                    </w:rPr>
+                  </m:ctrlPr>
+                </m:e>
+                <m:e>
+                  <m:r>
+                    <w:rPr>
+                      <w:rFonts w:ascii="Cambria Math" w:hAnsi="Cambria Math"/>
+                    </w:rPr>
+                    <m:t>T=</m:t>
+                  </m:r>
+                  <m:sSub>
+                    <m:sSubPr>
+                      <m:ctrlPr>
+                        <w:rPr>
+                          <w:rFonts w:ascii="Cambria Math" w:hAnsi="Cambria Math"/>
+                          <w:i/>
+                        </w:rPr>
+                      </m:ctrlPr>
+                    </m:sSubPr>
+                    <m:e>
+                      <m:r>
+                        <w:rPr>
+                          <w:rFonts w:ascii="Cambria Math" w:hAnsi="Cambria Math"/>
+                        </w:rPr>
+                        <m:t>T</m:t>
+                      </m:r>
+                    </m:e>
+                    <m:sub>
+                      <m:r>
+                        <w:rPr>
+                          <w:rFonts w:ascii="Cambria Math" w:hAnsi="Cambria Math"/>
+                        </w:rPr>
+                        <m:t>1</m:t>
+                      </m:r>
+                    </m:sub>
+                  </m:sSub>
+                  <m:r>
+                    <w:rPr>
+                      <w:rFonts w:ascii="Cambria Math" w:hAnsi="Cambria Math"/>
+                    </w:rPr>
+                    <m:t>\</m:t>
+                  </m:r>
+                  <m:r>
+                    <m:rPr>
+                      <m:lit/>
+                    </m:rPr>
+                    <w:rPr>
+                      <w:rFonts w:ascii="Cambria Math" w:hAnsi="Cambria Math"/>
+                    </w:rPr>
+                    <m:t>{</m:t>
+                  </m:r>
+                  <m:r>
+                    <w:rPr>
+                      <w:rFonts w:ascii="Cambria Math" w:hAnsi="Cambria Math"/>
+                    </w:rPr>
+                    <m:t>i}</m:t>
+                  </m:r>
+                  <m:ctrlPr>
+                    <w:rPr>
+                      <w:rFonts w:ascii="Cambria Math" w:eastAsia="Cambria Math" w:hAnsi="Cambria Math" w:cs="Cambria Math"/>
+                      <w:i/>
+                    </w:rPr>
+                  </m:ctrlPr>
+                </m:e>
+                <m:e>
+                  <m:r>
+                    <w:rPr>
+                      <w:rFonts w:ascii="Cambria Math" w:hAnsi="Cambria Math"/>
+                    </w:rPr>
+                    <m:t>F=</m:t>
+                  </m:r>
+                  <m:sSub>
+                    <m:sSubPr>
+                      <m:ctrlPr>
+                        <w:rPr>
+                          <w:rFonts w:ascii="Cambria Math" w:hAnsi="Cambria Math"/>
+                          <w:i/>
+                        </w:rPr>
+                      </m:ctrlPr>
+                    </m:sSubPr>
+                    <m:e>
+                      <m:r>
+                        <w:rPr>
+                          <w:rFonts w:ascii="Cambria Math" w:hAnsi="Cambria Math"/>
+                        </w:rPr>
+                        <m:t>F</m:t>
+                      </m:r>
+                    </m:e>
+                    <m:sub>
+                      <m:r>
+                        <w:rPr>
+                          <w:rFonts w:ascii="Cambria Math" w:hAnsi="Cambria Math"/>
+                        </w:rPr>
+                        <m:t>1</m:t>
+                      </m:r>
+                    </m:sub>
+                  </m:sSub>
+                  <m:r>
+                    <w:rPr>
+                      <w:rFonts w:ascii="Cambria Math" w:hAnsi="Cambria Math"/>
+                    </w:rPr>
+                    <m:t>∪{i}</m:t>
+                  </m:r>
+                </m:e>
+              </m:eqArr>
             </m:e>
           </m:d>
-          <m:r>
-            <w:rPr>
-              <w:rFonts w:ascii="Cambria Math" w:hAnsi="Cambria Math"/>
-            </w:rPr>
-            <m:t>,F=</m:t>
-          </m:r>
-          <m:sSub>
-            <m:sSubPr>
-              <m:ctrlPr>
-                <w:rPr>
-                  <w:rFonts w:ascii="Cambria Math" w:hAnsi="Cambria Math"/>
-                  <w:i/>
-                </w:rPr>
-              </m:ctrlPr>
-            </m:sSubPr>
-            <m:e>
-              <m:r>
-                <w:rPr>
-                  <w:rFonts w:ascii="Cambria Math" w:hAnsi="Cambria Math"/>
-                </w:rPr>
-                <m:t>F</m:t>
-              </m:r>
-            </m:e>
-            <m:sub>
-              <m:r>
-                <w:rPr>
-                  <w:rFonts w:ascii="Cambria Math" w:hAnsi="Cambria Math"/>
-                </w:rPr>
-                <m:t>1</m:t>
-              </m:r>
-            </m:sub>
-          </m:sSub>
-          <m:r>
-            <w:rPr>
-              <w:rFonts w:ascii="Cambria Math" w:hAnsi="Cambria Math"/>
-            </w:rPr>
-            <m:t>∪{i}}</m:t>
-          </m:r>
         </m:oMath>
       </m:oMathPara>
     </w:p>
@@ -3569,104 +3790,300 @@
             <w:rPr>
               <w:rFonts w:ascii="Cambria Math" w:hAnsi="Cambria Math"/>
             </w:rPr>
-            <m:t>={(f,d,T,F)|f∈GasStations, d=</m:t>
+            <m:t>=</m:t>
           </m:r>
-          <m:sSub>
-            <m:sSubPr>
+          <m:d>
+            <m:dPr>
+              <m:begChr m:val="{"/>
+              <m:endChr m:val="}"/>
               <m:ctrlPr>
                 <w:rPr>
                   <w:rFonts w:ascii="Cambria Math" w:hAnsi="Cambria Math"/>
                   <w:i/>
                 </w:rPr>
               </m:ctrlPr>
-            </m:sSubPr>
+            </m:dPr>
             <m:e>
-              <m:r>
-                <w:rPr>
-                  <w:rFonts w:ascii="Cambria Math" w:hAnsi="Cambria Math"/>
-                </w:rPr>
-                <m:t>d</m:t>
-              </m:r>
+              <m:d>
+                <m:dPr>
+                  <m:ctrlPr>
+                    <w:rPr>
+                      <w:rFonts w:ascii="Cambria Math" w:hAnsi="Cambria Math"/>
+                      <w:i/>
+                    </w:rPr>
+                  </m:ctrlPr>
+                </m:dPr>
+                <m:e>
+                  <m:r>
+                    <w:rPr>
+                      <w:rFonts w:ascii="Cambria Math" w:hAnsi="Cambria Math"/>
+                    </w:rPr>
+                    <m:t>f</m:t>
+                  </m:r>
+                  <m:r>
+                    <w:rPr>
+                      <w:rFonts w:ascii="Cambria Math" w:hAnsi="Cambria Math"/>
+                    </w:rPr>
+                    <m:t>,d,T,F</m:t>
+                  </m:r>
+                </m:e>
+              </m:d>
             </m:e>
-            <m:sub>
-              <m:r>
-                <w:rPr>
-                  <w:rFonts w:ascii="Cambria Math" w:hAnsi="Cambria Math"/>
-                </w:rPr>
-                <m:t>refuel</m:t>
-              </m:r>
-            </m:sub>
-          </m:sSub>
-          <m:r>
-            <w:rPr>
-              <w:rFonts w:ascii="Cambria Math" w:hAnsi="Cambria Math"/>
-            </w:rPr>
-            <m:t>,</m:t>
-          </m:r>
-          <m:sSub>
-            <m:sSubPr>
-              <m:ctrlPr>
-                <w:rPr>
-                  <w:rFonts w:ascii="Cambria Math" w:hAnsi="Cambria Math"/>
-                  <w:i/>
-                </w:rPr>
-              </m:ctrlPr>
-            </m:sSubPr>
             <m:e>
-              <m:r>
-                <w:rPr>
-                  <w:rFonts w:ascii="Cambria Math" w:hAnsi="Cambria Math"/>
-                </w:rPr>
-                <m:t>T=T</m:t>
-              </m:r>
+              <m:eqArr>
+                <m:eqArrPr>
+                  <m:ctrlPr>
+                    <w:rPr>
+                      <w:rFonts w:ascii="Cambria Math" w:hAnsi="Cambria Math"/>
+                      <w:i/>
+                    </w:rPr>
+                  </m:ctrlPr>
+                </m:eqArrPr>
+                <m:e>
+                  <m:r>
+                    <w:rPr>
+                      <w:rFonts w:ascii="Cambria Math" w:hAnsi="Cambria Math"/>
+                    </w:rPr>
+                    <m:t>f</m:t>
+                  </m:r>
+                  <m:r>
+                    <w:rPr>
+                      <w:rFonts w:ascii="Cambria Math" w:hAnsi="Cambria Math"/>
+                    </w:rPr>
+                    <m:t>∈</m:t>
+                  </m:r>
+                  <m:r>
+                    <w:rPr>
+                      <w:rFonts w:ascii="Cambria Math" w:hAnsi="Cambria Math"/>
+                    </w:rPr>
+                    <m:t>GasStations</m:t>
+                  </m:r>
+                  <m:r>
+                    <w:rPr>
+                      <w:rFonts w:ascii="Cambria Math" w:hAnsi="Cambria Math"/>
+                    </w:rPr>
+                    <m:t xml:space="preserve"> </m:t>
+                  </m:r>
+                </m:e>
+                <m:e>
+                  <m:sSub>
+                    <m:sSubPr>
+                      <m:ctrlPr>
+                        <w:rPr>
+                          <w:rFonts w:ascii="Cambria Math" w:hAnsi="Cambria Math"/>
+                          <w:i/>
+                        </w:rPr>
+                      </m:ctrlPr>
+                    </m:sSubPr>
+                    <m:e>
+                      <m:r>
+                        <w:rPr>
+                          <w:rFonts w:ascii="Cambria Math" w:hAnsi="Cambria Math"/>
+                        </w:rPr>
+                        <m:t>d</m:t>
+                      </m:r>
+                    </m:e>
+                    <m:sub>
+                      <m:r>
+                        <w:rPr>
+                          <w:rFonts w:ascii="Cambria Math" w:hAnsi="Cambria Math"/>
+                        </w:rPr>
+                        <m:t>1</m:t>
+                      </m:r>
+                    </m:sub>
+                  </m:sSub>
+                  <m:r>
+                    <w:rPr>
+                      <w:rFonts w:ascii="Cambria Math" w:hAnsi="Cambria Math"/>
+                    </w:rPr>
+                    <m:t>-dist</m:t>
+                  </m:r>
+                  <m:d>
+                    <m:dPr>
+                      <m:ctrlPr>
+                        <w:rPr>
+                          <w:rFonts w:ascii="Cambria Math" w:hAnsi="Cambria Math"/>
+                          <w:i/>
+                        </w:rPr>
+                      </m:ctrlPr>
+                    </m:dPr>
+                    <m:e>
+                      <m:sSub>
+                        <m:sSubPr>
+                          <m:ctrlPr>
+                            <w:rPr>
+                              <w:rFonts w:ascii="Cambria Math" w:hAnsi="Cambria Math"/>
+                              <w:i/>
+                            </w:rPr>
+                          </m:ctrlPr>
+                        </m:sSubPr>
+                        <m:e>
+                          <m:r>
+                            <w:rPr>
+                              <w:rFonts w:ascii="Cambria Math" w:hAnsi="Cambria Math"/>
+                            </w:rPr>
+                            <m:t>v</m:t>
+                          </m:r>
+                        </m:e>
+                        <m:sub>
+                          <m:r>
+                            <w:rPr>
+                              <w:rFonts w:ascii="Cambria Math" w:hAnsi="Cambria Math"/>
+                            </w:rPr>
+                            <m:t>1</m:t>
+                          </m:r>
+                        </m:sub>
+                      </m:sSub>
+                      <m:r>
+                        <w:rPr>
+                          <w:rFonts w:ascii="Cambria Math" w:hAnsi="Cambria Math"/>
+                        </w:rPr>
+                        <m:t>,</m:t>
+                      </m:r>
+                      <m:r>
+                        <w:rPr>
+                          <w:rFonts w:ascii="Cambria Math" w:hAnsi="Cambria Math"/>
+                        </w:rPr>
+                        <m:t>f</m:t>
+                      </m:r>
+                    </m:e>
+                  </m:d>
+                  <m:r>
+                    <w:rPr>
+                      <w:rFonts w:ascii="Cambria Math" w:hAnsi="Cambria Math"/>
+                    </w:rPr>
+                    <m:t>≥0</m:t>
+                  </m:r>
+                  <m:ctrlPr>
+                    <w:rPr>
+                      <w:rFonts w:ascii="Cambria Math" w:eastAsia="Cambria Math" w:hAnsi="Cambria Math" w:cs="Cambria Math"/>
+                      <w:i/>
+                    </w:rPr>
+                  </m:ctrlPr>
+                </m:e>
+                <m:e>
+                  <m:r>
+                    <w:rPr>
+                      <w:rFonts w:ascii="Cambria Math" w:hAnsi="Cambria Math"/>
+                    </w:rPr>
+                    <m:t>d</m:t>
+                  </m:r>
+                  <m:r>
+                    <w:rPr>
+                      <w:rFonts w:ascii="Cambria Math" w:hAnsi="Cambria Math"/>
+                    </w:rPr>
+                    <m:t>=</m:t>
+                  </m:r>
+                  <m:sSub>
+                    <m:sSubPr>
+                      <m:ctrlPr>
+                        <w:rPr>
+                          <w:rFonts w:ascii="Cambria Math" w:hAnsi="Cambria Math"/>
+                          <w:i/>
+                        </w:rPr>
+                      </m:ctrlPr>
+                    </m:sSubPr>
+                    <m:e>
+                      <m:r>
+                        <w:rPr>
+                          <w:rFonts w:ascii="Cambria Math" w:hAnsi="Cambria Math"/>
+                        </w:rPr>
+                        <m:t>d</m:t>
+                      </m:r>
+                    </m:e>
+                    <m:sub>
+                      <m:r>
+                        <w:rPr>
+                          <w:rFonts w:ascii="Cambria Math" w:hAnsi="Cambria Math"/>
+                        </w:rPr>
+                        <m:t>refuel</m:t>
+                      </m:r>
+                    </m:sub>
+                  </m:sSub>
+                  <m:ctrlPr>
+                    <w:rPr>
+                      <w:rFonts w:ascii="Cambria Math" w:eastAsia="Cambria Math" w:hAnsi="Cambria Math" w:cs="Cambria Math"/>
+                      <w:i/>
+                    </w:rPr>
+                  </m:ctrlPr>
+                </m:e>
+                <m:e>
+                  <m:r>
+                    <w:rPr>
+                      <w:rFonts w:ascii="Cambria Math" w:hAnsi="Cambria Math"/>
+                    </w:rPr>
+                    <m:t>T=</m:t>
+                  </m:r>
+                  <m:sSub>
+                    <m:sSubPr>
+                      <m:ctrlPr>
+                        <w:rPr>
+                          <w:rFonts w:ascii="Cambria Math" w:hAnsi="Cambria Math"/>
+                          <w:i/>
+                        </w:rPr>
+                      </m:ctrlPr>
+                    </m:sSubPr>
+                    <m:e>
+                      <m:r>
+                        <w:rPr>
+                          <w:rFonts w:ascii="Cambria Math" w:hAnsi="Cambria Math"/>
+                        </w:rPr>
+                        <m:t>T</m:t>
+                      </m:r>
+                    </m:e>
+                    <m:sub>
+                      <m:r>
+                        <w:rPr>
+                          <w:rFonts w:ascii="Cambria Math" w:hAnsi="Cambria Math"/>
+                        </w:rPr>
+                        <m:t>1</m:t>
+                      </m:r>
+                    </m:sub>
+                  </m:sSub>
+                  <m:ctrlPr>
+                    <w:rPr>
+                      <w:rFonts w:ascii="Cambria Math" w:eastAsia="Cambria Math" w:hAnsi="Cambria Math" w:cs="Cambria Math"/>
+                      <w:i/>
+                    </w:rPr>
+                  </m:ctrlPr>
+                </m:e>
+                <m:e>
+                  <m:r>
+                    <w:rPr>
+                      <w:rFonts w:ascii="Cambria Math" w:hAnsi="Cambria Math"/>
+                    </w:rPr>
+                    <m:t>F=</m:t>
+                  </m:r>
+                  <m:sSub>
+                    <m:sSubPr>
+                      <m:ctrlPr>
+                        <w:rPr>
+                          <w:rFonts w:ascii="Cambria Math" w:hAnsi="Cambria Math"/>
+                          <w:i/>
+                        </w:rPr>
+                      </m:ctrlPr>
+                    </m:sSubPr>
+                    <m:e>
+                      <m:r>
+                        <w:rPr>
+                          <w:rFonts w:ascii="Cambria Math" w:hAnsi="Cambria Math"/>
+                        </w:rPr>
+                        <m:t>F</m:t>
+                      </m:r>
+                    </m:e>
+                    <m:sub>
+                      <m:r>
+                        <w:rPr>
+                          <w:rFonts w:ascii="Cambria Math" w:hAnsi="Cambria Math"/>
+                        </w:rPr>
+                        <m:t>1</m:t>
+                      </m:r>
+                    </m:sub>
+                  </m:sSub>
+                </m:e>
+              </m:eqArr>
             </m:e>
-            <m:sub>
-              <m:r>
-                <w:rPr>
-                  <w:rFonts w:ascii="Cambria Math" w:hAnsi="Cambria Math"/>
-                </w:rPr>
-                <m:t>1</m:t>
-              </m:r>
-            </m:sub>
-          </m:sSub>
-          <m:r>
-            <w:rPr>
-              <w:rFonts w:ascii="Cambria Math" w:hAnsi="Cambria Math"/>
-            </w:rPr>
-            <m:t>,</m:t>
-          </m:r>
-          <m:sSub>
-            <m:sSubPr>
-              <m:ctrlPr>
-                <w:rPr>
-                  <w:rFonts w:ascii="Cambria Math" w:hAnsi="Cambria Math"/>
-                  <w:i/>
-                </w:rPr>
-              </m:ctrlPr>
-            </m:sSubPr>
-            <m:e>
-              <m:r>
-                <w:rPr>
-                  <w:rFonts w:ascii="Cambria Math" w:hAnsi="Cambria Math"/>
-                </w:rPr>
-                <m:t>F=F</m:t>
-              </m:r>
-            </m:e>
-            <m:sub>
-              <m:r>
-                <w:rPr>
-                  <w:rFonts w:ascii="Cambria Math" w:hAnsi="Cambria Math"/>
-                </w:rPr>
-                <m:t>1</m:t>
-              </m:r>
-            </m:sub>
-          </m:sSub>
-          <m:r>
-            <w:rPr>
-              <w:rFonts w:ascii="Cambria Math" w:hAnsi="Cambria Math"/>
-            </w:rPr>
-            <m:t>}</m:t>
-          </m:r>
+          </m:d>
         </m:oMath>
       </m:oMathPara>
     </w:p>
@@ -4315,33 +4732,36 @@
     </w:p>
     <w:p>
       <w:pPr>
-        <w:bidi/>
-        <w:rPr>
-          <w:b/>
-          <w:bCs/>
-          <w:color w:val="FF0000"/>
-          <w:rtl/>
-        </w:rPr>
-      </w:pPr>
-      <w:r>
-        <w:rPr>
-          <w:rFonts w:hint="cs"/>
-          <w:b/>
-          <w:bCs/>
-          <w:color w:val="FF0000"/>
-          <w:rtl/>
-        </w:rPr>
-        <w:t>להוסיף הסברים</w:t>
-      </w:r>
-    </w:p>
-    <w:p>
-      <w:pPr>
         <w:pStyle w:val="a3"/>
         <w:numPr>
           <w:ilvl w:val="0"/>
           <w:numId w:val="3"/>
         </w:numPr>
         <w:bidi/>
+      </w:pPr>
+      <w:r>
+        <w:rPr>
+          <w:rFonts w:hint="cs"/>
+          <w:rtl/>
+        </w:rPr>
+        <w:t xml:space="preserve">ניתן לראות את הפתרון לבעיית המפה עבור אלגוריתם חיפוש </w:t>
+      </w:r>
+      <w:proofErr w:type="spellStart"/>
+      <w:r>
+        <w:t>UniformCost</w:t>
+      </w:r>
+      <w:proofErr w:type="spellEnd"/>
+      <w:r>
+        <w:rPr>
+          <w:rFonts w:hint="cs"/>
+          <w:rtl/>
+        </w:rPr>
+        <w:t xml:space="preserve"> עבור משקלי קשתות 1 ולכן האלגוריתם קביל ואנו מקבלים פתרון אופטימלי.</w:t>
+      </w:r>
+    </w:p>
+    <w:p>
+      <w:pPr>
+        <w:bidi/>
         <w:rPr>
           <w:rtl/>
         </w:rPr>
@@ -4355,10 +4775,10 @@
           <wp:anchor distT="0" distB="0" distL="114300" distR="114300" simplePos="0" relativeHeight="251662336" behindDoc="0" locked="0" layoutInCell="1" allowOverlap="1">
             <wp:simplePos x="0" y="0"/>
             <wp:positionH relativeFrom="column">
-              <wp:posOffset>-142240</wp:posOffset>
+              <wp:posOffset>-175260</wp:posOffset>
             </wp:positionH>
             <wp:positionV relativeFrom="paragraph">
-              <wp:posOffset>308610</wp:posOffset>
+              <wp:posOffset>229870</wp:posOffset>
             </wp:positionV>
             <wp:extent cx="6855460" cy="806450"/>
             <wp:effectExtent l="0" t="0" r="2540" b="0"/>
@@ -4419,6 +4839,15 @@
       <w:pPr>
         <w:pStyle w:val="a3"/>
         <w:bidi/>
+        <w:rPr>
+          <w:rtl/>
+        </w:rPr>
+      </w:pPr>
+    </w:p>
+    <w:p>
+      <w:pPr>
+        <w:pStyle w:val="a3"/>
+        <w:bidi/>
       </w:pPr>
     </w:p>
     <w:p>
@@ -4438,10 +4867,10 @@
           <wp:anchor distT="0" distB="0" distL="114300" distR="114300" simplePos="0" relativeHeight="251663360" behindDoc="0" locked="0" layoutInCell="1" allowOverlap="1">
             <wp:simplePos x="0" y="0"/>
             <wp:positionH relativeFrom="column">
-              <wp:posOffset>-208915</wp:posOffset>
+              <wp:posOffset>-186055</wp:posOffset>
             </wp:positionH>
             <wp:positionV relativeFrom="paragraph">
-              <wp:posOffset>315595</wp:posOffset>
+              <wp:posOffset>447040</wp:posOffset>
             </wp:positionV>
             <wp:extent cx="6855460" cy="751840"/>
             <wp:effectExtent l="0" t="0" r="2540" b="0"/>
@@ -4497,19 +4926,51 @@
           </wp:anchor>
         </w:drawing>
       </w:r>
+      <w:r>
+        <w:rPr>
+          <w:rFonts w:hint="cs"/>
+          <w:rtl/>
+        </w:rPr>
+        <w:t>עבור אותה בעיה כעת משקלי הקשתות אינם זהים ומייצגים את המרחק האווירי בין צמתים שונים במפה לכן מן הסתם שנקבל פתרון שונה שהרי המפה שונה.</w:t>
+      </w:r>
     </w:p>
     <w:p>
       <w:pPr>
         <w:pStyle w:val="a3"/>
-        <w:numPr>
-          <w:ilvl w:val="0"/>
-          <w:numId w:val="3"/>
-        </w:numPr>
+        <w:bidi/>
+        <w:ind w:left="360"/>
+        <w:rPr>
+          <w:rtl/>
+        </w:rPr>
+      </w:pPr>
+    </w:p>
+    <w:p>
+      <w:pPr>
+        <w:pStyle w:val="a3"/>
+        <w:bidi/>
+        <w:ind w:left="360"/>
+        <w:rPr>
+          <w:rtl/>
+        </w:rPr>
+      </w:pPr>
+    </w:p>
+    <w:p>
+      <w:pPr>
+        <w:pStyle w:val="a3"/>
+        <w:bidi/>
+        <w:ind w:left="360"/>
+        <w:rPr>
+          <w:rtl/>
+        </w:rPr>
+      </w:pPr>
+    </w:p>
+    <w:p>
+      <w:pPr>
+        <w:pStyle w:val="1"/>
         <w:bidi/>
         <w:rPr>
           <w:b/>
           <w:bCs/>
-          <w:color w:val="FF0000"/>
           <w:rtl/>
         </w:rPr>
       </w:pPr>
@@ -4518,67 +4979,9 @@
           <w:rFonts w:hint="cs"/>
           <w:b/>
           <w:bCs/>
-          <w:color w:val="FF0000"/>
-          <w:rtl/>
-        </w:rPr>
-        <w:t>יצא שונה לג</w:t>
-      </w:r>
-      <w:r>
-        <w:rPr>
-          <w:rFonts w:hint="cs"/>
-          <w:b/>
-          <w:bCs/>
-          <w:color w:val="FF0000"/>
-          <w:rtl/>
-        </w:rPr>
-        <w:t>'</w:t>
-      </w:r>
-      <w:r>
-        <w:rPr>
-          <w:rFonts w:hint="cs"/>
-          <w:b/>
-          <w:bCs/>
-          <w:color w:val="FF0000"/>
-          <w:rtl/>
-        </w:rPr>
-        <w:t>ונס</w:t>
-      </w:r>
-    </w:p>
-    <w:p>
-      <w:pPr>
-        <w:pStyle w:val="a3"/>
-        <w:bidi/>
-        <w:rPr>
-          <w:rtl/>
-        </w:rPr>
-      </w:pPr>
-    </w:p>
-    <w:p>
-      <w:pPr>
-        <w:pStyle w:val="a3"/>
-        <w:bidi/>
-        <w:rPr>
-          <w:rtl/>
-        </w:rPr>
-      </w:pPr>
-    </w:p>
-    <w:p>
-      <w:pPr>
-        <w:pStyle w:val="1"/>
-        <w:bidi/>
-        <w:rPr>
-          <w:b/>
-          <w:bCs/>
-          <w:rtl/>
-        </w:rPr>
-      </w:pPr>
-      <w:r>
-        <w:rPr>
-          <w:rFonts w:hint="cs"/>
-          <w:b/>
-          <w:bCs/>
-          <w:rtl/>
-        </w:rPr>
+          <w:rtl/>
+        </w:rPr>
+        <w:lastRenderedPageBreak/>
         <w:t xml:space="preserve">חלק </w:t>
       </w:r>
       <w:r>
@@ -4732,7 +5135,6 @@
           <w:rFonts w:eastAsiaTheme="minorEastAsia" w:hint="cs"/>
           <w:noProof/>
         </w:rPr>
-        <w:lastRenderedPageBreak/>
         <w:drawing>
           <wp:inline distT="0" distB="0" distL="0" distR="0">
             <wp:extent cx="6855460" cy="1190625"/>
@@ -4787,6 +5189,15 @@
       <w:pPr>
         <w:pStyle w:val="1"/>
         <w:bidi/>
+        <w:rPr>
+          <w:rtl/>
+        </w:rPr>
+      </w:pPr>
+    </w:p>
+    <w:p>
+      <w:pPr>
+        <w:pStyle w:val="1"/>
+        <w:bidi/>
       </w:pPr>
       <w:r>
         <w:rPr>
@@ -4888,6 +5299,102 @@
     <w:p>
       <w:pPr>
         <w:bidi/>
+        <w:rPr>
+          <w:rtl/>
+        </w:rPr>
+      </w:pPr>
+    </w:p>
+    <w:p>
+      <w:pPr>
+        <w:bidi/>
+        <w:rPr>
+          <w:rtl/>
+        </w:rPr>
+      </w:pPr>
+    </w:p>
+    <w:p>
+      <w:pPr>
+        <w:bidi/>
+        <w:rPr>
+          <w:rtl/>
+        </w:rPr>
+      </w:pPr>
+    </w:p>
+    <w:p>
+      <w:pPr>
+        <w:bidi/>
+        <w:rPr>
+          <w:rtl/>
+        </w:rPr>
+      </w:pPr>
+    </w:p>
+    <w:p>
+      <w:pPr>
+        <w:bidi/>
+        <w:rPr>
+          <w:rtl/>
+        </w:rPr>
+      </w:pPr>
+    </w:p>
+    <w:p>
+      <w:pPr>
+        <w:bidi/>
+        <w:rPr>
+          <w:rtl/>
+        </w:rPr>
+      </w:pPr>
+    </w:p>
+    <w:p>
+      <w:pPr>
+        <w:bidi/>
+        <w:rPr>
+          <w:rtl/>
+        </w:rPr>
+      </w:pPr>
+    </w:p>
+    <w:p>
+      <w:pPr>
+        <w:bidi/>
+        <w:rPr>
+          <w:rtl/>
+        </w:rPr>
+      </w:pPr>
+    </w:p>
+    <w:p>
+      <w:pPr>
+        <w:bidi/>
+        <w:rPr>
+          <w:rtl/>
+        </w:rPr>
+      </w:pPr>
+    </w:p>
+    <w:p>
+      <w:pPr>
+        <w:bidi/>
+        <w:rPr>
+          <w:rtl/>
+        </w:rPr>
+      </w:pPr>
+    </w:p>
+    <w:p>
+      <w:pPr>
+        <w:bidi/>
+        <w:rPr>
+          <w:rtl/>
+        </w:rPr>
+      </w:pPr>
+    </w:p>
+    <w:p>
+      <w:pPr>
+        <w:bidi/>
+        <w:rPr>
+          <w:rtl/>
+        </w:rPr>
+      </w:pPr>
+    </w:p>
+    <w:p>
+      <w:pPr>
+        <w:bidi/>
       </w:pPr>
     </w:p>
     <w:p>
@@ -4903,15 +5410,13 @@
           <w:rFonts w:hint="cs"/>
           <w:rtl/>
         </w:rPr>
+        <w:lastRenderedPageBreak/>
         <w:t>סעיף 12:</w:t>
       </w:r>
     </w:p>
     <w:p>
       <w:pPr>
         <w:bidi/>
-        <w:rPr>
-          <w:rtl/>
-        </w:rPr>
       </w:pPr>
       <w:r>
         <w:rPr>
@@ -4947,11 +5452,6 @@
     <w:p>
       <w:pPr>
         <w:bidi/>
-      </w:pPr>
-    </w:p>
-    <w:p>
-      <w:pPr>
-        <w:bidi/>
         <w:rPr>
           <w:rtl/>
         </w:rPr>
@@ -4963,14 +5463,6 @@
         </w:rPr>
         <w:t>עקומת המרחק אינה מונוטונית לחלוטין שכן היוריסטיקה אינה מושלמת וניתן לתכנן גרף באופן כזה שלא יהיה פגיעה במחיר הפתרון ולכן כפי שניתן לראות המגמה מראה פגיעה באופטימליות הפתרון עבור הגדלת משקל היוריסטיקה אך לא באופן "חלק"</w:t>
       </w:r>
-    </w:p>
-    <w:p>
-      <w:pPr>
-        <w:bidi/>
-        <w:rPr>
-          <w:rtl/>
-        </w:rPr>
-      </w:pPr>
     </w:p>
     <w:p>
       <w:pPr>
@@ -5041,20 +5533,22 @@
           <w:rtl/>
         </w:rPr>
       </w:pPr>
-    </w:p>
-    <w:p>
-      <w:pPr>
-        <w:bidi/>
-        <w:jc w:val="center"/>
-      </w:pPr>
       <w:r>
         <w:rPr>
           <w:noProof/>
         </w:rPr>
         <w:drawing>
-          <wp:inline distT="0" distB="0" distL="0" distR="0" wp14:anchorId="03361EBB" wp14:editId="4E45A554">
-            <wp:extent cx="3710816" cy="2787926"/>
-            <wp:effectExtent l="0" t="0" r="4445" b="0"/>
+          <wp:anchor distT="0" distB="0" distL="114300" distR="114300" simplePos="0" relativeHeight="251671552" behindDoc="0" locked="0" layoutInCell="1" allowOverlap="1" wp14:anchorId="03361EBB">
+            <wp:simplePos x="0" y="0"/>
+            <wp:positionH relativeFrom="column">
+              <wp:posOffset>1464371</wp:posOffset>
+            </wp:positionH>
+            <wp:positionV relativeFrom="paragraph">
+              <wp:posOffset>65539</wp:posOffset>
+            </wp:positionV>
+            <wp:extent cx="4211955" cy="3164205"/>
+            <wp:effectExtent l="0" t="0" r="0" b="0"/>
+            <wp:wrapSquare wrapText="bothSides"/>
             <wp:docPr id="3" name="תמונה 3"/>
             <wp:cNvGraphicFramePr>
               <a:graphicFrameLocks xmlns:a="http://schemas.openxmlformats.org/drawingml/2006/main" noChangeAspect="1"/>
@@ -5084,7 +5578,7 @@
                   <pic:spPr bwMode="auto">
                     <a:xfrm>
                       <a:off x="0" y="0"/>
-                      <a:ext cx="3710816" cy="2787926"/>
+                      <a:ext cx="4211955" cy="3164205"/>
                     </a:xfrm>
                     <a:prstGeom prst="rect">
                       <a:avLst/>
@@ -5097,16 +5591,68 @@
                 </pic:pic>
               </a:graphicData>
             </a:graphic>
-          </wp:inline>
+            <wp14:sizeRelH relativeFrom="margin">
+              <wp14:pctWidth>0</wp14:pctWidth>
+            </wp14:sizeRelH>
+            <wp14:sizeRelV relativeFrom="margin">
+              <wp14:pctHeight>0</wp14:pctHeight>
+            </wp14:sizeRelV>
+          </wp:anchor>
         </w:drawing>
       </w:r>
     </w:p>
     <w:p>
       <w:pPr>
+        <w:bidi/>
+        <w:jc w:val="center"/>
+      </w:pPr>
+    </w:p>
+    <w:p>
+      <w:pPr>
         <w:pStyle w:val="1"/>
         <w:bidi/>
         <w:rPr>
           <w:rFonts w:asciiTheme="majorBidi" w:hAnsiTheme="majorBidi"/>
+          <w:rtl/>
+        </w:rPr>
+      </w:pPr>
+    </w:p>
+    <w:p>
+      <w:pPr>
+        <w:bidi/>
+        <w:rPr>
+          <w:rtl/>
+        </w:rPr>
+      </w:pPr>
+    </w:p>
+    <w:p>
+      <w:pPr>
+        <w:bidi/>
+        <w:rPr>
+          <w:rtl/>
+        </w:rPr>
+      </w:pPr>
+    </w:p>
+    <w:p>
+      <w:pPr>
+        <w:bidi/>
+        <w:rPr>
+          <w:rtl/>
+        </w:rPr>
+      </w:pPr>
+    </w:p>
+    <w:p>
+      <w:pPr>
+        <w:bidi/>
+        <w:rPr>
+          <w:rtl/>
+        </w:rPr>
+      </w:pPr>
+    </w:p>
+    <w:p>
+      <w:pPr>
+        <w:bidi/>
+        <w:rPr>
           <w:rtl/>
         </w:rPr>
       </w:pPr>
@@ -5644,6 +6190,7 @@
           <w:rFonts w:hint="cs"/>
           <w:rtl/>
         </w:rPr>
+        <w:lastRenderedPageBreak/>
         <w:t>סעיף 16:</w:t>
       </w:r>
     </w:p>
@@ -5822,70 +6369,6 @@
           </wp:inline>
         </w:drawing>
       </w:r>
-    </w:p>
-    <w:p>
-      <w:pPr>
-        <w:bidi/>
-        <w:rPr>
-          <w:rtl/>
-        </w:rPr>
-      </w:pPr>
-    </w:p>
-    <w:p>
-      <w:pPr>
-        <w:bidi/>
-        <w:rPr>
-          <w:rtl/>
-        </w:rPr>
-      </w:pPr>
-    </w:p>
-    <w:p>
-      <w:pPr>
-        <w:bidi/>
-        <w:rPr>
-          <w:rtl/>
-        </w:rPr>
-      </w:pPr>
-    </w:p>
-    <w:p>
-      <w:pPr>
-        <w:bidi/>
-        <w:rPr>
-          <w:rtl/>
-        </w:rPr>
-      </w:pPr>
-    </w:p>
-    <w:p>
-      <w:pPr>
-        <w:bidi/>
-        <w:rPr>
-          <w:rtl/>
-        </w:rPr>
-      </w:pPr>
-    </w:p>
-    <w:p>
-      <w:pPr>
-        <w:bidi/>
-        <w:rPr>
-          <w:rtl/>
-        </w:rPr>
-      </w:pPr>
-    </w:p>
-    <w:p>
-      <w:pPr>
-        <w:bidi/>
-        <w:rPr>
-          <w:rtl/>
-        </w:rPr>
-      </w:pPr>
-    </w:p>
-    <w:p>
-      <w:pPr>
-        <w:bidi/>
-        <w:rPr>
-          <w:rtl/>
-        </w:rPr>
-      </w:pPr>
     </w:p>
     <w:p>
       <w:pPr>
@@ -6151,6 +6634,10 @@
     <w:p>
       <w:pPr>
         <w:bidi/>
+        <w:jc w:val="center"/>
+        <w:rPr>
+          <w:rtl/>
+        </w:rPr>
       </w:pPr>
       <w:r>
         <w:rPr>
@@ -6160,12 +6647,21 @@
           <v:shape id="_x0000_i1026" type="#_x0000_t75" style="width:469.95pt;height:88.4pt" o:ole="">
             <v:imagedata r:id="rId22" o:title=""/>
           </v:shape>
-          <o:OLEObject Type="Embed" ProgID="Equation.DSMT4" ShapeID="_x0000_i1026" DrawAspect="Content" ObjectID="_1605086520" r:id="rId23"/>
+          <o:OLEObject Type="Embed" ProgID="Equation.DSMT4" ShapeID="_x0000_i1026" DrawAspect="Content" ObjectID="_1605102063" r:id="rId23"/>
         </w:object>
       </w:r>
     </w:p>
     <w:p>
       <w:pPr>
+        <w:bidi/>
+        <w:jc w:val="center"/>
+        <w:rPr>
+          <w:rtl/>
+        </w:rPr>
+      </w:pPr>
+    </w:p>
+    <w:p>
+      <w:pPr>
         <w:pStyle w:val="1"/>
         <w:bidi/>
         <w:rPr>
@@ -6177,6 +6673,7 @@
           <w:rFonts w:hint="cs"/>
           <w:rtl/>
         </w:rPr>
+        <w:lastRenderedPageBreak/>
         <w:t xml:space="preserve">סעיף </w:t>
       </w:r>
       <w:r>
@@ -6219,7 +6716,6 @@
         <w:rPr>
           <w:noProof/>
         </w:rPr>
-        <w:lastRenderedPageBreak/>
         <w:drawing>
           <wp:anchor distT="0" distB="0" distL="114300" distR="114300" simplePos="0" relativeHeight="251666432" behindDoc="0" locked="0" layoutInCell="1" allowOverlap="1" wp14:anchorId="062B3E37">
             <wp:simplePos x="0" y="0"/>
@@ -6594,6 +7090,62 @@
     <w:p>
       <w:pPr>
         <w:bidi/>
+        <w:rPr>
+          <w:rtl/>
+        </w:rPr>
+      </w:pPr>
+    </w:p>
+    <w:p>
+      <w:pPr>
+        <w:bidi/>
+        <w:rPr>
+          <w:rtl/>
+        </w:rPr>
+      </w:pPr>
+    </w:p>
+    <w:p>
+      <w:pPr>
+        <w:bidi/>
+        <w:rPr>
+          <w:rtl/>
+        </w:rPr>
+      </w:pPr>
+    </w:p>
+    <w:p>
+      <w:pPr>
+        <w:bidi/>
+        <w:rPr>
+          <w:rtl/>
+        </w:rPr>
+      </w:pPr>
+    </w:p>
+    <w:p>
+      <w:pPr>
+        <w:bidi/>
+        <w:rPr>
+          <w:rtl/>
+        </w:rPr>
+      </w:pPr>
+    </w:p>
+    <w:p>
+      <w:pPr>
+        <w:bidi/>
+        <w:rPr>
+          <w:rtl/>
+        </w:rPr>
+      </w:pPr>
+    </w:p>
+    <w:p>
+      <w:pPr>
+        <w:bidi/>
+        <w:rPr>
+          <w:rtl/>
+        </w:rPr>
+      </w:pPr>
+    </w:p>
+    <w:p>
+      <w:pPr>
+        <w:bidi/>
       </w:pPr>
     </w:p>
     <w:p>
@@ -6609,6 +7161,7 @@
           <w:rFonts w:hint="cs"/>
           <w:rtl/>
         </w:rPr>
+        <w:lastRenderedPageBreak/>
         <w:t xml:space="preserve">סעיף </w:t>
       </w:r>
       <w:r>
@@ -6632,6 +7185,7 @@
           <w:b/>
           <w:bCs/>
           <w:color w:val="FF0000"/>
+          <w:rtl/>
         </w:rPr>
       </w:pPr>
       <w:r>
@@ -6642,7 +7196,7 @@
           <w:color w:val="FF0000"/>
           <w:rtl/>
         </w:rPr>
-        <w:t>להשלים הסבר</w:t>
+        <w:t>להחליף עם גרף של עמרי ולהסביר</w:t>
       </w:r>
     </w:p>
     <w:p>
@@ -6653,30 +7207,22 @@
           <w:rtl/>
         </w:rPr>
       </w:pPr>
-    </w:p>
-    <w:p>
-      <w:pPr>
-        <w:bidi/>
-        <w:jc w:val="center"/>
-        <w:rPr>
-          <w:rtl/>
-        </w:rPr>
-      </w:pPr>
-    </w:p>
-    <w:p>
-      <w:pPr>
-        <w:bidi/>
-        <w:jc w:val="center"/>
-      </w:pPr>
       <w:r>
         <w:rPr>
           <w:noProof/>
         </w:rPr>
-        <w:lastRenderedPageBreak/>
         <w:drawing>
-          <wp:inline distT="0" distB="0" distL="0" distR="0">
+          <wp:anchor distT="0" distB="0" distL="114300" distR="114300" simplePos="0" relativeHeight="251672576" behindDoc="0" locked="0" layoutInCell="1" allowOverlap="1">
+            <wp:simplePos x="0" y="0"/>
+            <wp:positionH relativeFrom="column">
+              <wp:posOffset>1294465</wp:posOffset>
+            </wp:positionH>
+            <wp:positionV relativeFrom="paragraph">
+              <wp:posOffset>120699</wp:posOffset>
+            </wp:positionV>
             <wp:extent cx="4139648" cy="2968947"/>
             <wp:effectExtent l="0" t="0" r="0" b="3175"/>
+            <wp:wrapSquare wrapText="bothSides"/>
             <wp:docPr id="15" name="תמונה 15"/>
             <wp:cNvGraphicFramePr>
               <a:graphicFrameLocks xmlns:a="http://schemas.openxmlformats.org/drawingml/2006/main" noChangeAspect="1"/>
@@ -6706,7 +7252,7 @@
                   <pic:spPr bwMode="auto">
                     <a:xfrm>
                       <a:off x="0" y="0"/>
-                      <a:ext cx="4147937" cy="2974892"/>
+                      <a:ext cx="4139648" cy="2968947"/>
                     </a:xfrm>
                     <a:prstGeom prst="rect">
                       <a:avLst/>
@@ -6719,9 +7265,267 @@
                 </pic:pic>
               </a:graphicData>
             </a:graphic>
-          </wp:inline>
+          </wp:anchor>
         </w:drawing>
       </w:r>
+    </w:p>
+    <w:p>
+      <w:pPr>
+        <w:bidi/>
+        <w:jc w:val="center"/>
+        <w:rPr>
+          <w:rtl/>
+        </w:rPr>
+      </w:pPr>
+    </w:p>
+    <w:p>
+      <w:pPr>
+        <w:bidi/>
+        <w:jc w:val="center"/>
+        <w:rPr>
+          <w:rtl/>
+        </w:rPr>
+      </w:pPr>
+    </w:p>
+    <w:p>
+      <w:pPr>
+        <w:bidi/>
+        <w:jc w:val="center"/>
+        <w:rPr>
+          <w:rtl/>
+        </w:rPr>
+      </w:pPr>
+    </w:p>
+    <w:p>
+      <w:pPr>
+        <w:bidi/>
+        <w:jc w:val="center"/>
+        <w:rPr>
+          <w:rtl/>
+        </w:rPr>
+      </w:pPr>
+    </w:p>
+    <w:p>
+      <w:pPr>
+        <w:bidi/>
+        <w:jc w:val="center"/>
+        <w:rPr>
+          <w:rtl/>
+        </w:rPr>
+      </w:pPr>
+    </w:p>
+    <w:p>
+      <w:pPr>
+        <w:bidi/>
+        <w:jc w:val="center"/>
+        <w:rPr>
+          <w:rtl/>
+        </w:rPr>
+      </w:pPr>
+    </w:p>
+    <w:p>
+      <w:pPr>
+        <w:bidi/>
+        <w:jc w:val="center"/>
+        <w:rPr>
+          <w:rtl/>
+        </w:rPr>
+      </w:pPr>
+    </w:p>
+    <w:p>
+      <w:pPr>
+        <w:bidi/>
+        <w:jc w:val="center"/>
+        <w:rPr>
+          <w:rtl/>
+        </w:rPr>
+      </w:pPr>
+    </w:p>
+    <w:p>
+      <w:pPr>
+        <w:bidi/>
+        <w:jc w:val="center"/>
+        <w:rPr>
+          <w:rtl/>
+        </w:rPr>
+      </w:pPr>
+    </w:p>
+    <w:p>
+      <w:pPr>
+        <w:bidi/>
+        <w:jc w:val="center"/>
+        <w:rPr>
+          <w:rtl/>
+        </w:rPr>
+      </w:pPr>
+    </w:p>
+    <w:p>
+      <w:pPr>
+        <w:bidi/>
+        <w:jc w:val="center"/>
+        <w:rPr>
+          <w:rtl/>
+        </w:rPr>
+      </w:pPr>
+    </w:p>
+    <w:p>
+      <w:pPr>
+        <w:bidi/>
+        <w:jc w:val="center"/>
+        <w:rPr>
+          <w:rtl/>
+        </w:rPr>
+      </w:pPr>
+    </w:p>
+    <w:p>
+      <w:pPr>
+        <w:bidi/>
+        <w:jc w:val="center"/>
+        <w:rPr>
+          <w:rtl/>
+        </w:rPr>
+      </w:pPr>
+    </w:p>
+    <w:p>
+      <w:pPr>
+        <w:bidi/>
+        <w:jc w:val="center"/>
+        <w:rPr>
+          <w:rtl/>
+        </w:rPr>
+      </w:pPr>
+    </w:p>
+    <w:p>
+      <w:pPr>
+        <w:bidi/>
+        <w:jc w:val="center"/>
+        <w:rPr>
+          <w:rtl/>
+        </w:rPr>
+      </w:pPr>
+    </w:p>
+    <w:p>
+      <w:pPr>
+        <w:bidi/>
+        <w:jc w:val="center"/>
+        <w:rPr>
+          <w:rtl/>
+        </w:rPr>
+      </w:pPr>
+    </w:p>
+    <w:p>
+      <w:pPr>
+        <w:bidi/>
+        <w:jc w:val="center"/>
+        <w:rPr>
+          <w:rtl/>
+        </w:rPr>
+      </w:pPr>
+    </w:p>
+    <w:p>
+      <w:pPr>
+        <w:bidi/>
+        <w:jc w:val="center"/>
+        <w:rPr>
+          <w:rtl/>
+        </w:rPr>
+      </w:pPr>
+    </w:p>
+    <w:p>
+      <w:pPr>
+        <w:bidi/>
+        <w:jc w:val="center"/>
+        <w:rPr>
+          <w:rtl/>
+        </w:rPr>
+      </w:pPr>
+    </w:p>
+    <w:p>
+      <w:pPr>
+        <w:bidi/>
+        <w:jc w:val="center"/>
+        <w:rPr>
+          <w:rtl/>
+        </w:rPr>
+      </w:pPr>
+    </w:p>
+    <w:p>
+      <w:pPr>
+        <w:bidi/>
+        <w:jc w:val="center"/>
+        <w:rPr>
+          <w:rtl/>
+        </w:rPr>
+      </w:pPr>
+    </w:p>
+    <w:p>
+      <w:pPr>
+        <w:bidi/>
+        <w:jc w:val="center"/>
+        <w:rPr>
+          <w:rtl/>
+        </w:rPr>
+      </w:pPr>
+    </w:p>
+    <w:p>
+      <w:pPr>
+        <w:bidi/>
+        <w:jc w:val="center"/>
+        <w:rPr>
+          <w:rtl/>
+        </w:rPr>
+      </w:pPr>
+    </w:p>
+    <w:p>
+      <w:pPr>
+        <w:bidi/>
+        <w:jc w:val="center"/>
+        <w:rPr>
+          <w:rtl/>
+        </w:rPr>
+      </w:pPr>
+    </w:p>
+    <w:p>
+      <w:pPr>
+        <w:bidi/>
+        <w:jc w:val="center"/>
+        <w:rPr>
+          <w:rtl/>
+        </w:rPr>
+      </w:pPr>
+    </w:p>
+    <w:p>
+      <w:pPr>
+        <w:bidi/>
+        <w:jc w:val="center"/>
+        <w:rPr>
+          <w:rtl/>
+        </w:rPr>
+      </w:pPr>
+    </w:p>
+    <w:p>
+      <w:pPr>
+        <w:bidi/>
+        <w:jc w:val="center"/>
+        <w:rPr>
+          <w:rtl/>
+        </w:rPr>
+      </w:pPr>
+    </w:p>
+    <w:p>
+      <w:pPr>
+        <w:bidi/>
+        <w:jc w:val="center"/>
+        <w:rPr>
+          <w:rtl/>
+        </w:rPr>
+      </w:pPr>
+    </w:p>
+    <w:p>
+      <w:pPr>
+        <w:bidi/>
+        <w:jc w:val="center"/>
+      </w:pPr>
     </w:p>
     <w:p>
       <w:pPr>
@@ -6740,6 +7544,7 @@
           <w:bCs/>
           <w:rtl/>
         </w:rPr>
+        <w:lastRenderedPageBreak/>
         <w:t xml:space="preserve">חלק </w:t>
       </w:r>
       <w:r>
@@ -6884,484 +7689,6 @@
     <w:p>
       <w:pPr>
         <w:bidi/>
-      </w:pPr>
-    </w:p>
-    <w:p>
-      <w:pPr>
-        <w:bidi/>
-      </w:pPr>
-    </w:p>
-    <w:p>
-      <w:pPr>
-        <w:pStyle w:val="1"/>
-        <w:bidi/>
-        <w:rPr>
-          <w:rtl/>
-        </w:rPr>
-      </w:pPr>
-      <w:r>
-        <w:rPr>
-          <w:rFonts w:hint="cs"/>
-          <w:rtl/>
-        </w:rPr>
-        <w:t>סעיף 27</w:t>
-      </w:r>
-    </w:p>
-    <w:p>
-      <w:pPr>
-        <w:bidi/>
-        <w:spacing w:before="240"/>
-        <w:rPr>
-          <w:rFonts w:ascii="Arial" w:hAnsi="Arial" w:cs="Arial"/>
-          <w:rtl/>
-        </w:rPr>
-      </w:pPr>
-      <w:r>
-        <w:rPr>
-          <w:rFonts w:hint="cs"/>
-          <w:rtl/>
-        </w:rPr>
-        <w:t xml:space="preserve">לכל מצב </w:t>
-      </w:r>
-      <w:r>
-        <w:t>s</w:t>
-      </w:r>
-      <w:r>
-        <w:rPr>
-          <w:rFonts w:hint="cs"/>
-          <w:rtl/>
-        </w:rPr>
-        <w:t xml:space="preserve"> במרחב המצבים של </w:t>
-      </w:r>
-      <w:proofErr w:type="spellStart"/>
-      <w:r>
-        <w:t>StrictDeliveryProblem</w:t>
-      </w:r>
-      <w:proofErr w:type="spellEnd"/>
-      <w:r>
-        <w:rPr>
-          <w:rFonts w:hint="cs"/>
-          <w:rtl/>
-        </w:rPr>
-        <w:t xml:space="preserve"> נבחר את </w:t>
-      </w:r>
-      <w:r>
-        <w:t>h(s)</w:t>
-      </w:r>
-      <w:r>
-        <w:rPr>
-          <w:rFonts w:hint="cs"/>
-          <w:rtl/>
-        </w:rPr>
-        <w:t xml:space="preserve"> להיות מחיר הצומת הסופי בהפעלת מימוש </w:t>
-      </w:r>
-      <w:proofErr w:type="spellStart"/>
-      <w:r>
-        <w:t>RelaxedDelivaryProblem</w:t>
-      </w:r>
-      <w:proofErr w:type="spellEnd"/>
-      <w:r>
-        <w:rPr>
-          <w:rFonts w:hint="cs"/>
-          <w:rtl/>
-        </w:rPr>
-        <w:t xml:space="preserve"> עם </w:t>
-      </w:r>
-      <w:proofErr w:type="spellStart"/>
-      <w:r>
-        <w:rPr>
-          <w:rFonts w:hint="cs"/>
-          <w:color w:val="FF0000"/>
-          <w:rtl/>
-        </w:rPr>
-        <w:t>היוריסטיקת</w:t>
-      </w:r>
-      <w:proofErr w:type="spellEnd"/>
-      <w:r>
-        <w:rPr>
-          <w:rFonts w:hint="cs"/>
-          <w:color w:val="FF0000"/>
-          <w:rtl/>
-        </w:rPr>
-        <w:t xml:space="preserve"> </w:t>
-      </w:r>
-      <w:proofErr w:type="spellStart"/>
-      <w:r>
-        <w:rPr>
-          <w:color w:val="FF0000"/>
-        </w:rPr>
-        <w:t>MSTAirDist</w:t>
-      </w:r>
-      <w:proofErr w:type="spellEnd"/>
-      <w:r>
-        <w:rPr>
-          <w:rFonts w:hint="cs"/>
-          <w:color w:val="FF0000"/>
-          <w:rtl/>
-        </w:rPr>
-        <w:t xml:space="preserve"> </w:t>
-      </w:r>
-      <w:r>
-        <w:rPr>
-          <w:rFonts w:hint="cs"/>
-          <w:color w:val="FF0000"/>
-          <w:rtl/>
-        </w:rPr>
-        <w:t xml:space="preserve">(לא </w:t>
-      </w:r>
-      <w:proofErr w:type="spellStart"/>
-      <w:r>
-        <w:rPr>
-          <w:color w:val="FF0000"/>
-        </w:rPr>
-        <w:t>AirDist</w:t>
-      </w:r>
-      <w:proofErr w:type="spellEnd"/>
-      <w:r>
-        <w:rPr>
-          <w:rFonts w:hint="cs"/>
-          <w:color w:val="FF0000"/>
-          <w:rtl/>
-        </w:rPr>
-        <w:t xml:space="preserve">?) </w:t>
-      </w:r>
-      <w:r>
-        <w:rPr>
-          <w:rFonts w:hint="cs"/>
-          <w:rtl/>
-        </w:rPr>
-        <w:t xml:space="preserve">על אותה הבעיה. אם אין פתרון (למשל אין מספיק דלק) נחזיר </w:t>
-      </w:r>
-      <w:r>
-        <w:t xml:space="preserve">h = </w:t>
-      </w:r>
-      <w:r>
-        <w:rPr>
-          <w:rFonts w:ascii="Arial" w:hAnsi="Arial" w:cs="Arial"/>
-        </w:rPr>
-        <w:t>∞</w:t>
-      </w:r>
-      <w:r>
-        <w:rPr>
-          <w:rFonts w:ascii="Arial" w:hAnsi="Arial" w:cs="Arial" w:hint="cs"/>
-          <w:rtl/>
-        </w:rPr>
-        <w:t>.</w:t>
-      </w:r>
-      <w:r>
-        <w:rPr>
-          <w:rFonts w:hint="cs"/>
-          <w:rtl/>
-        </w:rPr>
-        <w:t xml:space="preserve"> בהפעלת </w:t>
-      </w:r>
-      <w:proofErr w:type="spellStart"/>
-      <w:r>
-        <w:t>StrictDeliveryProblem</w:t>
-      </w:r>
-      <w:proofErr w:type="spellEnd"/>
-      <w:r>
-        <w:rPr>
-          <w:rFonts w:hint="cs"/>
-          <w:rtl/>
-        </w:rPr>
-        <w:t xml:space="preserve"> נבצע את השינויים הבאים: המצב ההתחלתי הוא </w:t>
-      </w:r>
-      <w:r>
-        <w:t>s</w:t>
-      </w:r>
-      <w:r>
-        <w:rPr>
-          <w:rFonts w:hint="cs"/>
-          <w:rtl/>
-        </w:rPr>
-        <w:t>, כמות הדלק ההתחלתית היא הדלק הנותר ב-</w:t>
-      </w:r>
-      <w:r>
-        <w:t>s</w:t>
-      </w:r>
-      <w:r>
-        <w:rPr>
-          <w:rFonts w:hint="cs"/>
-          <w:rtl/>
-        </w:rPr>
-        <w:t xml:space="preserve"> ורשימת ההזמנות היא הרשימה שנותרה ב-</w:t>
-      </w:r>
-      <w:r>
-        <w:t>s</w:t>
-      </w:r>
-      <w:r>
-        <w:rPr>
-          <w:rFonts w:hint="cs"/>
-          <w:rtl/>
-        </w:rPr>
-        <w:t xml:space="preserve">. </w:t>
-      </w:r>
-    </w:p>
-    <w:p>
-      <w:pPr>
-        <w:bidi/>
-        <w:spacing w:before="240"/>
-        <w:rPr>
-          <w:rtl/>
-        </w:rPr>
-      </w:pPr>
-      <w:r>
-        <w:rPr>
-          <w:rFonts w:hint="cs"/>
-          <w:rtl/>
-        </w:rPr>
-        <w:t>היוריסטיקה זו קבילה משום שראינו ש-</w:t>
-      </w:r>
-      <w:r>
-        <w:t xml:space="preserve"> </w:t>
-      </w:r>
-      <w:proofErr w:type="spellStart"/>
-      <w:r>
-        <w:t>RelaxedDelivaryProblem</w:t>
-      </w:r>
-      <w:proofErr w:type="spellEnd"/>
-      <w:r>
-        <w:rPr>
-          <w:rFonts w:hint="cs"/>
-          <w:rtl/>
-        </w:rPr>
-        <w:t xml:space="preserve">עם </w:t>
-      </w:r>
-      <w:proofErr w:type="spellStart"/>
-      <w:r>
-        <w:rPr>
-          <w:rFonts w:hint="cs"/>
-          <w:rtl/>
-        </w:rPr>
-        <w:t>היוריסטיקת</w:t>
-      </w:r>
-      <w:proofErr w:type="spellEnd"/>
-      <w:r>
-        <w:rPr>
-          <w:rFonts w:hint="cs"/>
-          <w:rtl/>
-        </w:rPr>
-        <w:t xml:space="preserve"> </w:t>
-      </w:r>
-      <w:proofErr w:type="spellStart"/>
-      <w:r>
-        <w:rPr>
-          <w:color w:val="FF0000"/>
-        </w:rPr>
-        <w:t>MSTAirDist</w:t>
-      </w:r>
-      <w:proofErr w:type="spellEnd"/>
-      <w:r>
-        <w:rPr>
-          <w:rFonts w:hint="cs"/>
-          <w:color w:val="FF0000"/>
-          <w:rtl/>
-        </w:rPr>
-        <w:t xml:space="preserve"> </w:t>
-      </w:r>
-      <w:r>
-        <w:rPr>
-          <w:rFonts w:hint="cs"/>
-          <w:rtl/>
-        </w:rPr>
-        <w:t xml:space="preserve">היא קבילה </w:t>
-      </w:r>
-      <w:r>
-        <w:rPr>
-          <w:rtl/>
-        </w:rPr>
-        <w:t>–</w:t>
-      </w:r>
-      <w:r>
-        <w:rPr>
-          <w:rFonts w:hint="cs"/>
-          <w:rtl/>
-        </w:rPr>
-        <w:t xml:space="preserve"> כלומר, הפעלתה מצומת מסוים יחזיר לנו מסלול אופטימלי למצב המטרה.</w:t>
-      </w:r>
-    </w:p>
-    <w:p>
-      <w:pPr>
-        <w:bidi/>
-        <w:spacing w:before="240"/>
-        <w:rPr>
-          <w:rtl/>
-        </w:rPr>
-      </w:pPr>
-      <w:r>
-        <w:rPr>
-          <w:rFonts w:hint="cs"/>
-          <w:rtl/>
-        </w:rPr>
-        <w:t xml:space="preserve">בעצם מובטח לנו שההערכה היוריסטית שלנו תחזיר עלות מדויקת כלומר קיבלנו את היוריסטיקה המושלמת </w:t>
-      </w:r>
-      <m:oMath>
-        <m:sSup>
-          <m:sSupPr>
-            <m:ctrlPr>
-              <w:rPr>
-                <w:rFonts w:ascii="Cambria Math" w:hAnsi="Cambria Math"/>
-                <w:i/>
-              </w:rPr>
-            </m:ctrlPr>
-          </m:sSupPr>
-          <m:e>
-            <m:r>
-              <w:rPr>
-                <w:rFonts w:ascii="Cambria Math" w:hAnsi="Cambria Math"/>
-              </w:rPr>
-              <m:t>h</m:t>
-            </m:r>
-          </m:e>
-          <m:sup>
-            <m:r>
-              <w:rPr>
-                <w:rFonts w:ascii="Cambria Math" w:hAnsi="Cambria Math"/>
-              </w:rPr>
-              <m:t>*</m:t>
-            </m:r>
-          </m:sup>
-        </m:sSup>
-      </m:oMath>
-      <w:r>
-        <w:rPr>
-          <w:rFonts w:eastAsiaTheme="minorEastAsia" w:hint="cs"/>
-          <w:rtl/>
-        </w:rPr>
-        <w:t xml:space="preserve"> ומכיוון שלכל </w:t>
-      </w:r>
-      <m:oMath>
-        <m:r>
-          <w:rPr>
-            <w:rFonts w:ascii="Cambria Math" w:eastAsiaTheme="minorEastAsia" w:hAnsi="Cambria Math"/>
-          </w:rPr>
-          <m:t>s</m:t>
-        </m:r>
-        <m:r>
-          <m:rPr>
-            <m:sty m:val="p"/>
-          </m:rPr>
-          <w:rPr>
-            <w:rFonts w:ascii="Cambria Math" w:eastAsiaTheme="minorEastAsia" w:hAnsi="Cambria Math"/>
-          </w:rPr>
-          <m:t xml:space="preserve"> </m:t>
-        </m:r>
-      </m:oMath>
-      <w:r>
-        <w:rPr>
-          <w:rFonts w:eastAsiaTheme="minorEastAsia" w:hint="cs"/>
-          <w:rtl/>
-        </w:rPr>
-        <w:t xml:space="preserve"> מתקיים </w:t>
-      </w:r>
-      <m:oMath>
-        <m:r>
-          <w:rPr>
-            <w:rFonts w:ascii="Cambria Math" w:eastAsiaTheme="minorEastAsia" w:hAnsi="Cambria Math"/>
-          </w:rPr>
-          <m:t>0≤h</m:t>
-        </m:r>
-        <m:d>
-          <m:dPr>
-            <m:ctrlPr>
-              <w:rPr>
-                <w:rFonts w:ascii="Cambria Math" w:eastAsiaTheme="minorEastAsia" w:hAnsi="Cambria Math"/>
-                <w:i/>
-              </w:rPr>
-            </m:ctrlPr>
-          </m:dPr>
-          <m:e>
-            <m:r>
-              <w:rPr>
-                <w:rFonts w:ascii="Cambria Math" w:eastAsiaTheme="minorEastAsia" w:hAnsi="Cambria Math"/>
-              </w:rPr>
-              <m:t>s</m:t>
-            </m:r>
-          </m:e>
-        </m:d>
-        <m:r>
-          <w:rPr>
-            <w:rFonts w:ascii="Cambria Math" w:eastAsiaTheme="minorEastAsia" w:hAnsi="Cambria Math"/>
-          </w:rPr>
-          <m:t>=</m:t>
-        </m:r>
-        <m:sSup>
-          <m:sSupPr>
-            <m:ctrlPr>
-              <w:rPr>
-                <w:rFonts w:ascii="Cambria Math" w:eastAsiaTheme="minorEastAsia" w:hAnsi="Cambria Math"/>
-                <w:i/>
-              </w:rPr>
-            </m:ctrlPr>
-          </m:sSupPr>
-          <m:e>
-            <m:r>
-              <w:rPr>
-                <w:rFonts w:ascii="Cambria Math" w:eastAsiaTheme="minorEastAsia" w:hAnsi="Cambria Math"/>
-              </w:rPr>
-              <m:t>h</m:t>
-            </m:r>
-          </m:e>
-          <m:sup>
-            <m:r>
-              <w:rPr>
-                <w:rFonts w:ascii="Cambria Math" w:eastAsiaTheme="minorEastAsia" w:hAnsi="Cambria Math"/>
-              </w:rPr>
-              <m:t>*</m:t>
-            </m:r>
-          </m:sup>
-        </m:sSup>
-        <m:r>
-          <w:rPr>
-            <w:rFonts w:ascii="Cambria Math" w:eastAsiaTheme="minorEastAsia" w:hAnsi="Cambria Math"/>
-          </w:rPr>
-          <m:t>(s)≤</m:t>
-        </m:r>
-        <m:sSup>
-          <m:sSupPr>
-            <m:ctrlPr>
-              <w:rPr>
-                <w:rFonts w:ascii="Cambria Math" w:eastAsiaTheme="minorEastAsia" w:hAnsi="Cambria Math"/>
-                <w:i/>
-              </w:rPr>
-            </m:ctrlPr>
-          </m:sSupPr>
-          <m:e>
-            <m:r>
-              <w:rPr>
-                <w:rFonts w:ascii="Cambria Math" w:eastAsiaTheme="minorEastAsia" w:hAnsi="Cambria Math"/>
-              </w:rPr>
-              <m:t>h</m:t>
-            </m:r>
-          </m:e>
-          <m:sup>
-            <m:r>
-              <w:rPr>
-                <w:rFonts w:ascii="Cambria Math" w:eastAsiaTheme="minorEastAsia" w:hAnsi="Cambria Math"/>
-              </w:rPr>
-              <m:t>*</m:t>
-            </m:r>
-          </m:sup>
-        </m:sSup>
-        <m:r>
-          <w:rPr>
-            <w:rFonts w:ascii="Cambria Math" w:eastAsiaTheme="minorEastAsia" w:hAnsi="Cambria Math"/>
-          </w:rPr>
-          <m:t>(s)</m:t>
-        </m:r>
-      </m:oMath>
-      <w:r>
-        <w:rPr>
-          <w:rFonts w:eastAsiaTheme="minorEastAsia" w:hint="cs"/>
-          <w:rtl/>
-        </w:rPr>
-        <w:t xml:space="preserve"> אזי קיבלנו יוריסטיקה קבילה, שאגב היא המיודעת ביותר אשר עדיין קבילה.</w:t>
-      </w:r>
-    </w:p>
-    <w:p>
-      <w:pPr>
-        <w:bidi/>
         <w:rPr>
           <w:rtl/>
         </w:rPr>
@@ -7370,15 +7697,14 @@
         <w:rPr>
           <w:noProof/>
         </w:rPr>
-        <w:lastRenderedPageBreak/>
         <w:drawing>
           <wp:anchor distT="0" distB="0" distL="114300" distR="114300" simplePos="0" relativeHeight="251668480" behindDoc="0" locked="0" layoutInCell="1" allowOverlap="1" wp14:anchorId="4782FD7E" wp14:editId="07439615">
             <wp:simplePos x="0" y="0"/>
             <wp:positionH relativeFrom="margin">
-              <wp:align>center</wp:align>
+              <wp:posOffset>1526674</wp:posOffset>
             </wp:positionH>
             <wp:positionV relativeFrom="paragraph">
-              <wp:posOffset>302279</wp:posOffset>
+              <wp:posOffset>184811</wp:posOffset>
             </wp:positionV>
             <wp:extent cx="4197350" cy="3147695"/>
             <wp:effectExtent l="0" t="0" r="0" b="0"/>
@@ -7431,21 +7757,455 @@
     <w:p>
       <w:pPr>
         <w:bidi/>
-        <w:rPr>
-          <w:rtl/>
-        </w:rPr>
       </w:pPr>
     </w:p>
     <w:p>
       <w:pPr>
         <w:pStyle w:val="1"/>
         <w:bidi/>
-      </w:pPr>
-      <w:r>
-        <w:rPr>
-          <w:rFonts w:hint="cs"/>
-          <w:rtl/>
-        </w:rPr>
+        <w:rPr>
+          <w:rtl/>
+        </w:rPr>
+      </w:pPr>
+      <w:r>
+        <w:rPr>
+          <w:rFonts w:hint="cs"/>
+          <w:rtl/>
+        </w:rPr>
+        <w:t>סעיף 27</w:t>
+      </w:r>
+    </w:p>
+    <w:p>
+      <w:pPr>
+        <w:bidi/>
+        <w:spacing w:before="240"/>
+        <w:rPr>
+          <w:rFonts w:ascii="Arial" w:hAnsi="Arial" w:cs="Arial"/>
+          <w:rtl/>
+        </w:rPr>
+      </w:pPr>
+      <w:r>
+        <w:rPr>
+          <w:rFonts w:hint="cs"/>
+          <w:rtl/>
+        </w:rPr>
+        <w:t xml:space="preserve">לכל מצב </w:t>
+      </w:r>
+      <w:r>
+        <w:t>s</w:t>
+      </w:r>
+      <w:r>
+        <w:rPr>
+          <w:rFonts w:hint="cs"/>
+          <w:rtl/>
+        </w:rPr>
+        <w:t xml:space="preserve"> במרחב המצבים של </w:t>
+      </w:r>
+      <w:proofErr w:type="spellStart"/>
+      <w:r>
+        <w:t>StrictDeliveryProblem</w:t>
+      </w:r>
+      <w:proofErr w:type="spellEnd"/>
+      <w:r>
+        <w:rPr>
+          <w:rFonts w:hint="cs"/>
+          <w:rtl/>
+        </w:rPr>
+        <w:t xml:space="preserve"> נבחר את </w:t>
+      </w:r>
+      <w:r>
+        <w:t>h(s)</w:t>
+      </w:r>
+      <w:r>
+        <w:rPr>
+          <w:rFonts w:hint="cs"/>
+          <w:rtl/>
+        </w:rPr>
+        <w:t xml:space="preserve"> להיות מחיר הצומת הסופי בהפעלת מימוש </w:t>
+      </w:r>
+      <w:proofErr w:type="spellStart"/>
+      <w:r>
+        <w:t>RelaxedDelivaryProblem</w:t>
+      </w:r>
+      <w:proofErr w:type="spellEnd"/>
+      <w:r>
+        <w:rPr>
+          <w:rFonts w:hint="cs"/>
+          <w:rtl/>
+        </w:rPr>
+        <w:t xml:space="preserve"> עם </w:t>
+      </w:r>
+      <w:proofErr w:type="spellStart"/>
+      <w:r>
+        <w:rPr>
+          <w:rFonts w:hint="cs"/>
+          <w:rtl/>
+        </w:rPr>
+        <w:t>היוריסטיקת</w:t>
+      </w:r>
+      <w:proofErr w:type="spellEnd"/>
+      <w:r>
+        <w:rPr>
+          <w:rFonts w:hint="cs"/>
+          <w:rtl/>
+        </w:rPr>
+        <w:t xml:space="preserve"> </w:t>
+      </w:r>
+      <w:proofErr w:type="spellStart"/>
+      <w:r>
+        <w:t>MSTAirDist</w:t>
+      </w:r>
+      <w:proofErr w:type="spellEnd"/>
+      <w:r>
+        <w:rPr>
+          <w:rFonts w:hint="cs"/>
+          <w:rtl/>
+        </w:rPr>
+        <w:t xml:space="preserve"> על אותה הבעיה. אם אין פתרון (למשל אין מספיק דלק) נחזיר </w:t>
+      </w:r>
+      <w:r>
+        <w:t xml:space="preserve">h = </w:t>
+      </w:r>
+      <w:r>
+        <w:rPr>
+          <w:rFonts w:ascii="Arial" w:hAnsi="Arial" w:cs="Arial"/>
+        </w:rPr>
+        <w:t>∞</w:t>
+      </w:r>
+      <w:r>
+        <w:rPr>
+          <w:rFonts w:ascii="Arial" w:hAnsi="Arial" w:cs="Arial" w:hint="cs"/>
+          <w:rtl/>
+        </w:rPr>
+        <w:t>.</w:t>
+      </w:r>
+      <w:r>
+        <w:rPr>
+          <w:rFonts w:hint="cs"/>
+          <w:rtl/>
+        </w:rPr>
+        <w:t xml:space="preserve"> בהפעלת </w:t>
+      </w:r>
+      <w:proofErr w:type="spellStart"/>
+      <w:r>
+        <w:t>StrictDeliveryProblem</w:t>
+      </w:r>
+      <w:proofErr w:type="spellEnd"/>
+      <w:r>
+        <w:rPr>
+          <w:rFonts w:hint="cs"/>
+          <w:rtl/>
+        </w:rPr>
+        <w:t xml:space="preserve"> נבצע את השינויים הבאים: המצב ההתחלתי הוא </w:t>
+      </w:r>
+      <w:r>
+        <w:t>s</w:t>
+      </w:r>
+      <w:r>
+        <w:rPr>
+          <w:rFonts w:hint="cs"/>
+          <w:rtl/>
+        </w:rPr>
+        <w:t>, כמות הדלק ההתחלתית היא הדלק הנותר ב-</w:t>
+      </w:r>
+      <w:r>
+        <w:t>s</w:t>
+      </w:r>
+      <w:r>
+        <w:rPr>
+          <w:rFonts w:hint="cs"/>
+          <w:rtl/>
+        </w:rPr>
+        <w:t xml:space="preserve"> ורשימת ההזמנות היא הרשימה שנותרה ב-</w:t>
+      </w:r>
+      <w:r>
+        <w:t>s</w:t>
+      </w:r>
+      <w:r>
+        <w:rPr>
+          <w:rFonts w:hint="cs"/>
+          <w:rtl/>
+        </w:rPr>
+        <w:t xml:space="preserve">. </w:t>
+      </w:r>
+    </w:p>
+    <w:p>
+      <w:pPr>
+        <w:bidi/>
+        <w:spacing w:before="240"/>
+        <w:rPr>
+          <w:rtl/>
+        </w:rPr>
+      </w:pPr>
+      <w:r>
+        <w:rPr>
+          <w:rFonts w:hint="cs"/>
+          <w:rtl/>
+        </w:rPr>
+        <w:t>היוריסטיקה זו קבילה משום שראינו ש-</w:t>
+      </w:r>
+      <w:r>
+        <w:t xml:space="preserve"> </w:t>
+      </w:r>
+      <w:proofErr w:type="spellStart"/>
+      <w:r>
+        <w:t>RelaxedDelivaryProblem</w:t>
+      </w:r>
+      <w:proofErr w:type="spellEnd"/>
+      <w:r>
+        <w:rPr>
+          <w:rFonts w:hint="cs"/>
+          <w:rtl/>
+        </w:rPr>
+        <w:t xml:space="preserve">עם </w:t>
+      </w:r>
+      <w:proofErr w:type="spellStart"/>
+      <w:r>
+        <w:rPr>
+          <w:rFonts w:hint="cs"/>
+          <w:rtl/>
+        </w:rPr>
+        <w:t>היוריסטיקת</w:t>
+      </w:r>
+      <w:proofErr w:type="spellEnd"/>
+      <w:r>
+        <w:rPr>
+          <w:rFonts w:hint="cs"/>
+          <w:rtl/>
+        </w:rPr>
+        <w:t xml:space="preserve"> </w:t>
+      </w:r>
+      <w:proofErr w:type="spellStart"/>
+      <w:r>
+        <w:t>MSTAirDist</w:t>
+      </w:r>
+      <w:proofErr w:type="spellEnd"/>
+      <w:r>
+        <w:rPr>
+          <w:rFonts w:hint="cs"/>
+          <w:rtl/>
+        </w:rPr>
+        <w:t xml:space="preserve"> היא קבילה </w:t>
+      </w:r>
+      <w:r>
+        <w:rPr>
+          <w:rtl/>
+        </w:rPr>
+        <w:t>–</w:t>
+      </w:r>
+      <w:r>
+        <w:rPr>
+          <w:rFonts w:hint="cs"/>
+          <w:rtl/>
+        </w:rPr>
+        <w:t xml:space="preserve"> כלומר, הפעלתה מצומת מסוים יחזיר לנו מסלול אופטימלי למצב המטרה.</w:t>
+      </w:r>
+    </w:p>
+    <w:p>
+      <w:pPr>
+        <w:bidi/>
+        <w:spacing w:before="240"/>
+        <w:rPr>
+          <w:rtl/>
+        </w:rPr>
+      </w:pPr>
+      <w:r>
+        <w:rPr>
+          <w:rFonts w:hint="cs"/>
+          <w:rtl/>
+        </w:rPr>
+        <w:t xml:space="preserve">בעצם מובטח לנו שההערכה היוריסטית שלנו תחזיר עלות מדויקת כלומר קיבלנו את היוריסטיקה המושלמת </w:t>
+      </w:r>
+      <m:oMath>
+        <m:sSup>
+          <m:sSupPr>
+            <m:ctrlPr>
+              <w:rPr>
+                <w:rFonts w:ascii="Cambria Math" w:hAnsi="Cambria Math"/>
+                <w:i/>
+              </w:rPr>
+            </m:ctrlPr>
+          </m:sSupPr>
+          <m:e>
+            <m:r>
+              <w:rPr>
+                <w:rFonts w:ascii="Cambria Math" w:hAnsi="Cambria Math"/>
+              </w:rPr>
+              <m:t>h</m:t>
+            </m:r>
+          </m:e>
+          <m:sup>
+            <m:r>
+              <w:rPr>
+                <w:rFonts w:ascii="Cambria Math" w:hAnsi="Cambria Math"/>
+              </w:rPr>
+              <m:t>*</m:t>
+            </m:r>
+          </m:sup>
+        </m:sSup>
+      </m:oMath>
+      <w:r>
+        <w:rPr>
+          <w:rFonts w:eastAsiaTheme="minorEastAsia" w:hint="cs"/>
+          <w:rtl/>
+        </w:rPr>
+        <w:t xml:space="preserve"> ומכיוון שלכל </w:t>
+      </w:r>
+      <m:oMath>
+        <m:r>
+          <w:rPr>
+            <w:rFonts w:ascii="Cambria Math" w:eastAsiaTheme="minorEastAsia" w:hAnsi="Cambria Math"/>
+          </w:rPr>
+          <m:t>s</m:t>
+        </m:r>
+        <m:r>
+          <m:rPr>
+            <m:sty m:val="p"/>
+          </m:rPr>
+          <w:rPr>
+            <w:rFonts w:ascii="Cambria Math" w:eastAsiaTheme="minorEastAsia" w:hAnsi="Cambria Math"/>
+          </w:rPr>
+          <m:t xml:space="preserve"> </m:t>
+        </m:r>
+      </m:oMath>
+      <w:r>
+        <w:rPr>
+          <w:rFonts w:eastAsiaTheme="minorEastAsia" w:hint="cs"/>
+          <w:rtl/>
+        </w:rPr>
+        <w:t xml:space="preserve"> מתקיים </w:t>
+      </w:r>
+      <m:oMath>
+        <m:r>
+          <w:rPr>
+            <w:rFonts w:ascii="Cambria Math" w:eastAsiaTheme="minorEastAsia" w:hAnsi="Cambria Math"/>
+          </w:rPr>
+          <m:t>0≤h</m:t>
+        </m:r>
+        <m:d>
+          <m:dPr>
+            <m:ctrlPr>
+              <w:rPr>
+                <w:rFonts w:ascii="Cambria Math" w:eastAsiaTheme="minorEastAsia" w:hAnsi="Cambria Math"/>
+                <w:i/>
+              </w:rPr>
+            </m:ctrlPr>
+          </m:dPr>
+          <m:e>
+            <m:r>
+              <w:rPr>
+                <w:rFonts w:ascii="Cambria Math" w:eastAsiaTheme="minorEastAsia" w:hAnsi="Cambria Math"/>
+              </w:rPr>
+              <m:t>s</m:t>
+            </m:r>
+          </m:e>
+        </m:d>
+        <m:r>
+          <w:rPr>
+            <w:rFonts w:ascii="Cambria Math" w:eastAsiaTheme="minorEastAsia" w:hAnsi="Cambria Math"/>
+          </w:rPr>
+          <m:t>=</m:t>
+        </m:r>
+        <m:sSup>
+          <m:sSupPr>
+            <m:ctrlPr>
+              <w:rPr>
+                <w:rFonts w:ascii="Cambria Math" w:eastAsiaTheme="minorEastAsia" w:hAnsi="Cambria Math"/>
+                <w:i/>
+              </w:rPr>
+            </m:ctrlPr>
+          </m:sSupPr>
+          <m:e>
+            <m:r>
+              <w:rPr>
+                <w:rFonts w:ascii="Cambria Math" w:eastAsiaTheme="minorEastAsia" w:hAnsi="Cambria Math"/>
+              </w:rPr>
+              <m:t>h</m:t>
+            </m:r>
+          </m:e>
+          <m:sup>
+            <m:r>
+              <w:rPr>
+                <w:rFonts w:ascii="Cambria Math" w:eastAsiaTheme="minorEastAsia" w:hAnsi="Cambria Math"/>
+              </w:rPr>
+              <m:t>*</m:t>
+            </m:r>
+          </m:sup>
+        </m:sSup>
+        <m:r>
+          <w:rPr>
+            <w:rFonts w:ascii="Cambria Math" w:eastAsiaTheme="minorEastAsia" w:hAnsi="Cambria Math"/>
+          </w:rPr>
+          <m:t>(s)≤</m:t>
+        </m:r>
+        <m:sSup>
+          <m:sSupPr>
+            <m:ctrlPr>
+              <w:rPr>
+                <w:rFonts w:ascii="Cambria Math" w:eastAsiaTheme="minorEastAsia" w:hAnsi="Cambria Math"/>
+                <w:i/>
+              </w:rPr>
+            </m:ctrlPr>
+          </m:sSupPr>
+          <m:e>
+            <m:r>
+              <w:rPr>
+                <w:rFonts w:ascii="Cambria Math" w:eastAsiaTheme="minorEastAsia" w:hAnsi="Cambria Math"/>
+              </w:rPr>
+              <m:t>h</m:t>
+            </m:r>
+          </m:e>
+          <m:sup>
+            <m:r>
+              <w:rPr>
+                <w:rFonts w:ascii="Cambria Math" w:eastAsiaTheme="minorEastAsia" w:hAnsi="Cambria Math"/>
+              </w:rPr>
+              <m:t>*</m:t>
+            </m:r>
+          </m:sup>
+        </m:sSup>
+        <m:r>
+          <w:rPr>
+            <w:rFonts w:ascii="Cambria Math" w:eastAsiaTheme="minorEastAsia" w:hAnsi="Cambria Math"/>
+          </w:rPr>
+          <m:t>(s)</m:t>
+        </m:r>
+      </m:oMath>
+      <w:r>
+        <w:rPr>
+          <w:rFonts w:eastAsiaTheme="minorEastAsia" w:hint="cs"/>
+          <w:rtl/>
+        </w:rPr>
+        <w:t xml:space="preserve"> אזי קיבלנו יוריסטיקה קבילה, שאגב היא המיודעת ביותר אשר עדיין קבילה.</w:t>
+      </w:r>
+    </w:p>
+    <w:p>
+      <w:pPr>
+        <w:bidi/>
+        <w:rPr>
+          <w:rtl/>
+        </w:rPr>
+      </w:pPr>
+    </w:p>
+    <w:p>
+      <w:pPr>
+        <w:bidi/>
+        <w:rPr>
+          <w:rtl/>
+        </w:rPr>
+      </w:pPr>
+    </w:p>
+    <w:p>
+      <w:pPr>
+        <w:pStyle w:val="1"/>
+        <w:bidi/>
+      </w:pPr>
+      <w:r>
+        <w:rPr>
+          <w:rFonts w:hint="cs"/>
+          <w:rtl/>
+        </w:rPr>
+        <w:lastRenderedPageBreak/>
         <w:t>סעיף 28</w:t>
       </w:r>
     </w:p>
@@ -7612,8 +8372,6 @@
         </w:rPr>
         <w:t xml:space="preserve"> כיוון שהיוריסטיקה מיודעת יותר</w:t>
       </w:r>
-      <w:bookmarkStart w:id="1" w:name="_GoBack"/>
-      <w:bookmarkEnd w:id="1"/>
       <w:r>
         <w:rPr>
           <w:rFonts w:hint="cs"/>
@@ -7629,23 +8387,23 @@
           <w:rtl/>
         </w:rPr>
       </w:pPr>
+    </w:p>
+    <w:p>
+      <w:pPr>
+        <w:bidi/>
+        <w:jc w:val="center"/>
+        <w:rPr>
+          <w:rtl/>
+        </w:rPr>
+      </w:pPr>
       <w:r>
         <w:rPr>
           <w:noProof/>
         </w:rPr>
-        <w:lastRenderedPageBreak/>
         <w:drawing>
-          <wp:anchor distT="0" distB="0" distL="114300" distR="114300" simplePos="0" relativeHeight="251670528" behindDoc="0" locked="0" layoutInCell="1" allowOverlap="1" wp14:anchorId="32D76737" wp14:editId="0C9F7363">
-            <wp:simplePos x="0" y="0"/>
-            <wp:positionH relativeFrom="margin">
-              <wp:posOffset>1558446</wp:posOffset>
-            </wp:positionH>
-            <wp:positionV relativeFrom="paragraph">
-              <wp:posOffset>182542</wp:posOffset>
-            </wp:positionV>
+          <wp:inline distT="0" distB="0" distL="0" distR="0" wp14:anchorId="32D76737">
             <wp:extent cx="4311015" cy="3232785"/>
             <wp:effectExtent l="0" t="0" r="0" b="5715"/>
-            <wp:wrapTopAndBottom/>
             <wp:docPr id="9" name="תמונה 9"/>
             <wp:cNvGraphicFramePr>
               <a:graphicFrameLocks xmlns:a="http://schemas.openxmlformats.org/drawingml/2006/main" noChangeAspect="1"/>
@@ -7681,151 +8439,9 @@
                 </pic:pic>
               </a:graphicData>
             </a:graphic>
-            <wp14:sizeRelH relativeFrom="margin">
-              <wp14:pctWidth>0</wp14:pctWidth>
-            </wp14:sizeRelH>
-            <wp14:sizeRelV relativeFrom="margin">
-              <wp14:pctHeight>0</wp14:pctHeight>
-            </wp14:sizeRelV>
-          </wp:anchor>
+          </wp:inline>
         </w:drawing>
       </w:r>
-    </w:p>
-    <w:p>
-      <w:pPr>
-        <w:bidi/>
-        <w:rPr>
-          <w:rtl/>
-        </w:rPr>
-      </w:pPr>
-    </w:p>
-    <w:p>
-      <w:pPr>
-        <w:bidi/>
-        <w:rPr>
-          <w:rtl/>
-        </w:rPr>
-      </w:pPr>
-    </w:p>
-    <w:p>
-      <w:pPr>
-        <w:bidi/>
-        <w:rPr>
-          <w:rtl/>
-        </w:rPr>
-      </w:pPr>
-    </w:p>
-    <w:p>
-      <w:pPr>
-        <w:bidi/>
-        <w:rPr>
-          <w:rtl/>
-        </w:rPr>
-      </w:pPr>
-    </w:p>
-    <w:p>
-      <w:pPr>
-        <w:bidi/>
-        <w:rPr>
-          <w:rtl/>
-        </w:rPr>
-      </w:pPr>
-    </w:p>
-    <w:p>
-      <w:pPr>
-        <w:bidi/>
-        <w:rPr>
-          <w:rtl/>
-        </w:rPr>
-      </w:pPr>
-    </w:p>
-    <w:p>
-      <w:pPr>
-        <w:bidi/>
-        <w:rPr>
-          <w:rtl/>
-        </w:rPr>
-      </w:pPr>
-    </w:p>
-    <w:p>
-      <w:pPr>
-        <w:bidi/>
-        <w:rPr>
-          <w:rtl/>
-        </w:rPr>
-      </w:pPr>
-    </w:p>
-    <w:p>
-      <w:pPr>
-        <w:bidi/>
-        <w:rPr>
-          <w:rtl/>
-        </w:rPr>
-      </w:pPr>
-    </w:p>
-    <w:p>
-      <w:pPr>
-        <w:bidi/>
-        <w:rPr>
-          <w:rtl/>
-        </w:rPr>
-      </w:pPr>
-    </w:p>
-    <w:p>
-      <w:pPr>
-        <w:bidi/>
-        <w:rPr>
-          <w:rtl/>
-        </w:rPr>
-      </w:pPr>
-    </w:p>
-    <w:p>
-      <w:pPr>
-        <w:bidi/>
-        <w:rPr>
-          <w:rtl/>
-        </w:rPr>
-      </w:pPr>
-    </w:p>
-    <w:p>
-      <w:pPr>
-        <w:bidi/>
-        <w:rPr>
-          <w:rtl/>
-        </w:rPr>
-      </w:pPr>
-    </w:p>
-    <w:p>
-      <w:pPr>
-        <w:bidi/>
-        <w:rPr>
-          <w:rtl/>
-        </w:rPr>
-      </w:pPr>
-    </w:p>
-    <w:p>
-      <w:pPr>
-        <w:bidi/>
-        <w:rPr>
-          <w:rtl/>
-        </w:rPr>
-      </w:pPr>
-    </w:p>
-    <w:p>
-      <w:pPr>
-        <w:bidi/>
-        <w:rPr>
-          <w:rtl/>
-        </w:rPr>
-      </w:pPr>
-    </w:p>
-    <w:p>
-      <w:pPr>
-        <w:bidi/>
-        <w:rPr>
-          <w:rtl/>
-        </w:rPr>
-      </w:pPr>
     </w:p>
     <w:p>
       <w:pPr>
@@ -7936,6 +8552,7 @@
           <w:bCs/>
           <w:rtl/>
         </w:rPr>
+        <w:lastRenderedPageBreak/>
         <w:t>שאלה תיאורטית</w:t>
       </w:r>
     </w:p>
@@ -8470,7 +9087,7 @@
           <v:shape id="_x0000_i1027" type="#_x0000_t75" style="width:479pt;height:62.1pt" o:ole="">
             <v:imagedata r:id="rId28" o:title=""/>
           </v:shape>
-          <o:OLEObject Type="Embed" ProgID="Equation.DSMT4" ShapeID="_x0000_i1027" DrawAspect="Content" ObjectID="_1605086521" r:id="rId29"/>
+          <o:OLEObject Type="Embed" ProgID="Equation.DSMT4" ShapeID="_x0000_i1027" DrawAspect="Content" ObjectID="_1605102064" r:id="rId29"/>
         </w:object>
       </w:r>
     </w:p>
@@ -8734,7 +9351,7 @@
           <v:shape id="_x0000_i1028" type="#_x0000_t75" style="width:303.1pt;height:41.8pt" o:ole="">
             <v:imagedata r:id="rId30" o:title=""/>
           </v:shape>
-          <o:OLEObject Type="Embed" ProgID="Equation.DSMT4" ShapeID="_x0000_i1028" DrawAspect="Content" ObjectID="_1605086522" r:id="rId31"/>
+          <o:OLEObject Type="Embed" ProgID="Equation.DSMT4" ShapeID="_x0000_i1028" DrawAspect="Content" ObjectID="_1605102065" r:id="rId31"/>
         </w:object>
       </w:r>
     </w:p>
@@ -8981,7 +9598,6 @@
           <w:color w:val="000000" w:themeColor="text1"/>
           <w:rtl/>
         </w:rPr>
-        <w:lastRenderedPageBreak/>
         <w:t xml:space="preserve">האלגוריתם יעיל לפחות כמו </w:t>
       </w:r>
       <w:r>
@@ -13095,7 +13711,7 @@
 </file>
 
 <file path=customXml/itemProps1.xml><?xml version="1.0" encoding="utf-8"?>
-<ds:datastoreItem xmlns:ds="http://schemas.openxmlformats.org/officeDocument/2006/customXml" ds:itemID="{8ABAED41-048F-49F5-BA66-E4CFC45060B5}">
+<ds:datastoreItem xmlns:ds="http://schemas.openxmlformats.org/officeDocument/2006/customXml" ds:itemID="{F0D5A801-DA51-45F7-A534-6D2784136C4E}">
   <ds:schemaRefs>
     <ds:schemaRef ds:uri="http://schemas.openxmlformats.org/officeDocument/2006/bibliography"/>
   </ds:schemaRefs>

</xml_diff>

<commit_message>
Updated the theoretical part.
Changed the heuristic function in the last part and also repaired the
printing problem of probability array P in question 20.

Signed-off-by: Yoni Bettan <ybettan@redhat.com>
</commit_message>
<xml_diff>
--- a/hw1/hw1.docx
+++ b/hw1/hw1.docx
@@ -1253,7 +1253,7 @@
         <w:rPr>
           <w:position w:val="-10"/>
         </w:rPr>
-        <w:object w:dxaOrig="1219" w:dyaOrig="320">
+        <w:object w:dxaOrig="1219" w:dyaOrig="320" w14:anchorId="3AB9F6D4">
           <v:shapetype id="_x0000_t75" coordsize="21600,21600" o:spt="75" o:preferrelative="t" path="m@4@5l@4@11@9@11@9@5xe" filled="f" stroked="f">
             <v:stroke joinstyle="miter"/>
             <v:formulas>
@@ -1276,7 +1276,7 @@
           <v:shape id="_x0000_i1025" type="#_x0000_t75" style="width:61.65pt;height:15.95pt" o:ole="">
             <v:imagedata r:id="rId10" o:title=""/>
           </v:shape>
-          <o:OLEObject Type="Embed" ProgID="Equation.DSMT4" ShapeID="_x0000_i1025" DrawAspect="Content" ObjectID="_1605196940" r:id="rId11"/>
+          <o:OLEObject Type="Embed" ProgID="Equation.DSMT4" ShapeID="_x0000_i1025" DrawAspect="Content" ObjectID="_1605276589" r:id="rId11"/>
         </w:object>
       </w:r>
       <w:r>
@@ -2383,7 +2383,7 @@
           <w:noProof/>
         </w:rPr>
         <w:drawing>
-          <wp:anchor distT="0" distB="0" distL="114300" distR="114300" simplePos="0" relativeHeight="251661312" behindDoc="0" locked="0" layoutInCell="1" allowOverlap="1">
+          <wp:anchor distT="0" distB="0" distL="114300" distR="114300" simplePos="0" relativeHeight="251661312" behindDoc="0" locked="0" layoutInCell="1" allowOverlap="1" wp14:anchorId="0B3F05D9" wp14:editId="0BD01FB7">
             <wp:simplePos x="0" y="0"/>
             <wp:positionH relativeFrom="page">
               <wp:posOffset>3340908</wp:posOffset>
@@ -2729,7 +2729,7 @@
           <w:noProof/>
         </w:rPr>
         <w:drawing>
-          <wp:anchor distT="0" distB="0" distL="114300" distR="114300" simplePos="0" relativeHeight="251664384" behindDoc="0" locked="0" layoutInCell="1" allowOverlap="1">
+          <wp:anchor distT="0" distB="0" distL="114300" distR="114300" simplePos="0" relativeHeight="251664384" behindDoc="0" locked="0" layoutInCell="1" allowOverlap="1" wp14:anchorId="4A5D66B4" wp14:editId="7C39DC35">
             <wp:simplePos x="0" y="0"/>
             <wp:positionH relativeFrom="margin">
               <wp:align>center</wp:align>
@@ -3816,13 +3816,7 @@
                     <w:rPr>
                       <w:rFonts w:ascii="Cambria Math" w:hAnsi="Cambria Math"/>
                     </w:rPr>
-                    <m:t>f</m:t>
-                  </m:r>
-                  <m:r>
-                    <w:rPr>
-                      <w:rFonts w:ascii="Cambria Math" w:hAnsi="Cambria Math"/>
-                    </w:rPr>
-                    <m:t>,d,T,F</m:t>
+                    <m:t>f,d,T,F</m:t>
                   </m:r>
                 </m:e>
               </m:d>
@@ -3842,25 +3836,7 @@
                     <w:rPr>
                       <w:rFonts w:ascii="Cambria Math" w:hAnsi="Cambria Math"/>
                     </w:rPr>
-                    <m:t>f</m:t>
-                  </m:r>
-                  <m:r>
-                    <w:rPr>
-                      <w:rFonts w:ascii="Cambria Math" w:hAnsi="Cambria Math"/>
-                    </w:rPr>
-                    <m:t>∈</m:t>
-                  </m:r>
-                  <m:r>
-                    <w:rPr>
-                      <w:rFonts w:ascii="Cambria Math" w:hAnsi="Cambria Math"/>
-                    </w:rPr>
-                    <m:t>GasStations</m:t>
-                  </m:r>
-                  <m:r>
-                    <w:rPr>
-                      <w:rFonts w:ascii="Cambria Math" w:hAnsi="Cambria Math"/>
-                    </w:rPr>
-                    <m:t xml:space="preserve"> </m:t>
+                    <m:t xml:space="preserve">f∈GasStations </m:t>
                   </m:r>
                 </m:e>
                 <m:e>
@@ -3936,13 +3912,7 @@
                         <w:rPr>
                           <w:rFonts w:ascii="Cambria Math" w:hAnsi="Cambria Math"/>
                         </w:rPr>
-                        <m:t>,</m:t>
-                      </m:r>
-                      <m:r>
-                        <w:rPr>
-                          <w:rFonts w:ascii="Cambria Math" w:hAnsi="Cambria Math"/>
-                        </w:rPr>
-                        <m:t>f</m:t>
+                        <m:t>,f</m:t>
                       </m:r>
                     </m:e>
                   </m:d>
@@ -3964,13 +3934,7 @@
                     <w:rPr>
                       <w:rFonts w:ascii="Cambria Math" w:hAnsi="Cambria Math"/>
                     </w:rPr>
-                    <m:t>d</m:t>
-                  </m:r>
-                  <m:r>
-                    <w:rPr>
-                      <w:rFonts w:ascii="Cambria Math" w:hAnsi="Cambria Math"/>
-                    </w:rPr>
-                    <m:t>=</m:t>
+                    <m:t>d=</m:t>
                   </m:r>
                   <m:sSub>
                     <m:sSubPr>
@@ -4770,7 +4734,7 @@
           <w:noProof/>
         </w:rPr>
         <w:drawing>
-          <wp:anchor distT="0" distB="0" distL="114300" distR="114300" simplePos="0" relativeHeight="251662336" behindDoc="0" locked="0" layoutInCell="1" allowOverlap="1">
+          <wp:anchor distT="0" distB="0" distL="114300" distR="114300" simplePos="0" relativeHeight="251662336" behindDoc="0" locked="0" layoutInCell="1" allowOverlap="1" wp14:anchorId="52C1CEC5" wp14:editId="70263C99">
             <wp:simplePos x="0" y="0"/>
             <wp:positionH relativeFrom="column">
               <wp:posOffset>-175260</wp:posOffset>
@@ -4869,7 +4833,7 @@
           <w:noProof/>
         </w:rPr>
         <w:drawing>
-          <wp:anchor distT="0" distB="0" distL="114300" distR="114300" simplePos="0" relativeHeight="251663360" behindDoc="0" locked="0" layoutInCell="1" allowOverlap="1">
+          <wp:anchor distT="0" distB="0" distL="114300" distR="114300" simplePos="0" relativeHeight="251663360" behindDoc="0" locked="0" layoutInCell="1" allowOverlap="1" wp14:anchorId="05EF9C0B" wp14:editId="5441F92F">
             <wp:simplePos x="0" y="0"/>
             <wp:positionH relativeFrom="column">
               <wp:posOffset>-186055</wp:posOffset>
@@ -5148,7 +5112,7 @@
           <w:noProof/>
         </w:rPr>
         <w:drawing>
-          <wp:inline distT="0" distB="0" distL="0" distR="0">
+          <wp:inline distT="0" distB="0" distL="0" distR="0" wp14:anchorId="020159D8" wp14:editId="08E057D0">
             <wp:extent cx="6855460" cy="1190625"/>
             <wp:effectExtent l="38100" t="38100" r="97790" b="104775"/>
             <wp:docPr id="11" name="תמונה 11"/>
@@ -5266,7 +5230,7 @@
           <w:noProof/>
         </w:rPr>
         <w:drawing>
-          <wp:inline distT="0" distB="0" distL="0" distR="0" wp14:anchorId="1817F129" wp14:editId="698B81D7">
+          <wp:inline distT="0" distB="0" distL="0" distR="0" wp14:anchorId="21957DB7" wp14:editId="7F0493F5">
             <wp:extent cx="6852920" cy="442595"/>
             <wp:effectExtent l="38100" t="38100" r="100330" b="90805"/>
             <wp:docPr id="1" name="תמונה 1"/>
@@ -5564,7 +5528,7 @@
           <w:noProof/>
         </w:rPr>
         <w:drawing>
-          <wp:anchor distT="0" distB="0" distL="114300" distR="114300" simplePos="0" relativeHeight="251671552" behindDoc="0" locked="0" layoutInCell="1" allowOverlap="1" wp14:anchorId="03361EBB">
+          <wp:anchor distT="0" distB="0" distL="114300" distR="114300" simplePos="0" relativeHeight="251671552" behindDoc="0" locked="0" layoutInCell="1" allowOverlap="1" wp14:anchorId="6DAD21B0" wp14:editId="25F252F4">
             <wp:simplePos x="0" y="0"/>
             <wp:positionH relativeFrom="column">
               <wp:posOffset>1464371</wp:posOffset>
@@ -6254,7 +6218,7 @@
           <w:noProof/>
         </w:rPr>
         <w:drawing>
-          <wp:inline distT="0" distB="0" distL="0" distR="0">
+          <wp:inline distT="0" distB="0" distL="0" distR="0" wp14:anchorId="5C651169" wp14:editId="2C59E0E2">
             <wp:extent cx="6852920" cy="268605"/>
             <wp:effectExtent l="38100" t="38100" r="81280" b="93345"/>
             <wp:docPr id="4" name="תמונה 4"/>
@@ -6361,7 +6325,7 @@
           <w:noProof/>
         </w:rPr>
         <w:drawing>
-          <wp:inline distT="0" distB="0" distL="0" distR="0">
+          <wp:inline distT="0" distB="0" distL="0" distR="0" wp14:anchorId="0F14FB9F" wp14:editId="3305BB1C">
             <wp:extent cx="6852920" cy="422275"/>
             <wp:effectExtent l="38100" t="38100" r="100330" b="92075"/>
             <wp:docPr id="12" name="תמונה 12"/>
@@ -6500,7 +6464,7 @@
           <w:noProof/>
         </w:rPr>
         <w:drawing>
-          <wp:inline distT="0" distB="0" distL="0" distR="0">
+          <wp:inline distT="0" distB="0" distL="0" distR="0" wp14:anchorId="7DE7EB6C" wp14:editId="453F8EA9">
             <wp:extent cx="4612978" cy="3460484"/>
             <wp:effectExtent l="38100" t="38100" r="92710" b="102235"/>
             <wp:docPr id="10" name="תמונה 10"/>
@@ -6644,11 +6608,11 @@
         <w:rPr>
           <w:position w:val="-82"/>
         </w:rPr>
-        <w:object w:dxaOrig="9400" w:dyaOrig="1760">
+        <w:object w:dxaOrig="9400" w:dyaOrig="1760" w14:anchorId="3250D01F">
           <v:shape id="_x0000_i1026" type="#_x0000_t75" style="width:469.95pt;height:88.4pt" o:ole="">
             <v:imagedata r:id="rId22" o:title=""/>
           </v:shape>
-          <o:OLEObject Type="Embed" ProgID="Equation.DSMT4" ShapeID="_x0000_i1026" DrawAspect="Content" ObjectID="_1605196941" r:id="rId23"/>
+          <o:OLEObject Type="Embed" ProgID="Equation.DSMT4" ShapeID="_x0000_i1026" DrawAspect="Content" ObjectID="_1605276590" r:id="rId23"/>
         </w:object>
       </w:r>
     </w:p>
@@ -6708,6 +6672,7 @@
     <w:p>
       <w:pPr>
         <w:bidi/>
+        <w:jc w:val="center"/>
         <w:rPr>
           <w:rtl/>
         </w:rPr>
@@ -6717,18 +6682,10 @@
           <w:noProof/>
         </w:rPr>
         <w:drawing>
-          <wp:anchor distT="0" distB="0" distL="114300" distR="114300" simplePos="0" relativeHeight="251666432" behindDoc="0" locked="0" layoutInCell="1" allowOverlap="1" wp14:anchorId="062B3E37">
-            <wp:simplePos x="0" y="0"/>
-            <wp:positionH relativeFrom="margin">
-              <wp:align>center</wp:align>
-            </wp:positionH>
-            <wp:positionV relativeFrom="paragraph">
-              <wp:posOffset>47914</wp:posOffset>
-            </wp:positionV>
-            <wp:extent cx="3362960" cy="2581910"/>
-            <wp:effectExtent l="38100" t="38100" r="104140" b="104140"/>
-            <wp:wrapSquare wrapText="bothSides"/>
-            <wp:docPr id="14" name="תמונה 14"/>
+          <wp:inline distT="0" distB="0" distL="0" distR="0" wp14:anchorId="614D1039" wp14:editId="6474482D">
+            <wp:extent cx="3285269" cy="2593842"/>
+            <wp:effectExtent l="38100" t="38100" r="86995" b="92710"/>
+            <wp:docPr id="13" name="תמונה 13"/>
             <wp:cNvGraphicFramePr>
               <a:graphicFrameLocks xmlns:a="http://schemas.openxmlformats.org/drawingml/2006/main" noChangeAspect="1"/>
             </wp:cNvGraphicFramePr>
@@ -6736,7 +6693,7 @@
               <a:graphicData uri="http://schemas.openxmlformats.org/drawingml/2006/picture">
                 <pic:pic xmlns:pic="http://schemas.openxmlformats.org/drawingml/2006/picture">
                   <pic:nvPicPr>
-                    <pic:cNvPr id="0" name="Picture 45"/>
+                    <pic:cNvPr id="0" name="Picture 17"/>
                     <pic:cNvPicPr>
                       <a:picLocks noChangeAspect="1" noChangeArrowheads="1"/>
                     </pic:cNvPicPr>
@@ -6757,7 +6714,7 @@
                   <pic:spPr bwMode="auto">
                     <a:xfrm>
                       <a:off x="0" y="0"/>
-                      <a:ext cx="3362960" cy="2581910"/>
+                      <a:ext cx="3288955" cy="2596753"/>
                     </a:xfrm>
                     <a:prstGeom prst="rect">
                       <a:avLst/>
@@ -6777,84 +6734,9 @@
                 </pic:pic>
               </a:graphicData>
             </a:graphic>
-            <wp14:sizeRelH relativeFrom="margin">
-              <wp14:pctWidth>0</wp14:pctWidth>
-            </wp14:sizeRelH>
-            <wp14:sizeRelV relativeFrom="margin">
-              <wp14:pctHeight>0</wp14:pctHeight>
-            </wp14:sizeRelV>
-          </wp:anchor>
+          </wp:inline>
         </w:drawing>
       </w:r>
-    </w:p>
-    <w:p>
-      <w:pPr>
-        <w:bidi/>
-        <w:rPr>
-          <w:rtl/>
-        </w:rPr>
-      </w:pPr>
-    </w:p>
-    <w:p>
-      <w:pPr>
-        <w:bidi/>
-        <w:rPr>
-          <w:rtl/>
-        </w:rPr>
-      </w:pPr>
-    </w:p>
-    <w:p>
-      <w:pPr>
-        <w:bidi/>
-        <w:rPr>
-          <w:rtl/>
-        </w:rPr>
-      </w:pPr>
-    </w:p>
-    <w:p>
-      <w:pPr>
-        <w:bidi/>
-        <w:rPr>
-          <w:rtl/>
-        </w:rPr>
-      </w:pPr>
-    </w:p>
-    <w:p>
-      <w:pPr>
-        <w:bidi/>
-        <w:rPr>
-          <w:rtl/>
-        </w:rPr>
-      </w:pPr>
-    </w:p>
-    <w:p>
-      <w:pPr>
-        <w:bidi/>
-        <w:rPr>
-          <w:rtl/>
-        </w:rPr>
-      </w:pPr>
-    </w:p>
-    <w:p>
-      <w:pPr>
-        <w:bidi/>
-        <w:rPr>
-          <w:rtl/>
-        </w:rPr>
-      </w:pPr>
-    </w:p>
-    <w:p>
-      <w:pPr>
-        <w:bidi/>
-        <w:rPr>
-          <w:rtl/>
-        </w:rPr>
-      </w:pPr>
-    </w:p>
-    <w:p>
-      <w:pPr>
-        <w:bidi/>
-      </w:pPr>
     </w:p>
     <w:p>
       <w:pPr>
@@ -7192,7 +7074,6 @@
       <w:pPr>
         <w:bidi/>
         <w:rPr>
-          <w:rFonts w:hint="cs"/>
           <w:rtl/>
         </w:rPr>
       </w:pPr>
@@ -7265,7 +7146,7 @@
           <w:noProof/>
         </w:rPr>
         <w:drawing>
-          <wp:inline distT="0" distB="0" distL="0" distR="0">
+          <wp:inline distT="0" distB="0" distL="0" distR="0" wp14:anchorId="5C01CEA5" wp14:editId="4C618A26">
             <wp:extent cx="3433107" cy="2575389"/>
             <wp:effectExtent l="38100" t="38100" r="91440" b="92075"/>
             <wp:docPr id="16" name="תמונה 16"/>
@@ -7405,7 +7286,6 @@
       <w:pPr>
         <w:bidi/>
         <w:rPr>
-          <w:rFonts w:hint="cs"/>
           <w:rtl/>
         </w:rPr>
       </w:pPr>
@@ -7450,7 +7330,7 @@
           <w:noProof/>
         </w:rPr>
         <w:drawing>
-          <wp:anchor distT="0" distB="0" distL="114300" distR="114300" simplePos="0" relativeHeight="251672576" behindDoc="0" locked="0" layoutInCell="1" allowOverlap="1">
+          <wp:anchor distT="0" distB="0" distL="114300" distR="114300" simplePos="0" relativeHeight="251672576" behindDoc="0" locked="0" layoutInCell="1" allowOverlap="1" wp14:anchorId="54FDB775" wp14:editId="2473F3AC">
             <wp:simplePos x="0" y="0"/>
             <wp:positionH relativeFrom="margin">
               <wp:posOffset>1661172</wp:posOffset>
@@ -7739,21 +7619,7 @@
           <w:rFonts w:hint="cs"/>
           <w:rtl/>
         </w:rPr>
-        <w:t xml:space="preserve"> מספר המצבים שפותחו יורד (שיפור בזמן הריצה) אך ללא פגיעה באופטימליות הפתרון (המרחק הכולל)</w:t>
-      </w:r>
-      <w:r>
-        <w:rPr>
-          <w:rFonts w:hint="cs"/>
-          <w:rtl/>
-        </w:rPr>
-        <w:t xml:space="preserve"> עבור הבעיה הנ"ל</w:t>
-      </w:r>
-      <w:r>
-        <w:rPr>
-          <w:rFonts w:hint="cs"/>
-          <w:rtl/>
-        </w:rPr>
-        <w:t>. החל מנקודה זו הגדלת משקל ההיוריסטיקה פוגע משמעותית באופטימאליות הפתרון.</w:t>
+        <w:t xml:space="preserve"> מספר המצבים שפותחו יורד (שיפור בזמן הריצה) אך ללא פגיעה באופטימליות הפתרון (המרחק הכולל) עבור הבעיה הנ"ל. החל מנקודה זו הגדלת משקל ההיוריסטיקה פוגע משמעותית באופטימאליות הפתרון.</w:t>
       </w:r>
     </w:p>
     <w:p>
@@ -7765,7 +7631,7 @@
           <w:noProof/>
         </w:rPr>
         <w:drawing>
-          <wp:anchor distT="0" distB="0" distL="114300" distR="114300" simplePos="0" relativeHeight="251668480" behindDoc="0" locked="0" layoutInCell="1" allowOverlap="1" wp14:anchorId="4782FD7E" wp14:editId="07439615">
+          <wp:anchor distT="0" distB="0" distL="114300" distR="114300" simplePos="0" relativeHeight="251668480" behindDoc="0" locked="0" layoutInCell="1" allowOverlap="1" wp14:anchorId="0F57E41B" wp14:editId="39D69263">
             <wp:simplePos x="0" y="0"/>
             <wp:positionH relativeFrom="margin">
               <wp:posOffset>1526674</wp:posOffset>
@@ -8149,7 +8015,13 @@
           <w:rPr>
             <w:rFonts w:ascii="Cambria Math" w:eastAsiaTheme="minorEastAsia" w:hAnsi="Cambria Math"/>
           </w:rPr>
-          <m:t>0≤h</m:t>
+          <m:t>0≤</m:t>
+        </m:r>
+        <m:r>
+          <w:rPr>
+            <w:rFonts w:ascii="Cambria Math" w:eastAsiaTheme="minorEastAsia" w:hAnsi="Cambria Math"/>
+          </w:rPr>
+          <m:t>h</m:t>
         </m:r>
         <m:d>
           <m:dPr>
@@ -8462,7 +8334,7 @@
           <w:noProof/>
         </w:rPr>
         <w:drawing>
-          <wp:inline distT="0" distB="0" distL="0" distR="0" wp14:anchorId="32D76737">
+          <wp:inline distT="0" distB="0" distL="0" distR="0" wp14:anchorId="77BAAABD" wp14:editId="4F351F80">
             <wp:extent cx="4311015" cy="3232785"/>
             <wp:effectExtent l="38100" t="38100" r="89535" b="100965"/>
             <wp:docPr id="9" name="תמונה 9"/>
@@ -8534,8 +8406,6 @@
           <w:rtl/>
         </w:rPr>
       </w:pPr>
-      <w:bookmarkStart w:id="1" w:name="_GoBack"/>
-      <w:bookmarkEnd w:id="1"/>
     </w:p>
     <w:p>
       <w:pPr>
@@ -9098,7 +8968,6 @@
         <w:bidi/>
         <w:rPr>
           <w:color w:val="000000" w:themeColor="text1"/>
-          <w:rtl/>
         </w:rPr>
       </w:pPr>
       <w:r>
@@ -9116,7 +8985,15 @@
           <w:color w:val="000000" w:themeColor="text1"/>
           <w:rtl/>
         </w:rPr>
-        <w:t>היורסטיקה</w:t>
+        <w:t>ה</w:t>
+      </w:r>
+      <w:r>
+        <w:rPr>
+          <w:rFonts w:hint="cs"/>
+          <w:color w:val="000000" w:themeColor="text1"/>
+          <w:rtl/>
+        </w:rPr>
+        <w:t>יורסטיקה</w:t>
       </w:r>
       <w:proofErr w:type="spellEnd"/>
       <w:r>
@@ -9127,119 +9004,26 @@
         </w:rPr>
         <w:t xml:space="preserve"> הבאה:</w:t>
       </w:r>
-    </w:p>
-    <w:p>
-      <w:pPr>
-        <w:pStyle w:val="a3"/>
-        <w:bidi/>
-        <w:rPr>
-          <w:color w:val="000000" w:themeColor="text1"/>
-          <w:rtl/>
-        </w:rPr>
-      </w:pPr>
-    </w:p>
-    <w:p>
-      <w:pPr>
-        <w:pStyle w:val="a3"/>
-        <w:bidi/>
-        <w:jc w:val="right"/>
-        <w:rPr>
-          <w:color w:val="000000" w:themeColor="text1"/>
-          <w:rtl/>
-        </w:rPr>
-      </w:pPr>
-      <w:r>
-        <w:rPr>
-          <w:color w:val="000000" w:themeColor="text1"/>
-          <w:position w:val="-56"/>
-        </w:rPr>
-        <w:object w:dxaOrig="9580" w:dyaOrig="1240">
-          <v:shape id="_x0000_i1027" type="#_x0000_t75" style="width:479pt;height:62.1pt" o:ole="">
-            <v:imagedata r:id="rId29" o:title=""/>
-          </v:shape>
-          <o:OLEObject Type="Embed" ProgID="Equation.DSMT4" ShapeID="_x0000_i1027" DrawAspect="Content" ObjectID="_1605196942" r:id="rId30"/>
-        </w:object>
-      </w:r>
-    </w:p>
-    <w:p>
-      <w:pPr>
-        <w:pStyle w:val="a3"/>
-        <w:bidi/>
-        <w:rPr>
-          <w:color w:val="000000" w:themeColor="text1"/>
-          <w:rtl/>
-        </w:rPr>
-      </w:pPr>
-    </w:p>
-    <w:p>
-      <w:pPr>
-        <w:pStyle w:val="a3"/>
-        <w:bidi/>
-        <w:rPr>
-          <w:color w:val="000000" w:themeColor="text1"/>
-        </w:rPr>
-      </w:pPr>
-      <w:r>
-        <w:rPr>
-          <w:rFonts w:eastAsiaTheme="minorEastAsia" w:hint="cs"/>
-          <w:color w:val="000000" w:themeColor="text1"/>
-          <w:rtl/>
-        </w:rPr>
-        <w:t xml:space="preserve">ולמעשה נריץ עם יוריסטיקה זו </w:t>
-      </w:r>
-      <w:r>
-        <w:rPr>
-          <w:rFonts w:eastAsiaTheme="minorEastAsia" w:hint="cs"/>
-          <w:color w:val="000000" w:themeColor="text1"/>
-        </w:rPr>
-        <w:t>A*</w:t>
-      </w:r>
-      <w:r>
-        <w:rPr>
-          <w:rFonts w:eastAsiaTheme="minorEastAsia" w:hint="cs"/>
-          <w:color w:val="000000" w:themeColor="text1"/>
-          <w:rtl/>
-        </w:rPr>
-        <w:t xml:space="preserve"> ונקבל את התוצאה הרצויה.</w:t>
-      </w:r>
-    </w:p>
-    <w:p>
-      <w:pPr>
-        <w:bidi/>
-        <w:rPr>
-          <w:color w:val="FF0000"/>
-          <w:rtl/>
-        </w:rPr>
-      </w:pPr>
     </w:p>
     <w:p>
       <w:pPr>
         <w:pStyle w:val="a3"/>
         <w:numPr>
           <w:ilvl w:val="0"/>
-          <w:numId w:val="8"/>
+          <w:numId w:val="14"/>
         </w:numPr>
         <w:bidi/>
         <w:rPr>
           <w:color w:val="000000" w:themeColor="text1"/>
         </w:rPr>
       </w:pPr>
-    </w:p>
-    <w:p>
-      <w:pPr>
-        <w:pStyle w:val="a3"/>
-        <w:bidi/>
-        <w:rPr>
-          <w:color w:val="000000" w:themeColor="text1"/>
-        </w:rPr>
-      </w:pPr>
-      <w:r>
-        <w:rPr>
-          <w:rFonts w:hint="cs"/>
-          <w:color w:val="000000" w:themeColor="text1"/>
-          <w:rtl/>
-        </w:rPr>
-        <w:t xml:space="preserve">לכל צומת חדש המתגלה במרחב החיפוש יש אב שגילה אותו, נסמן אב זה ב- </w:t>
+      <w:r>
+        <w:rPr>
+          <w:rFonts w:hint="cs"/>
+          <w:color w:val="000000" w:themeColor="text1"/>
+          <w:rtl/>
+        </w:rPr>
+        <w:t xml:space="preserve">אם </w:t>
       </w:r>
       <m:oMath>
         <m:r>
@@ -9247,7 +9031,43 @@
             <w:rFonts w:ascii="Cambria Math" w:hAnsi="Cambria Math"/>
             <w:color w:val="000000" w:themeColor="text1"/>
           </w:rPr>
-          <m:t>s.father</m:t>
+          <m:t>Applicabl</m:t>
+        </m:r>
+        <m:sSub>
+          <m:sSubPr>
+            <m:ctrlPr>
+              <w:rPr>
+                <w:rFonts w:ascii="Cambria Math" w:hAnsi="Cambria Math"/>
+                <w:i/>
+                <w:color w:val="000000" w:themeColor="text1"/>
+              </w:rPr>
+            </m:ctrlPr>
+          </m:sSubPr>
+          <m:e>
+            <m:r>
+              <w:rPr>
+                <w:rFonts w:ascii="Cambria Math" w:hAnsi="Cambria Math"/>
+                <w:color w:val="000000" w:themeColor="text1"/>
+              </w:rPr>
+              <m:t>e</m:t>
+            </m:r>
+          </m:e>
+          <m:sub>
+            <m:r>
+              <w:rPr>
+                <w:rFonts w:ascii="Cambria Math" w:hAnsi="Cambria Math"/>
+                <w:color w:val="000000" w:themeColor="text1"/>
+              </w:rPr>
+              <m:t>h</m:t>
+            </m:r>
+          </m:sub>
+        </m:sSub>
+        <m:r>
+          <w:rPr>
+            <w:rFonts w:ascii="Cambria Math" w:hAnsi="Cambria Math"/>
+            <w:color w:val="000000" w:themeColor="text1"/>
+          </w:rPr>
+          <m:t>(s)</m:t>
         </m:r>
       </m:oMath>
       <w:r>
@@ -9256,89 +9076,852 @@
           <w:color w:val="000000" w:themeColor="text1"/>
           <w:rtl/>
         </w:rPr>
-        <w:t xml:space="preserve"> ונשתמש בדיוק באותה יוריסטיקה מהסעיף הקודם.</w:t>
-      </w:r>
+        <w:t xml:space="preserve"> אזי </w:t>
+      </w:r>
+      <m:oMath>
+        <m:sSub>
+          <m:sSubPr>
+            <m:ctrlPr>
+              <w:rPr>
+                <w:rFonts w:ascii="Cambria Math" w:eastAsiaTheme="minorEastAsia" w:hAnsi="Cambria Math"/>
+                <w:i/>
+                <w:color w:val="000000" w:themeColor="text1"/>
+              </w:rPr>
+            </m:ctrlPr>
+          </m:sSubPr>
+          <m:e>
+            <m:r>
+              <w:rPr>
+                <w:rFonts w:ascii="Cambria Math" w:eastAsiaTheme="minorEastAsia" w:hAnsi="Cambria Math"/>
+                <w:color w:val="000000" w:themeColor="text1"/>
+              </w:rPr>
+              <m:t>h</m:t>
+            </m:r>
+          </m:e>
+          <m:sub>
+            <m:r>
+              <w:rPr>
+                <w:rFonts w:ascii="Cambria Math" w:eastAsiaTheme="minorEastAsia" w:hAnsi="Cambria Math"/>
+                <w:color w:val="000000" w:themeColor="text1"/>
+              </w:rPr>
+              <m:t>1</m:t>
+            </m:r>
+          </m:sub>
+        </m:sSub>
+        <m:d>
+          <m:dPr>
+            <m:ctrlPr>
+              <w:rPr>
+                <w:rFonts w:ascii="Cambria Math" w:eastAsiaTheme="minorEastAsia" w:hAnsi="Cambria Math"/>
+                <w:i/>
+                <w:color w:val="000000" w:themeColor="text1"/>
+              </w:rPr>
+            </m:ctrlPr>
+          </m:dPr>
+          <m:e>
+            <m:r>
+              <w:rPr>
+                <w:rFonts w:ascii="Cambria Math" w:eastAsiaTheme="minorEastAsia" w:hAnsi="Cambria Math"/>
+                <w:color w:val="000000" w:themeColor="text1"/>
+              </w:rPr>
+              <m:t>s</m:t>
+            </m:r>
+          </m:e>
+        </m:d>
+        <m:r>
+          <w:rPr>
+            <w:rFonts w:ascii="Cambria Math" w:eastAsiaTheme="minorEastAsia" w:hAnsi="Cambria Math"/>
+            <w:color w:val="000000" w:themeColor="text1"/>
+          </w:rPr>
+          <m:t>=h(s)</m:t>
+        </m:r>
+      </m:oMath>
     </w:p>
     <w:p>
       <w:pPr>
         <w:pStyle w:val="a3"/>
-        <w:bidi/>
-        <w:rPr>
-          <w:color w:val="000000" w:themeColor="text1"/>
-          <w:rtl/>
-        </w:rPr>
-      </w:pPr>
-      <w:r>
-        <w:rPr>
-          <w:rFonts w:hint="cs"/>
-          <w:color w:val="000000" w:themeColor="text1"/>
-          <w:rtl/>
-        </w:rPr>
-        <w:t xml:space="preserve">במידה ונגיע לצומת שכבר נמצא ב- </w:t>
-      </w:r>
-      <w:r>
-        <w:rPr>
-          <w:color w:val="000000" w:themeColor="text1"/>
-        </w:rPr>
-        <w:t>OPEN</w:t>
-      </w:r>
-      <w:r>
-        <w:rPr>
-          <w:rFonts w:hint="cs"/>
-          <w:color w:val="000000" w:themeColor="text1"/>
-          <w:rtl/>
-        </w:rPr>
-        <w:t xml:space="preserve"> או ב- </w:t>
-      </w:r>
-      <w:r>
-        <w:rPr>
-          <w:color w:val="000000" w:themeColor="text1"/>
-        </w:rPr>
-        <w:t>CLOSE</w:t>
-      </w:r>
-      <w:r>
-        <w:rPr>
-          <w:rFonts w:hint="cs"/>
-          <w:color w:val="000000" w:themeColor="text1"/>
-          <w:rtl/>
-        </w:rPr>
-        <w:t xml:space="preserve"> בעלות זולה יותר נעדכן את הערך </w:t>
-      </w:r>
-      <w:proofErr w:type="spellStart"/>
-      <w:r>
-        <w:rPr>
-          <w:rFonts w:hint="cs"/>
-          <w:color w:val="000000" w:themeColor="text1"/>
-          <w:rtl/>
-        </w:rPr>
-        <w:t>היורסטי</w:t>
-      </w:r>
-      <w:proofErr w:type="spellEnd"/>
-      <w:r>
-        <w:rPr>
-          <w:rFonts w:hint="cs"/>
-          <w:color w:val="000000" w:themeColor="text1"/>
-          <w:rtl/>
-        </w:rPr>
-        <w:t xml:space="preserve"> בהתאם לאב החדש.</w:t>
-      </w:r>
+        <w:numPr>
+          <w:ilvl w:val="0"/>
+          <w:numId w:val="14"/>
+        </w:numPr>
+        <w:bidi/>
+        <w:rPr>
+          <w:color w:val="000000" w:themeColor="text1"/>
+        </w:rPr>
+      </w:pPr>
+      <w:r>
+        <w:rPr>
+          <w:rFonts w:hint="cs"/>
+          <w:color w:val="000000" w:themeColor="text1"/>
+          <w:rtl/>
+        </w:rPr>
+        <w:t xml:space="preserve">אם </w:t>
+      </w:r>
+      <m:oMath>
+        <m:r>
+          <w:rPr>
+            <w:rFonts w:ascii="Cambria Math" w:hAnsi="Cambria Math"/>
+            <w:color w:val="000000" w:themeColor="text1"/>
+          </w:rPr>
+          <m:t>isGoal(s)</m:t>
+        </m:r>
+      </m:oMath>
+      <w:r>
+        <w:rPr>
+          <w:rFonts w:eastAsiaTheme="minorEastAsia" w:hint="cs"/>
+          <w:color w:val="000000" w:themeColor="text1"/>
+          <w:rtl/>
+        </w:rPr>
+        <w:t xml:space="preserve"> אזי </w:t>
+      </w:r>
+      <m:oMath>
+        <m:sSub>
+          <m:sSubPr>
+            <m:ctrlPr>
+              <w:rPr>
+                <w:rFonts w:ascii="Cambria Math" w:eastAsiaTheme="minorEastAsia" w:hAnsi="Cambria Math"/>
+                <w:i/>
+                <w:color w:val="000000" w:themeColor="text1"/>
+              </w:rPr>
+            </m:ctrlPr>
+          </m:sSubPr>
+          <m:e>
+            <m:r>
+              <w:rPr>
+                <w:rFonts w:ascii="Cambria Math" w:eastAsiaTheme="minorEastAsia" w:hAnsi="Cambria Math"/>
+                <w:color w:val="000000" w:themeColor="text1"/>
+              </w:rPr>
+              <m:t>h</m:t>
+            </m:r>
+          </m:e>
+          <m:sub>
+            <m:r>
+              <w:rPr>
+                <w:rFonts w:ascii="Cambria Math" w:eastAsiaTheme="minorEastAsia" w:hAnsi="Cambria Math"/>
+                <w:color w:val="000000" w:themeColor="text1"/>
+              </w:rPr>
+              <m:t>1</m:t>
+            </m:r>
+          </m:sub>
+        </m:sSub>
+        <m:d>
+          <m:dPr>
+            <m:ctrlPr>
+              <w:rPr>
+                <w:rFonts w:ascii="Cambria Math" w:eastAsiaTheme="minorEastAsia" w:hAnsi="Cambria Math"/>
+                <w:i/>
+                <w:color w:val="000000" w:themeColor="text1"/>
+              </w:rPr>
+            </m:ctrlPr>
+          </m:dPr>
+          <m:e>
+            <m:r>
+              <w:rPr>
+                <w:rFonts w:ascii="Cambria Math" w:eastAsiaTheme="minorEastAsia" w:hAnsi="Cambria Math"/>
+                <w:color w:val="000000" w:themeColor="text1"/>
+              </w:rPr>
+              <m:t>s</m:t>
+            </m:r>
+          </m:e>
+        </m:d>
+        <m:r>
+          <w:rPr>
+            <w:rFonts w:ascii="Cambria Math" w:eastAsiaTheme="minorEastAsia" w:hAnsi="Cambria Math"/>
+            <w:color w:val="000000" w:themeColor="text1"/>
+          </w:rPr>
+          <m:t>=0</m:t>
+        </m:r>
+      </m:oMath>
     </w:p>
     <w:p>
       <w:pPr>
         <w:pStyle w:val="a3"/>
-        <w:bidi/>
-        <w:rPr>
-          <w:color w:val="000000" w:themeColor="text1"/>
-          <w:rtl/>
-        </w:rPr>
-      </w:pPr>
+        <w:numPr>
+          <w:ilvl w:val="0"/>
+          <w:numId w:val="14"/>
+        </w:numPr>
+        <w:bidi/>
+        <w:rPr>
+          <w:color w:val="000000" w:themeColor="text1"/>
+        </w:rPr>
+      </w:pPr>
+      <w:r>
+        <w:rPr>
+          <w:rFonts w:hint="cs"/>
+          <w:color w:val="000000" w:themeColor="text1"/>
+          <w:rtl/>
+        </w:rPr>
+        <w:t xml:space="preserve">אחרת נעבור על כל היורשים אשר להם מתקיים </w:t>
+      </w:r>
+      <m:oMath>
+        <m:r>
+          <w:rPr>
+            <w:rFonts w:ascii="Cambria Math" w:hAnsi="Cambria Math"/>
+            <w:color w:val="000000" w:themeColor="text1"/>
+          </w:rPr>
+          <m:t>Applicabl</m:t>
+        </m:r>
+        <m:sSub>
+          <m:sSubPr>
+            <m:ctrlPr>
+              <w:rPr>
+                <w:rFonts w:ascii="Cambria Math" w:hAnsi="Cambria Math"/>
+                <w:i/>
+                <w:color w:val="000000" w:themeColor="text1"/>
+              </w:rPr>
+            </m:ctrlPr>
+          </m:sSubPr>
+          <m:e>
+            <m:r>
+              <w:rPr>
+                <w:rFonts w:ascii="Cambria Math" w:hAnsi="Cambria Math"/>
+                <w:color w:val="000000" w:themeColor="text1"/>
+              </w:rPr>
+              <m:t>e</m:t>
+            </m:r>
+          </m:e>
+          <m:sub>
+            <m:r>
+              <w:rPr>
+                <w:rFonts w:ascii="Cambria Math" w:hAnsi="Cambria Math"/>
+                <w:color w:val="000000" w:themeColor="text1"/>
+              </w:rPr>
+              <m:t>h</m:t>
+            </m:r>
+          </m:sub>
+        </m:sSub>
+        <m:r>
+          <w:rPr>
+            <w:rFonts w:ascii="Cambria Math" w:hAnsi="Cambria Math"/>
+            <w:color w:val="000000" w:themeColor="text1"/>
+          </w:rPr>
+          <m:t>(succ)</m:t>
+        </m:r>
+      </m:oMath>
+      <w:r>
+        <w:rPr>
+          <w:rFonts w:eastAsiaTheme="minorEastAsia" w:hint="cs"/>
+          <w:color w:val="000000" w:themeColor="text1"/>
+          <w:rtl/>
+        </w:rPr>
+        <w:t xml:space="preserve"> </w:t>
+      </w:r>
+      <w:r>
+        <w:rPr>
+          <w:rFonts w:eastAsiaTheme="minorEastAsia" w:hint="cs"/>
+          <w:color w:val="000000" w:themeColor="text1"/>
+          <w:rtl/>
+        </w:rPr>
+        <w:t>ו</w:t>
+      </w:r>
+      <w:r>
+        <w:rPr>
+          <w:rFonts w:eastAsiaTheme="minorEastAsia" w:hint="cs"/>
+          <w:color w:val="000000" w:themeColor="text1"/>
+          <w:rtl/>
+        </w:rPr>
+        <w:t>נגדיר</w:t>
+      </w:r>
+      <m:oMath>
+        <m:r>
+          <w:rPr>
+            <w:rFonts w:ascii="Cambria Math" w:eastAsiaTheme="minorEastAsia" w:hAnsi="Cambria Math"/>
+            <w:color w:val="000000" w:themeColor="text1"/>
+          </w:rPr>
+          <m:t xml:space="preserve">m </m:t>
+        </m:r>
+      </m:oMath>
+      <w:r>
+        <w:rPr>
+          <w:rFonts w:eastAsiaTheme="minorEastAsia" w:hint="cs"/>
+          <w:color w:val="000000" w:themeColor="text1"/>
+          <w:rtl/>
+        </w:rPr>
+        <w:t xml:space="preserve"> להיות הערך </w:t>
+      </w:r>
+      <w:r>
+        <w:rPr>
+          <w:rFonts w:eastAsiaTheme="minorEastAsia" w:hint="cs"/>
+          <w:color w:val="000000" w:themeColor="text1"/>
+          <w:rtl/>
+        </w:rPr>
+        <w:t>המינימלי</w:t>
+      </w:r>
+      <w:bookmarkStart w:id="1" w:name="_GoBack"/>
+      <w:bookmarkEnd w:id="1"/>
+      <w:r>
+        <w:rPr>
+          <w:rFonts w:eastAsiaTheme="minorEastAsia" w:hint="cs"/>
+          <w:color w:val="000000" w:themeColor="text1"/>
+          <w:rtl/>
+        </w:rPr>
+        <w:t xml:space="preserve"> מבניהם.</w:t>
+      </w:r>
     </w:p>
     <w:p>
       <w:pPr>
         <w:pStyle w:val="a3"/>
-        <w:bidi/>
-        <w:rPr>
-          <w:color w:val="000000" w:themeColor="text1"/>
+        <w:numPr>
+          <w:ilvl w:val="0"/>
+          <w:numId w:val="14"/>
+        </w:numPr>
+        <w:bidi/>
+        <w:rPr>
+          <w:color w:val="000000" w:themeColor="text1"/>
+        </w:rPr>
+      </w:pPr>
+      <w:r>
+        <w:rPr>
+          <w:rFonts w:hint="cs"/>
+          <w:color w:val="000000" w:themeColor="text1"/>
+          <w:rtl/>
+        </w:rPr>
+        <w:t xml:space="preserve">אם </w:t>
+      </w:r>
+      <m:oMath>
+        <m:r>
+          <w:rPr>
+            <w:rFonts w:ascii="Cambria Math" w:hAnsi="Cambria Math"/>
+            <w:color w:val="000000" w:themeColor="text1"/>
+          </w:rPr>
+          <m:t>m</m:t>
+        </m:r>
+      </m:oMath>
+      <w:r>
+        <w:rPr>
+          <w:rFonts w:eastAsiaTheme="minorEastAsia" w:hint="cs"/>
+          <w:color w:val="000000" w:themeColor="text1"/>
+          <w:rtl/>
+        </w:rPr>
+        <w:t xml:space="preserve"> מוגדר:</w:t>
+      </w:r>
+    </w:p>
+    <w:p>
+      <w:pPr>
+        <w:pStyle w:val="a3"/>
+        <w:numPr>
+          <w:ilvl w:val="0"/>
+          <w:numId w:val="15"/>
+        </w:numPr>
+        <w:bidi/>
+        <w:rPr>
+          <w:color w:val="000000" w:themeColor="text1"/>
+        </w:rPr>
+      </w:pPr>
+      <w:r>
+        <w:rPr>
+          <w:rFonts w:hint="cs"/>
+          <w:color w:val="000000" w:themeColor="text1"/>
+          <w:rtl/>
+        </w:rPr>
+        <w:t xml:space="preserve">אם היורש הוא גם האב נגדיר </w:t>
+      </w:r>
+      <m:oMath>
+        <m:sSub>
+          <m:sSubPr>
+            <m:ctrlPr>
+              <w:rPr>
+                <w:rFonts w:ascii="Cambria Math" w:hAnsi="Cambria Math"/>
+                <w:i/>
+                <w:color w:val="000000" w:themeColor="text1"/>
+              </w:rPr>
+            </m:ctrlPr>
+          </m:sSubPr>
+          <m:e>
+            <m:r>
+              <w:rPr>
+                <w:rFonts w:ascii="Cambria Math" w:hAnsi="Cambria Math"/>
+                <w:color w:val="000000" w:themeColor="text1"/>
+              </w:rPr>
+              <m:t>h</m:t>
+            </m:r>
+          </m:e>
+          <m:sub>
+            <m:r>
+              <w:rPr>
+                <w:rFonts w:ascii="Cambria Math" w:hAnsi="Cambria Math"/>
+                <w:color w:val="000000" w:themeColor="text1"/>
+              </w:rPr>
+              <m:t>1</m:t>
+            </m:r>
+          </m:sub>
+        </m:sSub>
+        <m:d>
+          <m:dPr>
+            <m:ctrlPr>
+              <w:rPr>
+                <w:rFonts w:ascii="Cambria Math" w:hAnsi="Cambria Math"/>
+                <w:i/>
+                <w:color w:val="000000" w:themeColor="text1"/>
+              </w:rPr>
+            </m:ctrlPr>
+          </m:dPr>
+          <m:e>
+            <m:r>
+              <w:rPr>
+                <w:rFonts w:ascii="Cambria Math" w:hAnsi="Cambria Math"/>
+                <w:color w:val="000000" w:themeColor="text1"/>
+              </w:rPr>
+              <m:t>s</m:t>
+            </m:r>
+          </m:e>
+        </m:d>
+      </m:oMath>
+      <w:r>
+        <w:rPr>
+          <w:rFonts w:eastAsiaTheme="minorEastAsia" w:hint="cs"/>
+          <w:color w:val="000000" w:themeColor="text1"/>
+          <w:rtl/>
+        </w:rPr>
+        <w:t xml:space="preserve"> להיות </w:t>
+      </w:r>
+      <w:r>
+        <w:rPr>
+          <w:rFonts w:hint="cs"/>
+          <w:color w:val="000000" w:themeColor="text1"/>
+          <w:rtl/>
+        </w:rPr>
+        <w:t xml:space="preserve"> הערך היוריסטי של האב פחות מחיר הקשת שלו</w:t>
+      </w:r>
+    </w:p>
+    <w:p>
+      <w:pPr>
+        <w:pStyle w:val="a3"/>
+        <w:numPr>
+          <w:ilvl w:val="0"/>
+          <w:numId w:val="18"/>
+        </w:numPr>
+        <w:bidi/>
+        <w:rPr>
+          <w:color w:val="000000" w:themeColor="text1"/>
+        </w:rPr>
+      </w:pPr>
+      <w:r>
+        <w:rPr>
+          <w:rFonts w:hint="cs"/>
+          <w:color w:val="000000" w:themeColor="text1"/>
+          <w:rtl/>
+        </w:rPr>
+        <w:t xml:space="preserve">או 0 אם </w:t>
+      </w:r>
+      <w:r>
+        <w:rPr>
+          <w:rFonts w:hint="cs"/>
+          <w:color w:val="000000" w:themeColor="text1"/>
+          <w:rtl/>
+        </w:rPr>
+        <w:t xml:space="preserve">יוצא </w:t>
+      </w:r>
+      <w:r>
+        <w:rPr>
+          <w:rFonts w:hint="cs"/>
+          <w:color w:val="000000" w:themeColor="text1"/>
+          <w:rtl/>
+        </w:rPr>
+        <w:t>שלילי</w:t>
+      </w:r>
+    </w:p>
+    <w:p>
+      <w:pPr>
+        <w:pStyle w:val="a3"/>
+        <w:numPr>
+          <w:ilvl w:val="0"/>
+          <w:numId w:val="15"/>
+        </w:numPr>
+        <w:bidi/>
+        <w:rPr>
+          <w:color w:val="000000" w:themeColor="text1"/>
+        </w:rPr>
+      </w:pPr>
+      <w:r>
+        <w:rPr>
+          <w:rFonts w:hint="cs"/>
+          <w:color w:val="000000" w:themeColor="text1"/>
+          <w:rtl/>
+        </w:rPr>
+        <w:t xml:space="preserve">אחרת נגדיר </w:t>
+      </w:r>
+      <m:oMath>
+        <m:sSub>
+          <m:sSubPr>
+            <m:ctrlPr>
+              <w:rPr>
+                <w:rFonts w:ascii="Cambria Math" w:hAnsi="Cambria Math"/>
+                <w:i/>
+                <w:color w:val="000000" w:themeColor="text1"/>
+              </w:rPr>
+            </m:ctrlPr>
+          </m:sSubPr>
+          <m:e>
+            <m:r>
+              <w:rPr>
+                <w:rFonts w:ascii="Cambria Math" w:hAnsi="Cambria Math"/>
+                <w:color w:val="000000" w:themeColor="text1"/>
+              </w:rPr>
+              <m:t>h</m:t>
+            </m:r>
+          </m:e>
+          <m:sub>
+            <m:r>
+              <w:rPr>
+                <w:rFonts w:ascii="Cambria Math" w:hAnsi="Cambria Math"/>
+                <w:color w:val="000000" w:themeColor="text1"/>
+              </w:rPr>
+              <m:t>1</m:t>
+            </m:r>
+          </m:sub>
+        </m:sSub>
+        <m:r>
+          <w:rPr>
+            <w:rFonts w:ascii="Cambria Math" w:hAnsi="Cambria Math"/>
+            <w:color w:val="000000" w:themeColor="text1"/>
+          </w:rPr>
+          <m:t>(s)</m:t>
+        </m:r>
+      </m:oMath>
+      <w:r>
+        <w:rPr>
+          <w:rFonts w:eastAsiaTheme="minorEastAsia" w:hint="cs"/>
+          <w:color w:val="000000" w:themeColor="text1"/>
+          <w:rtl/>
+        </w:rPr>
+        <w:t xml:space="preserve"> להיות </w:t>
+      </w:r>
+      <m:oMath>
+        <m:r>
+          <w:rPr>
+            <w:rFonts w:ascii="Cambria Math" w:eastAsiaTheme="minorEastAsia" w:hAnsi="Cambria Math"/>
+            <w:color w:val="000000" w:themeColor="text1"/>
+          </w:rPr>
+          <m:t>m</m:t>
+        </m:r>
+      </m:oMath>
+      <w:r>
+        <w:rPr>
+          <w:rFonts w:eastAsiaTheme="minorEastAsia" w:hint="cs"/>
+          <w:color w:val="000000" w:themeColor="text1"/>
+          <w:rtl/>
+        </w:rPr>
+        <w:t xml:space="preserve"> בתוספת מחיר הקשת של הצאצא הרלוונטי</w:t>
+      </w:r>
+      <w:r>
+        <w:rPr>
+          <w:rFonts w:hint="cs"/>
+          <w:color w:val="000000" w:themeColor="text1"/>
+          <w:rtl/>
+        </w:rPr>
+        <w:t xml:space="preserve"> </w:t>
+      </w:r>
+    </w:p>
+    <w:p>
+      <w:pPr>
+        <w:pStyle w:val="a3"/>
+        <w:numPr>
+          <w:ilvl w:val="0"/>
+          <w:numId w:val="14"/>
+        </w:numPr>
+        <w:bidi/>
+        <w:rPr>
+          <w:color w:val="000000" w:themeColor="text1"/>
+        </w:rPr>
+      </w:pPr>
+      <w:r>
+        <w:rPr>
+          <w:rFonts w:hint="cs"/>
+          <w:color w:val="000000" w:themeColor="text1"/>
+          <w:rtl/>
+        </w:rPr>
+        <w:t>אחרת:</w:t>
+      </w:r>
+    </w:p>
+    <w:p>
+      <w:pPr>
+        <w:pStyle w:val="a3"/>
+        <w:numPr>
+          <w:ilvl w:val="0"/>
+          <w:numId w:val="17"/>
+        </w:numPr>
+        <w:bidi/>
+        <w:rPr>
+          <w:rFonts w:hint="cs"/>
+          <w:color w:val="000000" w:themeColor="text1"/>
+          <w:rtl/>
+        </w:rPr>
+      </w:pPr>
+      <m:oMath>
+        <m:sSub>
+          <m:sSubPr>
+            <m:ctrlPr>
+              <w:rPr>
+                <w:rFonts w:ascii="Cambria Math" w:hAnsi="Cambria Math"/>
+                <w:i/>
+                <w:color w:val="000000" w:themeColor="text1"/>
+              </w:rPr>
+            </m:ctrlPr>
+          </m:sSubPr>
+          <m:e>
+            <m:r>
+              <w:rPr>
+                <w:rFonts w:ascii="Cambria Math" w:hAnsi="Cambria Math"/>
+                <w:color w:val="000000" w:themeColor="text1"/>
+              </w:rPr>
+              <m:t>h</m:t>
+            </m:r>
+          </m:e>
+          <m:sub>
+            <m:r>
+              <w:rPr>
+                <w:rFonts w:ascii="Cambria Math" w:hAnsi="Cambria Math"/>
+                <w:color w:val="000000" w:themeColor="text1"/>
+              </w:rPr>
+              <m:t>1</m:t>
+            </m:r>
+          </m:sub>
+        </m:sSub>
+        <m:d>
+          <m:dPr>
+            <m:ctrlPr>
+              <w:rPr>
+                <w:rFonts w:ascii="Cambria Math" w:hAnsi="Cambria Math"/>
+                <w:i/>
+                <w:color w:val="000000" w:themeColor="text1"/>
+              </w:rPr>
+            </m:ctrlPr>
+          </m:dPr>
+          <m:e>
+            <m:r>
+              <w:rPr>
+                <w:rFonts w:ascii="Cambria Math" w:hAnsi="Cambria Math"/>
+                <w:color w:val="000000" w:themeColor="text1"/>
+              </w:rPr>
+              <m:t>s</m:t>
+            </m:r>
+          </m:e>
+        </m:d>
+        <m:r>
+          <w:rPr>
+            <w:rFonts w:ascii="Cambria Math" w:hAnsi="Cambria Math"/>
+            <w:color w:val="000000" w:themeColor="text1"/>
+          </w:rPr>
+          <m:t>=0</m:t>
+        </m:r>
+      </m:oMath>
+    </w:p>
+    <w:p>
+      <w:pPr>
+        <w:pStyle w:val="a3"/>
+        <w:bidi/>
+        <w:rPr>
+          <w:color w:val="000000" w:themeColor="text1"/>
+          <w:rtl/>
+        </w:rPr>
+      </w:pPr>
+    </w:p>
+    <w:p>
+      <w:pPr>
+        <w:pStyle w:val="a3"/>
+        <w:bidi/>
+        <w:rPr>
+          <w:color w:val="000000" w:themeColor="text1"/>
+          <w:rtl/>
+        </w:rPr>
+      </w:pPr>
+    </w:p>
+    <w:p>
+      <w:pPr>
+        <w:pStyle w:val="a3"/>
+        <w:bidi/>
+        <w:rPr>
+          <w:rFonts w:eastAsiaTheme="minorEastAsia"/>
+          <w:color w:val="000000" w:themeColor="text1"/>
+          <w:rtl/>
+        </w:rPr>
+      </w:pPr>
+      <w:r>
+        <w:rPr>
+          <w:rFonts w:eastAsiaTheme="minorEastAsia" w:hint="cs"/>
+          <w:color w:val="000000" w:themeColor="text1"/>
+          <w:rtl/>
+        </w:rPr>
+        <w:t xml:space="preserve">ולמעשה נריץ עם יוריסטיקה זו </w:t>
+      </w:r>
+      <w:r>
+        <w:rPr>
+          <w:rFonts w:eastAsiaTheme="minorEastAsia" w:hint="cs"/>
+          <w:color w:val="000000" w:themeColor="text1"/>
+        </w:rPr>
+        <w:t>A*</w:t>
+      </w:r>
+      <w:r>
+        <w:rPr>
+          <w:rFonts w:eastAsiaTheme="minorEastAsia" w:hint="cs"/>
+          <w:color w:val="000000" w:themeColor="text1"/>
+          <w:rtl/>
+        </w:rPr>
+        <w:t xml:space="preserve"> ונקבל את התוצאה הרצויה.</w:t>
+      </w:r>
+    </w:p>
+    <w:p>
+      <w:pPr>
+        <w:pStyle w:val="a3"/>
+        <w:bidi/>
+        <w:rPr>
+          <w:color w:val="000000" w:themeColor="text1"/>
+          <w:rtl/>
+        </w:rPr>
+      </w:pPr>
+    </w:p>
+    <w:p>
+      <w:pPr>
+        <w:pStyle w:val="a3"/>
+        <w:bidi/>
+        <w:rPr>
+          <w:rFonts w:eastAsiaTheme="minorEastAsia"/>
+          <w:color w:val="000000" w:themeColor="text1"/>
+        </w:rPr>
+      </w:pPr>
+      <w:r>
+        <w:rPr>
+          <w:rFonts w:hint="cs"/>
+          <w:color w:val="000000" w:themeColor="text1"/>
+          <w:rtl/>
+        </w:rPr>
+        <w:t xml:space="preserve">כיוון ש- </w:t>
+      </w:r>
+      <m:oMath>
+        <m:sSub>
+          <m:sSubPr>
+            <m:ctrlPr>
+              <w:rPr>
+                <w:rFonts w:ascii="Cambria Math" w:hAnsi="Cambria Math"/>
+                <w:i/>
+                <w:color w:val="000000" w:themeColor="text1"/>
+              </w:rPr>
+            </m:ctrlPr>
+          </m:sSubPr>
+          <m:e>
+            <m:r>
+              <w:rPr>
+                <w:rFonts w:ascii="Cambria Math" w:hAnsi="Cambria Math"/>
+                <w:color w:val="000000" w:themeColor="text1"/>
+              </w:rPr>
+              <m:t>h</m:t>
+            </m:r>
+          </m:e>
+          <m:sub>
+            <m:r>
+              <w:rPr>
+                <w:rFonts w:ascii="Cambria Math" w:hAnsi="Cambria Math"/>
+                <w:color w:val="000000" w:themeColor="text1"/>
+              </w:rPr>
+              <m:t>1</m:t>
+            </m:r>
+          </m:sub>
+        </m:sSub>
+        <m:r>
+          <w:rPr>
+            <w:rFonts w:ascii="Cambria Math" w:hAnsi="Cambria Math"/>
+            <w:color w:val="000000" w:themeColor="text1"/>
+          </w:rPr>
+          <m:t>(s)</m:t>
+        </m:r>
+      </m:oMath>
+      <w:r>
+        <w:rPr>
+          <w:rFonts w:eastAsiaTheme="minorEastAsia" w:hint="cs"/>
+          <w:color w:val="000000" w:themeColor="text1"/>
+          <w:rtl/>
+        </w:rPr>
+        <w:t xml:space="preserve"> נגזר מ- </w:t>
+      </w:r>
+      <m:oMath>
+        <m:r>
+          <w:rPr>
+            <w:rFonts w:ascii="Cambria Math" w:eastAsiaTheme="minorEastAsia" w:hAnsi="Cambria Math"/>
+            <w:color w:val="000000" w:themeColor="text1"/>
+          </w:rPr>
+          <m:t>h(s)</m:t>
+        </m:r>
+      </m:oMath>
+      <w:r>
+        <w:rPr>
+          <w:rFonts w:eastAsiaTheme="minorEastAsia" w:hint="cs"/>
+          <w:color w:val="000000" w:themeColor="text1"/>
+          <w:rtl/>
+        </w:rPr>
+        <w:t xml:space="preserve"> לכל צומת ואנו תמיד מוסיפים</w:t>
+      </w:r>
+      <w:r>
+        <w:rPr>
+          <w:rFonts w:eastAsiaTheme="minorEastAsia"/>
+          <w:color w:val="000000" w:themeColor="text1"/>
+        </w:rPr>
+        <w:t>/</w:t>
+      </w:r>
+      <w:r>
+        <w:rPr>
+          <w:rFonts w:eastAsiaTheme="minorEastAsia" w:hint="cs"/>
+          <w:color w:val="000000" w:themeColor="text1"/>
+          <w:rtl/>
+        </w:rPr>
+        <w:t>מחסירים מחיר קשת בהתאם לכיוון המסלול אזי מובטח לנו שלא נפגע בקבילות.</w:t>
+      </w:r>
+    </w:p>
+    <w:p>
+      <w:pPr>
+        <w:pStyle w:val="a3"/>
+        <w:bidi/>
+        <w:rPr>
+          <w:rFonts w:hint="cs"/>
+          <w:color w:val="000000" w:themeColor="text1"/>
+          <w:rtl/>
+        </w:rPr>
+      </w:pPr>
+      <w:r>
+        <w:rPr>
+          <w:rFonts w:hint="cs"/>
+          <w:color w:val="000000" w:themeColor="text1"/>
+          <w:rtl/>
+        </w:rPr>
+        <w:t>כלומר אם נניח בשלילה שקיבלנו ערך יוריסטי לא קביל עבור צומת כלשהו נקבל שהערך היוריסטי של האב</w:t>
+      </w:r>
+      <w:r>
+        <w:rPr>
+          <w:color w:val="000000" w:themeColor="text1"/>
+        </w:rPr>
+        <w:t>/</w:t>
+      </w:r>
+      <w:r>
+        <w:rPr>
+          <w:rFonts w:hint="cs"/>
+          <w:color w:val="000000" w:themeColor="text1"/>
+          <w:rtl/>
+        </w:rPr>
+        <w:t xml:space="preserve">הצאצא אינו קביל בסתירה לכך ש- </w:t>
+      </w:r>
+      <m:oMath>
+        <m:r>
+          <w:rPr>
+            <w:rFonts w:ascii="Cambria Math" w:hAnsi="Cambria Math"/>
+            <w:color w:val="000000" w:themeColor="text1"/>
+          </w:rPr>
+          <m:t>h</m:t>
+        </m:r>
+      </m:oMath>
+      <w:r>
+        <w:rPr>
+          <w:rFonts w:eastAsiaTheme="minorEastAsia" w:hint="cs"/>
+          <w:color w:val="000000" w:themeColor="text1"/>
+          <w:rtl/>
+        </w:rPr>
+        <w:t xml:space="preserve"> קבילה.</w:t>
+      </w:r>
+    </w:p>
+    <w:p>
+      <w:pPr>
+        <w:bidi/>
+        <w:rPr>
+          <w:color w:val="FF0000"/>
           <w:rtl/>
         </w:rPr>
       </w:pPr>
@@ -9362,6 +9945,116 @@
         <w:bidi/>
         <w:rPr>
           <w:color w:val="000000" w:themeColor="text1"/>
+        </w:rPr>
+      </w:pPr>
+      <w:r>
+        <w:rPr>
+          <w:rFonts w:hint="cs"/>
+          <w:color w:val="000000" w:themeColor="text1"/>
+          <w:rtl/>
+        </w:rPr>
+        <w:t>נשתמש ביוריסטיקה של סעיף קודם בשינוי קל.</w:t>
+      </w:r>
+    </w:p>
+    <w:p>
+      <w:pPr>
+        <w:pStyle w:val="a3"/>
+        <w:bidi/>
+        <w:rPr>
+          <w:color w:val="000000" w:themeColor="text1"/>
+          <w:rtl/>
+        </w:rPr>
+      </w:pPr>
+      <w:r>
+        <w:rPr>
+          <w:rFonts w:hint="cs"/>
+          <w:color w:val="000000" w:themeColor="text1"/>
+          <w:rtl/>
+        </w:rPr>
+        <w:t xml:space="preserve">במידה ונגיע לצומת שכבר </w:t>
+      </w:r>
+      <w:r>
+        <w:rPr>
+          <w:rFonts w:hint="cs"/>
+          <w:color w:val="000000" w:themeColor="text1"/>
+          <w:rtl/>
+        </w:rPr>
+        <w:t>ביקרנו בו</w:t>
+      </w:r>
+      <w:r>
+        <w:rPr>
+          <w:rFonts w:hint="cs"/>
+          <w:color w:val="000000" w:themeColor="text1"/>
+          <w:rtl/>
+        </w:rPr>
+        <w:t xml:space="preserve"> </w:t>
+      </w:r>
+      <w:r>
+        <w:rPr>
+          <w:rFonts w:hint="cs"/>
+          <w:color w:val="000000" w:themeColor="text1"/>
+          <w:rtl/>
+        </w:rPr>
+        <w:t xml:space="preserve">נגדיר את הערך היוריסטי שלו להיות המקסימום מבין מה שהיה לערך הנגזר </w:t>
+      </w:r>
+      <w:r>
+        <w:rPr>
+          <w:rFonts w:hint="cs"/>
+          <w:b/>
+          <w:bCs/>
+          <w:color w:val="000000" w:themeColor="text1"/>
+          <w:rtl/>
+        </w:rPr>
+        <w:t>מהאב</w:t>
+      </w:r>
+      <w:r>
+        <w:rPr>
+          <w:rFonts w:hint="cs"/>
+          <w:color w:val="000000" w:themeColor="text1"/>
+          <w:rtl/>
+        </w:rPr>
+        <w:t xml:space="preserve"> החדש שלו (כלומר נשתמש בפעולת החיסור ולא החיבור)</w:t>
+      </w:r>
+    </w:p>
+    <w:p>
+      <w:pPr>
+        <w:pStyle w:val="a3"/>
+        <w:bidi/>
+        <w:rPr>
+          <w:color w:val="000000" w:themeColor="text1"/>
+          <w:rtl/>
+        </w:rPr>
+      </w:pPr>
+    </w:p>
+    <w:p>
+      <w:pPr>
+        <w:pStyle w:val="a3"/>
+        <w:bidi/>
+        <w:rPr>
+          <w:color w:val="000000" w:themeColor="text1"/>
+          <w:rtl/>
+        </w:rPr>
+      </w:pPr>
+    </w:p>
+    <w:p>
+      <w:pPr>
+        <w:pStyle w:val="a3"/>
+        <w:numPr>
+          <w:ilvl w:val="0"/>
+          <w:numId w:val="8"/>
+        </w:numPr>
+        <w:bidi/>
+        <w:rPr>
+          <w:color w:val="000000" w:themeColor="text1"/>
+        </w:rPr>
+      </w:pPr>
+    </w:p>
+    <w:p>
+      <w:pPr>
+        <w:pStyle w:val="a3"/>
+        <w:bidi/>
+        <w:rPr>
+          <w:color w:val="000000" w:themeColor="text1"/>
           <w:rtl/>
         </w:rPr>
       </w:pPr>
@@ -9417,11 +10110,11 @@
           <w:color w:val="000000" w:themeColor="text1"/>
           <w:position w:val="-36"/>
         </w:rPr>
-        <w:object w:dxaOrig="6060" w:dyaOrig="840">
+        <w:object w:dxaOrig="6060" w:dyaOrig="840" w14:anchorId="440661AB">
           <v:shape id="_x0000_i1028" type="#_x0000_t75" style="width:303.1pt;height:41.8pt" o:ole="">
-            <v:imagedata r:id="rId31" o:title=""/>
+            <v:imagedata r:id="rId29" o:title=""/>
           </v:shape>
-          <o:OLEObject Type="Embed" ProgID="Equation.DSMT4" ShapeID="_x0000_i1028" DrawAspect="Content" ObjectID="_1605196943" r:id="rId32"/>
+          <o:OLEObject Type="Embed" ProgID="Equation.DSMT4" ShapeID="_x0000_i1028" DrawAspect="Content" ObjectID="_1605276591" r:id="rId30"/>
         </w:object>
       </w:r>
     </w:p>
@@ -9761,108 +10454,7 @@
     </w:p>
     <w:p>
       <w:pPr>
-        <w:pStyle w:val="a3"/>
-        <w:bidi/>
-        <w:ind w:left="1080"/>
-        <w:rPr>
-          <w:color w:val="000000" w:themeColor="text1"/>
-          <w:rtl/>
-        </w:rPr>
-      </w:pPr>
-    </w:p>
-    <w:p>
-      <w:pPr>
-        <w:pStyle w:val="a3"/>
-        <w:bidi/>
-        <w:ind w:left="1080"/>
-        <w:rPr>
-          <w:color w:val="000000" w:themeColor="text1"/>
-          <w:rtl/>
-        </w:rPr>
-      </w:pPr>
-    </w:p>
-    <w:p>
-      <w:pPr>
-        <w:pStyle w:val="a3"/>
-        <w:bidi/>
-        <w:ind w:left="1080"/>
-        <w:rPr>
-          <w:color w:val="000000" w:themeColor="text1"/>
-          <w:rtl/>
-        </w:rPr>
-      </w:pPr>
-    </w:p>
-    <w:p>
-      <w:pPr>
-        <w:pStyle w:val="a3"/>
-        <w:bidi/>
-        <w:ind w:left="1080"/>
-        <w:rPr>
-          <w:color w:val="000000" w:themeColor="text1"/>
-          <w:rtl/>
-        </w:rPr>
-      </w:pPr>
-    </w:p>
-    <w:p>
-      <w:pPr>
-        <w:pStyle w:val="a3"/>
-        <w:bidi/>
-        <w:ind w:left="1080"/>
-        <w:rPr>
-          <w:color w:val="000000" w:themeColor="text1"/>
-          <w:rtl/>
-        </w:rPr>
-      </w:pPr>
-    </w:p>
-    <w:p>
-      <w:pPr>
-        <w:pStyle w:val="a3"/>
-        <w:bidi/>
-        <w:ind w:left="1080"/>
-        <w:rPr>
-          <w:color w:val="000000" w:themeColor="text1"/>
-          <w:rtl/>
-        </w:rPr>
-      </w:pPr>
-    </w:p>
-    <w:p>
-      <w:pPr>
-        <w:pStyle w:val="a3"/>
-        <w:bidi/>
-        <w:ind w:left="1080"/>
-        <w:rPr>
-          <w:color w:val="000000" w:themeColor="text1"/>
-          <w:rtl/>
-        </w:rPr>
-      </w:pPr>
-    </w:p>
-    <w:p>
-      <w:pPr>
-        <w:pStyle w:val="a3"/>
-        <w:bidi/>
-        <w:ind w:left="1080"/>
-        <w:rPr>
-          <w:color w:val="000000" w:themeColor="text1"/>
-          <w:rtl/>
-        </w:rPr>
-      </w:pPr>
-    </w:p>
-    <w:p>
-      <w:pPr>
-        <w:pStyle w:val="a3"/>
-        <w:bidi/>
-        <w:ind w:left="1080"/>
-        <w:rPr>
-          <w:color w:val="000000" w:themeColor="text1"/>
-          <w:rtl/>
-        </w:rPr>
-      </w:pPr>
-    </w:p>
-    <w:p>
-      <w:pPr>
-        <w:pStyle w:val="a3"/>
-        <w:bidi/>
-        <w:ind w:left="1080"/>
+        <w:bidi/>
         <w:rPr>
           <w:color w:val="000000" w:themeColor="text1"/>
           <w:rtl/>
@@ -11675,6 +12267,119 @@
     </w:lvl>
   </w:abstractNum>
   <w:abstractNum w:abstractNumId="1" w15:restartNumberingAfterBreak="0">
+    <w:nsid w:val="0E807BB5"/>
+    <w:multiLevelType w:val="hybridMultilevel"/>
+    <w:tmpl w:val="2910A4AE"/>
+    <w:lvl w:ilvl="0" w:tplc="04090003">
+      <w:start w:val="1"/>
+      <w:numFmt w:val="bullet"/>
+      <w:lvlText w:val="o"/>
+      <w:lvlJc w:val="left"/>
+      <w:pPr>
+        <w:ind w:left="1800" w:hanging="360"/>
+      </w:pPr>
+      <w:rPr>
+        <w:rFonts w:ascii="Courier New" w:hAnsi="Courier New" w:cs="Courier New" w:hint="default"/>
+      </w:rPr>
+    </w:lvl>
+    <w:lvl w:ilvl="1" w:tplc="04090003" w:tentative="1">
+      <w:start w:val="1"/>
+      <w:numFmt w:val="bullet"/>
+      <w:lvlText w:val="o"/>
+      <w:lvlJc w:val="left"/>
+      <w:pPr>
+        <w:ind w:left="2520" w:hanging="360"/>
+      </w:pPr>
+      <w:rPr>
+        <w:rFonts w:ascii="Courier New" w:hAnsi="Courier New" w:cs="Courier New" w:hint="default"/>
+      </w:rPr>
+    </w:lvl>
+    <w:lvl w:ilvl="2" w:tplc="04090005" w:tentative="1">
+      <w:start w:val="1"/>
+      <w:numFmt w:val="bullet"/>
+      <w:lvlText w:val=""/>
+      <w:lvlJc w:val="left"/>
+      <w:pPr>
+        <w:ind w:left="3240" w:hanging="360"/>
+      </w:pPr>
+      <w:rPr>
+        <w:rFonts w:ascii="Wingdings" w:hAnsi="Wingdings" w:hint="default"/>
+      </w:rPr>
+    </w:lvl>
+    <w:lvl w:ilvl="3" w:tplc="04090001" w:tentative="1">
+      <w:start w:val="1"/>
+      <w:numFmt w:val="bullet"/>
+      <w:lvlText w:val=""/>
+      <w:lvlJc w:val="left"/>
+      <w:pPr>
+        <w:ind w:left="3960" w:hanging="360"/>
+      </w:pPr>
+      <w:rPr>
+        <w:rFonts w:ascii="Symbol" w:hAnsi="Symbol" w:hint="default"/>
+      </w:rPr>
+    </w:lvl>
+    <w:lvl w:ilvl="4" w:tplc="04090003" w:tentative="1">
+      <w:start w:val="1"/>
+      <w:numFmt w:val="bullet"/>
+      <w:lvlText w:val="o"/>
+      <w:lvlJc w:val="left"/>
+      <w:pPr>
+        <w:ind w:left="4680" w:hanging="360"/>
+      </w:pPr>
+      <w:rPr>
+        <w:rFonts w:ascii="Courier New" w:hAnsi="Courier New" w:cs="Courier New" w:hint="default"/>
+      </w:rPr>
+    </w:lvl>
+    <w:lvl w:ilvl="5" w:tplc="04090005" w:tentative="1">
+      <w:start w:val="1"/>
+      <w:numFmt w:val="bullet"/>
+      <w:lvlText w:val=""/>
+      <w:lvlJc w:val="left"/>
+      <w:pPr>
+        <w:ind w:left="5400" w:hanging="360"/>
+      </w:pPr>
+      <w:rPr>
+        <w:rFonts w:ascii="Wingdings" w:hAnsi="Wingdings" w:hint="default"/>
+      </w:rPr>
+    </w:lvl>
+    <w:lvl w:ilvl="6" w:tplc="04090001" w:tentative="1">
+      <w:start w:val="1"/>
+      <w:numFmt w:val="bullet"/>
+      <w:lvlText w:val=""/>
+      <w:lvlJc w:val="left"/>
+      <w:pPr>
+        <w:ind w:left="6120" w:hanging="360"/>
+      </w:pPr>
+      <w:rPr>
+        <w:rFonts w:ascii="Symbol" w:hAnsi="Symbol" w:hint="default"/>
+      </w:rPr>
+    </w:lvl>
+    <w:lvl w:ilvl="7" w:tplc="04090003" w:tentative="1">
+      <w:start w:val="1"/>
+      <w:numFmt w:val="bullet"/>
+      <w:lvlText w:val="o"/>
+      <w:lvlJc w:val="left"/>
+      <w:pPr>
+        <w:ind w:left="6840" w:hanging="360"/>
+      </w:pPr>
+      <w:rPr>
+        <w:rFonts w:ascii="Courier New" w:hAnsi="Courier New" w:cs="Courier New" w:hint="default"/>
+      </w:rPr>
+    </w:lvl>
+    <w:lvl w:ilvl="8" w:tplc="04090005" w:tentative="1">
+      <w:start w:val="1"/>
+      <w:numFmt w:val="bullet"/>
+      <w:lvlText w:val=""/>
+      <w:lvlJc w:val="left"/>
+      <w:pPr>
+        <w:ind w:left="7560" w:hanging="360"/>
+      </w:pPr>
+      <w:rPr>
+        <w:rFonts w:ascii="Wingdings" w:hAnsi="Wingdings" w:hint="default"/>
+      </w:rPr>
+    </w:lvl>
+  </w:abstractNum>
+  <w:abstractNum w:abstractNumId="2" w15:restartNumberingAfterBreak="0">
     <w:nsid w:val="114C445D"/>
     <w:multiLevelType w:val="hybridMultilevel"/>
     <w:tmpl w:val="38DE267E"/>
@@ -11787,7 +12492,7 @@
       </w:rPr>
     </w:lvl>
   </w:abstractNum>
-  <w:abstractNum w:abstractNumId="2" w15:restartNumberingAfterBreak="0">
+  <w:abstractNum w:abstractNumId="3" w15:restartNumberingAfterBreak="0">
     <w:nsid w:val="1ADB7C52"/>
     <w:multiLevelType w:val="hybridMultilevel"/>
     <w:tmpl w:val="AC1419D8"/>
@@ -11900,7 +12605,7 @@
       </w:rPr>
     </w:lvl>
   </w:abstractNum>
-  <w:abstractNum w:abstractNumId="3" w15:restartNumberingAfterBreak="0">
+  <w:abstractNum w:abstractNumId="4" w15:restartNumberingAfterBreak="0">
     <w:nsid w:val="1BA40D5D"/>
     <w:multiLevelType w:val="hybridMultilevel"/>
     <w:tmpl w:val="2C7E548A"/>
@@ -11989,7 +12694,7 @@
       </w:pPr>
     </w:lvl>
   </w:abstractNum>
-  <w:abstractNum w:abstractNumId="4" w15:restartNumberingAfterBreak="0">
+  <w:abstractNum w:abstractNumId="5" w15:restartNumberingAfterBreak="0">
     <w:nsid w:val="26CE6C01"/>
     <w:multiLevelType w:val="hybridMultilevel"/>
     <w:tmpl w:val="ECA28858"/>
@@ -12102,7 +12807,7 @@
       </w:rPr>
     </w:lvl>
   </w:abstractNum>
-  <w:abstractNum w:abstractNumId="5" w15:restartNumberingAfterBreak="0">
+  <w:abstractNum w:abstractNumId="6" w15:restartNumberingAfterBreak="0">
     <w:nsid w:val="32483EB0"/>
     <w:multiLevelType w:val="hybridMultilevel"/>
     <w:tmpl w:val="422C1818"/>
@@ -12191,7 +12896,7 @@
       </w:pPr>
     </w:lvl>
   </w:abstractNum>
-  <w:abstractNum w:abstractNumId="6" w15:restartNumberingAfterBreak="0">
+  <w:abstractNum w:abstractNumId="7" w15:restartNumberingAfterBreak="0">
     <w:nsid w:val="3346326D"/>
     <w:multiLevelType w:val="hybridMultilevel"/>
     <w:tmpl w:val="0F989D60"/>
@@ -12280,7 +12985,7 @@
       </w:pPr>
     </w:lvl>
   </w:abstractNum>
-  <w:abstractNum w:abstractNumId="7" w15:restartNumberingAfterBreak="0">
+  <w:abstractNum w:abstractNumId="8" w15:restartNumberingAfterBreak="0">
     <w:nsid w:val="40E728C8"/>
     <w:multiLevelType w:val="hybridMultilevel"/>
     <w:tmpl w:val="B1BE584E"/>
@@ -12369,7 +13074,7 @@
       </w:pPr>
     </w:lvl>
   </w:abstractNum>
-  <w:abstractNum w:abstractNumId="8" w15:restartNumberingAfterBreak="0">
+  <w:abstractNum w:abstractNumId="9" w15:restartNumberingAfterBreak="0">
     <w:nsid w:val="473A3B4C"/>
     <w:multiLevelType w:val="hybridMultilevel"/>
     <w:tmpl w:val="3F923F1A"/>
@@ -12458,7 +13163,7 @@
       </w:pPr>
     </w:lvl>
   </w:abstractNum>
-  <w:abstractNum w:abstractNumId="9" w15:restartNumberingAfterBreak="0">
+  <w:abstractNum w:abstractNumId="10" w15:restartNumberingAfterBreak="0">
     <w:nsid w:val="49B85B09"/>
     <w:multiLevelType w:val="hybridMultilevel"/>
     <w:tmpl w:val="732E4A24"/>
@@ -12547,7 +13252,233 @@
       </w:pPr>
     </w:lvl>
   </w:abstractNum>
-  <w:abstractNum w:abstractNumId="10" w15:restartNumberingAfterBreak="0">
+  <w:abstractNum w:abstractNumId="11" w15:restartNumberingAfterBreak="0">
+    <w:nsid w:val="55A74252"/>
+    <w:multiLevelType w:val="hybridMultilevel"/>
+    <w:tmpl w:val="2384CB64"/>
+    <w:lvl w:ilvl="0" w:tplc="04090005">
+      <w:start w:val="1"/>
+      <w:numFmt w:val="bullet"/>
+      <w:lvlText w:val=""/>
+      <w:lvlJc w:val="left"/>
+      <w:pPr>
+        <w:ind w:left="2520" w:hanging="360"/>
+      </w:pPr>
+      <w:rPr>
+        <w:rFonts w:ascii="Wingdings" w:hAnsi="Wingdings" w:hint="default"/>
+      </w:rPr>
+    </w:lvl>
+    <w:lvl w:ilvl="1" w:tplc="04090003" w:tentative="1">
+      <w:start w:val="1"/>
+      <w:numFmt w:val="bullet"/>
+      <w:lvlText w:val="o"/>
+      <w:lvlJc w:val="left"/>
+      <w:pPr>
+        <w:ind w:left="3240" w:hanging="360"/>
+      </w:pPr>
+      <w:rPr>
+        <w:rFonts w:ascii="Courier New" w:hAnsi="Courier New" w:cs="Courier New" w:hint="default"/>
+      </w:rPr>
+    </w:lvl>
+    <w:lvl w:ilvl="2" w:tplc="04090005" w:tentative="1">
+      <w:start w:val="1"/>
+      <w:numFmt w:val="bullet"/>
+      <w:lvlText w:val=""/>
+      <w:lvlJc w:val="left"/>
+      <w:pPr>
+        <w:ind w:left="3960" w:hanging="360"/>
+      </w:pPr>
+      <w:rPr>
+        <w:rFonts w:ascii="Wingdings" w:hAnsi="Wingdings" w:hint="default"/>
+      </w:rPr>
+    </w:lvl>
+    <w:lvl w:ilvl="3" w:tplc="04090001" w:tentative="1">
+      <w:start w:val="1"/>
+      <w:numFmt w:val="bullet"/>
+      <w:lvlText w:val=""/>
+      <w:lvlJc w:val="left"/>
+      <w:pPr>
+        <w:ind w:left="4680" w:hanging="360"/>
+      </w:pPr>
+      <w:rPr>
+        <w:rFonts w:ascii="Symbol" w:hAnsi="Symbol" w:hint="default"/>
+      </w:rPr>
+    </w:lvl>
+    <w:lvl w:ilvl="4" w:tplc="04090003" w:tentative="1">
+      <w:start w:val="1"/>
+      <w:numFmt w:val="bullet"/>
+      <w:lvlText w:val="o"/>
+      <w:lvlJc w:val="left"/>
+      <w:pPr>
+        <w:ind w:left="5400" w:hanging="360"/>
+      </w:pPr>
+      <w:rPr>
+        <w:rFonts w:ascii="Courier New" w:hAnsi="Courier New" w:cs="Courier New" w:hint="default"/>
+      </w:rPr>
+    </w:lvl>
+    <w:lvl w:ilvl="5" w:tplc="04090005" w:tentative="1">
+      <w:start w:val="1"/>
+      <w:numFmt w:val="bullet"/>
+      <w:lvlText w:val=""/>
+      <w:lvlJc w:val="left"/>
+      <w:pPr>
+        <w:ind w:left="6120" w:hanging="360"/>
+      </w:pPr>
+      <w:rPr>
+        <w:rFonts w:ascii="Wingdings" w:hAnsi="Wingdings" w:hint="default"/>
+      </w:rPr>
+    </w:lvl>
+    <w:lvl w:ilvl="6" w:tplc="04090001" w:tentative="1">
+      <w:start w:val="1"/>
+      <w:numFmt w:val="bullet"/>
+      <w:lvlText w:val=""/>
+      <w:lvlJc w:val="left"/>
+      <w:pPr>
+        <w:ind w:left="6840" w:hanging="360"/>
+      </w:pPr>
+      <w:rPr>
+        <w:rFonts w:ascii="Symbol" w:hAnsi="Symbol" w:hint="default"/>
+      </w:rPr>
+    </w:lvl>
+    <w:lvl w:ilvl="7" w:tplc="04090003" w:tentative="1">
+      <w:start w:val="1"/>
+      <w:numFmt w:val="bullet"/>
+      <w:lvlText w:val="o"/>
+      <w:lvlJc w:val="left"/>
+      <w:pPr>
+        <w:ind w:left="7560" w:hanging="360"/>
+      </w:pPr>
+      <w:rPr>
+        <w:rFonts w:ascii="Courier New" w:hAnsi="Courier New" w:cs="Courier New" w:hint="default"/>
+      </w:rPr>
+    </w:lvl>
+    <w:lvl w:ilvl="8" w:tplc="04090005" w:tentative="1">
+      <w:start w:val="1"/>
+      <w:numFmt w:val="bullet"/>
+      <w:lvlText w:val=""/>
+      <w:lvlJc w:val="left"/>
+      <w:pPr>
+        <w:ind w:left="8280" w:hanging="360"/>
+      </w:pPr>
+      <w:rPr>
+        <w:rFonts w:ascii="Wingdings" w:hAnsi="Wingdings" w:hint="default"/>
+      </w:rPr>
+    </w:lvl>
+  </w:abstractNum>
+  <w:abstractNum w:abstractNumId="12" w15:restartNumberingAfterBreak="0">
+    <w:nsid w:val="69EE3096"/>
+    <w:multiLevelType w:val="hybridMultilevel"/>
+    <w:tmpl w:val="272E79DC"/>
+    <w:lvl w:ilvl="0" w:tplc="B8E0FCE4">
+      <w:start w:val="2"/>
+      <w:numFmt w:val="bullet"/>
+      <w:lvlText w:val="-"/>
+      <w:lvlJc w:val="left"/>
+      <w:pPr>
+        <w:ind w:left="1080" w:hanging="360"/>
+      </w:pPr>
+      <w:rPr>
+        <w:rFonts w:ascii="Arial" w:eastAsiaTheme="minorHAnsi" w:hAnsi="Arial" w:cs="Arial" w:hint="default"/>
+      </w:rPr>
+    </w:lvl>
+    <w:lvl w:ilvl="1" w:tplc="04090003" w:tentative="1">
+      <w:start w:val="1"/>
+      <w:numFmt w:val="bullet"/>
+      <w:lvlText w:val="o"/>
+      <w:lvlJc w:val="left"/>
+      <w:pPr>
+        <w:ind w:left="1800" w:hanging="360"/>
+      </w:pPr>
+      <w:rPr>
+        <w:rFonts w:ascii="Courier New" w:hAnsi="Courier New" w:cs="Courier New" w:hint="default"/>
+      </w:rPr>
+    </w:lvl>
+    <w:lvl w:ilvl="2" w:tplc="04090005" w:tentative="1">
+      <w:start w:val="1"/>
+      <w:numFmt w:val="bullet"/>
+      <w:lvlText w:val=""/>
+      <w:lvlJc w:val="left"/>
+      <w:pPr>
+        <w:ind w:left="2520" w:hanging="360"/>
+      </w:pPr>
+      <w:rPr>
+        <w:rFonts w:ascii="Wingdings" w:hAnsi="Wingdings" w:hint="default"/>
+      </w:rPr>
+    </w:lvl>
+    <w:lvl w:ilvl="3" w:tplc="04090001" w:tentative="1">
+      <w:start w:val="1"/>
+      <w:numFmt w:val="bullet"/>
+      <w:lvlText w:val=""/>
+      <w:lvlJc w:val="left"/>
+      <w:pPr>
+        <w:ind w:left="3240" w:hanging="360"/>
+      </w:pPr>
+      <w:rPr>
+        <w:rFonts w:ascii="Symbol" w:hAnsi="Symbol" w:hint="default"/>
+      </w:rPr>
+    </w:lvl>
+    <w:lvl w:ilvl="4" w:tplc="04090003" w:tentative="1">
+      <w:start w:val="1"/>
+      <w:numFmt w:val="bullet"/>
+      <w:lvlText w:val="o"/>
+      <w:lvlJc w:val="left"/>
+      <w:pPr>
+        <w:ind w:left="3960" w:hanging="360"/>
+      </w:pPr>
+      <w:rPr>
+        <w:rFonts w:ascii="Courier New" w:hAnsi="Courier New" w:cs="Courier New" w:hint="default"/>
+      </w:rPr>
+    </w:lvl>
+    <w:lvl w:ilvl="5" w:tplc="04090005" w:tentative="1">
+      <w:start w:val="1"/>
+      <w:numFmt w:val="bullet"/>
+      <w:lvlText w:val=""/>
+      <w:lvlJc w:val="left"/>
+      <w:pPr>
+        <w:ind w:left="4680" w:hanging="360"/>
+      </w:pPr>
+      <w:rPr>
+        <w:rFonts w:ascii="Wingdings" w:hAnsi="Wingdings" w:hint="default"/>
+      </w:rPr>
+    </w:lvl>
+    <w:lvl w:ilvl="6" w:tplc="04090001" w:tentative="1">
+      <w:start w:val="1"/>
+      <w:numFmt w:val="bullet"/>
+      <w:lvlText w:val=""/>
+      <w:lvlJc w:val="left"/>
+      <w:pPr>
+        <w:ind w:left="5400" w:hanging="360"/>
+      </w:pPr>
+      <w:rPr>
+        <w:rFonts w:ascii="Symbol" w:hAnsi="Symbol" w:hint="default"/>
+      </w:rPr>
+    </w:lvl>
+    <w:lvl w:ilvl="7" w:tplc="04090003" w:tentative="1">
+      <w:start w:val="1"/>
+      <w:numFmt w:val="bullet"/>
+      <w:lvlText w:val="o"/>
+      <w:lvlJc w:val="left"/>
+      <w:pPr>
+        <w:ind w:left="6120" w:hanging="360"/>
+      </w:pPr>
+      <w:rPr>
+        <w:rFonts w:ascii="Courier New" w:hAnsi="Courier New" w:cs="Courier New" w:hint="default"/>
+      </w:rPr>
+    </w:lvl>
+    <w:lvl w:ilvl="8" w:tplc="04090005" w:tentative="1">
+      <w:start w:val="1"/>
+      <w:numFmt w:val="bullet"/>
+      <w:lvlText w:val=""/>
+      <w:lvlJc w:val="left"/>
+      <w:pPr>
+        <w:ind w:left="6840" w:hanging="360"/>
+      </w:pPr>
+      <w:rPr>
+        <w:rFonts w:ascii="Wingdings" w:hAnsi="Wingdings" w:hint="default"/>
+      </w:rPr>
+    </w:lvl>
+  </w:abstractNum>
+  <w:abstractNum w:abstractNumId="13" w15:restartNumberingAfterBreak="0">
     <w:nsid w:val="71255B54"/>
     <w:multiLevelType w:val="hybridMultilevel"/>
     <w:tmpl w:val="806E70E2"/>
@@ -12636,7 +13567,233 @@
       </w:pPr>
     </w:lvl>
   </w:abstractNum>
-  <w:abstractNum w:abstractNumId="11" w15:restartNumberingAfterBreak="0">
+  <w:abstractNum w:abstractNumId="14" w15:restartNumberingAfterBreak="0">
+    <w:nsid w:val="722D6BED"/>
+    <w:multiLevelType w:val="hybridMultilevel"/>
+    <w:tmpl w:val="6E32D840"/>
+    <w:lvl w:ilvl="0" w:tplc="04090003">
+      <w:start w:val="1"/>
+      <w:numFmt w:val="bullet"/>
+      <w:lvlText w:val="o"/>
+      <w:lvlJc w:val="left"/>
+      <w:pPr>
+        <w:ind w:left="1800" w:hanging="360"/>
+      </w:pPr>
+      <w:rPr>
+        <w:rFonts w:ascii="Courier New" w:hAnsi="Courier New" w:cs="Courier New" w:hint="default"/>
+      </w:rPr>
+    </w:lvl>
+    <w:lvl w:ilvl="1" w:tplc="04090003" w:tentative="1">
+      <w:start w:val="1"/>
+      <w:numFmt w:val="bullet"/>
+      <w:lvlText w:val="o"/>
+      <w:lvlJc w:val="left"/>
+      <w:pPr>
+        <w:ind w:left="2520" w:hanging="360"/>
+      </w:pPr>
+      <w:rPr>
+        <w:rFonts w:ascii="Courier New" w:hAnsi="Courier New" w:cs="Courier New" w:hint="default"/>
+      </w:rPr>
+    </w:lvl>
+    <w:lvl w:ilvl="2" w:tplc="04090005" w:tentative="1">
+      <w:start w:val="1"/>
+      <w:numFmt w:val="bullet"/>
+      <w:lvlText w:val=""/>
+      <w:lvlJc w:val="left"/>
+      <w:pPr>
+        <w:ind w:left="3240" w:hanging="360"/>
+      </w:pPr>
+      <w:rPr>
+        <w:rFonts w:ascii="Wingdings" w:hAnsi="Wingdings" w:hint="default"/>
+      </w:rPr>
+    </w:lvl>
+    <w:lvl w:ilvl="3" w:tplc="04090001" w:tentative="1">
+      <w:start w:val="1"/>
+      <w:numFmt w:val="bullet"/>
+      <w:lvlText w:val=""/>
+      <w:lvlJc w:val="left"/>
+      <w:pPr>
+        <w:ind w:left="3960" w:hanging="360"/>
+      </w:pPr>
+      <w:rPr>
+        <w:rFonts w:ascii="Symbol" w:hAnsi="Symbol" w:hint="default"/>
+      </w:rPr>
+    </w:lvl>
+    <w:lvl w:ilvl="4" w:tplc="04090003" w:tentative="1">
+      <w:start w:val="1"/>
+      <w:numFmt w:val="bullet"/>
+      <w:lvlText w:val="o"/>
+      <w:lvlJc w:val="left"/>
+      <w:pPr>
+        <w:ind w:left="4680" w:hanging="360"/>
+      </w:pPr>
+      <w:rPr>
+        <w:rFonts w:ascii="Courier New" w:hAnsi="Courier New" w:cs="Courier New" w:hint="default"/>
+      </w:rPr>
+    </w:lvl>
+    <w:lvl w:ilvl="5" w:tplc="04090005" w:tentative="1">
+      <w:start w:val="1"/>
+      <w:numFmt w:val="bullet"/>
+      <w:lvlText w:val=""/>
+      <w:lvlJc w:val="left"/>
+      <w:pPr>
+        <w:ind w:left="5400" w:hanging="360"/>
+      </w:pPr>
+      <w:rPr>
+        <w:rFonts w:ascii="Wingdings" w:hAnsi="Wingdings" w:hint="default"/>
+      </w:rPr>
+    </w:lvl>
+    <w:lvl w:ilvl="6" w:tplc="04090001" w:tentative="1">
+      <w:start w:val="1"/>
+      <w:numFmt w:val="bullet"/>
+      <w:lvlText w:val=""/>
+      <w:lvlJc w:val="left"/>
+      <w:pPr>
+        <w:ind w:left="6120" w:hanging="360"/>
+      </w:pPr>
+      <w:rPr>
+        <w:rFonts w:ascii="Symbol" w:hAnsi="Symbol" w:hint="default"/>
+      </w:rPr>
+    </w:lvl>
+    <w:lvl w:ilvl="7" w:tplc="04090003" w:tentative="1">
+      <w:start w:val="1"/>
+      <w:numFmt w:val="bullet"/>
+      <w:lvlText w:val="o"/>
+      <w:lvlJc w:val="left"/>
+      <w:pPr>
+        <w:ind w:left="6840" w:hanging="360"/>
+      </w:pPr>
+      <w:rPr>
+        <w:rFonts w:ascii="Courier New" w:hAnsi="Courier New" w:cs="Courier New" w:hint="default"/>
+      </w:rPr>
+    </w:lvl>
+    <w:lvl w:ilvl="8" w:tplc="04090005" w:tentative="1">
+      <w:start w:val="1"/>
+      <w:numFmt w:val="bullet"/>
+      <w:lvlText w:val=""/>
+      <w:lvlJc w:val="left"/>
+      <w:pPr>
+        <w:ind w:left="7560" w:hanging="360"/>
+      </w:pPr>
+      <w:rPr>
+        <w:rFonts w:ascii="Wingdings" w:hAnsi="Wingdings" w:hint="default"/>
+      </w:rPr>
+    </w:lvl>
+  </w:abstractNum>
+  <w:abstractNum w:abstractNumId="15" w15:restartNumberingAfterBreak="0">
+    <w:nsid w:val="72713058"/>
+    <w:multiLevelType w:val="hybridMultilevel"/>
+    <w:tmpl w:val="A6FECB00"/>
+    <w:lvl w:ilvl="0" w:tplc="04090003">
+      <w:start w:val="1"/>
+      <w:numFmt w:val="bullet"/>
+      <w:lvlText w:val="o"/>
+      <w:lvlJc w:val="left"/>
+      <w:pPr>
+        <w:ind w:left="2781" w:hanging="360"/>
+      </w:pPr>
+      <w:rPr>
+        <w:rFonts w:ascii="Courier New" w:hAnsi="Courier New" w:cs="Courier New" w:hint="default"/>
+      </w:rPr>
+    </w:lvl>
+    <w:lvl w:ilvl="1" w:tplc="04090003" w:tentative="1">
+      <w:start w:val="1"/>
+      <w:numFmt w:val="bullet"/>
+      <w:lvlText w:val="o"/>
+      <w:lvlJc w:val="left"/>
+      <w:pPr>
+        <w:ind w:left="3501" w:hanging="360"/>
+      </w:pPr>
+      <w:rPr>
+        <w:rFonts w:ascii="Courier New" w:hAnsi="Courier New" w:cs="Courier New" w:hint="default"/>
+      </w:rPr>
+    </w:lvl>
+    <w:lvl w:ilvl="2" w:tplc="04090005" w:tentative="1">
+      <w:start w:val="1"/>
+      <w:numFmt w:val="bullet"/>
+      <w:lvlText w:val=""/>
+      <w:lvlJc w:val="left"/>
+      <w:pPr>
+        <w:ind w:left="4221" w:hanging="360"/>
+      </w:pPr>
+      <w:rPr>
+        <w:rFonts w:ascii="Wingdings" w:hAnsi="Wingdings" w:hint="default"/>
+      </w:rPr>
+    </w:lvl>
+    <w:lvl w:ilvl="3" w:tplc="04090001" w:tentative="1">
+      <w:start w:val="1"/>
+      <w:numFmt w:val="bullet"/>
+      <w:lvlText w:val=""/>
+      <w:lvlJc w:val="left"/>
+      <w:pPr>
+        <w:ind w:left="4941" w:hanging="360"/>
+      </w:pPr>
+      <w:rPr>
+        <w:rFonts w:ascii="Symbol" w:hAnsi="Symbol" w:hint="default"/>
+      </w:rPr>
+    </w:lvl>
+    <w:lvl w:ilvl="4" w:tplc="04090003" w:tentative="1">
+      <w:start w:val="1"/>
+      <w:numFmt w:val="bullet"/>
+      <w:lvlText w:val="o"/>
+      <w:lvlJc w:val="left"/>
+      <w:pPr>
+        <w:ind w:left="5661" w:hanging="360"/>
+      </w:pPr>
+      <w:rPr>
+        <w:rFonts w:ascii="Courier New" w:hAnsi="Courier New" w:cs="Courier New" w:hint="default"/>
+      </w:rPr>
+    </w:lvl>
+    <w:lvl w:ilvl="5" w:tplc="04090005" w:tentative="1">
+      <w:start w:val="1"/>
+      <w:numFmt w:val="bullet"/>
+      <w:lvlText w:val=""/>
+      <w:lvlJc w:val="left"/>
+      <w:pPr>
+        <w:ind w:left="6381" w:hanging="360"/>
+      </w:pPr>
+      <w:rPr>
+        <w:rFonts w:ascii="Wingdings" w:hAnsi="Wingdings" w:hint="default"/>
+      </w:rPr>
+    </w:lvl>
+    <w:lvl w:ilvl="6" w:tplc="04090001" w:tentative="1">
+      <w:start w:val="1"/>
+      <w:numFmt w:val="bullet"/>
+      <w:lvlText w:val=""/>
+      <w:lvlJc w:val="left"/>
+      <w:pPr>
+        <w:ind w:left="7101" w:hanging="360"/>
+      </w:pPr>
+      <w:rPr>
+        <w:rFonts w:ascii="Symbol" w:hAnsi="Symbol" w:hint="default"/>
+      </w:rPr>
+    </w:lvl>
+    <w:lvl w:ilvl="7" w:tplc="04090003" w:tentative="1">
+      <w:start w:val="1"/>
+      <w:numFmt w:val="bullet"/>
+      <w:lvlText w:val="o"/>
+      <w:lvlJc w:val="left"/>
+      <w:pPr>
+        <w:ind w:left="7821" w:hanging="360"/>
+      </w:pPr>
+      <w:rPr>
+        <w:rFonts w:ascii="Courier New" w:hAnsi="Courier New" w:cs="Courier New" w:hint="default"/>
+      </w:rPr>
+    </w:lvl>
+    <w:lvl w:ilvl="8" w:tplc="04090005" w:tentative="1">
+      <w:start w:val="1"/>
+      <w:numFmt w:val="bullet"/>
+      <w:lvlText w:val=""/>
+      <w:lvlJc w:val="left"/>
+      <w:pPr>
+        <w:ind w:left="8541" w:hanging="360"/>
+      </w:pPr>
+      <w:rPr>
+        <w:rFonts w:ascii="Wingdings" w:hAnsi="Wingdings" w:hint="default"/>
+      </w:rPr>
+    </w:lvl>
+  </w:abstractNum>
+  <w:abstractNum w:abstractNumId="16" w15:restartNumberingAfterBreak="0">
     <w:nsid w:val="764A46FD"/>
     <w:multiLevelType w:val="hybridMultilevel"/>
     <w:tmpl w:val="DB9EC55E"/>
@@ -12749,7 +13906,7 @@
       </w:rPr>
     </w:lvl>
   </w:abstractNum>
-  <w:abstractNum w:abstractNumId="12" w15:restartNumberingAfterBreak="0">
+  <w:abstractNum w:abstractNumId="17" w15:restartNumberingAfterBreak="0">
     <w:nsid w:val="7F0F317B"/>
     <w:multiLevelType w:val="hybridMultilevel"/>
     <w:tmpl w:val="35CA065C"/>
@@ -12840,43 +13997,58 @@
     </w:lvl>
   </w:abstractNum>
   <w:num w:numId="1">
+    <w:abstractNumId w:val="9"/>
+  </w:num>
+  <w:num w:numId="2">
+    <w:abstractNumId w:val="17"/>
+  </w:num>
+  <w:num w:numId="3">
+    <w:abstractNumId w:val="3"/>
+  </w:num>
+  <w:num w:numId="4">
     <w:abstractNumId w:val="8"/>
   </w:num>
-  <w:num w:numId="2">
-    <w:abstractNumId w:val="12"/>
-  </w:num>
-  <w:num w:numId="3">
-    <w:abstractNumId w:val="2"/>
-  </w:num>
-  <w:num w:numId="4">
-    <w:abstractNumId w:val="7"/>
-  </w:num>
   <w:num w:numId="5">
-    <w:abstractNumId w:val="3"/>
+    <w:abstractNumId w:val="4"/>
   </w:num>
   <w:num w:numId="6">
-    <w:abstractNumId w:val="5"/>
+    <w:abstractNumId w:val="6"/>
   </w:num>
   <w:num w:numId="7">
     <w:abstractNumId w:val="0"/>
   </w:num>
   <w:num w:numId="8">
-    <w:abstractNumId w:val="9"/>
+    <w:abstractNumId w:val="10"/>
   </w:num>
   <w:num w:numId="9">
-    <w:abstractNumId w:val="10"/>
+    <w:abstractNumId w:val="13"/>
   </w:num>
   <w:num w:numId="10">
-    <w:abstractNumId w:val="6"/>
+    <w:abstractNumId w:val="7"/>
   </w:num>
   <w:num w:numId="11">
-    <w:abstractNumId w:val="4"/>
+    <w:abstractNumId w:val="5"/>
   </w:num>
   <w:num w:numId="12">
-    <w:abstractNumId w:val="11"/>
+    <w:abstractNumId w:val="16"/>
   </w:num>
   <w:num w:numId="13">
+    <w:abstractNumId w:val="2"/>
+  </w:num>
+  <w:num w:numId="14">
+    <w:abstractNumId w:val="12"/>
+  </w:num>
+  <w:num w:numId="15">
+    <w:abstractNumId w:val="14"/>
+  </w:num>
+  <w:num w:numId="16">
+    <w:abstractNumId w:val="15"/>
+  </w:num>
+  <w:num w:numId="17">
     <w:abstractNumId w:val="1"/>
+  </w:num>
+  <w:num w:numId="18">
+    <w:abstractNumId w:val="11"/>
   </w:num>
 </w:numbering>
 </file>
@@ -13781,7 +14953,7 @@
 </file>
 
 <file path=customXml/itemProps1.xml><?xml version="1.0" encoding="utf-8"?>
-<ds:datastoreItem xmlns:ds="http://schemas.openxmlformats.org/officeDocument/2006/customXml" ds:itemID="{C8B2113A-7484-4992-A25D-A0A0E4FAE194}">
+<ds:datastoreItem xmlns:ds="http://schemas.openxmlformats.org/officeDocument/2006/customXml" ds:itemID="{2CE0E565-08BF-4DF3-9B7A-7B52C249ADFE}">
   <ds:schemaRefs>
     <ds:schemaRef ds:uri="http://schemas.openxmlformats.org/officeDocument/2006/bibliography"/>
   </ds:schemaRefs>

</xml_diff>